<commit_message>
Edit text. Algorithms - Grayscalation
</commit_message>
<xml_diff>
--- a/docs/Магистерская диссертация. Дёгтев А.С..docx
+++ b/docs/Магистерская диссертация. Дёгтев А.С..docx
@@ -527,19 +527,7 @@
         <w:rPr>
           <w:rFonts w:ascii="TimesNewRomanPSMT" w:hAnsi="TimesNewRomanPSMT" w:cs="TimesNewRomanPSMT"/>
         </w:rPr>
-        <w:t xml:space="preserve">                   </w:t>
-      </w:r>
-      <w:r>
-        <w:rPr>
-          <w:rFonts w:ascii="TimesNewRomanPSMT" w:hAnsi="TimesNewRomanPSMT" w:cs="TimesNewRomanPSMT"/>
-        </w:rPr>
-        <w:t xml:space="preserve">     </w:t>
-      </w:r>
-      <w:r>
-        <w:rPr>
-          <w:rFonts w:ascii="TimesNewRomanPSMT" w:hAnsi="TimesNewRomanPSMT" w:cs="TimesNewRomanPSMT"/>
-        </w:rPr>
-        <w:t xml:space="preserve">    </w:t>
+        <w:t xml:space="preserve">                            </w:t>
       </w:r>
       <w:proofErr w:type="spellStart"/>
       <w:r>
@@ -621,7 +609,6 @@
           <w:rFonts w:ascii="TimesNewRomanPSMT" w:hAnsi="TimesNewRomanPSMT" w:cs="TimesNewRomanPSMT"/>
           <w:sz w:val="28"/>
           <w:szCs w:val="28"/>
-          <w:lang w:val="en-US"/>
         </w:rPr>
         <w:t xml:space="preserve">      </w:t>
       </w:r>
@@ -631,15 +618,7 @@
           <w:sz w:val="28"/>
           <w:szCs w:val="28"/>
         </w:rPr>
-        <w:t xml:space="preserve"> </w:t>
-      </w:r>
-      <w:r>
-        <w:rPr>
-          <w:rFonts w:ascii="TimesNewRomanPSMT" w:hAnsi="TimesNewRomanPSMT" w:cs="TimesNewRomanPSMT"/>
-          <w:sz w:val="28"/>
-          <w:szCs w:val="28"/>
-        </w:rPr>
-        <w:t xml:space="preserve">   </w:t>
+        <w:t xml:space="preserve">    </w:t>
       </w:r>
       <w:proofErr w:type="spellStart"/>
       <w:r>
@@ -794,7 +773,6 @@
       <w:r>
         <w:rPr>
           <w:rFonts w:ascii="TimesNewRomanPSMT" w:hAnsi="TimesNewRomanPSMT" w:cs="TimesNewRomanPSMT"/>
-          <w:lang w:val="en-US"/>
         </w:rPr>
         <w:t xml:space="preserve">     </w:t>
       </w:r>
@@ -883,7 +861,6 @@
         <w:rPr>
           <w:rFonts w:ascii="TimesNewRomanPSMT" w:hAnsi="TimesNewRomanPSMT" w:cs="TimesNewRomanPSMT"/>
           <w:color w:val="FFFFFF"/>
-          <w:lang w:val="en-US"/>
         </w:rPr>
         <w:t xml:space="preserve"> </w:t>
       </w:r>
@@ -1618,54 +1595,40 @@
     </w:p>
     <w:p>
       <w:r>
-        <w:t xml:space="preserve">Векторизация </w:t>
-      </w:r>
-      <w:r>
-        <w:t xml:space="preserve">растрового изображения подразделяется на два этапа: начальная обработка и непосредственно </w:t>
-      </w:r>
-      <w:r>
-        <w:t>преобразование растровых данных в векторные</w:t>
-      </w:r>
-      <w:r>
-        <w:t>.</w:t>
-      </w:r>
-    </w:p>
-    <w:p>
-      <w:r>
-        <w:t xml:space="preserve">Начальная обработка необходима для приведения изображения к виду, упрощающему векторизацию. Этого помогают добиться такие преобразования, как удаление «шумов», бинаризация и </w:t>
-      </w:r>
-      <w:proofErr w:type="spellStart"/>
-      <w:r>
-        <w:t>скелетизация</w:t>
-      </w:r>
-      <w:proofErr w:type="spellEnd"/>
-      <w:r>
-        <w:t>.</w:t>
-      </w:r>
-    </w:p>
-    <w:p>
-      <w:pPr>
-        <w:rPr>
-          <w:color w:val="FF0000"/>
-        </w:rPr>
-      </w:pPr>
-      <w:r>
-        <w:rPr>
-          <w:color w:val="FF0000"/>
-        </w:rPr>
-        <w:t xml:space="preserve">Преобразование растровых данных в векторные </w:t>
-      </w:r>
-      <w:r>
-        <w:rPr>
-          <w:color w:val="FF0000"/>
-        </w:rPr>
-        <w:t>изображения позволяет получить векторное представление растровых данных, что существенно расширяет область применения имеющихся данных.</w:t>
-      </w:r>
-    </w:p>
-    <w:p/>
-    <w:p>
-      <w:r>
-        <w:t>Выполняемая в работе векторизация состоит из следующих шагов:</w:t>
+        <w:t xml:space="preserve">Для того, чтобы получить векторное представление растрового изображения необходимо выполнить два этапа. </w:t>
+      </w:r>
+    </w:p>
+    <w:p>
+      <w:r>
+        <w:t>Первый – предобработка растрового изображения. На этом этапе</w:t>
+      </w:r>
+      <w:r>
+        <w:t xml:space="preserve"> </w:t>
+      </w:r>
+      <w:r>
+        <w:t xml:space="preserve">изменяется глубина цвета, </w:t>
+      </w:r>
+      <w:r>
+        <w:t>удаляются «шумы» и наименее значимые элементы на изображении. Результатом этого этапа является изображение упрощающее последующие действия с изображением.</w:t>
+      </w:r>
+    </w:p>
+    <w:p>
+      <w:r>
+        <w:t>Второй этап – векторизация изображени</w:t>
+      </w:r>
+      <w:r>
+        <w:t>я</w:t>
+      </w:r>
+      <w:r>
+        <w:t>, т.е. преобразование растровой матрицы в набор векторов, что существенно расширяет область применения имеющихся данных.</w:t>
+      </w:r>
+    </w:p>
+    <w:p>
+      <w:r>
+        <w:t xml:space="preserve">Выполняемые в работе преобразования растровых данных в векторные </w:t>
+      </w:r>
+      <w:r>
+        <w:t>состоят из следующих шагов:</w:t>
       </w:r>
     </w:p>
     <w:p>
@@ -1753,13 +1716,22 @@
         </w:numPr>
       </w:pPr>
       <w:r>
-        <w:t>Преобразование растровых данных в векторные</w:t>
+        <w:t>Векторизация</w:t>
       </w:r>
       <w:r>
         <w:t>.</w:t>
       </w:r>
     </w:p>
-    <w:p/>
+    <w:p>
+      <w:pPr>
+        <w:rPr>
+          <w:lang w:val="en-US"/>
+        </w:rPr>
+      </w:pPr>
+      <w:r>
+        <w:t>Далее приведённые выше шаги будут описаны.</w:t>
+      </w:r>
+    </w:p>
     <w:p>
       <w:pPr>
         <w:pStyle w:val="2"/>
@@ -1778,19 +1750,94 @@
     </w:p>
     <w:p>
       <w:r>
-        <w:t xml:space="preserve">Для преобразования изображения в оттенки серого используется цветовая модель </w:t>
+        <w:t>Учитывая, что источником данных для векторизации являются машиностроительные чертежи, представленные в растровом формате</w:t>
+      </w:r>
+      <w:r>
+        <w:t xml:space="preserve"> (цветовая модель </w:t>
       </w:r>
       <w:r>
         <w:rPr>
           <w:lang w:val="en-US"/>
         </w:rPr>
+        <w:t>RGB</w:t>
+      </w:r>
+      <w:r>
+        <w:t>)</w:t>
+      </w:r>
+      <w:r>
+        <w:t xml:space="preserve">, можно сделать вывод, что </w:t>
+      </w:r>
+      <w:r>
+        <w:t>основными цветами будут являться белый (цвет фона) и чёрный (цвет объектов). Значит остальными цветами можно пренебречь.</w:t>
+      </w:r>
+    </w:p>
+    <w:p>
+      <w:r>
+        <w:t xml:space="preserve">Однако простой отбор белого и чёрного цветов и игнорирование всех остальных может привести к существенной потере данных, т.к. </w:t>
+      </w:r>
+      <w:r>
+        <w:t>довольно малое количество информации представлено чистыми чёрным и белым цветами.</w:t>
+      </w:r>
+    </w:p>
+    <w:p>
+      <w:r>
+        <w:t>Чтобы этого избежать требуется постепенное уменьшение глубины цвета, путём преобразования цвета всех пикселей изображения к требуемому диапазону.</w:t>
+      </w:r>
+    </w:p>
+    <w:p>
+      <w:r>
+        <w:t>Изначально каждый пиксель изображения представлен 24-</w:t>
+      </w:r>
+      <w:r>
+        <w:t>битным</w:t>
+      </w:r>
+      <w:r>
+        <w:t xml:space="preserve"> </w:t>
+      </w:r>
+      <w:r>
+        <w:rPr>
+          <w:lang w:val="en-US"/>
+        </w:rPr>
+        <w:t>TrueColor</w:t>
+      </w:r>
+      <w:r>
+        <w:t>-цвет</w:t>
+      </w:r>
+      <w:r>
+        <w:t>ом</w:t>
+      </w:r>
+      <w:r>
+        <w:t xml:space="preserve">, в котором на каждый цветовой канал (красный, зелёный, синий) отводится </w:t>
+      </w:r>
+      <w:r>
+        <w:t xml:space="preserve">8 бит, т.е. 256 оттенков. </w:t>
+      </w:r>
+      <w:r>
+        <w:t>Всего получаем</w:t>
+      </w:r>
+      <w:r>
+        <w:t xml:space="preserve"> 16777</w:t>
+      </w:r>
+      <w:r>
+        <w:t>216 оттенков. Это число можно уменьшить, оставив вместо трёх цветовых каналов один 8-битный, используемый для отображения яркости пикселя.</w:t>
+      </w:r>
+    </w:p>
+    <w:p>
+      <w:r>
+        <w:lastRenderedPageBreak/>
+        <w:t xml:space="preserve">Для этого необходимо воспользоваться цветовой моделью </w:t>
+      </w:r>
+      <w:r>
+        <w:rPr>
+          <w:lang w:val="en-US"/>
+        </w:rPr>
         <w:t>YIQ</w:t>
       </w:r>
       <w:r>
-        <w:t xml:space="preserve">. </w:t>
-      </w:r>
-      <w:r>
-        <w:t xml:space="preserve">Данная модель представляется тремя компонентами </w:t>
+        <w:t xml:space="preserve">, которая представлена </w:t>
+      </w:r>
+      <w:r>
+        <w:t xml:space="preserve">тремя компонентами </w:t>
       </w:r>
       <w:r>
         <w:rPr>
@@ -1887,7 +1934,46 @@
                       <w:rFonts w:ascii="Cambria Math" w:hAnsi="Cambria Math"/>
                       <w:lang w:val="en-US"/>
                     </w:rPr>
-                    <m:t>Y=0.299 R+0.587 G+0.144 B</m:t>
+                    <m:t>Y</m:t>
+                  </m:r>
+                  <m:r>
+                    <w:rPr>
+                      <w:rFonts w:ascii="Cambria Math" w:hAnsi="Cambria Math"/>
+                    </w:rPr>
+                    <m:t xml:space="preserve">=0.299 </m:t>
+                  </m:r>
+                  <m:r>
+                    <w:rPr>
+                      <w:rFonts w:ascii="Cambria Math" w:hAnsi="Cambria Math"/>
+                      <w:lang w:val="en-US"/>
+                    </w:rPr>
+                    <m:t>R</m:t>
+                  </m:r>
+                  <m:r>
+                    <w:rPr>
+                      <w:rFonts w:ascii="Cambria Math" w:hAnsi="Cambria Math"/>
+                    </w:rPr>
+                    <m:t xml:space="preserve">+0.587 </m:t>
+                  </m:r>
+                  <m:r>
+                    <w:rPr>
+                      <w:rFonts w:ascii="Cambria Math" w:hAnsi="Cambria Math"/>
+                      <w:lang w:val="en-US"/>
+                    </w:rPr>
+                    <m:t>G</m:t>
+                  </m:r>
+                  <m:r>
+                    <w:rPr>
+                      <w:rFonts w:ascii="Cambria Math" w:hAnsi="Cambria Math"/>
+                    </w:rPr>
+                    <m:t xml:space="preserve">+0.144 </m:t>
+                  </m:r>
+                  <m:r>
+                    <w:rPr>
+                      <w:rFonts w:ascii="Cambria Math" w:hAnsi="Cambria Math"/>
+                      <w:lang w:val="en-US"/>
+                    </w:rPr>
+                    <m:t>B</m:t>
                   </m:r>
                 </m:e>
                 <m:e>
@@ -1900,9 +1986,41 @@
                   <m:r>
                     <w:rPr>
                       <w:rFonts w:ascii="Cambria Math" w:hAnsi="Cambria Math"/>
+                    </w:rPr>
+                    <m:t xml:space="preserve">.596 </m:t>
+                  </m:r>
+                  <m:r>
+                    <w:rPr>
+                      <w:rFonts w:ascii="Cambria Math" w:hAnsi="Cambria Math"/>
                       <w:lang w:val="en-US"/>
                     </w:rPr>
-                    <m:t>.596 R-0.274 G-0.321 B</m:t>
+                    <m:t>R</m:t>
+                  </m:r>
+                  <m:r>
+                    <w:rPr>
+                      <w:rFonts w:ascii="Cambria Math" w:hAnsi="Cambria Math"/>
+                    </w:rPr>
+                    <m:t xml:space="preserve">-0.274 </m:t>
+                  </m:r>
+                  <m:r>
+                    <w:rPr>
+                      <w:rFonts w:ascii="Cambria Math" w:hAnsi="Cambria Math"/>
+                      <w:lang w:val="en-US"/>
+                    </w:rPr>
+                    <m:t>G</m:t>
+                  </m:r>
+                  <m:r>
+                    <w:rPr>
+                      <w:rFonts w:ascii="Cambria Math" w:hAnsi="Cambria Math"/>
+                    </w:rPr>
+                    <m:t xml:space="preserve">-0.321 </m:t>
+                  </m:r>
+                  <m:r>
+                    <w:rPr>
+                      <w:rFonts w:ascii="Cambria Math" w:hAnsi="Cambria Math"/>
+                      <w:lang w:val="en-US"/>
+                    </w:rPr>
+                    <m:t>B</m:t>
                   </m:r>
                 </m:e>
                 <m:e>
@@ -1922,30 +2040,151 @@
             </w:rPr>
             <m:t>.</m:t>
           </m:r>
+          <m:r>
+            <w:rPr>
+              <w:rFonts w:ascii="Cambria Math" w:eastAsiaTheme="minorEastAsia" w:hAnsi="Cambria Math"/>
+            </w:rPr>
+            <m:t xml:space="preserve"> (1)</m:t>
+          </m:r>
         </m:oMath>
       </m:oMathPara>
     </w:p>
     <w:p>
       <w:r>
-        <w:t xml:space="preserve">Потребуется только первое уравнение. Преобразование выполняется заменой цвета каждого пикселя изображения (цветовая модель </w:t>
-      </w:r>
-      <w:r>
-        <w:rPr>
+        <w:t xml:space="preserve">Из формулы (1) необходимо использовать уравнение </w:t>
+      </w:r>
+    </w:p>
+    <w:p>
+      <w:pPr>
+        <w:rPr>
+          <w:rFonts w:eastAsiaTheme="minorEastAsia"/>
           <w:lang w:val="en-US"/>
         </w:rPr>
-        <w:t>RGB</w:t>
-      </w:r>
-      <w:r>
-        <w:t xml:space="preserve">) яркостной составляющей модели </w:t>
+      </w:pPr>
+      <m:oMathPara>
+        <m:oMath>
+          <m:r>
+            <w:rPr>
+              <w:rFonts w:ascii="Cambria Math" w:hAnsi="Cambria Math"/>
+              <w:lang w:val="en-US"/>
+            </w:rPr>
+            <m:t>Y</m:t>
+          </m:r>
+          <m:r>
+            <w:rPr>
+              <w:rFonts w:ascii="Cambria Math" w:hAnsi="Cambria Math"/>
+            </w:rPr>
+            <m:t xml:space="preserve">=0.299 </m:t>
+          </m:r>
+          <m:r>
+            <w:rPr>
+              <w:rFonts w:ascii="Cambria Math" w:hAnsi="Cambria Math"/>
+              <w:lang w:val="en-US"/>
+            </w:rPr>
+            <m:t>R</m:t>
+          </m:r>
+          <m:r>
+            <w:rPr>
+              <w:rFonts w:ascii="Cambria Math" w:hAnsi="Cambria Math"/>
+            </w:rPr>
+            <m:t xml:space="preserve">+0.587 </m:t>
+          </m:r>
+          <m:r>
+            <w:rPr>
+              <w:rFonts w:ascii="Cambria Math" w:hAnsi="Cambria Math"/>
+              <w:lang w:val="en-US"/>
+            </w:rPr>
+            <m:t>G</m:t>
+          </m:r>
+          <m:r>
+            <w:rPr>
+              <w:rFonts w:ascii="Cambria Math" w:hAnsi="Cambria Math"/>
+            </w:rPr>
+            <m:t xml:space="preserve">+0.144 </m:t>
+          </m:r>
+          <m:r>
+            <w:rPr>
+              <w:rFonts w:ascii="Cambria Math" w:hAnsi="Cambria Math"/>
+              <w:lang w:val="en-US"/>
+            </w:rPr>
+            <m:t>B</m:t>
+          </m:r>
+          <m:r>
+            <w:rPr>
+              <w:rFonts w:ascii="Cambria Math" w:hAnsi="Cambria Math"/>
+              <w:lang w:val="en-US"/>
+            </w:rPr>
+            <m:t>,</m:t>
+          </m:r>
+          <m:r>
+            <w:rPr>
+              <w:rFonts w:ascii="Cambria Math" w:eastAsiaTheme="minorEastAsia" w:hAnsi="Cambria Math"/>
+              <w:lang w:val="en-US"/>
+            </w:rPr>
+            <m:t>(2)</m:t>
+          </m:r>
+        </m:oMath>
+      </m:oMathPara>
+    </w:p>
+    <w:p>
+      <w:r>
+        <w:t xml:space="preserve">в котором </w:t>
       </w:r>
       <w:r>
         <w:rPr>
           <w:lang w:val="en-US"/>
         </w:rPr>
-        <w:t>YIQ</w:t>
-      </w:r>
-      <w:r>
-        <w:t>.</w:t>
+        <w:t>R</w:t>
+      </w:r>
+      <w:r>
+        <w:t xml:space="preserve">, </w:t>
+      </w:r>
+      <w:r>
+        <w:rPr>
+          <w:lang w:val="en-US"/>
+        </w:rPr>
+        <w:t>G</w:t>
+      </w:r>
+      <w:r>
+        <w:t xml:space="preserve">, </w:t>
+      </w:r>
+      <w:r>
+        <w:rPr>
+          <w:lang w:val="en-US"/>
+        </w:rPr>
+        <w:t>B</w:t>
+      </w:r>
+      <w:r>
+        <w:t xml:space="preserve"> </w:t>
+      </w:r>
+      <w:r>
+        <w:t xml:space="preserve">– красный, зелёный и синий цвета соответственно, а </w:t>
+      </w:r>
+      <w:r>
+        <w:rPr>
+          <w:lang w:val="en-US"/>
+        </w:rPr>
+        <w:t>Y</w:t>
+      </w:r>
+      <w:r>
+        <w:t xml:space="preserve"> </w:t>
+      </w:r>
+      <w:r>
+        <w:t>–</w:t>
+      </w:r>
+      <w:r>
+        <w:t xml:space="preserve"> </w:t>
+      </w:r>
+      <w:r>
+        <w:t>полученная яркость.</w:t>
+      </w:r>
+    </w:p>
+    <w:p>
+      <w:r>
+        <w:t>Таким образом применяя формулу (2) к каждому пикселю изображения</w:t>
+      </w:r>
+      <w:r>
+        <w:t xml:space="preserve"> получим яркостную матрицу или изображение в оттенках серого.</w:t>
       </w:r>
     </w:p>
     <w:p>
@@ -1953,9 +2192,10 @@
         <w:pStyle w:val="2"/>
       </w:pPr>
       <w:bookmarkStart w:id="3" w:name="_Toc480020489"/>
+      <w:bookmarkStart w:id="4" w:name="_GoBack"/>
+      <w:bookmarkEnd w:id="4"/>
       <w:proofErr w:type="spellStart"/>
       <w:r>
-        <w:lastRenderedPageBreak/>
         <w:t>Инвертация</w:t>
       </w:r>
       <w:proofErr w:type="spellEnd"/>
@@ -2016,11 +2256,11 @@
       <w:pPr>
         <w:pStyle w:val="2"/>
       </w:pPr>
-      <w:bookmarkStart w:id="4" w:name="_Toc480020490"/>
+      <w:bookmarkStart w:id="5" w:name="_Toc480020490"/>
       <w:r>
         <w:t>Бинаризация изображения</w:t>
       </w:r>
-      <w:bookmarkEnd w:id="4"/>
+      <w:bookmarkEnd w:id="5"/>
     </w:p>
     <w:p>
       <w:r>
@@ -2173,6 +2413,7 @@
         <w:rPr>
           <w:rFonts w:eastAsiaTheme="minorEastAsia"/>
         </w:rPr>
+        <w:lastRenderedPageBreak/>
         <w:t xml:space="preserve">где </w:t>
       </w:r>
       <w:r>
@@ -2254,7 +2495,7 @@
           <w:b/>
         </w:rPr>
       </w:pPr>
-      <w:bookmarkStart w:id="5" w:name="_Toc480020491"/>
+      <w:bookmarkStart w:id="6" w:name="_Toc480020491"/>
       <w:r>
         <w:rPr>
           <w:b/>
@@ -2270,23 +2511,15 @@
       </w:r>
       <w:proofErr w:type="spellEnd"/>
     </w:p>
-    <w:p>
-      <w:pPr>
-        <w:rPr>
-          <w:lang w:val="en-US"/>
-        </w:rPr>
-      </w:pPr>
-      <w:bookmarkStart w:id="6" w:name="_GoBack"/>
+    <w:p/>
+    <w:p>
+      <w:pPr>
+        <w:pStyle w:val="2"/>
+      </w:pPr>
+      <w:r>
+        <w:t>Удаление «шумов» на изображении</w:t>
+      </w:r>
       <w:bookmarkEnd w:id="6"/>
-    </w:p>
-    <w:p>
-      <w:pPr>
-        <w:pStyle w:val="2"/>
-      </w:pPr>
-      <w:r>
-        <w:t>Удаление «шумов» на изображении</w:t>
-      </w:r>
-      <w:bookmarkEnd w:id="5"/>
     </w:p>
     <w:p/>
     <w:p>
@@ -3332,7 +3565,7 @@
       <w:spacing w:after="100"/>
     </w:pPr>
   </w:style>
-  <w:style w:type="paragraph" w:styleId="ac">
+  <w:style w:type="paragraph" w:customStyle="1" w:styleId="ac">
     <w:basedOn w:val="a"/>
     <w:next w:val="ad"/>
     <w:link w:val="ae"/>
@@ -3666,7 +3899,7 @@
 </file>
 
 <file path=customXml/itemProps1.xml><?xml version="1.0" encoding="utf-8"?>
-<ds:datastoreItem xmlns:ds="http://schemas.openxmlformats.org/officeDocument/2006/customXml" ds:itemID="{1E2D3DDE-E7FA-4A02-B7E6-0E3A7FCC0B8F}">
+<ds:datastoreItem xmlns:ds="http://schemas.openxmlformats.org/officeDocument/2006/customXml" ds:itemID="{54F1E489-AC7D-48DB-9891-392820686BDD}">
   <ds:schemaRefs>
     <ds:schemaRef ds:uri="http://schemas.openxmlformats.org/officeDocument/2006/bibliography"/>
   </ds:schemaRefs>

</xml_diff>

<commit_message>
Write text. Add Drawing, xml writer draft
</commit_message>
<xml_diff>
--- a/docs/Магистерская диссертация. Дёгтев А.С..docx
+++ b/docs/Магистерская диссертация. Дёгтев А.С..docx
@@ -1723,11 +1723,6 @@
       </w:r>
     </w:p>
     <w:p>
-      <w:pPr>
-        <w:rPr>
-          <w:lang w:val="en-US"/>
-        </w:rPr>
-      </w:pPr>
       <w:r>
         <w:t>Далее приведённые выше шаги будут описаны.</w:t>
       </w:r>
@@ -1834,10 +1829,7 @@
         <w:t>YIQ</w:t>
       </w:r>
       <w:r>
-        <w:t xml:space="preserve">, которая представлена </w:t>
-      </w:r>
-      <w:r>
-        <w:t xml:space="preserve">тремя компонентами </w:t>
+        <w:t xml:space="preserve">, которая представлена тремя компонентами </w:t>
       </w:r>
       <w:r>
         <w:rPr>
@@ -1981,13 +1973,7 @@
                     <w:rPr>
                       <w:rFonts w:ascii="Cambria Math" w:hAnsi="Cambria Math"/>
                     </w:rPr>
-                    <m:t>I=0</m:t>
-                  </m:r>
-                  <m:r>
-                    <w:rPr>
-                      <w:rFonts w:ascii="Cambria Math" w:hAnsi="Cambria Math"/>
-                    </w:rPr>
-                    <m:t xml:space="preserve">.596 </m:t>
+                    <m:t xml:space="preserve">I=0.596 </m:t>
                   </m:r>
                   <m:r>
                     <w:rPr>
@@ -2038,13 +2024,7 @@
             <w:rPr>
               <w:rFonts w:ascii="Cambria Math" w:eastAsiaTheme="minorEastAsia" w:hAnsi="Cambria Math"/>
             </w:rPr>
-            <m:t>.</m:t>
-          </m:r>
-          <m:r>
-            <w:rPr>
-              <w:rFonts w:ascii="Cambria Math" w:eastAsiaTheme="minorEastAsia" w:hAnsi="Cambria Math"/>
-            </w:rPr>
-            <m:t xml:space="preserve"> (1)</m:t>
+            <m:t>. (1)</m:t>
           </m:r>
         </m:oMath>
       </m:oMathPara>
@@ -2107,14 +2087,7 @@
               <w:rFonts w:ascii="Cambria Math" w:hAnsi="Cambria Math"/>
               <w:lang w:val="en-US"/>
             </w:rPr>
-            <m:t>B</m:t>
-          </m:r>
-          <m:r>
-            <w:rPr>
-              <w:rFonts w:ascii="Cambria Math" w:hAnsi="Cambria Math"/>
-              <w:lang w:val="en-US"/>
-            </w:rPr>
-            <m:t>,</m:t>
+            <m:t>B,</m:t>
           </m:r>
           <m:r>
             <w:rPr>
@@ -2192,8 +2165,6 @@
         <w:pStyle w:val="2"/>
       </w:pPr>
       <w:bookmarkStart w:id="3" w:name="_Toc480020489"/>
-      <w:bookmarkStart w:id="4" w:name="_GoBack"/>
-      <w:bookmarkEnd w:id="4"/>
       <w:proofErr w:type="spellStart"/>
       <w:r>
         <w:t>Инвертация</w:t>
@@ -2206,10 +2177,22 @@
     </w:p>
     <w:p>
       <w:r>
-        <w:t xml:space="preserve">Над изображением выполняется операция инвертирования путём </w:t>
-      </w:r>
-      <w:r>
-        <w:t>изменения яркости пикселя по формуле:</w:t>
+        <w:t>На исходном изображении фоновые цвета отражены оттенками, близкими к белым (значение яркости близко к 255)</w:t>
+      </w:r>
+      <w:r>
+        <w:t>, а объекты чертежа оттенками, близкими к чёрным (значение яркости близко к 0), что не так удобно с точки зрения обработки чертежа. Поэтому н</w:t>
+      </w:r>
+      <w:r>
+        <w:t xml:space="preserve">ад изображением выполняется операция инвертирования путём </w:t>
+      </w:r>
+      <w:r>
+        <w:t xml:space="preserve">изменения яркости </w:t>
+      </w:r>
+      <w:r>
+        <w:t xml:space="preserve">каждого </w:t>
+      </w:r>
+      <w:r>
+        <w:t>пикселя по формуле:</w:t>
       </w:r>
     </w:p>
     <w:p>
@@ -2256,11 +2239,19 @@
       <w:pPr>
         <w:pStyle w:val="2"/>
       </w:pPr>
-      <w:bookmarkStart w:id="5" w:name="_Toc480020490"/>
+      <w:bookmarkStart w:id="4" w:name="_Toc480020490"/>
       <w:r>
         <w:t>Бинаризация изображения</w:t>
       </w:r>
-      <w:bookmarkEnd w:id="5"/>
+      <w:bookmarkEnd w:id="4"/>
+    </w:p>
+    <w:p>
+      <w:r>
+        <w:t>После выполненных ранее преобразований изображение имеет большой цветовой диапазон (256 оттенков), что для ве</w:t>
+      </w:r>
+      <w:r>
+        <w:t>кторизации является избыточным, а также учитывая, что для векторизации достаточно глубины цвета, равной одному биту, следует, что можно выполнить бинаризацию изображения.</w:t>
+      </w:r>
     </w:p>
     <w:p>
       <w:r>
@@ -2273,7 +2264,13 @@
         <w:t>сведение всего цветового пространства изображения к двум цветам</w:t>
       </w:r>
       <w:r>
-        <w:t>: цвету, обозначающему фоновые пиксели, и цвету, обозначающему пиксели интереса.</w:t>
+        <w:t>: цвету, обозначающему фоновые пиксели, и цвету, обозначающему пиксели интереса</w:t>
+      </w:r>
+      <w:r>
+        <w:t xml:space="preserve"> (изображённых объектов)</w:t>
+      </w:r>
+      <w:r>
+        <w:t>.</w:t>
       </w:r>
     </w:p>
     <w:p>
@@ -2302,6 +2299,7 @@
         </w:numPr>
       </w:pPr>
       <w:r>
+        <w:lastRenderedPageBreak/>
         <w:t xml:space="preserve">Бинаризация методом </w:t>
       </w:r>
       <w:proofErr w:type="spellStart"/>
@@ -2318,25 +2316,18 @@
     </w:p>
     <w:p>
       <w:pPr>
-        <w:ind w:left="708" w:firstLine="0"/>
-        <w:jc w:val="center"/>
-        <w:rPr>
-          <w:b/>
-        </w:rPr>
-      </w:pPr>
-      <w:r>
-        <w:rPr>
-          <w:b/>
-        </w:rPr>
+        <w:pStyle w:val="3"/>
+      </w:pPr>
+      <w:r>
         <w:t>Бинаризация по среднему пороговому значению</w:t>
       </w:r>
     </w:p>
     <w:p>
       <w:r>
-        <w:t>Данный алгоритм основан на том, что есть заранее заданное пороговое значение (в данном случае средняя яркость пикселя, равная 128)</w:t>
-      </w:r>
-      <w:r>
-        <w:t xml:space="preserve"> и всем пикселям изображения присваивается яркость в соответствии с формулой:</w:t>
+        <w:t xml:space="preserve">Данный алгоритм основан на том, что есть заранее заданное пороговое значение </w:t>
+      </w:r>
+      <w:r>
+        <w:t>и всем пикселям изображения присваивается яркость в соответствии с формулой:</w:t>
       </w:r>
     </w:p>
     <w:p>
@@ -2398,6 +2389,12 @@
             <w:rPr>
               <w:rFonts w:ascii="Cambria Math" w:hAnsi="Cambria Math"/>
             </w:rPr>
+            <m:t xml:space="preserve"> </m:t>
+          </m:r>
+          <m:r>
+            <w:rPr>
+              <w:rFonts w:ascii="Cambria Math" w:hAnsi="Cambria Math"/>
+            </w:rPr>
             <m:t>,</m:t>
           </m:r>
         </m:oMath>
@@ -2407,13 +2404,13 @@
       <w:pPr>
         <w:rPr>
           <w:rFonts w:eastAsiaTheme="minorEastAsia"/>
+          <w:lang w:val="en-US"/>
         </w:rPr>
       </w:pPr>
       <w:r>
         <w:rPr>
           <w:rFonts w:eastAsiaTheme="minorEastAsia"/>
         </w:rPr>
-        <w:lastRenderedPageBreak/>
         <w:t xml:space="preserve">где </w:t>
       </w:r>
       <w:r>
@@ -2446,20 +2443,19 @@
         <w:rPr>
           <w:rFonts w:eastAsiaTheme="minorEastAsia"/>
         </w:rPr>
-        <w:t>В результате входное изображение будет бинарным.</w:t>
-      </w:r>
-    </w:p>
-    <w:p>
-      <w:pPr>
+        <w:t xml:space="preserve">Недостатком данного алгоритма является потребность </w:t>
+      </w:r>
+      <w:r>
         <w:rPr>
           <w:rFonts w:eastAsiaTheme="minorEastAsia"/>
         </w:rPr>
-      </w:pPr>
+        <w:t>подбора</w:t>
+      </w:r>
       <w:r>
         <w:rPr>
           <w:rFonts w:eastAsiaTheme="minorEastAsia"/>
         </w:rPr>
-        <w:t xml:space="preserve">Недостатком данного алгоритма является потребность выбора параметра </w:t>
+        <w:t xml:space="preserve"> параметра </w:t>
       </w:r>
       <w:r>
         <w:rPr>
@@ -2478,35 +2474,39 @@
         <w:rPr>
           <w:rFonts w:eastAsiaTheme="minorEastAsia"/>
         </w:rPr>
-        <w:t>человеком вручную для каждого изображения.</w:t>
-      </w:r>
-    </w:p>
-    <w:p>
-      <w:pPr>
+        <w:t xml:space="preserve">человеком вручную, что может быть </w:t>
+      </w:r>
+      <w:r>
         <w:rPr>
           <w:rFonts w:eastAsiaTheme="minorEastAsia"/>
         </w:rPr>
-      </w:pPr>
-    </w:p>
-    <w:p>
-      <w:pPr>
-        <w:jc w:val="center"/>
-        <w:rPr>
-          <w:b/>
-        </w:rPr>
+        <w:t>затратным</w:t>
+      </w:r>
+      <w:r>
+        <w:rPr>
+          <w:rFonts w:eastAsiaTheme="minorEastAsia"/>
+        </w:rPr>
+        <w:t xml:space="preserve"> по времени при подборе наиболее оптимального параметра</w:t>
+      </w:r>
+      <w:r>
+        <w:rPr>
+          <w:rFonts w:eastAsiaTheme="minorEastAsia"/>
+        </w:rPr>
+        <w:t>.</w:t>
+      </w:r>
+      <w:bookmarkStart w:id="5" w:name="_GoBack"/>
+      <w:bookmarkEnd w:id="5"/>
+    </w:p>
+    <w:p>
+      <w:pPr>
+        <w:pStyle w:val="3"/>
       </w:pPr>
       <w:bookmarkStart w:id="6" w:name="_Toc480020491"/>
       <w:r>
-        <w:rPr>
-          <w:b/>
-        </w:rPr>
         <w:t xml:space="preserve">Бинаризация методом </w:t>
       </w:r>
       <w:proofErr w:type="spellStart"/>
       <w:r>
-        <w:rPr>
-          <w:b/>
-        </w:rPr>
         <w:t>Отсу</w:t>
       </w:r>
       <w:proofErr w:type="spellEnd"/>
@@ -2631,7 +2631,7 @@
           <w:rPr>
             <w:noProof/>
           </w:rPr>
-          <w:t>6</w:t>
+          <w:t>7</w:t>
         </w:r>
         <w:r>
           <w:fldChar w:fldCharType="end"/>
@@ -3338,7 +3338,6 @@
     <w:next w:val="a"/>
     <w:link w:val="30"/>
     <w:uiPriority w:val="9"/>
-    <w:semiHidden/>
     <w:unhideWhenUsed/>
     <w:qFormat/>
     <w:rsid w:val="004A748D"/>
@@ -3479,7 +3478,6 @@
     <w:basedOn w:val="a0"/>
     <w:link w:val="3"/>
     <w:uiPriority w:val="9"/>
-    <w:semiHidden/>
     <w:rsid w:val="004A748D"/>
     <w:rPr>
       <w:rFonts w:ascii="Times New Roman" w:eastAsiaTheme="majorEastAsia" w:hAnsi="Times New Roman" w:cstheme="majorBidi"/>
@@ -3899,7 +3897,7 @@
 </file>
 
 <file path=customXml/itemProps1.xml><?xml version="1.0" encoding="utf-8"?>
-<ds:datastoreItem xmlns:ds="http://schemas.openxmlformats.org/officeDocument/2006/customXml" ds:itemID="{54F1E489-AC7D-48DB-9891-392820686BDD}">
+<ds:datastoreItem xmlns:ds="http://schemas.openxmlformats.org/officeDocument/2006/customXml" ds:itemID="{FC774981-4F6E-44FC-A2BF-0EF9674D5144}">
   <ds:schemaRefs>
     <ds:schemaRef ds:uri="http://schemas.openxmlformats.org/officeDocument/2006/bibliography"/>
   </ds:schemaRefs>

</xml_diff>

<commit_message>
Write Otsu method and Noise remover
</commit_message>
<xml_diff>
--- a/docs/Магистерская диссертация. Дёгтев А.С..docx
+++ b/docs/Магистерская диссертация. Дёгтев А.С..docx
@@ -2287,7 +2287,7 @@
         </w:numPr>
       </w:pPr>
       <w:r>
-        <w:t>Бинаризация по среднему пороговому значению;</w:t>
+        <w:t>Бинаризация по пороговому значению;</w:t>
       </w:r>
     </w:p>
     <w:p>
@@ -2319,7 +2319,7 @@
         <w:pStyle w:val="3"/>
       </w:pPr>
       <w:r>
-        <w:t>Бинаризация по среднему пороговому значению</w:t>
+        <w:t>Бинаризация по пороговому значению</w:t>
       </w:r>
     </w:p>
     <w:p>
@@ -2389,11 +2389,945 @@
             <w:rPr>
               <w:rFonts w:ascii="Cambria Math" w:hAnsi="Cambria Math"/>
             </w:rPr>
-            <m:t xml:space="preserve"> </m:t>
+            <m:t xml:space="preserve"> ,</m:t>
           </m:r>
+        </m:oMath>
+      </m:oMathPara>
+    </w:p>
+    <w:p>
+      <w:pPr>
+        <w:rPr>
+          <w:rFonts w:eastAsiaTheme="minorEastAsia"/>
+        </w:rPr>
+      </w:pPr>
+      <w:r>
+        <w:rPr>
+          <w:rFonts w:eastAsiaTheme="minorEastAsia"/>
+        </w:rPr>
+        <w:t xml:space="preserve">где </w:t>
+      </w:r>
+      <w:r>
+        <w:rPr>
+          <w:rFonts w:eastAsiaTheme="minorEastAsia"/>
+          <w:lang w:val="en-US"/>
+        </w:rPr>
+        <w:t>k</w:t>
+      </w:r>
+      <w:r>
+        <w:rPr>
+          <w:rFonts w:eastAsiaTheme="minorEastAsia"/>
+        </w:rPr>
+        <w:t xml:space="preserve"> </w:t>
+      </w:r>
+      <w:r>
+        <w:rPr>
+          <w:rFonts w:eastAsiaTheme="minorEastAsia"/>
+        </w:rPr>
+        <w:t>является пороговым значением.</w:t>
+      </w:r>
+    </w:p>
+    <w:p>
+      <w:pPr>
+        <w:rPr>
+          <w:rFonts w:eastAsiaTheme="minorEastAsia"/>
+        </w:rPr>
+      </w:pPr>
+      <w:r>
+        <w:rPr>
+          <w:rFonts w:eastAsiaTheme="minorEastAsia"/>
+        </w:rPr>
+        <w:t xml:space="preserve">Недостатком данного алгоритма является потребность </w:t>
+      </w:r>
+      <w:r>
+        <w:rPr>
+          <w:rFonts w:eastAsiaTheme="minorEastAsia"/>
+        </w:rPr>
+        <w:t>подбора</w:t>
+      </w:r>
+      <w:r>
+        <w:rPr>
+          <w:rFonts w:eastAsiaTheme="minorEastAsia"/>
+        </w:rPr>
+        <w:t xml:space="preserve"> параметра </w:t>
+      </w:r>
+      <w:r>
+        <w:rPr>
+          <w:rFonts w:eastAsiaTheme="minorEastAsia"/>
+          <w:lang w:val="en-US"/>
+        </w:rPr>
+        <w:t>k</w:t>
+      </w:r>
+      <w:r>
+        <w:rPr>
+          <w:rFonts w:eastAsiaTheme="minorEastAsia"/>
+        </w:rPr>
+        <w:t xml:space="preserve"> </w:t>
+      </w:r>
+      <w:r>
+        <w:rPr>
+          <w:rFonts w:eastAsiaTheme="minorEastAsia"/>
+        </w:rPr>
+        <w:t xml:space="preserve">человеком вручную, что может быть </w:t>
+      </w:r>
+      <w:r>
+        <w:rPr>
+          <w:rFonts w:eastAsiaTheme="minorEastAsia"/>
+        </w:rPr>
+        <w:t>затратным</w:t>
+      </w:r>
+      <w:r>
+        <w:rPr>
+          <w:rFonts w:eastAsiaTheme="minorEastAsia"/>
+        </w:rPr>
+        <w:t xml:space="preserve"> по времени при подборе наиболее оптимального параметра</w:t>
+      </w:r>
+      <w:r>
+        <w:rPr>
+          <w:rFonts w:eastAsiaTheme="minorEastAsia"/>
+        </w:rPr>
+        <w:t>.</w:t>
+      </w:r>
+    </w:p>
+    <w:p>
+      <w:pPr>
+        <w:pStyle w:val="3"/>
+      </w:pPr>
+      <w:bookmarkStart w:id="5" w:name="_Toc480020491"/>
+      <w:r>
+        <w:t xml:space="preserve">Бинаризация </w:t>
+      </w:r>
+      <w:r>
+        <w:t xml:space="preserve">с применением метода </w:t>
+      </w:r>
+      <w:proofErr w:type="spellStart"/>
+      <w:r>
+        <w:t>Оц</w:t>
+      </w:r>
+      <w:r>
+        <w:t>у</w:t>
+      </w:r>
+      <w:proofErr w:type="spellEnd"/>
+    </w:p>
+    <w:p>
+      <w:r>
+        <w:t>Поскольку бинаризация по пороговому значению не предоставляет возможности автоматической обработки изображений</w:t>
+      </w:r>
+      <w:r>
+        <w:t xml:space="preserve">, была рассмотрена бинаризация с применением метода </w:t>
+      </w:r>
+      <w:proofErr w:type="spellStart"/>
+      <w:r>
+        <w:t>Оцу</w:t>
+      </w:r>
+      <w:proofErr w:type="spellEnd"/>
+      <w:r>
+        <w:t xml:space="preserve"> для нахождения порогового значения.</w:t>
+      </w:r>
+    </w:p>
+    <w:p>
+      <w:pPr>
+        <w:rPr>
+          <w:color w:val="FF0000"/>
+        </w:rPr>
+      </w:pPr>
+      <w:r>
+        <w:rPr>
+          <w:color w:val="FF0000"/>
+        </w:rPr>
+        <w:t xml:space="preserve">Общий алгоритм метода </w:t>
+      </w:r>
+      <w:proofErr w:type="spellStart"/>
+      <w:r>
+        <w:rPr>
+          <w:color w:val="FF0000"/>
+        </w:rPr>
+        <w:t>Оцу</w:t>
+      </w:r>
+      <w:proofErr w:type="spellEnd"/>
+      <w:r>
+        <w:rPr>
+          <w:color w:val="FF0000"/>
+        </w:rPr>
+        <w:t xml:space="preserve"> состоит из следующих этапов:</w:t>
+      </w:r>
+    </w:p>
+    <w:p>
+      <w:pPr>
+        <w:pStyle w:val="a3"/>
+        <w:numPr>
+          <w:ilvl w:val="0"/>
+          <w:numId w:val="5"/>
+        </w:numPr>
+        <w:rPr>
+          <w:color w:val="FF0000"/>
+        </w:rPr>
+      </w:pPr>
+      <w:r>
+        <w:rPr>
+          <w:color w:val="FF0000"/>
+        </w:rPr>
+        <w:t>Вычисление гистограммы изображения;</w:t>
+      </w:r>
+    </w:p>
+    <w:p>
+      <w:pPr>
+        <w:pStyle w:val="a3"/>
+        <w:numPr>
+          <w:ilvl w:val="0"/>
+          <w:numId w:val="5"/>
+        </w:numPr>
+        <w:rPr>
+          <w:color w:val="FF0000"/>
+        </w:rPr>
+      </w:pPr>
+      <w:r>
+        <w:rPr>
+          <w:color w:val="FF0000"/>
+        </w:rPr>
+        <w:t>Для каждого из значений гистограммы:</w:t>
+      </w:r>
+    </w:p>
+    <w:p>
+      <w:pPr>
+        <w:pStyle w:val="a3"/>
+        <w:numPr>
+          <w:ilvl w:val="1"/>
+          <w:numId w:val="5"/>
+        </w:numPr>
+        <w:rPr>
+          <w:color w:val="FF0000"/>
+        </w:rPr>
+      </w:pPr>
+      <w:r>
+        <w:rPr>
+          <w:color w:val="FF0000"/>
+        </w:rPr>
+        <w:t xml:space="preserve">Вычисление </w:t>
+      </w:r>
+      <m:oMath>
+        <m:sSubSup>
+          <m:sSubSupPr>
+            <m:ctrlPr>
+              <w:rPr>
+                <w:rFonts w:ascii="Cambria Math" w:hAnsi="Cambria Math"/>
+                <w:i/>
+                <w:color w:val="FF0000"/>
+              </w:rPr>
+            </m:ctrlPr>
+          </m:sSubSupPr>
+          <m:e>
+            <m:r>
+              <w:rPr>
+                <w:rFonts w:ascii="Cambria Math" w:hAnsi="Cambria Math"/>
+                <w:color w:val="FF0000"/>
+              </w:rPr>
+              <m:t>σ</m:t>
+            </m:r>
+          </m:e>
+          <m:sub>
+            <m:r>
+              <w:rPr>
+                <w:rFonts w:ascii="Cambria Math" w:hAnsi="Cambria Math"/>
+                <w:color w:val="FF0000"/>
+                <w:lang w:val="en-US"/>
+              </w:rPr>
+              <m:t>b</m:t>
+            </m:r>
+          </m:sub>
+          <m:sup>
+            <m:r>
+              <w:rPr>
+                <w:rFonts w:ascii="Cambria Math" w:hAnsi="Cambria Math"/>
+                <w:color w:val="FF0000"/>
+              </w:rPr>
+              <m:t>2</m:t>
+            </m:r>
+          </m:sup>
+        </m:sSubSup>
+        <m:r>
+          <w:rPr>
+            <w:rFonts w:ascii="Cambria Math" w:eastAsiaTheme="minorEastAsia" w:hAnsi="Cambria Math"/>
+            <w:color w:val="FF0000"/>
+          </w:rPr>
+          <m:t>(t)</m:t>
+        </m:r>
+      </m:oMath>
+      <w:r>
+        <w:rPr>
+          <w:rFonts w:eastAsiaTheme="minorEastAsia"/>
+          <w:color w:val="FF0000"/>
+          <w:lang w:val="en-US"/>
+        </w:rPr>
+        <w:t>;</w:t>
+      </w:r>
+    </w:p>
+    <w:p>
+      <w:pPr>
+        <w:pStyle w:val="a3"/>
+        <w:numPr>
+          <w:ilvl w:val="1"/>
+          <w:numId w:val="5"/>
+        </w:numPr>
+        <w:rPr>
+          <w:color w:val="FF0000"/>
+        </w:rPr>
+      </w:pPr>
+      <w:r>
+        <w:rPr>
+          <w:rFonts w:eastAsiaTheme="minorEastAsia"/>
+          <w:color w:val="FF0000"/>
+        </w:rPr>
+        <w:t xml:space="preserve">Если </w:t>
+      </w:r>
+      <m:oMath>
+        <m:sSubSup>
+          <m:sSubSupPr>
+            <m:ctrlPr>
+              <w:rPr>
+                <w:rFonts w:ascii="Cambria Math" w:hAnsi="Cambria Math"/>
+                <w:i/>
+                <w:color w:val="FF0000"/>
+              </w:rPr>
+            </m:ctrlPr>
+          </m:sSubSupPr>
+          <m:e>
+            <m:r>
+              <w:rPr>
+                <w:rFonts w:ascii="Cambria Math" w:hAnsi="Cambria Math"/>
+                <w:color w:val="FF0000"/>
+              </w:rPr>
+              <m:t>σ</m:t>
+            </m:r>
+          </m:e>
+          <m:sub>
+            <m:r>
+              <w:rPr>
+                <w:rFonts w:ascii="Cambria Math" w:hAnsi="Cambria Math"/>
+                <w:color w:val="FF0000"/>
+                <w:lang w:val="en-US"/>
+              </w:rPr>
+              <m:t>b</m:t>
+            </m:r>
+          </m:sub>
+          <m:sup>
+            <m:r>
+              <w:rPr>
+                <w:rFonts w:ascii="Cambria Math" w:hAnsi="Cambria Math"/>
+                <w:color w:val="FF0000"/>
+              </w:rPr>
+              <m:t>2</m:t>
+            </m:r>
+          </m:sup>
+        </m:sSubSup>
+        <m:d>
+          <m:dPr>
+            <m:ctrlPr>
+              <w:rPr>
+                <w:rFonts w:ascii="Cambria Math" w:eastAsiaTheme="minorEastAsia" w:hAnsi="Cambria Math"/>
+                <w:i/>
+                <w:color w:val="FF0000"/>
+              </w:rPr>
+            </m:ctrlPr>
+          </m:dPr>
+          <m:e>
+            <m:r>
+              <w:rPr>
+                <w:rFonts w:ascii="Cambria Math" w:eastAsiaTheme="minorEastAsia" w:hAnsi="Cambria Math"/>
+                <w:color w:val="FF0000"/>
+              </w:rPr>
+              <m:t>t</m:t>
+            </m:r>
+          </m:e>
+        </m:d>
+      </m:oMath>
+      <w:r>
+        <w:rPr>
+          <w:rFonts w:eastAsiaTheme="minorEastAsia"/>
+          <w:color w:val="FF0000"/>
+        </w:rPr>
+        <w:t xml:space="preserve"> больше имеющегося, то сохранение </w:t>
+      </w:r>
+      <m:oMath>
+        <m:sSubSup>
+          <m:sSubSupPr>
+            <m:ctrlPr>
+              <w:rPr>
+                <w:rFonts w:ascii="Cambria Math" w:hAnsi="Cambria Math"/>
+                <w:i/>
+                <w:color w:val="FF0000"/>
+              </w:rPr>
+            </m:ctrlPr>
+          </m:sSubSupPr>
+          <m:e>
+            <m:r>
+              <w:rPr>
+                <w:rFonts w:ascii="Cambria Math" w:hAnsi="Cambria Math"/>
+                <w:color w:val="FF0000"/>
+              </w:rPr>
+              <m:t>σ</m:t>
+            </m:r>
+          </m:e>
+          <m:sub>
+            <m:r>
+              <w:rPr>
+                <w:rFonts w:ascii="Cambria Math" w:hAnsi="Cambria Math"/>
+                <w:color w:val="FF0000"/>
+                <w:lang w:val="en-US"/>
+              </w:rPr>
+              <m:t>b</m:t>
+            </m:r>
+          </m:sub>
+          <m:sup>
+            <m:r>
+              <w:rPr>
+                <w:rFonts w:ascii="Cambria Math" w:hAnsi="Cambria Math"/>
+                <w:color w:val="FF0000"/>
+              </w:rPr>
+              <m:t>2</m:t>
+            </m:r>
+          </m:sup>
+        </m:sSubSup>
+        <m:r>
+          <w:rPr>
+            <w:rFonts w:ascii="Cambria Math" w:eastAsiaTheme="minorEastAsia" w:hAnsi="Cambria Math"/>
+            <w:color w:val="FF0000"/>
+          </w:rPr>
+          <m:t>(t)</m:t>
+        </m:r>
+      </m:oMath>
+      <w:r>
+        <w:rPr>
+          <w:rFonts w:eastAsiaTheme="minorEastAsia"/>
+          <w:color w:val="FF0000"/>
+        </w:rPr>
+        <w:t xml:space="preserve"> и порога </w:t>
+      </w:r>
+      <w:r>
+        <w:rPr>
+          <w:rFonts w:eastAsiaTheme="minorEastAsia"/>
+          <w:color w:val="FF0000"/>
+          <w:lang w:val="en-US"/>
+        </w:rPr>
+        <w:t>t</w:t>
+      </w:r>
+      <w:r>
+        <w:rPr>
+          <w:rFonts w:eastAsiaTheme="minorEastAsia"/>
+          <w:color w:val="FF0000"/>
+        </w:rPr>
+        <w:t>.</w:t>
+      </w:r>
+    </w:p>
+    <w:p>
+      <w:pPr>
+        <w:pStyle w:val="a3"/>
+        <w:ind w:left="360" w:firstLine="0"/>
+        <w:rPr>
+          <w:rFonts w:eastAsiaTheme="minorEastAsia"/>
+          <w:color w:val="FF0000"/>
+        </w:rPr>
+      </w:pPr>
+      <m:oMath>
+        <m:sSubSup>
+          <m:sSubSupPr>
+            <m:ctrlPr>
+              <w:rPr>
+                <w:rFonts w:ascii="Cambria Math" w:hAnsi="Cambria Math"/>
+                <w:i/>
+                <w:color w:val="FF0000"/>
+              </w:rPr>
+            </m:ctrlPr>
+          </m:sSubSupPr>
+          <m:e>
+            <m:r>
+              <w:rPr>
+                <w:rFonts w:ascii="Cambria Math" w:hAnsi="Cambria Math"/>
+                <w:color w:val="FF0000"/>
+              </w:rPr>
+              <m:t>σ</m:t>
+            </m:r>
+          </m:e>
+          <m:sub>
+            <m:r>
+              <w:rPr>
+                <w:rFonts w:ascii="Cambria Math" w:hAnsi="Cambria Math"/>
+                <w:color w:val="FF0000"/>
+                <w:lang w:val="en-US"/>
+              </w:rPr>
+              <m:t>b</m:t>
+            </m:r>
+          </m:sub>
+          <m:sup>
+            <m:r>
+              <w:rPr>
+                <w:rFonts w:ascii="Cambria Math" w:hAnsi="Cambria Math"/>
+                <w:color w:val="FF0000"/>
+              </w:rPr>
+              <m:t>2</m:t>
+            </m:r>
+          </m:sup>
+        </m:sSubSup>
+        <m:r>
+          <w:rPr>
+            <w:rFonts w:ascii="Cambria Math" w:hAnsi="Cambria Math"/>
+            <w:color w:val="FF0000"/>
+          </w:rPr>
+          <m:t>(t)</m:t>
+        </m:r>
+      </m:oMath>
+      <w:r>
+        <w:rPr>
+          <w:rFonts w:eastAsiaTheme="minorEastAsia"/>
+          <w:color w:val="FF0000"/>
+        </w:rPr>
+        <w:t xml:space="preserve"> вычисляется по формуле:</w:t>
+      </w:r>
+    </w:p>
+    <w:p>
+      <w:pPr>
+        <w:pStyle w:val="a3"/>
+        <w:ind w:left="360" w:firstLine="0"/>
+        <w:rPr>
+          <w:rFonts w:eastAsiaTheme="minorEastAsia"/>
+          <w:i/>
+          <w:color w:val="FF0000"/>
+        </w:rPr>
+      </w:pPr>
+      <m:oMathPara>
+        <m:oMath>
+          <m:sSubSup>
+            <m:sSubSupPr>
+              <m:ctrlPr>
+                <w:rPr>
+                  <w:rFonts w:ascii="Cambria Math" w:hAnsi="Cambria Math"/>
+                  <w:i/>
+                  <w:color w:val="FF0000"/>
+                </w:rPr>
+              </m:ctrlPr>
+            </m:sSubSupPr>
+            <m:e>
+              <m:r>
+                <w:rPr>
+                  <w:rFonts w:ascii="Cambria Math" w:hAnsi="Cambria Math"/>
+                  <w:color w:val="FF0000"/>
+                </w:rPr>
+                <m:t>σ</m:t>
+              </m:r>
+            </m:e>
+            <m:sub>
+              <m:r>
+                <w:rPr>
+                  <w:rFonts w:ascii="Cambria Math" w:hAnsi="Cambria Math"/>
+                  <w:color w:val="FF0000"/>
+                  <w:lang w:val="en-US"/>
+                </w:rPr>
+                <m:t>b</m:t>
+              </m:r>
+            </m:sub>
+            <m:sup>
+              <m:r>
+                <w:rPr>
+                  <w:rFonts w:ascii="Cambria Math" w:hAnsi="Cambria Math"/>
+                  <w:color w:val="FF0000"/>
+                </w:rPr>
+                <m:t>2</m:t>
+              </m:r>
+            </m:sup>
+          </m:sSubSup>
+          <m:d>
+            <m:dPr>
+              <m:ctrlPr>
+                <w:rPr>
+                  <w:rFonts w:ascii="Cambria Math" w:eastAsiaTheme="minorEastAsia" w:hAnsi="Cambria Math"/>
+                  <w:i/>
+                  <w:color w:val="FF0000"/>
+                </w:rPr>
+              </m:ctrlPr>
+            </m:dPr>
+            <m:e>
+              <m:r>
+                <w:rPr>
+                  <w:rFonts w:ascii="Cambria Math" w:eastAsiaTheme="minorEastAsia" w:hAnsi="Cambria Math"/>
+                  <w:color w:val="FF0000"/>
+                </w:rPr>
+                <m:t>t</m:t>
+              </m:r>
+            </m:e>
+          </m:d>
           <m:r>
             <w:rPr>
-              <w:rFonts w:ascii="Cambria Math" w:hAnsi="Cambria Math"/>
+              <w:rFonts w:ascii="Cambria Math" w:eastAsiaTheme="minorEastAsia" w:hAnsi="Cambria Math"/>
+              <w:color w:val="FF0000"/>
+            </w:rPr>
+            <m:t xml:space="preserve">= </m:t>
+          </m:r>
+          <m:sSup>
+            <m:sSupPr>
+              <m:ctrlPr>
+                <w:rPr>
+                  <w:rFonts w:ascii="Cambria Math" w:hAnsi="Cambria Math"/>
+                  <w:i/>
+                  <w:color w:val="FF0000"/>
+                </w:rPr>
+              </m:ctrlPr>
+            </m:sSupPr>
+            <m:e>
+              <m:r>
+                <w:rPr>
+                  <w:rFonts w:ascii="Cambria Math" w:hAnsi="Cambria Math"/>
+                  <w:color w:val="FF0000"/>
+                </w:rPr>
+                <m:t>σ</m:t>
+              </m:r>
+            </m:e>
+            <m:sup>
+              <m:r>
+                <w:rPr>
+                  <w:rFonts w:ascii="Cambria Math" w:hAnsi="Cambria Math"/>
+                  <w:color w:val="FF0000"/>
+                </w:rPr>
+                <m:t>2</m:t>
+              </m:r>
+            </m:sup>
+          </m:sSup>
+          <m:d>
+            <m:dPr>
+              <m:ctrlPr>
+                <w:rPr>
+                  <w:rFonts w:ascii="Cambria Math" w:eastAsiaTheme="minorEastAsia" w:hAnsi="Cambria Math"/>
+                  <w:i/>
+                  <w:color w:val="FF0000"/>
+                </w:rPr>
+              </m:ctrlPr>
+            </m:dPr>
+            <m:e>
+              <m:r>
+                <w:rPr>
+                  <w:rFonts w:ascii="Cambria Math" w:eastAsiaTheme="minorEastAsia" w:hAnsi="Cambria Math"/>
+                  <w:color w:val="FF0000"/>
+                </w:rPr>
+                <m:t>t</m:t>
+              </m:r>
+            </m:e>
+          </m:d>
+          <m:r>
+            <w:rPr>
+              <w:rFonts w:ascii="Cambria Math" w:eastAsiaTheme="minorEastAsia" w:hAnsi="Cambria Math"/>
+              <w:color w:val="FF0000"/>
+            </w:rPr>
+            <m:t>-</m:t>
+          </m:r>
+          <m:sSubSup>
+            <m:sSubSupPr>
+              <m:ctrlPr>
+                <w:rPr>
+                  <w:rFonts w:ascii="Cambria Math" w:hAnsi="Cambria Math"/>
+                  <w:i/>
+                  <w:color w:val="FF0000"/>
+                </w:rPr>
+              </m:ctrlPr>
+            </m:sSubSupPr>
+            <m:e>
+              <m:r>
+                <w:rPr>
+                  <w:rFonts w:ascii="Cambria Math" w:hAnsi="Cambria Math"/>
+                  <w:color w:val="FF0000"/>
+                </w:rPr>
+                <m:t>σ</m:t>
+              </m:r>
+            </m:e>
+            <m:sub>
+              <m:r>
+                <w:rPr>
+                  <w:rFonts w:ascii="Cambria Math" w:hAnsi="Cambria Math"/>
+                  <w:color w:val="FF0000"/>
+                  <w:lang w:val="en-US"/>
+                </w:rPr>
+                <m:t>w</m:t>
+              </m:r>
+            </m:sub>
+            <m:sup>
+              <m:r>
+                <w:rPr>
+                  <w:rFonts w:ascii="Cambria Math" w:hAnsi="Cambria Math"/>
+                  <w:color w:val="FF0000"/>
+                </w:rPr>
+                <m:t>2</m:t>
+              </m:r>
+            </m:sup>
+          </m:sSubSup>
+          <m:d>
+            <m:dPr>
+              <m:ctrlPr>
+                <w:rPr>
+                  <w:rFonts w:ascii="Cambria Math" w:eastAsiaTheme="minorEastAsia" w:hAnsi="Cambria Math"/>
+                  <w:i/>
+                  <w:color w:val="FF0000"/>
+                </w:rPr>
+              </m:ctrlPr>
+            </m:dPr>
+            <m:e>
+              <m:r>
+                <w:rPr>
+                  <w:rFonts w:ascii="Cambria Math" w:eastAsiaTheme="minorEastAsia" w:hAnsi="Cambria Math"/>
+                  <w:color w:val="FF0000"/>
+                </w:rPr>
+                <m:t>t</m:t>
+              </m:r>
+            </m:e>
+          </m:d>
+          <m:r>
+            <w:rPr>
+              <w:rFonts w:ascii="Cambria Math" w:eastAsiaTheme="minorEastAsia" w:hAnsi="Cambria Math"/>
+              <w:color w:val="FF0000"/>
+            </w:rPr>
+            <m:t xml:space="preserve">= </m:t>
+          </m:r>
+          <m:sSub>
+            <m:sSubPr>
+              <m:ctrlPr>
+                <w:rPr>
+                  <w:rFonts w:ascii="Cambria Math" w:eastAsiaTheme="minorEastAsia" w:hAnsi="Cambria Math"/>
+                  <w:i/>
+                  <w:color w:val="FF0000"/>
+                </w:rPr>
+              </m:ctrlPr>
+            </m:sSubPr>
+            <m:e>
+              <m:r>
+                <w:rPr>
+                  <w:rFonts w:ascii="Cambria Math" w:eastAsiaTheme="minorEastAsia" w:hAnsi="Cambria Math"/>
+                  <w:color w:val="FF0000"/>
+                  <w:lang w:val="en-US"/>
+                </w:rPr>
+                <m:t>P</m:t>
+              </m:r>
+            </m:e>
+            <m:sub>
+              <m:r>
+                <w:rPr>
+                  <w:rFonts w:ascii="Cambria Math" w:eastAsiaTheme="minorEastAsia" w:hAnsi="Cambria Math"/>
+                  <w:color w:val="FF0000"/>
+                </w:rPr>
+                <m:t>1</m:t>
+              </m:r>
+            </m:sub>
+          </m:sSub>
+          <m:d>
+            <m:dPr>
+              <m:ctrlPr>
+                <w:rPr>
+                  <w:rFonts w:ascii="Cambria Math" w:eastAsiaTheme="minorEastAsia" w:hAnsi="Cambria Math"/>
+                  <w:i/>
+                  <w:color w:val="FF0000"/>
+                </w:rPr>
+              </m:ctrlPr>
+            </m:dPr>
+            <m:e>
+              <m:r>
+                <w:rPr>
+                  <w:rFonts w:ascii="Cambria Math" w:eastAsiaTheme="minorEastAsia" w:hAnsi="Cambria Math"/>
+                  <w:color w:val="FF0000"/>
+                </w:rPr>
+                <m:t>t</m:t>
+              </m:r>
+            </m:e>
+          </m:d>
+          <m:sSub>
+            <m:sSubPr>
+              <m:ctrlPr>
+                <w:rPr>
+                  <w:rFonts w:ascii="Cambria Math" w:eastAsiaTheme="minorEastAsia" w:hAnsi="Cambria Math"/>
+                  <w:i/>
+                  <w:color w:val="FF0000"/>
+                </w:rPr>
+              </m:ctrlPr>
+            </m:sSubPr>
+            <m:e>
+              <m:r>
+                <w:rPr>
+                  <w:rFonts w:ascii="Cambria Math" w:eastAsiaTheme="minorEastAsia" w:hAnsi="Cambria Math"/>
+                  <w:color w:val="FF0000"/>
+                </w:rPr>
+                <m:t>P</m:t>
+              </m:r>
+            </m:e>
+            <m:sub>
+              <m:r>
+                <w:rPr>
+                  <w:rFonts w:ascii="Cambria Math" w:eastAsiaTheme="minorEastAsia" w:hAnsi="Cambria Math"/>
+                  <w:color w:val="FF0000"/>
+                </w:rPr>
+                <m:t>2</m:t>
+              </m:r>
+            </m:sub>
+          </m:sSub>
+          <m:d>
+            <m:dPr>
+              <m:ctrlPr>
+                <w:rPr>
+                  <w:rFonts w:ascii="Cambria Math" w:eastAsiaTheme="minorEastAsia" w:hAnsi="Cambria Math"/>
+                  <w:i/>
+                  <w:color w:val="FF0000"/>
+                </w:rPr>
+              </m:ctrlPr>
+            </m:dPr>
+            <m:e>
+              <m:r>
+                <w:rPr>
+                  <w:rFonts w:ascii="Cambria Math" w:eastAsiaTheme="minorEastAsia" w:hAnsi="Cambria Math"/>
+                  <w:color w:val="FF0000"/>
+                </w:rPr>
+                <m:t>t</m:t>
+              </m:r>
+            </m:e>
+          </m:d>
+          <m:sSup>
+            <m:sSupPr>
+              <m:ctrlPr>
+                <w:rPr>
+                  <w:rFonts w:ascii="Cambria Math" w:eastAsiaTheme="minorEastAsia" w:hAnsi="Cambria Math"/>
+                  <w:i/>
+                  <w:color w:val="FF0000"/>
+                </w:rPr>
+              </m:ctrlPr>
+            </m:sSupPr>
+            <m:e>
+              <m:d>
+                <m:dPr>
+                  <m:begChr m:val="["/>
+                  <m:endChr m:val="]"/>
+                  <m:ctrlPr>
+                    <w:rPr>
+                      <w:rFonts w:ascii="Cambria Math" w:eastAsiaTheme="minorEastAsia" w:hAnsi="Cambria Math"/>
+                      <w:i/>
+                      <w:color w:val="FF0000"/>
+                    </w:rPr>
+                  </m:ctrlPr>
+                </m:dPr>
+                <m:e>
+                  <m:sSub>
+                    <m:sSubPr>
+                      <m:ctrlPr>
+                        <w:rPr>
+                          <w:rFonts w:ascii="Cambria Math" w:eastAsiaTheme="minorEastAsia" w:hAnsi="Cambria Math"/>
+                          <w:i/>
+                          <w:color w:val="FF0000"/>
+                        </w:rPr>
+                      </m:ctrlPr>
+                    </m:sSubPr>
+                    <m:e>
+                      <m:r>
+                        <w:rPr>
+                          <w:rFonts w:ascii="Cambria Math" w:eastAsiaTheme="minorEastAsia" w:hAnsi="Cambria Math"/>
+                          <w:color w:val="FF0000"/>
+                        </w:rPr>
+                        <m:t>μ</m:t>
+                      </m:r>
+                    </m:e>
+                    <m:sub>
+                      <m:r>
+                        <w:rPr>
+                          <w:rFonts w:ascii="Cambria Math" w:eastAsiaTheme="minorEastAsia" w:hAnsi="Cambria Math"/>
+                          <w:color w:val="FF0000"/>
+                        </w:rPr>
+                        <m:t>1</m:t>
+                      </m:r>
+                    </m:sub>
+                  </m:sSub>
+                  <m:d>
+                    <m:dPr>
+                      <m:ctrlPr>
+                        <w:rPr>
+                          <w:rFonts w:ascii="Cambria Math" w:eastAsiaTheme="minorEastAsia" w:hAnsi="Cambria Math"/>
+                          <w:i/>
+                          <w:color w:val="FF0000"/>
+                        </w:rPr>
+                      </m:ctrlPr>
+                    </m:dPr>
+                    <m:e>
+                      <m:r>
+                        <w:rPr>
+                          <w:rFonts w:ascii="Cambria Math" w:eastAsiaTheme="minorEastAsia" w:hAnsi="Cambria Math"/>
+                          <w:color w:val="FF0000"/>
+                        </w:rPr>
+                        <m:t>t</m:t>
+                      </m:r>
+                    </m:e>
+                  </m:d>
+                  <m:r>
+                    <w:rPr>
+                      <w:rFonts w:ascii="Cambria Math" w:eastAsiaTheme="minorEastAsia" w:hAnsi="Cambria Math"/>
+                      <w:color w:val="FF0000"/>
+                    </w:rPr>
+                    <m:t>-</m:t>
+                  </m:r>
+                  <m:sSub>
+                    <m:sSubPr>
+                      <m:ctrlPr>
+                        <w:rPr>
+                          <w:rFonts w:ascii="Cambria Math" w:eastAsiaTheme="minorEastAsia" w:hAnsi="Cambria Math"/>
+                          <w:i/>
+                          <w:color w:val="FF0000"/>
+                        </w:rPr>
+                      </m:ctrlPr>
+                    </m:sSubPr>
+                    <m:e>
+                      <m:r>
+                        <w:rPr>
+                          <w:rFonts w:ascii="Cambria Math" w:eastAsiaTheme="minorEastAsia" w:hAnsi="Cambria Math"/>
+                          <w:color w:val="FF0000"/>
+                        </w:rPr>
+                        <m:t>μ</m:t>
+                      </m:r>
+                    </m:e>
+                    <m:sub>
+                      <m:r>
+                        <w:rPr>
+                          <w:rFonts w:ascii="Cambria Math" w:eastAsiaTheme="minorEastAsia" w:hAnsi="Cambria Math"/>
+                          <w:color w:val="FF0000"/>
+                        </w:rPr>
+                        <m:t>2</m:t>
+                      </m:r>
+                    </m:sub>
+                  </m:sSub>
+                  <m:d>
+                    <m:dPr>
+                      <m:ctrlPr>
+                        <w:rPr>
+                          <w:rFonts w:ascii="Cambria Math" w:eastAsiaTheme="minorEastAsia" w:hAnsi="Cambria Math"/>
+                          <w:i/>
+                          <w:color w:val="FF0000"/>
+                        </w:rPr>
+                      </m:ctrlPr>
+                    </m:dPr>
+                    <m:e>
+                      <m:r>
+                        <w:rPr>
+                          <w:rFonts w:ascii="Cambria Math" w:eastAsiaTheme="minorEastAsia" w:hAnsi="Cambria Math"/>
+                          <w:color w:val="FF0000"/>
+                        </w:rPr>
+                        <m:t>t</m:t>
+                      </m:r>
+                    </m:e>
+                  </m:d>
+                </m:e>
+              </m:d>
+            </m:e>
+            <m:sup>
+              <m:r>
+                <w:rPr>
+                  <w:rFonts w:ascii="Cambria Math" w:eastAsiaTheme="minorEastAsia" w:hAnsi="Cambria Math"/>
+                  <w:color w:val="FF0000"/>
+                </w:rPr>
+                <m:t>2</m:t>
+              </m:r>
+            </m:sup>
+          </m:sSup>
+          <m:r>
+            <w:rPr>
+              <w:rFonts w:ascii="Cambria Math" w:eastAsiaTheme="minorEastAsia" w:hAnsi="Cambria Math"/>
+              <w:color w:val="FF0000"/>
             </w:rPr>
             <m:t>,</m:t>
           </m:r>
@@ -2403,123 +3337,539 @@
     <w:p>
       <w:pPr>
         <w:rPr>
+          <w:color w:val="FF0000"/>
+        </w:rPr>
+      </w:pPr>
+      <w:r>
+        <w:rPr>
+          <w:color w:val="FF0000"/>
+        </w:rPr>
+        <w:t xml:space="preserve">где </w:t>
+      </w:r>
+    </w:p>
+    <w:p>
+      <w:pPr>
+        <w:rPr>
           <w:rFonts w:eastAsiaTheme="minorEastAsia"/>
+          <w:color w:val="FF0000"/>
+        </w:rPr>
+      </w:pPr>
+      <m:oMathPara>
+        <m:oMath>
+          <m:sSubSup>
+            <m:sSubSupPr>
+              <m:ctrlPr>
+                <w:rPr>
+                  <w:rFonts w:ascii="Cambria Math" w:hAnsi="Cambria Math"/>
+                  <w:i/>
+                  <w:color w:val="FF0000"/>
+                </w:rPr>
+              </m:ctrlPr>
+            </m:sSubSupPr>
+            <m:e>
+              <m:r>
+                <w:rPr>
+                  <w:rFonts w:ascii="Cambria Math" w:hAnsi="Cambria Math"/>
+                  <w:color w:val="FF0000"/>
+                </w:rPr>
+                <m:t>σ</m:t>
+              </m:r>
+            </m:e>
+            <m:sub>
+              <m:r>
+                <w:rPr>
+                  <w:rFonts w:ascii="Cambria Math" w:hAnsi="Cambria Math"/>
+                  <w:color w:val="FF0000"/>
+                  <w:lang w:val="en-US"/>
+                </w:rPr>
+                <m:t>w</m:t>
+              </m:r>
+            </m:sub>
+            <m:sup>
+              <m:r>
+                <w:rPr>
+                  <w:rFonts w:ascii="Cambria Math" w:hAnsi="Cambria Math"/>
+                  <w:color w:val="FF0000"/>
+                </w:rPr>
+                <m:t>2</m:t>
+              </m:r>
+            </m:sup>
+          </m:sSubSup>
+          <m:d>
+            <m:dPr>
+              <m:ctrlPr>
+                <w:rPr>
+                  <w:rFonts w:ascii="Cambria Math" w:eastAsiaTheme="minorEastAsia" w:hAnsi="Cambria Math"/>
+                  <w:i/>
+                  <w:color w:val="FF0000"/>
+                </w:rPr>
+              </m:ctrlPr>
+            </m:dPr>
+            <m:e>
+              <m:r>
+                <w:rPr>
+                  <w:rFonts w:ascii="Cambria Math" w:eastAsiaTheme="minorEastAsia" w:hAnsi="Cambria Math"/>
+                  <w:color w:val="FF0000"/>
+                </w:rPr>
+                <m:t>t</m:t>
+              </m:r>
+            </m:e>
+          </m:d>
+          <m:r>
+            <w:rPr>
+              <w:rFonts w:ascii="Cambria Math" w:eastAsiaTheme="minorEastAsia" w:hAnsi="Cambria Math"/>
+              <w:color w:val="FF0000"/>
+            </w:rPr>
+            <m:t xml:space="preserve">= </m:t>
+          </m:r>
+          <m:sSub>
+            <m:sSubPr>
+              <m:ctrlPr>
+                <w:rPr>
+                  <w:rFonts w:ascii="Cambria Math" w:eastAsiaTheme="minorEastAsia" w:hAnsi="Cambria Math"/>
+                  <w:i/>
+                  <w:color w:val="FF0000"/>
+                </w:rPr>
+              </m:ctrlPr>
+            </m:sSubPr>
+            <m:e>
+              <m:r>
+                <w:rPr>
+                  <w:rFonts w:ascii="Cambria Math" w:eastAsiaTheme="minorEastAsia" w:hAnsi="Cambria Math"/>
+                  <w:color w:val="FF0000"/>
+                  <w:lang w:val="en-US"/>
+                </w:rPr>
+                <m:t>P</m:t>
+              </m:r>
+            </m:e>
+            <m:sub>
+              <m:r>
+                <w:rPr>
+                  <w:rFonts w:ascii="Cambria Math" w:eastAsiaTheme="minorEastAsia" w:hAnsi="Cambria Math"/>
+                  <w:color w:val="FF0000"/>
+                </w:rPr>
+                <m:t>1</m:t>
+              </m:r>
+            </m:sub>
+          </m:sSub>
+          <m:d>
+            <m:dPr>
+              <m:ctrlPr>
+                <w:rPr>
+                  <w:rFonts w:ascii="Cambria Math" w:eastAsiaTheme="minorEastAsia" w:hAnsi="Cambria Math"/>
+                  <w:i/>
+                  <w:color w:val="FF0000"/>
+                </w:rPr>
+              </m:ctrlPr>
+            </m:dPr>
+            <m:e>
+              <m:r>
+                <w:rPr>
+                  <w:rFonts w:ascii="Cambria Math" w:eastAsiaTheme="minorEastAsia" w:hAnsi="Cambria Math"/>
+                  <w:color w:val="FF0000"/>
+                </w:rPr>
+                <m:t>t</m:t>
+              </m:r>
+            </m:e>
+          </m:d>
+          <m:sSubSup>
+            <m:sSubSupPr>
+              <m:ctrlPr>
+                <w:rPr>
+                  <w:rFonts w:ascii="Cambria Math" w:hAnsi="Cambria Math"/>
+                  <w:i/>
+                  <w:color w:val="FF0000"/>
+                </w:rPr>
+              </m:ctrlPr>
+            </m:sSubSupPr>
+            <m:e>
+              <m:r>
+                <w:rPr>
+                  <w:rFonts w:ascii="Cambria Math" w:hAnsi="Cambria Math"/>
+                  <w:color w:val="FF0000"/>
+                </w:rPr>
+                <m:t>σ</m:t>
+              </m:r>
+            </m:e>
+            <m:sub>
+              <m:r>
+                <w:rPr>
+                  <w:rFonts w:ascii="Cambria Math" w:hAnsi="Cambria Math"/>
+                  <w:color w:val="FF0000"/>
+                  <w:lang w:val="en-US"/>
+                </w:rPr>
+                <m:t>1</m:t>
+              </m:r>
+            </m:sub>
+            <m:sup>
+              <m:r>
+                <w:rPr>
+                  <w:rFonts w:ascii="Cambria Math" w:hAnsi="Cambria Math"/>
+                  <w:color w:val="FF0000"/>
+                </w:rPr>
+                <m:t>2</m:t>
+              </m:r>
+            </m:sup>
+          </m:sSubSup>
+          <m:d>
+            <m:dPr>
+              <m:ctrlPr>
+                <w:rPr>
+                  <w:rFonts w:ascii="Cambria Math" w:eastAsiaTheme="minorEastAsia" w:hAnsi="Cambria Math"/>
+                  <w:i/>
+                  <w:color w:val="FF0000"/>
+                </w:rPr>
+              </m:ctrlPr>
+            </m:dPr>
+            <m:e>
+              <m:r>
+                <w:rPr>
+                  <w:rFonts w:ascii="Cambria Math" w:eastAsiaTheme="minorEastAsia" w:hAnsi="Cambria Math"/>
+                  <w:color w:val="FF0000"/>
+                </w:rPr>
+                <m:t>t</m:t>
+              </m:r>
+            </m:e>
+          </m:d>
+          <m:r>
+            <w:rPr>
+              <w:rFonts w:ascii="Cambria Math" w:eastAsiaTheme="minorEastAsia" w:hAnsi="Cambria Math"/>
+              <w:color w:val="FF0000"/>
+            </w:rPr>
+            <m:t xml:space="preserve">+ </m:t>
+          </m:r>
+          <m:sSub>
+            <m:sSubPr>
+              <m:ctrlPr>
+                <w:rPr>
+                  <w:rFonts w:ascii="Cambria Math" w:eastAsiaTheme="minorEastAsia" w:hAnsi="Cambria Math"/>
+                  <w:i/>
+                  <w:color w:val="FF0000"/>
+                </w:rPr>
+              </m:ctrlPr>
+            </m:sSubPr>
+            <m:e>
+              <m:r>
+                <w:rPr>
+                  <w:rFonts w:ascii="Cambria Math" w:eastAsiaTheme="minorEastAsia" w:hAnsi="Cambria Math"/>
+                  <w:color w:val="FF0000"/>
+                  <w:lang w:val="en-US"/>
+                </w:rPr>
+                <m:t>P</m:t>
+              </m:r>
+            </m:e>
+            <m:sub>
+              <m:r>
+                <w:rPr>
+                  <w:rFonts w:ascii="Cambria Math" w:eastAsiaTheme="minorEastAsia" w:hAnsi="Cambria Math"/>
+                  <w:color w:val="FF0000"/>
+                </w:rPr>
+                <m:t>2</m:t>
+              </m:r>
+            </m:sub>
+          </m:sSub>
+          <m:d>
+            <m:dPr>
+              <m:ctrlPr>
+                <w:rPr>
+                  <w:rFonts w:ascii="Cambria Math" w:eastAsiaTheme="minorEastAsia" w:hAnsi="Cambria Math"/>
+                  <w:i/>
+                  <w:color w:val="FF0000"/>
+                </w:rPr>
+              </m:ctrlPr>
+            </m:dPr>
+            <m:e>
+              <m:r>
+                <w:rPr>
+                  <w:rFonts w:ascii="Cambria Math" w:eastAsiaTheme="minorEastAsia" w:hAnsi="Cambria Math"/>
+                  <w:color w:val="FF0000"/>
+                </w:rPr>
+                <m:t>t</m:t>
+              </m:r>
+            </m:e>
+          </m:d>
+          <m:sSubSup>
+            <m:sSubSupPr>
+              <m:ctrlPr>
+                <w:rPr>
+                  <w:rFonts w:ascii="Cambria Math" w:hAnsi="Cambria Math"/>
+                  <w:i/>
+                  <w:color w:val="FF0000"/>
+                </w:rPr>
+              </m:ctrlPr>
+            </m:sSubSupPr>
+            <m:e>
+              <m:r>
+                <w:rPr>
+                  <w:rFonts w:ascii="Cambria Math" w:hAnsi="Cambria Math"/>
+                  <w:color w:val="FF0000"/>
+                </w:rPr>
+                <m:t>σ</m:t>
+              </m:r>
+            </m:e>
+            <m:sub>
+              <m:r>
+                <w:rPr>
+                  <w:rFonts w:ascii="Cambria Math" w:hAnsi="Cambria Math"/>
+                  <w:color w:val="FF0000"/>
+                  <w:lang w:val="en-US"/>
+                </w:rPr>
+                <m:t>2</m:t>
+              </m:r>
+            </m:sub>
+            <m:sup>
+              <m:r>
+                <w:rPr>
+                  <w:rFonts w:ascii="Cambria Math" w:hAnsi="Cambria Math"/>
+                  <w:color w:val="FF0000"/>
+                </w:rPr>
+                <m:t>2</m:t>
+              </m:r>
+            </m:sup>
+          </m:sSubSup>
+          <m:d>
+            <m:dPr>
+              <m:ctrlPr>
+                <w:rPr>
+                  <w:rFonts w:ascii="Cambria Math" w:eastAsiaTheme="minorEastAsia" w:hAnsi="Cambria Math"/>
+                  <w:i/>
+                  <w:color w:val="FF0000"/>
+                </w:rPr>
+              </m:ctrlPr>
+            </m:dPr>
+            <m:e>
+              <m:r>
+                <w:rPr>
+                  <w:rFonts w:ascii="Cambria Math" w:eastAsiaTheme="minorEastAsia" w:hAnsi="Cambria Math"/>
+                  <w:color w:val="FF0000"/>
+                </w:rPr>
+                <m:t>t</m:t>
+              </m:r>
+            </m:e>
+          </m:d>
+          <m:r>
+            <w:rPr>
+              <w:rFonts w:ascii="Cambria Math" w:eastAsiaTheme="minorEastAsia" w:hAnsi="Cambria Math"/>
+              <w:color w:val="FF0000"/>
+            </w:rPr>
+            <m:t>,</m:t>
+          </m:r>
+        </m:oMath>
+      </m:oMathPara>
+    </w:p>
+    <w:p>
+      <w:pPr>
+        <w:rPr>
+          <w:rFonts w:eastAsiaTheme="minorEastAsia"/>
+          <w:color w:val="FF0000"/>
+        </w:rPr>
+      </w:pPr>
+      <w:r>
+        <w:rPr>
+          <w:rFonts w:eastAsiaTheme="minorEastAsia"/>
+          <w:color w:val="FF0000"/>
+        </w:rPr>
+        <w:t>что представляет собой сумму различий двух классов. Классы</w:t>
+      </w:r>
+      <w:r>
+        <w:rPr>
+          <w:rFonts w:eastAsiaTheme="minorEastAsia"/>
+          <w:color w:val="FF0000"/>
+        </w:rPr>
+        <w:t xml:space="preserve"> являются множествами пикселей изображения, разделённых относительно порогового значения </w:t>
+      </w:r>
+      <w:r>
+        <w:rPr>
+          <w:rFonts w:eastAsiaTheme="minorEastAsia"/>
+          <w:color w:val="FF0000"/>
           <w:lang w:val="en-US"/>
         </w:rPr>
-      </w:pPr>
+        <w:t>t</w:t>
+      </w:r>
       <w:r>
         <w:rPr>
           <w:rFonts w:eastAsiaTheme="minorEastAsia"/>
-        </w:rPr>
-        <w:t xml:space="preserve">где </w:t>
-      </w:r>
+          <w:color w:val="FF0000"/>
+        </w:rPr>
+        <w:t>.</w:t>
+      </w:r>
+    </w:p>
+    <w:p>
+      <w:pPr>
+        <w:rPr>
+          <w:color w:val="FF0000"/>
+        </w:rPr>
+      </w:pPr>
       <w:r>
         <w:rPr>
           <w:rFonts w:eastAsiaTheme="minorEastAsia"/>
+          <w:color w:val="FF0000"/>
+        </w:rPr>
+        <w:t>Веса</w:t>
+      </w:r>
+      <w:r>
+        <w:rPr>
+          <w:rFonts w:eastAsiaTheme="minorEastAsia"/>
+          <w:color w:val="FF0000"/>
+        </w:rPr>
+        <w:t xml:space="preserve"> </w:t>
+      </w:r>
+      <m:oMath>
+        <m:sSub>
+          <m:sSubPr>
+            <m:ctrlPr>
+              <w:rPr>
+                <w:rFonts w:ascii="Cambria Math" w:eastAsiaTheme="minorEastAsia" w:hAnsi="Cambria Math"/>
+                <w:i/>
+                <w:color w:val="FF0000"/>
+              </w:rPr>
+            </m:ctrlPr>
+          </m:sSubPr>
+          <m:e>
+            <m:r>
+              <w:rPr>
+                <w:rFonts w:ascii="Cambria Math" w:eastAsiaTheme="minorEastAsia" w:hAnsi="Cambria Math"/>
+                <w:color w:val="FF0000"/>
+                <w:lang w:val="en-US"/>
+              </w:rPr>
+              <m:t>P</m:t>
+            </m:r>
+          </m:e>
+          <m:sub>
+            <m:r>
+              <w:rPr>
+                <w:rFonts w:ascii="Cambria Math" w:eastAsiaTheme="minorEastAsia" w:hAnsi="Cambria Math"/>
+                <w:color w:val="FF0000"/>
+                <w:lang w:val="en-US"/>
+              </w:rPr>
+              <m:t>i</m:t>
+            </m:r>
+          </m:sub>
+        </m:sSub>
+      </m:oMath>
+      <w:r>
+        <w:rPr>
+          <w:rFonts w:eastAsiaTheme="minorEastAsia"/>
+          <w:color w:val="FF0000"/>
+        </w:rPr>
+        <w:t xml:space="preserve"> – вероятности классов, </w:t>
+      </w:r>
+      <m:oMath>
+        <m:sSubSup>
+          <m:sSubSupPr>
+            <m:ctrlPr>
+              <w:rPr>
+                <w:rFonts w:ascii="Cambria Math" w:hAnsi="Cambria Math"/>
+                <w:i/>
+                <w:color w:val="FF0000"/>
+              </w:rPr>
+            </m:ctrlPr>
+          </m:sSubSupPr>
+          <m:e>
+            <m:r>
+              <w:rPr>
+                <w:rFonts w:ascii="Cambria Math" w:hAnsi="Cambria Math"/>
+                <w:color w:val="FF0000"/>
+              </w:rPr>
+              <m:t>σ</m:t>
+            </m:r>
+          </m:e>
+          <m:sub>
+            <m:r>
+              <w:rPr>
+                <w:rFonts w:ascii="Cambria Math" w:hAnsi="Cambria Math"/>
+                <w:color w:val="FF0000"/>
+              </w:rPr>
+              <m:t>i</m:t>
+            </m:r>
+          </m:sub>
+          <m:sup>
+            <m:r>
+              <w:rPr>
+                <w:rFonts w:ascii="Cambria Math" w:hAnsi="Cambria Math"/>
+                <w:color w:val="FF0000"/>
+              </w:rPr>
+              <m:t>2</m:t>
+            </m:r>
+          </m:sup>
+        </m:sSubSup>
+      </m:oMath>
+      <w:r>
+        <w:rPr>
+          <w:rFonts w:eastAsiaTheme="minorEastAsia"/>
+          <w:color w:val="FF0000"/>
+        </w:rPr>
+        <w:t xml:space="preserve"> – дисперсии классов.</w:t>
+      </w:r>
+    </w:p>
+    <w:p>
+      <w:pPr>
+        <w:pStyle w:val="2"/>
+      </w:pPr>
+      <w:r>
+        <w:t>Удаление «шумов» на изображении</w:t>
+      </w:r>
+      <w:bookmarkEnd w:id="5"/>
+    </w:p>
+    <w:p>
+      <w:r>
+        <w:t>Полученное изображение может содержать пиксели, которые являются «шумом» - одиночными пикселями, соседние пиксели которых имеют противоположный цвет.</w:t>
+      </w:r>
+    </w:p>
+    <w:p>
+      <w:r>
+        <w:lastRenderedPageBreak/>
+        <w:t>При последующей векторизации такие пиксели могут</w:t>
+      </w:r>
+      <w:bookmarkStart w:id="6" w:name="_GoBack"/>
+      <w:bookmarkEnd w:id="6"/>
+      <w:r>
+        <w:t xml:space="preserve"> вносить существенные искажения</w:t>
+      </w:r>
+      <w:r>
+        <w:t>.</w:t>
+      </w:r>
+    </w:p>
+    <w:p>
+      <w:r>
+        <w:pict>
+          <v:shapetype id="_x0000_t75" coordsize="21600,21600" o:spt="75" o:preferrelative="t" path="m@4@5l@4@11@9@11@9@5xe" filled="f" stroked="f">
+            <v:stroke joinstyle="miter"/>
+            <v:formulas>
+              <v:f eqn="if lineDrawn pixelLineWidth 0"/>
+              <v:f eqn="sum @0 1 0"/>
+              <v:f eqn="sum 0 0 @1"/>
+              <v:f eqn="prod @2 1 2"/>
+              <v:f eqn="prod @3 21600 pixelWidth"/>
+              <v:f eqn="prod @3 21600 pixelHeight"/>
+              <v:f eqn="sum @0 0 1"/>
+              <v:f eqn="prod @6 1 2"/>
+              <v:f eqn="prod @7 21600 pixelWidth"/>
+              <v:f eqn="sum @8 21600 0"/>
+              <v:f eqn="prod @7 21600 pixelHeight"/>
+              <v:f eqn="sum @10 21600 0"/>
+            </v:formulas>
+            <v:path o:extrusionok="f" gradientshapeok="t" o:connecttype="rect"/>
+            <o:lock v:ext="edit" aspectratio="t"/>
+          </v:shapetype>
+          <v:shape id="_x0000_i1025" type="#_x0000_t75" style="width:204.75pt;height:204.75pt">
+            <v:imagedata r:id="rId8" o:title="6_out_4_GuoHallSkeletization"/>
+          </v:shape>
+        </w:pict>
+      </w:r>
+      <w:r>
+        <w:rPr>
           <w:lang w:val="en-US"/>
         </w:rPr>
-        <w:t>k</w:t>
-      </w:r>
-      <w:r>
-        <w:rPr>
-          <w:rFonts w:eastAsiaTheme="minorEastAsia"/>
-        </w:rPr>
-        <w:t xml:space="preserve"> </w:t>
-      </w:r>
-      <w:r>
-        <w:rPr>
-          <w:rFonts w:eastAsiaTheme="minorEastAsia"/>
-        </w:rPr>
-        <w:t>является пороговым значением.</w:t>
-      </w:r>
-    </w:p>
-    <w:p>
-      <w:pPr>
-        <w:rPr>
-          <w:rFonts w:eastAsiaTheme="minorEastAsia"/>
-        </w:rPr>
-      </w:pPr>
-      <w:r>
-        <w:rPr>
-          <w:rFonts w:eastAsiaTheme="minorEastAsia"/>
-        </w:rPr>
-        <w:t xml:space="preserve">Недостатком данного алгоритма является потребность </w:t>
-      </w:r>
-      <w:r>
-        <w:rPr>
-          <w:rFonts w:eastAsiaTheme="minorEastAsia"/>
-        </w:rPr>
-        <w:t>подбора</w:t>
-      </w:r>
-      <w:r>
-        <w:rPr>
-          <w:rFonts w:eastAsiaTheme="minorEastAsia"/>
-        </w:rPr>
-        <w:t xml:space="preserve"> параметра </w:t>
-      </w:r>
-      <w:r>
-        <w:rPr>
-          <w:rFonts w:eastAsiaTheme="minorEastAsia"/>
-          <w:lang w:val="en-US"/>
-        </w:rPr>
-        <w:t>k</w:t>
-      </w:r>
-      <w:r>
-        <w:rPr>
-          <w:rFonts w:eastAsiaTheme="minorEastAsia"/>
-        </w:rPr>
-        <w:t xml:space="preserve"> </w:t>
-      </w:r>
-      <w:r>
-        <w:rPr>
-          <w:rFonts w:eastAsiaTheme="minorEastAsia"/>
-        </w:rPr>
-        <w:t xml:space="preserve">человеком вручную, что может быть </w:t>
-      </w:r>
-      <w:r>
-        <w:rPr>
-          <w:rFonts w:eastAsiaTheme="minorEastAsia"/>
-        </w:rPr>
-        <w:t>затратным</w:t>
-      </w:r>
-      <w:r>
-        <w:rPr>
-          <w:rFonts w:eastAsiaTheme="minorEastAsia"/>
-        </w:rPr>
-        <w:t xml:space="preserve"> по времени при подборе наиболее оптимального параметра</w:t>
-      </w:r>
-      <w:r>
-        <w:rPr>
-          <w:rFonts w:eastAsiaTheme="minorEastAsia"/>
-        </w:rPr>
-        <w:t>.</w:t>
-      </w:r>
-      <w:bookmarkStart w:id="5" w:name="_GoBack"/>
-      <w:bookmarkEnd w:id="5"/>
-    </w:p>
-    <w:p>
-      <w:pPr>
-        <w:pStyle w:val="3"/>
-      </w:pPr>
-      <w:bookmarkStart w:id="6" w:name="_Toc480020491"/>
-      <w:r>
-        <w:t xml:space="preserve">Бинаризация методом </w:t>
-      </w:r>
-      <w:proofErr w:type="spellStart"/>
-      <w:r>
-        <w:t>Отсу</w:t>
-      </w:r>
-      <w:proofErr w:type="spellEnd"/>
-    </w:p>
-    <w:p/>
-    <w:p>
-      <w:pPr>
-        <w:pStyle w:val="2"/>
-      </w:pPr>
-      <w:r>
-        <w:t>Удаление «шумов» на изображении</w:t>
-      </w:r>
-      <w:bookmarkEnd w:id="6"/>
+        <w:t xml:space="preserve">    </w:t>
+      </w:r>
+      <w:r>
+        <w:pict>
+          <v:shape id="_x0000_i1028" type="#_x0000_t75" style="width:202.5pt;height:202.5pt">
+            <v:imagedata r:id="rId9" o:title="6_out_5_GuoHallSkeletization"/>
+          </v:shape>
+        </w:pict>
+      </w:r>
     </w:p>
     <w:p/>
     <w:p>
@@ -2544,7 +3894,7 @@
       <w:bookmarkEnd w:id="7"/>
     </w:p>
     <w:p>
-      <w:hyperlink r:id="rId8" w:history="1">
+      <w:hyperlink r:id="rId10" w:history="1">
         <w:r>
           <w:rPr>
             <w:rStyle w:val="a7"/>
@@ -2554,7 +3904,7 @@
       </w:hyperlink>
     </w:p>
     <w:p>
-      <w:hyperlink r:id="rId9" w:history="1">
+      <w:hyperlink r:id="rId11" w:history="1">
         <w:r>
           <w:rPr>
             <w:rStyle w:val="a7"/>
@@ -2565,7 +3915,7 @@
     </w:p>
     <w:p/>
     <w:sectPr>
-      <w:footerReference w:type="default" r:id="rId10"/>
+      <w:footerReference w:type="default" r:id="rId12"/>
       <w:pgSz w:w="11906" w:h="16838"/>
       <w:pgMar w:top="1134" w:right="851" w:bottom="1134" w:left="1418" w:header="709" w:footer="709" w:gutter="0"/>
       <w:cols w:space="708"/>
@@ -2631,7 +3981,7 @@
           <w:rPr>
             <w:noProof/>
           </w:rPr>
-          <w:t>7</w:t>
+          <w:t>8</w:t>
         </w:r>
         <w:r>
           <w:fldChar w:fldCharType="end"/>
@@ -2675,6 +4025,92 @@
 <file path=word/numbering.xml><?xml version="1.0" encoding="utf-8"?>
 <w:numbering xmlns:wpc="http://schemas.microsoft.com/office/word/2010/wordprocessingCanvas" xmlns:cx="http://schemas.microsoft.com/office/drawing/2014/chartex" xmlns:mc="http://schemas.openxmlformats.org/markup-compatibility/2006" xmlns:o="urn:schemas-microsoft-com:office:office" xmlns:r="http://schemas.openxmlformats.org/officeDocument/2006/relationships" xmlns:m="http://schemas.openxmlformats.org/officeDocument/2006/math" xmlns:v="urn:schemas-microsoft-com:vml" xmlns:wp14="http://schemas.microsoft.com/office/word/2010/wordprocessingDrawing" xmlns:wp="http://schemas.openxmlformats.org/drawingml/2006/wordprocessingDrawing" xmlns:w10="urn:schemas-microsoft-com:office:word" xmlns:w="http://schemas.openxmlformats.org/wordprocessingml/2006/main" xmlns:w14="http://schemas.microsoft.com/office/word/2010/wordml" xmlns:w15="http://schemas.microsoft.com/office/word/2012/wordml" xmlns:w16se="http://schemas.microsoft.com/office/word/2015/wordml/symex" xmlns:wpg="http://schemas.microsoft.com/office/word/2010/wordprocessingGroup" xmlns:wpi="http://schemas.microsoft.com/office/word/2010/wordprocessingInk" xmlns:wne="http://schemas.microsoft.com/office/word/2006/wordml" xmlns:wps="http://schemas.microsoft.com/office/word/2010/wordprocessingShape" mc:Ignorable="w14 w15 w16se wp14">
   <w:abstractNum w:abstractNumId="0" w15:restartNumberingAfterBreak="0">
+    <w:nsid w:val="157862C3"/>
+    <w:multiLevelType w:val="multilevel"/>
+    <w:tmpl w:val="0419001F"/>
+    <w:lvl w:ilvl="0">
+      <w:start w:val="1"/>
+      <w:numFmt w:val="decimal"/>
+      <w:lvlText w:val="%1."/>
+      <w:lvlJc w:val="left"/>
+      <w:pPr>
+        <w:ind w:left="1068" w:hanging="360"/>
+      </w:pPr>
+    </w:lvl>
+    <w:lvl w:ilvl="1">
+      <w:start w:val="1"/>
+      <w:numFmt w:val="decimal"/>
+      <w:lvlText w:val="%1.%2."/>
+      <w:lvlJc w:val="left"/>
+      <w:pPr>
+        <w:ind w:left="1500" w:hanging="432"/>
+      </w:pPr>
+    </w:lvl>
+    <w:lvl w:ilvl="2">
+      <w:start w:val="1"/>
+      <w:numFmt w:val="decimal"/>
+      <w:lvlText w:val="%1.%2.%3."/>
+      <w:lvlJc w:val="left"/>
+      <w:pPr>
+        <w:ind w:left="1932" w:hanging="504"/>
+      </w:pPr>
+    </w:lvl>
+    <w:lvl w:ilvl="3">
+      <w:start w:val="1"/>
+      <w:numFmt w:val="decimal"/>
+      <w:lvlText w:val="%1.%2.%3.%4."/>
+      <w:lvlJc w:val="left"/>
+      <w:pPr>
+        <w:ind w:left="2436" w:hanging="648"/>
+      </w:pPr>
+    </w:lvl>
+    <w:lvl w:ilvl="4">
+      <w:start w:val="1"/>
+      <w:numFmt w:val="decimal"/>
+      <w:lvlText w:val="%1.%2.%3.%4.%5."/>
+      <w:lvlJc w:val="left"/>
+      <w:pPr>
+        <w:ind w:left="2940" w:hanging="792"/>
+      </w:pPr>
+    </w:lvl>
+    <w:lvl w:ilvl="5">
+      <w:start w:val="1"/>
+      <w:numFmt w:val="decimal"/>
+      <w:lvlText w:val="%1.%2.%3.%4.%5.%6."/>
+      <w:lvlJc w:val="left"/>
+      <w:pPr>
+        <w:ind w:left="3444" w:hanging="936"/>
+      </w:pPr>
+    </w:lvl>
+    <w:lvl w:ilvl="6">
+      <w:start w:val="1"/>
+      <w:numFmt w:val="decimal"/>
+      <w:lvlText w:val="%1.%2.%3.%4.%5.%6.%7."/>
+      <w:lvlJc w:val="left"/>
+      <w:pPr>
+        <w:ind w:left="3948" w:hanging="1080"/>
+      </w:pPr>
+    </w:lvl>
+    <w:lvl w:ilvl="7">
+      <w:start w:val="1"/>
+      <w:numFmt w:val="decimal"/>
+      <w:lvlText w:val="%1.%2.%3.%4.%5.%6.%7.%8."/>
+      <w:lvlJc w:val="left"/>
+      <w:pPr>
+        <w:ind w:left="4452" w:hanging="1224"/>
+      </w:pPr>
+    </w:lvl>
+    <w:lvl w:ilvl="8">
+      <w:start w:val="1"/>
+      <w:numFmt w:val="decimal"/>
+      <w:lvlText w:val="%1.%2.%3.%4.%5.%6.%7.%8.%9."/>
+      <w:lvlJc w:val="left"/>
+      <w:pPr>
+        <w:ind w:left="5028" w:hanging="1440"/>
+      </w:pPr>
+    </w:lvl>
+  </w:abstractNum>
+  <w:abstractNum w:abstractNumId="1" w15:restartNumberingAfterBreak="0">
     <w:nsid w:val="243A6BFB"/>
     <w:multiLevelType w:val="hybridMultilevel"/>
     <w:tmpl w:val="7E2A7356"/>
@@ -2787,7 +4223,93 @@
       </w:rPr>
     </w:lvl>
   </w:abstractNum>
-  <w:abstractNum w:abstractNumId="1" w15:restartNumberingAfterBreak="0">
+  <w:abstractNum w:abstractNumId="2" w15:restartNumberingAfterBreak="0">
+    <w:nsid w:val="49D24F50"/>
+    <w:multiLevelType w:val="multilevel"/>
+    <w:tmpl w:val="0419001F"/>
+    <w:lvl w:ilvl="0">
+      <w:start w:val="1"/>
+      <w:numFmt w:val="decimal"/>
+      <w:lvlText w:val="%1."/>
+      <w:lvlJc w:val="left"/>
+      <w:pPr>
+        <w:ind w:left="360" w:hanging="360"/>
+      </w:pPr>
+    </w:lvl>
+    <w:lvl w:ilvl="1">
+      <w:start w:val="1"/>
+      <w:numFmt w:val="decimal"/>
+      <w:lvlText w:val="%1.%2."/>
+      <w:lvlJc w:val="left"/>
+      <w:pPr>
+        <w:ind w:left="792" w:hanging="432"/>
+      </w:pPr>
+    </w:lvl>
+    <w:lvl w:ilvl="2">
+      <w:start w:val="1"/>
+      <w:numFmt w:val="decimal"/>
+      <w:lvlText w:val="%1.%2.%3."/>
+      <w:lvlJc w:val="left"/>
+      <w:pPr>
+        <w:ind w:left="1224" w:hanging="504"/>
+      </w:pPr>
+    </w:lvl>
+    <w:lvl w:ilvl="3">
+      <w:start w:val="1"/>
+      <w:numFmt w:val="decimal"/>
+      <w:lvlText w:val="%1.%2.%3.%4."/>
+      <w:lvlJc w:val="left"/>
+      <w:pPr>
+        <w:ind w:left="1728" w:hanging="648"/>
+      </w:pPr>
+    </w:lvl>
+    <w:lvl w:ilvl="4">
+      <w:start w:val="1"/>
+      <w:numFmt w:val="decimal"/>
+      <w:lvlText w:val="%1.%2.%3.%4.%5."/>
+      <w:lvlJc w:val="left"/>
+      <w:pPr>
+        <w:ind w:left="2232" w:hanging="792"/>
+      </w:pPr>
+    </w:lvl>
+    <w:lvl w:ilvl="5">
+      <w:start w:val="1"/>
+      <w:numFmt w:val="decimal"/>
+      <w:lvlText w:val="%1.%2.%3.%4.%5.%6."/>
+      <w:lvlJc w:val="left"/>
+      <w:pPr>
+        <w:ind w:left="2736" w:hanging="936"/>
+      </w:pPr>
+    </w:lvl>
+    <w:lvl w:ilvl="6">
+      <w:start w:val="1"/>
+      <w:numFmt w:val="decimal"/>
+      <w:lvlText w:val="%1.%2.%3.%4.%5.%6.%7."/>
+      <w:lvlJc w:val="left"/>
+      <w:pPr>
+        <w:ind w:left="3240" w:hanging="1080"/>
+      </w:pPr>
+    </w:lvl>
+    <w:lvl w:ilvl="7">
+      <w:start w:val="1"/>
+      <w:numFmt w:val="decimal"/>
+      <w:lvlText w:val="%1.%2.%3.%4.%5.%6.%7.%8."/>
+      <w:lvlJc w:val="left"/>
+      <w:pPr>
+        <w:ind w:left="3744" w:hanging="1224"/>
+      </w:pPr>
+    </w:lvl>
+    <w:lvl w:ilvl="8">
+      <w:start w:val="1"/>
+      <w:numFmt w:val="decimal"/>
+      <w:lvlText w:val="%1.%2.%3.%4.%5.%6.%7.%8.%9."/>
+      <w:lvlJc w:val="left"/>
+      <w:pPr>
+        <w:ind w:left="4320" w:hanging="1440"/>
+      </w:pPr>
+    </w:lvl>
+  </w:abstractNum>
+  <w:abstractNum w:abstractNumId="3" w15:restartNumberingAfterBreak="0">
     <w:nsid w:val="4A1971F7"/>
     <w:multiLevelType w:val="hybridMultilevel"/>
     <w:tmpl w:val="CD805BAA"/>
@@ -2873,10 +4395,105 @@
       </w:pPr>
     </w:lvl>
   </w:abstractNum>
+  <w:abstractNum w:abstractNumId="4" w15:restartNumberingAfterBreak="0">
+    <w:nsid w:val="4FB50E00"/>
+    <w:multiLevelType w:val="multilevel"/>
+    <w:tmpl w:val="0419001F"/>
+    <w:lvl w:ilvl="0">
+      <w:start w:val="1"/>
+      <w:numFmt w:val="decimal"/>
+      <w:lvlText w:val="%1."/>
+      <w:lvlJc w:val="left"/>
+      <w:pPr>
+        <w:ind w:left="360" w:hanging="360"/>
+      </w:pPr>
+    </w:lvl>
+    <w:lvl w:ilvl="1">
+      <w:start w:val="1"/>
+      <w:numFmt w:val="decimal"/>
+      <w:lvlText w:val="%1.%2."/>
+      <w:lvlJc w:val="left"/>
+      <w:pPr>
+        <w:ind w:left="792" w:hanging="432"/>
+      </w:pPr>
+    </w:lvl>
+    <w:lvl w:ilvl="2">
+      <w:start w:val="1"/>
+      <w:numFmt w:val="decimal"/>
+      <w:lvlText w:val="%1.%2.%3."/>
+      <w:lvlJc w:val="left"/>
+      <w:pPr>
+        <w:ind w:left="1224" w:hanging="504"/>
+      </w:pPr>
+    </w:lvl>
+    <w:lvl w:ilvl="3">
+      <w:start w:val="1"/>
+      <w:numFmt w:val="decimal"/>
+      <w:lvlText w:val="%1.%2.%3.%4."/>
+      <w:lvlJc w:val="left"/>
+      <w:pPr>
+        <w:ind w:left="1728" w:hanging="648"/>
+      </w:pPr>
+    </w:lvl>
+    <w:lvl w:ilvl="4">
+      <w:start w:val="1"/>
+      <w:numFmt w:val="decimal"/>
+      <w:lvlText w:val="%1.%2.%3.%4.%5."/>
+      <w:lvlJc w:val="left"/>
+      <w:pPr>
+        <w:ind w:left="2232" w:hanging="792"/>
+      </w:pPr>
+    </w:lvl>
+    <w:lvl w:ilvl="5">
+      <w:start w:val="1"/>
+      <w:numFmt w:val="decimal"/>
+      <w:lvlText w:val="%1.%2.%3.%4.%5.%6."/>
+      <w:lvlJc w:val="left"/>
+      <w:pPr>
+        <w:ind w:left="2736" w:hanging="936"/>
+      </w:pPr>
+    </w:lvl>
+    <w:lvl w:ilvl="6">
+      <w:start w:val="1"/>
+      <w:numFmt w:val="decimal"/>
+      <w:lvlText w:val="%1.%2.%3.%4.%5.%6.%7."/>
+      <w:lvlJc w:val="left"/>
+      <w:pPr>
+        <w:ind w:left="3240" w:hanging="1080"/>
+      </w:pPr>
+    </w:lvl>
+    <w:lvl w:ilvl="7">
+      <w:start w:val="1"/>
+      <w:numFmt w:val="decimal"/>
+      <w:lvlText w:val="%1.%2.%3.%4.%5.%6.%7.%8."/>
+      <w:lvlJc w:val="left"/>
+      <w:pPr>
+        <w:ind w:left="3744" w:hanging="1224"/>
+      </w:pPr>
+    </w:lvl>
+    <w:lvl w:ilvl="8">
+      <w:start w:val="1"/>
+      <w:numFmt w:val="decimal"/>
+      <w:lvlText w:val="%1.%2.%3.%4.%5.%6.%7.%8.%9."/>
+      <w:lvlJc w:val="left"/>
+      <w:pPr>
+        <w:ind w:left="4320" w:hanging="1440"/>
+      </w:pPr>
+    </w:lvl>
+  </w:abstractNum>
   <w:num w:numId="1">
+    <w:abstractNumId w:val="3"/>
+  </w:num>
+  <w:num w:numId="2">
     <w:abstractNumId w:val="1"/>
   </w:num>
-  <w:num w:numId="2">
+  <w:num w:numId="3">
+    <w:abstractNumId w:val="2"/>
+  </w:num>
+  <w:num w:numId="4">
+    <w:abstractNumId w:val="4"/>
+  </w:num>
+  <w:num w:numId="5">
     <w:abstractNumId w:val="0"/>
   </w:num>
 </w:numbering>
@@ -3357,7 +4974,6 @@
   <w:style w:type="character" w:default="1" w:styleId="a0">
     <w:name w:val="Default Paragraph Font"/>
     <w:uiPriority w:val="1"/>
-    <w:semiHidden/>
     <w:unhideWhenUsed/>
   </w:style>
   <w:style w:type="table" w:default="1" w:styleId="a1">
@@ -3631,6 +5247,553 @@
 </w:styles>
 </file>
 
+<file path=word/glossary/document.xml><?xml version="1.0" encoding="utf-8"?>
+<w:glossaryDocument xmlns:wpc="http://schemas.microsoft.com/office/word/2010/wordprocessingCanvas" xmlns:cx="http://schemas.microsoft.com/office/drawing/2014/chartex" xmlns:mc="http://schemas.openxmlformats.org/markup-compatibility/2006" xmlns:o="urn:schemas-microsoft-com:office:office" xmlns:r="http://schemas.openxmlformats.org/officeDocument/2006/relationships" xmlns:m="http://schemas.openxmlformats.org/officeDocument/2006/math" xmlns:v="urn:schemas-microsoft-com:vml" xmlns:wp14="http://schemas.microsoft.com/office/word/2010/wordprocessingDrawing" xmlns:wp="http://schemas.openxmlformats.org/drawingml/2006/wordprocessingDrawing" xmlns:w10="urn:schemas-microsoft-com:office:word" xmlns:w="http://schemas.openxmlformats.org/wordprocessingml/2006/main" xmlns:w14="http://schemas.microsoft.com/office/word/2010/wordml" xmlns:w15="http://schemas.microsoft.com/office/word/2012/wordml" xmlns:w16se="http://schemas.microsoft.com/office/word/2015/wordml/symex" xmlns:wpg="http://schemas.microsoft.com/office/word/2010/wordprocessingGroup" xmlns:wpi="http://schemas.microsoft.com/office/word/2010/wordprocessingInk" xmlns:wne="http://schemas.microsoft.com/office/word/2006/wordml" xmlns:wps="http://schemas.microsoft.com/office/word/2010/wordprocessingShape" mc:Ignorable="w14 w15 w16se wp14"/>
+</file>
+
+<file path=word/glossary/fontTable.xml><?xml version="1.0" encoding="utf-8"?>
+<w:fonts xmlns:mc="http://schemas.openxmlformats.org/markup-compatibility/2006" xmlns:r="http://schemas.openxmlformats.org/officeDocument/2006/relationships" xmlns:w="http://schemas.openxmlformats.org/wordprocessingml/2006/main" xmlns:w14="http://schemas.microsoft.com/office/word/2010/wordml" xmlns:w15="http://schemas.microsoft.com/office/word/2012/wordml" xmlns:w16se="http://schemas.microsoft.com/office/word/2015/wordml/symex" mc:Ignorable="w14 w15 w16se">
+  <w:font w:name="Times New Roman">
+    <w:panose1 w:val="02020603050405020304"/>
+    <w:charset w:val="CC"/>
+    <w:family w:val="roman"/>
+    <w:pitch w:val="variable"/>
+    <w:sig w:usb0="E0002EFF" w:usb1="C000785B" w:usb2="00000009" w:usb3="00000000" w:csb0="000001FF" w:csb1="00000000"/>
+  </w:font>
+  <w:font w:name="Symbol">
+    <w:panose1 w:val="05050102010706020507"/>
+    <w:charset w:val="02"/>
+    <w:family w:val="roman"/>
+    <w:pitch w:val="variable"/>
+    <w:sig w:usb0="00000000" w:usb1="10000000" w:usb2="00000000" w:usb3="00000000" w:csb0="80000000" w:csb1="00000000"/>
+  </w:font>
+  <w:font w:name="Courier New">
+    <w:panose1 w:val="02070309020205020404"/>
+    <w:charset w:val="CC"/>
+    <w:family w:val="modern"/>
+    <w:pitch w:val="fixed"/>
+    <w:sig w:usb0="E0002EFF" w:usb1="C0007843" w:usb2="00000009" w:usb3="00000000" w:csb0="000001FF" w:csb1="00000000"/>
+  </w:font>
+  <w:font w:name="Wingdings">
+    <w:panose1 w:val="05000000000000000000"/>
+    <w:charset w:val="02"/>
+    <w:family w:val="auto"/>
+    <w:pitch w:val="variable"/>
+    <w:sig w:usb0="00000000" w:usb1="10000000" w:usb2="00000000" w:usb3="00000000" w:csb0="80000000" w:csb1="00000000"/>
+  </w:font>
+  <w:font w:name="Calibri">
+    <w:panose1 w:val="020F0502020204030204"/>
+    <w:charset w:val="CC"/>
+    <w:family w:val="swiss"/>
+    <w:pitch w:val="variable"/>
+    <w:sig w:usb0="E0002AFF" w:usb1="C000247B" w:usb2="00000009" w:usb3="00000000" w:csb0="000001FF" w:csb1="00000000"/>
+  </w:font>
+  <w:font w:name="TimesNewRomanPSMT">
+    <w:altName w:val="Times New Roman"/>
+    <w:panose1 w:val="00000000000000000000"/>
+    <w:charset w:val="CC"/>
+    <w:family w:val="auto"/>
+    <w:notTrueType/>
+    <w:pitch w:val="default"/>
+    <w:sig w:usb0="00000203" w:usb1="08070000" w:usb2="00000010" w:usb3="00000000" w:csb0="00020005" w:csb1="00000000"/>
+  </w:font>
+  <w:font w:name="Cambria Math">
+    <w:panose1 w:val="02040503050406030204"/>
+    <w:charset w:val="CC"/>
+    <w:family w:val="roman"/>
+    <w:pitch w:val="variable"/>
+    <w:sig w:usb0="E00002FF" w:usb1="420024FF" w:usb2="00000000" w:usb3="00000000" w:csb0="0000019F" w:csb1="00000000"/>
+  </w:font>
+  <w:font w:name="Calibri Light">
+    <w:panose1 w:val="020F0302020204030204"/>
+    <w:charset w:val="CC"/>
+    <w:family w:val="swiss"/>
+    <w:pitch w:val="variable"/>
+    <w:sig w:usb0="E0002AFF" w:usb1="C000247B" w:usb2="00000009" w:usb3="00000000" w:csb0="000001FF" w:csb1="00000000"/>
+  </w:font>
+</w:fonts>
+</file>
+
+<file path=word/glossary/settings.xml><?xml version="1.0" encoding="utf-8"?>
+<w:settings xmlns:mc="http://schemas.openxmlformats.org/markup-compatibility/2006" xmlns:o="urn:schemas-microsoft-com:office:office" xmlns:r="http://schemas.openxmlformats.org/officeDocument/2006/relationships" xmlns:m="http://schemas.openxmlformats.org/officeDocument/2006/math" xmlns:v="urn:schemas-microsoft-com:vml" xmlns:w10="urn:schemas-microsoft-com:office:word" xmlns:w="http://schemas.openxmlformats.org/wordprocessingml/2006/main" xmlns:w14="http://schemas.microsoft.com/office/word/2010/wordml" xmlns:w15="http://schemas.microsoft.com/office/word/2012/wordml" xmlns:w16se="http://schemas.microsoft.com/office/word/2015/wordml/symex" xmlns:sl="http://schemas.openxmlformats.org/schemaLibrary/2006/main" mc:Ignorable="w14 w15 w16se">
+  <w:view w:val="normal"/>
+  <w:defaultTabStop w:val="708"/>
+  <w:characterSpacingControl w:val="doNotCompress"/>
+  <w:compat>
+    <w:useFELayout/>
+    <w:compatSetting w:name="compatibilityMode" w:uri="http://schemas.microsoft.com/office/word" w:val="15"/>
+    <w:compatSetting w:name="overrideTableStyleFontSizeAndJustification" w:uri="http://schemas.microsoft.com/office/word" w:val="1"/>
+    <w:compatSetting w:name="enableOpenTypeFeatures" w:uri="http://schemas.microsoft.com/office/word" w:val="1"/>
+    <w:compatSetting w:name="doNotFlipMirrorIndents" w:uri="http://schemas.microsoft.com/office/word" w:val="1"/>
+    <w:compatSetting w:name="differentiateMultirowTableHeaders" w:uri="http://schemas.microsoft.com/office/word" w:val="1"/>
+  </w:compat>
+  <w:rsids>
+    <w:rsidRoot w:val="00B41253"/>
+    <w:rsid w:val="008E7D93"/>
+    <w:rsid w:val="00B41253"/>
+  </w:rsids>
+  <m:mathPr>
+    <m:mathFont m:val="Cambria Math"/>
+    <m:brkBin m:val="before"/>
+    <m:brkBinSub m:val="--"/>
+    <m:smallFrac m:val="0"/>
+    <m:dispDef/>
+    <m:lMargin m:val="0"/>
+    <m:rMargin m:val="0"/>
+    <m:defJc m:val="centerGroup"/>
+    <m:wrapIndent m:val="1440"/>
+    <m:intLim m:val="subSup"/>
+    <m:naryLim m:val="undOvr"/>
+  </m:mathPr>
+  <w:themeFontLang w:val="ru-RU"/>
+  <w:clrSchemeMapping w:bg1="light1" w:t1="dark1" w:bg2="light2" w:t2="dark2" w:accent1="accent1" w:accent2="accent2" w:accent3="accent3" w:accent4="accent4" w:accent5="accent5" w:accent6="accent6" w:hyperlink="hyperlink" w:followedHyperlink="followedHyperlink"/>
+  <w:decimalSymbol w:val=","/>
+  <w:listSeparator w:val=";"/>
+  <w15:chartTrackingRefBased/>
+</w:settings>
+</file>
+
+<file path=word/glossary/styles.xml><?xml version="1.0" encoding="utf-8"?>
+<w:styles xmlns:mc="http://schemas.openxmlformats.org/markup-compatibility/2006" xmlns:r="http://schemas.openxmlformats.org/officeDocument/2006/relationships" xmlns:w="http://schemas.openxmlformats.org/wordprocessingml/2006/main" xmlns:w14="http://schemas.microsoft.com/office/word/2010/wordml" xmlns:w15="http://schemas.microsoft.com/office/word/2012/wordml" xmlns:w16se="http://schemas.microsoft.com/office/word/2015/wordml/symex" mc:Ignorable="w14 w15 w16se">
+  <w:docDefaults>
+    <w:rPrDefault>
+      <w:rPr>
+        <w:rFonts w:asciiTheme="minorHAnsi" w:eastAsiaTheme="minorEastAsia" w:hAnsiTheme="minorHAnsi" w:cstheme="minorBidi"/>
+        <w:sz w:val="22"/>
+        <w:szCs w:val="22"/>
+        <w:lang w:val="ru-RU" w:eastAsia="ru-RU" w:bidi="ar-SA"/>
+      </w:rPr>
+    </w:rPrDefault>
+    <w:pPrDefault>
+      <w:pPr>
+        <w:spacing w:after="160" w:line="259" w:lineRule="auto"/>
+      </w:pPr>
+    </w:pPrDefault>
+  </w:docDefaults>
+  <w:latentStyles w:defLockedState="0" w:defUIPriority="99" w:defSemiHidden="0" w:defUnhideWhenUsed="0" w:defQFormat="0" w:count="371">
+    <w:lsdException w:name="Normal" w:uiPriority="0" w:qFormat="1"/>
+    <w:lsdException w:name="heading 1" w:uiPriority="9" w:qFormat="1"/>
+    <w:lsdException w:name="heading 2" w:semiHidden="1" w:uiPriority="9" w:unhideWhenUsed="1" w:qFormat="1"/>
+    <w:lsdException w:name="heading 3" w:semiHidden="1" w:uiPriority="9" w:unhideWhenUsed="1" w:qFormat="1"/>
+    <w:lsdException w:name="heading 4" w:semiHidden="1" w:uiPriority="9" w:unhideWhenUsed="1" w:qFormat="1"/>
+    <w:lsdException w:name="heading 5" w:semiHidden="1" w:uiPriority="9" w:unhideWhenUsed="1" w:qFormat="1"/>
+    <w:lsdException w:name="heading 6" w:semiHidden="1" w:uiPriority="9" w:unhideWhenUsed="1" w:qFormat="1"/>
+    <w:lsdException w:name="heading 7" w:semiHidden="1" w:uiPriority="9" w:unhideWhenUsed="1" w:qFormat="1"/>
+    <w:lsdException w:name="heading 8" w:semiHidden="1" w:uiPriority="9" w:unhideWhenUsed="1" w:qFormat="1"/>
+    <w:lsdException w:name="heading 9" w:semiHidden="1" w:uiPriority="9" w:unhideWhenUsed="1" w:qFormat="1"/>
+    <w:lsdException w:name="index 1" w:semiHidden="1" w:unhideWhenUsed="1"/>
+    <w:lsdException w:name="index 2" w:semiHidden="1" w:unhideWhenUsed="1"/>
+    <w:lsdException w:name="index 3" w:semiHidden="1" w:unhideWhenUsed="1"/>
+    <w:lsdException w:name="index 4" w:semiHidden="1" w:unhideWhenUsed="1"/>
+    <w:lsdException w:name="index 5" w:semiHidden="1" w:unhideWhenUsed="1"/>
+    <w:lsdException w:name="index 6" w:semiHidden="1" w:unhideWhenUsed="1"/>
+    <w:lsdException w:name="index 7" w:semiHidden="1" w:unhideWhenUsed="1"/>
+    <w:lsdException w:name="index 8" w:semiHidden="1" w:unhideWhenUsed="1"/>
+    <w:lsdException w:name="index 9" w:semiHidden="1" w:unhideWhenUsed="1"/>
+    <w:lsdException w:name="toc 1" w:semiHidden="1" w:uiPriority="39" w:unhideWhenUsed="1"/>
+    <w:lsdException w:name="toc 2" w:semiHidden="1" w:uiPriority="39" w:unhideWhenUsed="1"/>
+    <w:lsdException w:name="toc 3" w:semiHidden="1" w:uiPriority="39" w:unhideWhenUsed="1"/>
+    <w:lsdException w:name="toc 4" w:semiHidden="1" w:uiPriority="39" w:unhideWhenUsed="1"/>
+    <w:lsdException w:name="toc 5" w:semiHidden="1" w:uiPriority="39" w:unhideWhenUsed="1"/>
+    <w:lsdException w:name="toc 6" w:semiHidden="1" w:uiPriority="39" w:unhideWhenUsed="1"/>
+    <w:lsdException w:name="toc 7" w:semiHidden="1" w:uiPriority="39" w:unhideWhenUsed="1"/>
+    <w:lsdException w:name="toc 8" w:semiHidden="1" w:uiPriority="39" w:unhideWhenUsed="1"/>
+    <w:lsdException w:name="toc 9" w:semiHidden="1" w:uiPriority="39" w:unhideWhenUsed="1"/>
+    <w:lsdException w:name="Normal Indent" w:semiHidden="1" w:unhideWhenUsed="1"/>
+    <w:lsdException w:name="footnote text" w:semiHidden="1" w:unhideWhenUsed="1"/>
+    <w:lsdException w:name="annotation text" w:semiHidden="1" w:unhideWhenUsed="1"/>
+    <w:lsdException w:name="header" w:semiHidden="1" w:unhideWhenUsed="1"/>
+    <w:lsdException w:name="footer" w:semiHidden="1" w:unhideWhenUsed="1"/>
+    <w:lsdException w:name="index heading" w:semiHidden="1" w:unhideWhenUsed="1"/>
+    <w:lsdException w:name="caption" w:semiHidden="1" w:uiPriority="35" w:unhideWhenUsed="1" w:qFormat="1"/>
+    <w:lsdException w:name="table of figures" w:semiHidden="1" w:unhideWhenUsed="1"/>
+    <w:lsdException w:name="envelope address" w:semiHidden="1" w:unhideWhenUsed="1"/>
+    <w:lsdException w:name="envelope return" w:semiHidden="1" w:unhideWhenUsed="1"/>
+    <w:lsdException w:name="footnote reference" w:semiHidden="1" w:unhideWhenUsed="1"/>
+    <w:lsdException w:name="annotation reference" w:semiHidden="1" w:unhideWhenUsed="1"/>
+    <w:lsdException w:name="line number" w:semiHidden="1" w:unhideWhenUsed="1"/>
+    <w:lsdException w:name="page number" w:semiHidden="1" w:unhideWhenUsed="1"/>
+    <w:lsdException w:name="endnote reference" w:semiHidden="1" w:unhideWhenUsed="1"/>
+    <w:lsdException w:name="endnote text" w:semiHidden="1" w:unhideWhenUsed="1"/>
+    <w:lsdException w:name="table of authorities" w:semiHidden="1" w:unhideWhenUsed="1"/>
+    <w:lsdException w:name="macro" w:semiHidden="1" w:unhideWhenUsed="1"/>
+    <w:lsdException w:name="toa heading" w:semiHidden="1" w:unhideWhenUsed="1"/>
+    <w:lsdException w:name="List" w:semiHidden="1" w:unhideWhenUsed="1"/>
+    <w:lsdException w:name="List Bullet" w:semiHidden="1" w:unhideWhenUsed="1"/>
+    <w:lsdException w:name="List Number" w:semiHidden="1" w:unhideWhenUsed="1"/>
+    <w:lsdException w:name="List 2" w:semiHidden="1" w:unhideWhenUsed="1"/>
+    <w:lsdException w:name="List 3" w:semiHidden="1" w:unhideWhenUsed="1"/>
+    <w:lsdException w:name="List 4" w:semiHidden="1" w:unhideWhenUsed="1"/>
+    <w:lsdException w:name="List 5" w:semiHidden="1" w:unhideWhenUsed="1"/>
+    <w:lsdException w:name="List Bullet 2" w:semiHidden="1" w:unhideWhenUsed="1"/>
+    <w:lsdException w:name="List Bullet 3" w:semiHidden="1" w:unhideWhenUsed="1"/>
+    <w:lsdException w:name="List Bullet 4" w:semiHidden="1" w:unhideWhenUsed="1"/>
+    <w:lsdException w:name="List Bullet 5" w:semiHidden="1" w:unhideWhenUsed="1"/>
+    <w:lsdException w:name="List Number 2" w:semiHidden="1" w:unhideWhenUsed="1"/>
+    <w:lsdException w:name="List Number 3" w:semiHidden="1" w:unhideWhenUsed="1"/>
+    <w:lsdException w:name="List Number 4" w:semiHidden="1" w:unhideWhenUsed="1"/>
+    <w:lsdException w:name="List Number 5" w:semiHidden="1" w:unhideWhenUsed="1"/>
+    <w:lsdException w:name="Title" w:uiPriority="10" w:qFormat="1"/>
+    <w:lsdException w:name="Closing" w:semiHidden="1" w:unhideWhenUsed="1"/>
+    <w:lsdException w:name="Signature" w:semiHidden="1" w:unhideWhenUsed="1"/>
+    <w:lsdException w:name="Default Paragraph Font" w:semiHidden="1" w:uiPriority="1" w:unhideWhenUsed="1"/>
+    <w:lsdException w:name="Body Text" w:semiHidden="1" w:unhideWhenUsed="1"/>
+    <w:lsdException w:name="Body Text Indent" w:semiHidden="1" w:unhideWhenUsed="1"/>
+    <w:lsdException w:name="List Continue" w:semiHidden="1" w:unhideWhenUsed="1"/>
+    <w:lsdException w:name="List Continue 2" w:semiHidden="1" w:unhideWhenUsed="1"/>
+    <w:lsdException w:name="List Continue 3" w:semiHidden="1" w:unhideWhenUsed="1"/>
+    <w:lsdException w:name="List Continue 4" w:semiHidden="1" w:unhideWhenUsed="1"/>
+    <w:lsdException w:name="List Continue 5" w:semiHidden="1" w:unhideWhenUsed="1"/>
+    <w:lsdException w:name="Message Header" w:semiHidden="1" w:unhideWhenUsed="1"/>
+    <w:lsdException w:name="Subtitle" w:uiPriority="11" w:qFormat="1"/>
+    <w:lsdException w:name="Salutation" w:semiHidden="1" w:unhideWhenUsed="1"/>
+    <w:lsdException w:name="Date" w:semiHidden="1" w:unhideWhenUsed="1"/>
+    <w:lsdException w:name="Body Text First Indent" w:semiHidden="1" w:unhideWhenUsed="1"/>
+    <w:lsdException w:name="Body Text First Indent 2" w:semiHidden="1" w:unhideWhenUsed="1"/>
+    <w:lsdException w:name="Note Heading" w:semiHidden="1" w:unhideWhenUsed="1"/>
+    <w:lsdException w:name="Body Text 2" w:semiHidden="1" w:unhideWhenUsed="1"/>
+    <w:lsdException w:name="Body Text 3" w:semiHidden="1" w:unhideWhenUsed="1"/>
+    <w:lsdException w:name="Body Text Indent 2" w:semiHidden="1" w:unhideWhenUsed="1"/>
+    <w:lsdException w:name="Body Text Indent 3" w:semiHidden="1" w:unhideWhenUsed="1"/>
+    <w:lsdException w:name="Block Text" w:semiHidden="1" w:unhideWhenUsed="1"/>
+    <w:lsdException w:name="Hyperlink" w:semiHidden="1" w:unhideWhenUsed="1"/>
+    <w:lsdException w:name="FollowedHyperlink" w:semiHidden="1" w:unhideWhenUsed="1"/>
+    <w:lsdException w:name="Strong" w:uiPriority="22" w:qFormat="1"/>
+    <w:lsdException w:name="Emphasis" w:uiPriority="20" w:qFormat="1"/>
+    <w:lsdException w:name="Document Map" w:semiHidden="1" w:unhideWhenUsed="1"/>
+    <w:lsdException w:name="Plain Text" w:semiHidden="1" w:unhideWhenUsed="1"/>
+    <w:lsdException w:name="E-mail Signature" w:semiHidden="1" w:unhideWhenUsed="1"/>
+    <w:lsdException w:name="HTML Top of Form" w:semiHidden="1" w:unhideWhenUsed="1"/>
+    <w:lsdException w:name="HTML Bottom of Form" w:semiHidden="1" w:unhideWhenUsed="1"/>
+    <w:lsdException w:name="Normal (Web)" w:semiHidden="1" w:unhideWhenUsed="1"/>
+    <w:lsdException w:name="HTML Acronym" w:semiHidden="1" w:unhideWhenUsed="1"/>
+    <w:lsdException w:name="HTML Address" w:semiHidden="1" w:unhideWhenUsed="1"/>
+    <w:lsdException w:name="HTML Cite" w:semiHidden="1" w:unhideWhenUsed="1"/>
+    <w:lsdException w:name="HTML Code" w:semiHidden="1" w:unhideWhenUsed="1"/>
+    <w:lsdException w:name="HTML Definition" w:semiHidden="1" w:unhideWhenUsed="1"/>
+    <w:lsdException w:name="HTML Keyboard" w:semiHidden="1" w:unhideWhenUsed="1"/>
+    <w:lsdException w:name="HTML Preformatted" w:semiHidden="1" w:unhideWhenUsed="1"/>
+    <w:lsdException w:name="HTML Sample" w:semiHidden="1" w:unhideWhenUsed="1"/>
+    <w:lsdException w:name="HTML Typewriter" w:semiHidden="1" w:unhideWhenUsed="1"/>
+    <w:lsdException w:name="HTML Variable" w:semiHidden="1" w:unhideWhenUsed="1"/>
+    <w:lsdException w:name="Normal Table" w:semiHidden="1" w:unhideWhenUsed="1"/>
+    <w:lsdException w:name="annotation subject" w:semiHidden="1" w:unhideWhenUsed="1"/>
+    <w:lsdException w:name="No List" w:semiHidden="1" w:unhideWhenUsed="1"/>
+    <w:lsdException w:name="Outline List 1" w:semiHidden="1" w:unhideWhenUsed="1"/>
+    <w:lsdException w:name="Outline List 2" w:semiHidden="1" w:unhideWhenUsed="1"/>
+    <w:lsdException w:name="Outline List 3" w:semiHidden="1" w:unhideWhenUsed="1"/>
+    <w:lsdException w:name="Table Simple 1" w:semiHidden="1" w:unhideWhenUsed="1"/>
+    <w:lsdException w:name="Table Simple 2" w:semiHidden="1" w:unhideWhenUsed="1"/>
+    <w:lsdException w:name="Table Simple 3" w:semiHidden="1" w:unhideWhenUsed="1"/>
+    <w:lsdException w:name="Table Classic 1" w:semiHidden="1" w:unhideWhenUsed="1"/>
+    <w:lsdException w:name="Table Classic 2" w:semiHidden="1" w:unhideWhenUsed="1"/>
+    <w:lsdException w:name="Table Classic 3" w:semiHidden="1" w:unhideWhenUsed="1"/>
+    <w:lsdException w:name="Table Classic 4" w:semiHidden="1" w:unhideWhenUsed="1"/>
+    <w:lsdException w:name="Table Colorful 1" w:semiHidden="1" w:unhideWhenUsed="1"/>
+    <w:lsdException w:name="Table Colorful 2" w:semiHidden="1" w:unhideWhenUsed="1"/>
+    <w:lsdException w:name="Table Colorful 3" w:semiHidden="1" w:unhideWhenUsed="1"/>
+    <w:lsdException w:name="Table Columns 1" w:semiHidden="1" w:unhideWhenUsed="1"/>
+    <w:lsdException w:name="Table Columns 2" w:semiHidden="1" w:unhideWhenUsed="1"/>
+    <w:lsdException w:name="Table Columns 3" w:semiHidden="1" w:unhideWhenUsed="1"/>
+    <w:lsdException w:name="Table Columns 4" w:semiHidden="1" w:unhideWhenUsed="1"/>
+    <w:lsdException w:name="Table Columns 5" w:semiHidden="1" w:unhideWhenUsed="1"/>
+    <w:lsdException w:name="Table Grid 1" w:semiHidden="1" w:unhideWhenUsed="1"/>
+    <w:lsdException w:name="Table Grid 2" w:semiHidden="1" w:unhideWhenUsed="1"/>
+    <w:lsdException w:name="Table Grid 3" w:semiHidden="1" w:unhideWhenUsed="1"/>
+    <w:lsdException w:name="Table Grid 4" w:semiHidden="1" w:unhideWhenUsed="1"/>
+    <w:lsdException w:name="Table Grid 5" w:semiHidden="1" w:unhideWhenUsed="1"/>
+    <w:lsdException w:name="Table Grid 6" w:semiHidden="1" w:unhideWhenUsed="1"/>
+    <w:lsdException w:name="Table Grid 7" w:semiHidden="1" w:unhideWhenUsed="1"/>
+    <w:lsdException w:name="Table Grid 8" w:semiHidden="1" w:unhideWhenUsed="1"/>
+    <w:lsdException w:name="Table List 1" w:semiHidden="1" w:unhideWhenUsed="1"/>
+    <w:lsdException w:name="Table List 2" w:semiHidden="1" w:unhideWhenUsed="1"/>
+    <w:lsdException w:name="Table List 3" w:semiHidden="1" w:unhideWhenUsed="1"/>
+    <w:lsdException w:name="Table List 4" w:semiHidden="1" w:unhideWhenUsed="1"/>
+    <w:lsdException w:name="Table List 5" w:semiHidden="1" w:unhideWhenUsed="1"/>
+    <w:lsdException w:name="Table List 6" w:semiHidden="1" w:unhideWhenUsed="1"/>
+    <w:lsdException w:name="Table List 7" w:semiHidden="1" w:unhideWhenUsed="1"/>
+    <w:lsdException w:name="Table List 8" w:semiHidden="1" w:unhideWhenUsed="1"/>
+    <w:lsdException w:name="Table 3D effects 1" w:semiHidden="1" w:unhideWhenUsed="1"/>
+    <w:lsdException w:name="Table 3D effects 2" w:semiHidden="1" w:unhideWhenUsed="1"/>
+    <w:lsdException w:name="Table 3D effects 3" w:semiHidden="1" w:unhideWhenUsed="1"/>
+    <w:lsdException w:name="Table Contemporary" w:semiHidden="1" w:unhideWhenUsed="1"/>
+    <w:lsdException w:name="Table Elegant" w:semiHidden="1" w:unhideWhenUsed="1"/>
+    <w:lsdException w:name="Table Professional" w:semiHidden="1" w:unhideWhenUsed="1"/>
+    <w:lsdException w:name="Table Subtle 1" w:semiHidden="1" w:unhideWhenUsed="1"/>
+    <w:lsdException w:name="Table Subtle 2" w:semiHidden="1" w:unhideWhenUsed="1"/>
+    <w:lsdException w:name="Table Web 1" w:semiHidden="1" w:unhideWhenUsed="1"/>
+    <w:lsdException w:name="Table Web 2" w:semiHidden="1" w:unhideWhenUsed="1"/>
+    <w:lsdException w:name="Table Web 3" w:semiHidden="1" w:unhideWhenUsed="1"/>
+    <w:lsdException w:name="Balloon Text" w:semiHidden="1" w:unhideWhenUsed="1"/>
+    <w:lsdException w:name="Table Grid" w:uiPriority="39"/>
+    <w:lsdException w:name="Table Theme" w:semiHidden="1" w:unhideWhenUsed="1"/>
+    <w:lsdException w:name="Placeholder Text" w:semiHidden="1"/>
+    <w:lsdException w:name="No Spacing" w:uiPriority="1" w:qFormat="1"/>
+    <w:lsdException w:name="Light Shading" w:uiPriority="60"/>
+    <w:lsdException w:name="Light List" w:uiPriority="61"/>
+    <w:lsdException w:name="Light Grid" w:uiPriority="62"/>
+    <w:lsdException w:name="Medium Shading 1" w:uiPriority="63"/>
+    <w:lsdException w:name="Medium Shading 2" w:uiPriority="64"/>
+    <w:lsdException w:name="Medium List 1" w:uiPriority="65"/>
+    <w:lsdException w:name="Medium List 2" w:uiPriority="66"/>
+    <w:lsdException w:name="Medium Grid 1" w:uiPriority="67"/>
+    <w:lsdException w:name="Medium Grid 2" w:uiPriority="68"/>
+    <w:lsdException w:name="Medium Grid 3" w:uiPriority="69"/>
+    <w:lsdException w:name="Dark List" w:uiPriority="70"/>
+    <w:lsdException w:name="Colorful Shading" w:uiPriority="71"/>
+    <w:lsdException w:name="Colorful List" w:uiPriority="72"/>
+    <w:lsdException w:name="Colorful Grid" w:uiPriority="73"/>
+    <w:lsdException w:name="Light Shading Accent 1" w:uiPriority="60"/>
+    <w:lsdException w:name="Light List Accent 1" w:uiPriority="61"/>
+    <w:lsdException w:name="Light Grid Accent 1" w:uiPriority="62"/>
+    <w:lsdException w:name="Medium Shading 1 Accent 1" w:uiPriority="63"/>
+    <w:lsdException w:name="Medium Shading 2 Accent 1" w:uiPriority="64"/>
+    <w:lsdException w:name="Medium List 1 Accent 1" w:uiPriority="65"/>
+    <w:lsdException w:name="Revision" w:semiHidden="1"/>
+    <w:lsdException w:name="List Paragraph" w:uiPriority="34" w:qFormat="1"/>
+    <w:lsdException w:name="Quote" w:uiPriority="29" w:qFormat="1"/>
+    <w:lsdException w:name="Intense Quote" w:uiPriority="30" w:qFormat="1"/>
+    <w:lsdException w:name="Medium List 2 Accent 1" w:uiPriority="66"/>
+    <w:lsdException w:name="Medium Grid 1 Accent 1" w:uiPriority="67"/>
+    <w:lsdException w:name="Medium Grid 2 Accent 1" w:uiPriority="68"/>
+    <w:lsdException w:name="Medium Grid 3 Accent 1" w:uiPriority="69"/>
+    <w:lsdException w:name="Dark List Accent 1" w:uiPriority="70"/>
+    <w:lsdException w:name="Colorful Shading Accent 1" w:uiPriority="71"/>
+    <w:lsdException w:name="Colorful List Accent 1" w:uiPriority="72"/>
+    <w:lsdException w:name="Colorful Grid Accent 1" w:uiPriority="73"/>
+    <w:lsdException w:name="Light Shading Accent 2" w:uiPriority="60"/>
+    <w:lsdException w:name="Light List Accent 2" w:uiPriority="61"/>
+    <w:lsdException w:name="Light Grid Accent 2" w:uiPriority="62"/>
+    <w:lsdException w:name="Medium Shading 1 Accent 2" w:uiPriority="63"/>
+    <w:lsdException w:name="Medium Shading 2 Accent 2" w:uiPriority="64"/>
+    <w:lsdException w:name="Medium List 1 Accent 2" w:uiPriority="65"/>
+    <w:lsdException w:name="Medium List 2 Accent 2" w:uiPriority="66"/>
+    <w:lsdException w:name="Medium Grid 1 Accent 2" w:uiPriority="67"/>
+    <w:lsdException w:name="Medium Grid 2 Accent 2" w:uiPriority="68"/>
+    <w:lsdException w:name="Medium Grid 3 Accent 2" w:uiPriority="69"/>
+    <w:lsdException w:name="Dark List Accent 2" w:uiPriority="70"/>
+    <w:lsdException w:name="Colorful Shading Accent 2" w:uiPriority="71"/>
+    <w:lsdException w:name="Colorful List Accent 2" w:uiPriority="72"/>
+    <w:lsdException w:name="Colorful Grid Accent 2" w:uiPriority="73"/>
+    <w:lsdException w:name="Light Shading Accent 3" w:uiPriority="60"/>
+    <w:lsdException w:name="Light List Accent 3" w:uiPriority="61"/>
+    <w:lsdException w:name="Light Grid Accent 3" w:uiPriority="62"/>
+    <w:lsdException w:name="Medium Shading 1 Accent 3" w:uiPriority="63"/>
+    <w:lsdException w:name="Medium Shading 2 Accent 3" w:uiPriority="64"/>
+    <w:lsdException w:name="Medium List 1 Accent 3" w:uiPriority="65"/>
+    <w:lsdException w:name="Medium List 2 Accent 3" w:uiPriority="66"/>
+    <w:lsdException w:name="Medium Grid 1 Accent 3" w:uiPriority="67"/>
+    <w:lsdException w:name="Medium Grid 2 Accent 3" w:uiPriority="68"/>
+    <w:lsdException w:name="Medium Grid 3 Accent 3" w:uiPriority="69"/>
+    <w:lsdException w:name="Dark List Accent 3" w:uiPriority="70"/>
+    <w:lsdException w:name="Colorful Shading Accent 3" w:uiPriority="71"/>
+    <w:lsdException w:name="Colorful List Accent 3" w:uiPriority="72"/>
+    <w:lsdException w:name="Colorful Grid Accent 3" w:uiPriority="73"/>
+    <w:lsdException w:name="Light Shading Accent 4" w:uiPriority="60"/>
+    <w:lsdException w:name="Light List Accent 4" w:uiPriority="61"/>
+    <w:lsdException w:name="Light Grid Accent 4" w:uiPriority="62"/>
+    <w:lsdException w:name="Medium Shading 1 Accent 4" w:uiPriority="63"/>
+    <w:lsdException w:name="Medium Shading 2 Accent 4" w:uiPriority="64"/>
+    <w:lsdException w:name="Medium List 1 Accent 4" w:uiPriority="65"/>
+    <w:lsdException w:name="Medium List 2 Accent 4" w:uiPriority="66"/>
+    <w:lsdException w:name="Medium Grid 1 Accent 4" w:uiPriority="67"/>
+    <w:lsdException w:name="Medium Grid 2 Accent 4" w:uiPriority="68"/>
+    <w:lsdException w:name="Medium Grid 3 Accent 4" w:uiPriority="69"/>
+    <w:lsdException w:name="Dark List Accent 4" w:uiPriority="70"/>
+    <w:lsdException w:name="Colorful Shading Accent 4" w:uiPriority="71"/>
+    <w:lsdException w:name="Colorful List Accent 4" w:uiPriority="72"/>
+    <w:lsdException w:name="Colorful Grid Accent 4" w:uiPriority="73"/>
+    <w:lsdException w:name="Light Shading Accent 5" w:uiPriority="60"/>
+    <w:lsdException w:name="Light List Accent 5" w:uiPriority="61"/>
+    <w:lsdException w:name="Light Grid Accent 5" w:uiPriority="62"/>
+    <w:lsdException w:name="Medium Shading 1 Accent 5" w:uiPriority="63"/>
+    <w:lsdException w:name="Medium Shading 2 Accent 5" w:uiPriority="64"/>
+    <w:lsdException w:name="Medium List 1 Accent 5" w:uiPriority="65"/>
+    <w:lsdException w:name="Medium List 2 Accent 5" w:uiPriority="66"/>
+    <w:lsdException w:name="Medium Grid 1 Accent 5" w:uiPriority="67"/>
+    <w:lsdException w:name="Medium Grid 2 Accent 5" w:uiPriority="68"/>
+    <w:lsdException w:name="Medium Grid 3 Accent 5" w:uiPriority="69"/>
+    <w:lsdException w:name="Dark List Accent 5" w:uiPriority="70"/>
+    <w:lsdException w:name="Colorful Shading Accent 5" w:uiPriority="71"/>
+    <w:lsdException w:name="Colorful List Accent 5" w:uiPriority="72"/>
+    <w:lsdException w:name="Colorful Grid Accent 5" w:uiPriority="73"/>
+    <w:lsdException w:name="Light Shading Accent 6" w:uiPriority="60"/>
+    <w:lsdException w:name="Light List Accent 6" w:uiPriority="61"/>
+    <w:lsdException w:name="Light Grid Accent 6" w:uiPriority="62"/>
+    <w:lsdException w:name="Medium Shading 1 Accent 6" w:uiPriority="63"/>
+    <w:lsdException w:name="Medium Shading 2 Accent 6" w:uiPriority="64"/>
+    <w:lsdException w:name="Medium List 1 Accent 6" w:uiPriority="65"/>
+    <w:lsdException w:name="Medium List 2 Accent 6" w:uiPriority="66"/>
+    <w:lsdException w:name="Medium Grid 1 Accent 6" w:uiPriority="67"/>
+    <w:lsdException w:name="Medium Grid 2 Accent 6" w:uiPriority="68"/>
+    <w:lsdException w:name="Medium Grid 3 Accent 6" w:uiPriority="69"/>
+    <w:lsdException w:name="Dark List Accent 6" w:uiPriority="70"/>
+    <w:lsdException w:name="Colorful Shading Accent 6" w:uiPriority="71"/>
+    <w:lsdException w:name="Colorful List Accent 6" w:uiPriority="72"/>
+    <w:lsdException w:name="Colorful Grid Accent 6" w:uiPriority="73"/>
+    <w:lsdException w:name="Subtle Emphasis" w:uiPriority="19" w:qFormat="1"/>
+    <w:lsdException w:name="Intense Emphasis" w:uiPriority="21" w:qFormat="1"/>
+    <w:lsdException w:name="Subtle Reference" w:uiPriority="31" w:qFormat="1"/>
+    <w:lsdException w:name="Intense Reference" w:uiPriority="32" w:qFormat="1"/>
+    <w:lsdException w:name="Book Title" w:uiPriority="33" w:qFormat="1"/>
+    <w:lsdException w:name="Bibliography" w:semiHidden="1" w:uiPriority="37" w:unhideWhenUsed="1"/>
+    <w:lsdException w:name="TOC Heading" w:semiHidden="1" w:uiPriority="39" w:unhideWhenUsed="1" w:qFormat="1"/>
+    <w:lsdException w:name="Plain Table 1" w:uiPriority="41"/>
+    <w:lsdException w:name="Plain Table 2" w:uiPriority="42"/>
+    <w:lsdException w:name="Plain Table 3" w:uiPriority="43"/>
+    <w:lsdException w:name="Plain Table 4" w:uiPriority="44"/>
+    <w:lsdException w:name="Plain Table 5" w:uiPriority="45"/>
+    <w:lsdException w:name="Grid Table Light" w:uiPriority="40"/>
+    <w:lsdException w:name="Grid Table 1 Light" w:uiPriority="46"/>
+    <w:lsdException w:name="Grid Table 2" w:uiPriority="47"/>
+    <w:lsdException w:name="Grid Table 3" w:uiPriority="48"/>
+    <w:lsdException w:name="Grid Table 4" w:uiPriority="49"/>
+    <w:lsdException w:name="Grid Table 5 Dark" w:uiPriority="50"/>
+    <w:lsdException w:name="Grid Table 6 Colorful" w:uiPriority="51"/>
+    <w:lsdException w:name="Grid Table 7 Colorful" w:uiPriority="52"/>
+    <w:lsdException w:name="Grid Table 1 Light Accent 1" w:uiPriority="46"/>
+    <w:lsdException w:name="Grid Table 2 Accent 1" w:uiPriority="47"/>
+    <w:lsdException w:name="Grid Table 3 Accent 1" w:uiPriority="48"/>
+    <w:lsdException w:name="Grid Table 4 Accent 1" w:uiPriority="49"/>
+    <w:lsdException w:name="Grid Table 5 Dark Accent 1" w:uiPriority="50"/>
+    <w:lsdException w:name="Grid Table 6 Colorful Accent 1" w:uiPriority="51"/>
+    <w:lsdException w:name="Grid Table 7 Colorful Accent 1" w:uiPriority="52"/>
+    <w:lsdException w:name="Grid Table 1 Light Accent 2" w:uiPriority="46"/>
+    <w:lsdException w:name="Grid Table 2 Accent 2" w:uiPriority="47"/>
+    <w:lsdException w:name="Grid Table 3 Accent 2" w:uiPriority="48"/>
+    <w:lsdException w:name="Grid Table 4 Accent 2" w:uiPriority="49"/>
+    <w:lsdException w:name="Grid Table 5 Dark Accent 2" w:uiPriority="50"/>
+    <w:lsdException w:name="Grid Table 6 Colorful Accent 2" w:uiPriority="51"/>
+    <w:lsdException w:name="Grid Table 7 Colorful Accent 2" w:uiPriority="52"/>
+    <w:lsdException w:name="Grid Table 1 Light Accent 3" w:uiPriority="46"/>
+    <w:lsdException w:name="Grid Table 2 Accent 3" w:uiPriority="47"/>
+    <w:lsdException w:name="Grid Table 3 Accent 3" w:uiPriority="48"/>
+    <w:lsdException w:name="Grid Table 4 Accent 3" w:uiPriority="49"/>
+    <w:lsdException w:name="Grid Table 5 Dark Accent 3" w:uiPriority="50"/>
+    <w:lsdException w:name="Grid Table 6 Colorful Accent 3" w:uiPriority="51"/>
+    <w:lsdException w:name="Grid Table 7 Colorful Accent 3" w:uiPriority="52"/>
+    <w:lsdException w:name="Grid Table 1 Light Accent 4" w:uiPriority="46"/>
+    <w:lsdException w:name="Grid Table 2 Accent 4" w:uiPriority="47"/>
+    <w:lsdException w:name="Grid Table 3 Accent 4" w:uiPriority="48"/>
+    <w:lsdException w:name="Grid Table 4 Accent 4" w:uiPriority="49"/>
+    <w:lsdException w:name="Grid Table 5 Dark Accent 4" w:uiPriority="50"/>
+    <w:lsdException w:name="Grid Table 6 Colorful Accent 4" w:uiPriority="51"/>
+    <w:lsdException w:name="Grid Table 7 Colorful Accent 4" w:uiPriority="52"/>
+    <w:lsdException w:name="Grid Table 1 Light Accent 5" w:uiPriority="46"/>
+    <w:lsdException w:name="Grid Table 2 Accent 5" w:uiPriority="47"/>
+    <w:lsdException w:name="Grid Table 3 Accent 5" w:uiPriority="48"/>
+    <w:lsdException w:name="Grid Table 4 Accent 5" w:uiPriority="49"/>
+    <w:lsdException w:name="Grid Table 5 Dark Accent 5" w:uiPriority="50"/>
+    <w:lsdException w:name="Grid Table 6 Colorful Accent 5" w:uiPriority="51"/>
+    <w:lsdException w:name="Grid Table 7 Colorful Accent 5" w:uiPriority="52"/>
+    <w:lsdException w:name="Grid Table 1 Light Accent 6" w:uiPriority="46"/>
+    <w:lsdException w:name="Grid Table 2 Accent 6" w:uiPriority="47"/>
+    <w:lsdException w:name="Grid Table 3 Accent 6" w:uiPriority="48"/>
+    <w:lsdException w:name="Grid Table 4 Accent 6" w:uiPriority="49"/>
+    <w:lsdException w:name="Grid Table 5 Dark Accent 6" w:uiPriority="50"/>
+    <w:lsdException w:name="Grid Table 6 Colorful Accent 6" w:uiPriority="51"/>
+    <w:lsdException w:name="Grid Table 7 Colorful Accent 6" w:uiPriority="52"/>
+    <w:lsdException w:name="List Table 1 Light" w:uiPriority="46"/>
+    <w:lsdException w:name="List Table 2" w:uiPriority="47"/>
+    <w:lsdException w:name="List Table 3" w:uiPriority="48"/>
+    <w:lsdException w:name="List Table 4" w:uiPriority="49"/>
+    <w:lsdException w:name="List Table 5 Dark" w:uiPriority="50"/>
+    <w:lsdException w:name="List Table 6 Colorful" w:uiPriority="51"/>
+    <w:lsdException w:name="List Table 7 Colorful" w:uiPriority="52"/>
+    <w:lsdException w:name="List Table 1 Light Accent 1" w:uiPriority="46"/>
+    <w:lsdException w:name="List Table 2 Accent 1" w:uiPriority="47"/>
+    <w:lsdException w:name="List Table 3 Accent 1" w:uiPriority="48"/>
+    <w:lsdException w:name="List Table 4 Accent 1" w:uiPriority="49"/>
+    <w:lsdException w:name="List Table 5 Dark Accent 1" w:uiPriority="50"/>
+    <w:lsdException w:name="List Table 6 Colorful Accent 1" w:uiPriority="51"/>
+    <w:lsdException w:name="List Table 7 Colorful Accent 1" w:uiPriority="52"/>
+    <w:lsdException w:name="List Table 1 Light Accent 2" w:uiPriority="46"/>
+    <w:lsdException w:name="List Table 2 Accent 2" w:uiPriority="47"/>
+    <w:lsdException w:name="List Table 3 Accent 2" w:uiPriority="48"/>
+    <w:lsdException w:name="List Table 4 Accent 2" w:uiPriority="49"/>
+    <w:lsdException w:name="List Table 5 Dark Accent 2" w:uiPriority="50"/>
+    <w:lsdException w:name="List Table 6 Colorful Accent 2" w:uiPriority="51"/>
+    <w:lsdException w:name="List Table 7 Colorful Accent 2" w:uiPriority="52"/>
+    <w:lsdException w:name="List Table 1 Light Accent 3" w:uiPriority="46"/>
+    <w:lsdException w:name="List Table 2 Accent 3" w:uiPriority="47"/>
+    <w:lsdException w:name="List Table 3 Accent 3" w:uiPriority="48"/>
+    <w:lsdException w:name="List Table 4 Accent 3" w:uiPriority="49"/>
+    <w:lsdException w:name="List Table 5 Dark Accent 3" w:uiPriority="50"/>
+    <w:lsdException w:name="List Table 6 Colorful Accent 3" w:uiPriority="51"/>
+    <w:lsdException w:name="List Table 7 Colorful Accent 3" w:uiPriority="52"/>
+    <w:lsdException w:name="List Table 1 Light Accent 4" w:uiPriority="46"/>
+    <w:lsdException w:name="List Table 2 Accent 4" w:uiPriority="47"/>
+    <w:lsdException w:name="List Table 3 Accent 4" w:uiPriority="48"/>
+    <w:lsdException w:name="List Table 4 Accent 4" w:uiPriority="49"/>
+    <w:lsdException w:name="List Table 5 Dark Accent 4" w:uiPriority="50"/>
+    <w:lsdException w:name="List Table 6 Colorful Accent 4" w:uiPriority="51"/>
+    <w:lsdException w:name="List Table 7 Colorful Accent 4" w:uiPriority="52"/>
+    <w:lsdException w:name="List Table 1 Light Accent 5" w:uiPriority="46"/>
+    <w:lsdException w:name="List Table 2 Accent 5" w:uiPriority="47"/>
+    <w:lsdException w:name="List Table 3 Accent 5" w:uiPriority="48"/>
+    <w:lsdException w:name="List Table 4 Accent 5" w:uiPriority="49"/>
+    <w:lsdException w:name="List Table 5 Dark Accent 5" w:uiPriority="50"/>
+    <w:lsdException w:name="List Table 6 Colorful Accent 5" w:uiPriority="51"/>
+    <w:lsdException w:name="List Table 7 Colorful Accent 5" w:uiPriority="52"/>
+    <w:lsdException w:name="List Table 1 Light Accent 6" w:uiPriority="46"/>
+    <w:lsdException w:name="List Table 2 Accent 6" w:uiPriority="47"/>
+    <w:lsdException w:name="List Table 3 Accent 6" w:uiPriority="48"/>
+    <w:lsdException w:name="List Table 4 Accent 6" w:uiPriority="49"/>
+    <w:lsdException w:name="List Table 5 Dark Accent 6" w:uiPriority="50"/>
+    <w:lsdException w:name="List Table 6 Colorful Accent 6" w:uiPriority="51"/>
+    <w:lsdException w:name="List Table 7 Colorful Accent 6" w:uiPriority="52"/>
+  </w:latentStyles>
+  <w:style w:type="paragraph" w:default="1" w:styleId="a">
+    <w:name w:val="Normal"/>
+    <w:qFormat/>
+  </w:style>
+  <w:style w:type="character" w:default="1" w:styleId="a0">
+    <w:name w:val="Default Paragraph Font"/>
+    <w:uiPriority w:val="1"/>
+    <w:semiHidden/>
+    <w:unhideWhenUsed/>
+  </w:style>
+  <w:style w:type="table" w:default="1" w:styleId="a1">
+    <w:name w:val="Normal Table"/>
+    <w:uiPriority w:val="99"/>
+    <w:semiHidden/>
+    <w:unhideWhenUsed/>
+    <w:tblPr>
+      <w:tblInd w:w="0" w:type="dxa"/>
+      <w:tblCellMar>
+        <w:top w:w="0" w:type="dxa"/>
+        <w:left w:w="108" w:type="dxa"/>
+        <w:bottom w:w="0" w:type="dxa"/>
+        <w:right w:w="108" w:type="dxa"/>
+      </w:tblCellMar>
+    </w:tblPr>
+  </w:style>
+  <w:style w:type="numbering" w:default="1" w:styleId="a2">
+    <w:name w:val="No List"/>
+    <w:uiPriority w:val="99"/>
+    <w:semiHidden/>
+    <w:unhideWhenUsed/>
+  </w:style>
+  <w:style w:type="character" w:styleId="a3">
+    <w:name w:val="Placeholder Text"/>
+    <w:basedOn w:val="a0"/>
+    <w:uiPriority w:val="99"/>
+    <w:semiHidden/>
+    <w:rsid w:val="00B41253"/>
+    <w:rPr>
+      <w:color w:val="808080"/>
+    </w:rPr>
+  </w:style>
+</w:styles>
+</file>
+
+<file path=word/glossary/webSettings.xml><?xml version="1.0" encoding="utf-8"?>
+<w:webSettings xmlns:mc="http://schemas.openxmlformats.org/markup-compatibility/2006" xmlns:r="http://schemas.openxmlformats.org/officeDocument/2006/relationships" xmlns:w="http://schemas.openxmlformats.org/wordprocessingml/2006/main" xmlns:w14="http://schemas.microsoft.com/office/word/2010/wordml" xmlns:w15="http://schemas.microsoft.com/office/word/2012/wordml" xmlns:w16se="http://schemas.microsoft.com/office/word/2015/wordml/symex" mc:Ignorable="w14 w15 w16se">
+  <w:optimizeForBrowser/>
+  <w:allowPNG/>
+</w:webSettings>
+</file>
+
 <file path=word/theme/theme1.xml><?xml version="1.0" encoding="utf-8"?>
 <a:theme xmlns:a="http://schemas.openxmlformats.org/drawingml/2006/main" name="Тема Office">
   <a:themeElements>
@@ -3897,7 +6060,7 @@
 </file>
 
 <file path=customXml/itemProps1.xml><?xml version="1.0" encoding="utf-8"?>
-<ds:datastoreItem xmlns:ds="http://schemas.openxmlformats.org/officeDocument/2006/customXml" ds:itemID="{FC774981-4F6E-44FC-A2BF-0EF9674D5144}">
+<ds:datastoreItem xmlns:ds="http://schemas.openxmlformats.org/officeDocument/2006/customXml" ds:itemID="{7A468743-2110-455B-8E1E-5F1AF29081E6}">
   <ds:schemaRefs>
     <ds:schemaRef ds:uri="http://schemas.openxmlformats.org/officeDocument/2006/bibliography"/>
   </ds:schemaRefs>

</xml_diff>

<commit_message>
Described Zhang-Suen thinning algorithm
</commit_message>
<xml_diff>
--- a/docs/Магистерская диссертация. Дёгтев А.С..docx
+++ b/docs/Магистерская диссертация. Дёгтев А.С..docx
@@ -1718,21 +1718,7 @@
             <w:rStyle w:val="a7"/>
             <w:noProof/>
           </w:rPr>
-          <w:t>Алгоритм Зонг</w:t>
-        </w:r>
-        <w:r>
-          <w:rPr>
-            <w:rStyle w:val="a7"/>
-            <w:noProof/>
-          </w:rPr>
-          <w:t>а</w:t>
-        </w:r>
-        <w:r>
-          <w:rPr>
-            <w:rStyle w:val="a7"/>
-            <w:noProof/>
-          </w:rPr>
-          <w:t>-Суня</w:t>
+          <w:t>Алгоритм Зонга-Суня</w:t>
         </w:r>
         <w:r>
           <w:rPr>
@@ -4330,31 +4316,28 @@
       </w:r>
     </w:p>
     <w:p>
-      <w:pPr>
-        <w:rPr>
-          <w:lang w:val="en-US"/>
-        </w:rPr>
-      </w:pPr>
+      <w:r>
+        <w:t>Так же, далее учитывается, что фоновые пиксели имеют значение яркости 0, а пиксели интереса (изображённых объектов) – 1.</w:t>
+      </w:r>
+    </w:p>
+    <w:p>
       <w:r>
         <w:lastRenderedPageBreak/>
         <w:pict>
-          <v:shape id="_x0000_i1033" type="#_x0000_t75" style="width:199.5pt;height:169.5pt">
+          <v:shape id="_x0000_i1027" type="#_x0000_t75" style="width:199.5pt;height:169.5pt">
             <v:imagedata r:id="rId10" o:title="Skeletization_1"/>
           </v:shape>
         </w:pict>
       </w:r>
       <w:r>
+        <w:t xml:space="preserve">    </w:t>
+      </w:r>
+      <w:r>
         <w:rPr>
           <w:lang w:val="en-US"/>
         </w:rPr>
-        <w:t xml:space="preserve">    </w:t>
-      </w:r>
-      <w:r>
-        <w:rPr>
-          <w:lang w:val="en-US"/>
-        </w:rPr>
         <w:pict>
-          <v:shape id="_x0000_i1030" type="#_x0000_t75" style="width:204.75pt;height:174pt">
+          <v:shape id="_x0000_i1028" type="#_x0000_t75" style="width:204.75pt;height:174pt">
             <v:imagedata r:id="rId11" o:title="Skeletization_2"/>
           </v:shape>
         </w:pict>
@@ -4365,26 +4348,1548 @@
         <w:pStyle w:val="3"/>
       </w:pPr>
       <w:bookmarkStart w:id="9" w:name="_Toc483257024"/>
+      <w:r>
+        <w:t>Алгоритм Зонга-Суня</w:t>
+      </w:r>
+      <w:bookmarkEnd w:id="9"/>
+    </w:p>
+    <w:p>
+      <w:r>
+        <w:t>Алгоритм Зонга-Суня является итеративным. На каждой итерации удаляются граничные пиксели. Итерации повторяются пока хотя бы один пиксель был удалён.</w:t>
+      </w:r>
+    </w:p>
+    <w:p>
+      <w:r>
+        <w:t>Вводится матрица, вида:</w:t>
+      </w:r>
+    </w:p>
+    <w:tbl>
+      <w:tblPr>
+        <w:tblStyle w:val="af0"/>
+        <w:tblW w:w="1701" w:type="dxa"/>
+        <w:tblInd w:w="4248" w:type="dxa"/>
+        <w:tblLook w:val="04A0" w:firstRow="1" w:lastRow="0" w:firstColumn="1" w:lastColumn="0" w:noHBand="0" w:noVBand="1"/>
+      </w:tblPr>
+      <w:tblGrid>
+        <w:gridCol w:w="567"/>
+        <w:gridCol w:w="567"/>
+        <w:gridCol w:w="567"/>
+      </w:tblGrid>
+      <w:tr>
+        <w:tc>
+          <w:tcPr>
+            <w:tcW w:w="567" w:type="dxa"/>
+            <w:vAlign w:val="center"/>
+          </w:tcPr>
+          <w:p>
+            <w:pPr>
+              <w:ind w:left="1014" w:hanging="1014"/>
+              <w:jc w:val="center"/>
+              <w:rPr>
+                <w:lang w:val="en-US"/>
+              </w:rPr>
+            </w:pPr>
+            <w:r>
+              <w:rPr>
+                <w:lang w:val="en-US"/>
+              </w:rPr>
+              <w:t>P8</w:t>
+            </w:r>
+          </w:p>
+        </w:tc>
+        <w:tc>
+          <w:tcPr>
+            <w:tcW w:w="567" w:type="dxa"/>
+            <w:vAlign w:val="center"/>
+          </w:tcPr>
+          <w:p>
+            <w:pPr>
+              <w:ind w:firstLine="0"/>
+              <w:jc w:val="center"/>
+              <w:rPr>
+                <w:lang w:val="en-US"/>
+              </w:rPr>
+            </w:pPr>
+            <w:r>
+              <w:rPr>
+                <w:lang w:val="en-US"/>
+              </w:rPr>
+              <w:t>P2</w:t>
+            </w:r>
+          </w:p>
+        </w:tc>
+        <w:tc>
+          <w:tcPr>
+            <w:tcW w:w="567" w:type="dxa"/>
+            <w:vAlign w:val="center"/>
+          </w:tcPr>
+          <w:p>
+            <w:pPr>
+              <w:ind w:firstLine="0"/>
+              <w:jc w:val="center"/>
+              <w:rPr>
+                <w:lang w:val="en-US"/>
+              </w:rPr>
+            </w:pPr>
+            <w:r>
+              <w:rPr>
+                <w:lang w:val="en-US"/>
+              </w:rPr>
+              <w:t>P3</w:t>
+            </w:r>
+          </w:p>
+        </w:tc>
+      </w:tr>
+      <w:tr>
+        <w:tc>
+          <w:tcPr>
+            <w:tcW w:w="567" w:type="dxa"/>
+            <w:vAlign w:val="center"/>
+          </w:tcPr>
+          <w:p>
+            <w:pPr>
+              <w:ind w:firstLine="0"/>
+              <w:jc w:val="center"/>
+              <w:rPr>
+                <w:lang w:val="en-US"/>
+              </w:rPr>
+            </w:pPr>
+            <w:r>
+              <w:rPr>
+                <w:lang w:val="en-US"/>
+              </w:rPr>
+              <w:t>P8</w:t>
+            </w:r>
+          </w:p>
+        </w:tc>
+        <w:tc>
+          <w:tcPr>
+            <w:tcW w:w="567" w:type="dxa"/>
+            <w:vAlign w:val="center"/>
+          </w:tcPr>
+          <w:p>
+            <w:pPr>
+              <w:ind w:firstLine="0"/>
+              <w:jc w:val="center"/>
+              <w:rPr>
+                <w:lang w:val="en-US"/>
+              </w:rPr>
+            </w:pPr>
+            <w:r>
+              <w:rPr>
+                <w:lang w:val="en-US"/>
+              </w:rPr>
+              <w:t>P1</w:t>
+            </w:r>
+          </w:p>
+        </w:tc>
+        <w:tc>
+          <w:tcPr>
+            <w:tcW w:w="567" w:type="dxa"/>
+            <w:vAlign w:val="center"/>
+          </w:tcPr>
+          <w:p>
+            <w:pPr>
+              <w:ind w:firstLine="0"/>
+              <w:jc w:val="center"/>
+              <w:rPr>
+                <w:lang w:val="en-US"/>
+              </w:rPr>
+            </w:pPr>
+            <w:r>
+              <w:rPr>
+                <w:lang w:val="en-US"/>
+              </w:rPr>
+              <w:t>P4</w:t>
+            </w:r>
+          </w:p>
+        </w:tc>
+      </w:tr>
+      <w:tr>
+        <w:tc>
+          <w:tcPr>
+            <w:tcW w:w="567" w:type="dxa"/>
+            <w:vAlign w:val="center"/>
+          </w:tcPr>
+          <w:p>
+            <w:pPr>
+              <w:ind w:firstLine="0"/>
+              <w:jc w:val="center"/>
+              <w:rPr>
+                <w:lang w:val="en-US"/>
+              </w:rPr>
+            </w:pPr>
+            <w:r>
+              <w:rPr>
+                <w:lang w:val="en-US"/>
+              </w:rPr>
+              <w:t>P7</w:t>
+            </w:r>
+          </w:p>
+        </w:tc>
+        <w:tc>
+          <w:tcPr>
+            <w:tcW w:w="567" w:type="dxa"/>
+            <w:vAlign w:val="center"/>
+          </w:tcPr>
+          <w:p>
+            <w:pPr>
+              <w:ind w:firstLine="0"/>
+              <w:jc w:val="center"/>
+              <w:rPr>
+                <w:lang w:val="en-US"/>
+              </w:rPr>
+            </w:pPr>
+            <w:r>
+              <w:rPr>
+                <w:lang w:val="en-US"/>
+              </w:rPr>
+              <w:t>P6</w:t>
+            </w:r>
+          </w:p>
+        </w:tc>
+        <w:tc>
+          <w:tcPr>
+            <w:tcW w:w="567" w:type="dxa"/>
+            <w:vAlign w:val="center"/>
+          </w:tcPr>
+          <w:p>
+            <w:pPr>
+              <w:ind w:firstLine="0"/>
+              <w:jc w:val="center"/>
+              <w:rPr>
+                <w:lang w:val="en-US"/>
+              </w:rPr>
+            </w:pPr>
+            <w:r>
+              <w:rPr>
+                <w:lang w:val="en-US"/>
+              </w:rPr>
+              <w:t>P5</w:t>
+            </w:r>
+          </w:p>
+        </w:tc>
+      </w:tr>
+    </w:tbl>
+    <w:p>
+      <w:pPr>
+        <w:jc w:val="center"/>
+      </w:pPr>
+      <w:r>
+        <w:t xml:space="preserve">Матрица </w:t>
+      </w:r>
+      <w:r>
+        <w:t>1</w:t>
+      </w:r>
+    </w:p>
+    <w:p>
+      <w:r>
+        <w:t>На каждой итерации выполняется наложение матрицы</w:t>
+      </w:r>
+      <w:r>
+        <w:t xml:space="preserve"> 1 </w:t>
+      </w:r>
+      <w:r>
+        <w:t xml:space="preserve">на изображение таким образом, чтобы центральный элемент </w:t>
+      </w:r>
+      <w:r>
+        <w:t>(</w:t>
+      </w:r>
+      <w:r>
+        <w:rPr>
+          <w:lang w:val="en-US"/>
+        </w:rPr>
+        <w:t>P</w:t>
+      </w:r>
+      <w:r>
+        <w:t xml:space="preserve">1) </w:t>
+      </w:r>
+      <w:r>
+        <w:t xml:space="preserve">был наложен на все пиксели изображения поочерёдно. </w:t>
+      </w:r>
+    </w:p>
+    <w:p>
+      <w:r>
+        <w:t xml:space="preserve">Итерация разделяется на две </w:t>
+      </w:r>
+      <w:proofErr w:type="spellStart"/>
+      <w:r>
+        <w:t>подитерации</w:t>
+      </w:r>
+      <w:proofErr w:type="spellEnd"/>
+      <w:r>
+        <w:t xml:space="preserve">. На первой </w:t>
+      </w:r>
+      <w:proofErr w:type="spellStart"/>
+      <w:r>
+        <w:t>подитерации</w:t>
+      </w:r>
+      <w:proofErr w:type="spellEnd"/>
+      <w:r>
+        <w:t xml:space="preserve"> пиксель, </w:t>
+      </w:r>
+      <w:r>
+        <w:t xml:space="preserve">являющийся элементом </w:t>
+      </w:r>
+      <w:r>
+        <w:rPr>
+          <w:lang w:val="en-US"/>
+        </w:rPr>
+        <w:t>P</w:t>
+      </w:r>
+      <w:r>
+        <w:t>1</w:t>
+      </w:r>
+      <w:r>
+        <w:t>,</w:t>
+      </w:r>
+      <w:r>
+        <w:t xml:space="preserve"> </w:t>
+      </w:r>
+      <w:r>
+        <w:t>удаляется, если выполняются условия:</w:t>
+      </w:r>
+    </w:p>
+    <w:p>
+      <w:pPr>
+        <w:rPr>
+          <w:i/>
+        </w:rPr>
+      </w:pPr>
+      <m:oMathPara>
+        <m:oMath>
+          <m:d>
+            <m:dPr>
+              <m:begChr m:val="{"/>
+              <m:endChr m:val=""/>
+              <m:ctrlPr>
+                <w:rPr>
+                  <w:rFonts w:ascii="Cambria Math" w:hAnsi="Cambria Math"/>
+                  <w:i/>
+                </w:rPr>
+              </m:ctrlPr>
+            </m:dPr>
+            <m:e>
+              <m:eqArr>
+                <m:eqArrPr>
+                  <m:ctrlPr>
+                    <w:rPr>
+                      <w:rFonts w:ascii="Cambria Math" w:hAnsi="Cambria Math"/>
+                      <w:i/>
+                    </w:rPr>
+                  </m:ctrlPr>
+                </m:eqArrPr>
+                <m:e>
+                  <m:f>
+                    <m:fPr>
+                      <m:type m:val="noBar"/>
+                      <m:ctrlPr>
+                        <w:rPr>
+                          <w:rFonts w:ascii="Cambria Math" w:hAnsi="Cambria Math"/>
+                          <w:i/>
+                        </w:rPr>
+                      </m:ctrlPr>
+                    </m:fPr>
+                    <m:num>
+                      <m:r>
+                        <w:rPr>
+                          <w:rFonts w:ascii="Cambria Math" w:hAnsi="Cambria Math"/>
+                        </w:rPr>
+                        <m:t>2</m:t>
+                      </m:r>
+                      <m:r>
+                        <w:rPr>
+                          <w:rFonts w:ascii="Cambria Math" w:hAnsi="Cambria Math"/>
+                          <w:lang w:val="en-US"/>
+                        </w:rPr>
+                        <m:t xml:space="preserve">≤ </m:t>
+                      </m:r>
+                      <m:nary>
+                        <m:naryPr>
+                          <m:chr m:val="∑"/>
+                          <m:limLoc m:val="undOvr"/>
+                          <m:ctrlPr>
+                            <w:rPr>
+                              <w:rFonts w:ascii="Cambria Math" w:hAnsi="Cambria Math"/>
+                              <w:i/>
+                              <w:lang w:val="en-US"/>
+                            </w:rPr>
+                          </m:ctrlPr>
+                        </m:naryPr>
+                        <m:sub>
+                          <m:r>
+                            <w:rPr>
+                              <w:rFonts w:ascii="Cambria Math" w:hAnsi="Cambria Math"/>
+                              <w:lang w:val="en-US"/>
+                            </w:rPr>
+                            <m:t>i=2</m:t>
+                          </m:r>
+                        </m:sub>
+                        <m:sup>
+                          <m:r>
+                            <w:rPr>
+                              <w:rFonts w:ascii="Cambria Math" w:hAnsi="Cambria Math"/>
+                              <w:lang w:val="en-US"/>
+                            </w:rPr>
+                            <m:t>9</m:t>
+                          </m:r>
+                        </m:sup>
+                        <m:e>
+                          <m:sSub>
+                            <m:sSubPr>
+                              <m:ctrlPr>
+                                <w:rPr>
+                                  <w:rFonts w:ascii="Cambria Math" w:hAnsi="Cambria Math"/>
+                                  <w:i/>
+                                  <w:lang w:val="en-US"/>
+                                </w:rPr>
+                              </m:ctrlPr>
+                            </m:sSubPr>
+                            <m:e>
+                              <m:r>
+                                <w:rPr>
+                                  <w:rFonts w:ascii="Cambria Math" w:hAnsi="Cambria Math"/>
+                                  <w:lang w:val="en-US"/>
+                                </w:rPr>
+                                <m:t>P</m:t>
+                              </m:r>
+                            </m:e>
+                            <m:sub>
+                              <m:r>
+                                <w:rPr>
+                                  <w:rFonts w:ascii="Cambria Math" w:hAnsi="Cambria Math"/>
+                                  <w:lang w:val="en-US"/>
+                                </w:rPr>
+                                <m:t>i</m:t>
+                              </m:r>
+                            </m:sub>
+                          </m:sSub>
+                        </m:e>
+                      </m:nary>
+                      <m:r>
+                        <w:rPr>
+                          <w:rFonts w:ascii="Cambria Math" w:hAnsi="Cambria Math"/>
+                          <w:lang w:val="en-US"/>
+                        </w:rPr>
+                        <m:t>≤6</m:t>
+                      </m:r>
+                    </m:num>
+                    <m:den>
+                      <m:r>
+                        <w:rPr>
+                          <w:rFonts w:ascii="Cambria Math" w:hAnsi="Cambria Math"/>
+                        </w:rPr>
+                        <m:t>S</m:t>
+                      </m:r>
+                      <m:d>
+                        <m:dPr>
+                          <m:ctrlPr>
+                            <w:rPr>
+                              <w:rFonts w:ascii="Cambria Math" w:hAnsi="Cambria Math"/>
+                              <w:i/>
+                            </w:rPr>
+                          </m:ctrlPr>
+                        </m:dPr>
+                        <m:e>
+                          <m:sSub>
+                            <m:sSubPr>
+                              <m:ctrlPr>
+                                <w:rPr>
+                                  <w:rFonts w:ascii="Cambria Math" w:hAnsi="Cambria Math"/>
+                                  <w:i/>
+                                </w:rPr>
+                              </m:ctrlPr>
+                            </m:sSubPr>
+                            <m:e>
+                              <m:r>
+                                <w:rPr>
+                                  <w:rFonts w:ascii="Cambria Math" w:hAnsi="Cambria Math"/>
+                                </w:rPr>
+                                <m:t>P</m:t>
+                              </m:r>
+                            </m:e>
+                            <m:sub>
+                              <m:r>
+                                <w:rPr>
+                                  <w:rFonts w:ascii="Cambria Math" w:hAnsi="Cambria Math"/>
+                                </w:rPr>
+                                <m:t>1</m:t>
+                              </m:r>
+                            </m:sub>
+                          </m:sSub>
+                        </m:e>
+                      </m:d>
+                      <m:r>
+                        <w:rPr>
+                          <w:rFonts w:ascii="Cambria Math" w:hAnsi="Cambria Math"/>
+                        </w:rPr>
+                        <m:t>=1</m:t>
+                      </m:r>
+                    </m:den>
+                  </m:f>
+                </m:e>
+                <m:e>
+                  <m:f>
+                    <m:fPr>
+                      <m:type m:val="noBar"/>
+                      <m:ctrlPr>
+                        <w:rPr>
+                          <w:rFonts w:ascii="Cambria Math" w:hAnsi="Cambria Math"/>
+                          <w:i/>
+                        </w:rPr>
+                      </m:ctrlPr>
+                    </m:fPr>
+                    <m:num>
+                      <m:sSub>
+                        <m:sSubPr>
+                          <m:ctrlPr>
+                            <w:rPr>
+                              <w:rFonts w:ascii="Cambria Math" w:hAnsi="Cambria Math"/>
+                              <w:i/>
+                            </w:rPr>
+                          </m:ctrlPr>
+                        </m:sSubPr>
+                        <m:e>
+                          <m:r>
+                            <w:rPr>
+                              <w:rFonts w:ascii="Cambria Math" w:hAnsi="Cambria Math"/>
+                            </w:rPr>
+                            <m:t>P</m:t>
+                          </m:r>
+                        </m:e>
+                        <m:sub>
+                          <m:r>
+                            <w:rPr>
+                              <w:rFonts w:ascii="Cambria Math" w:hAnsi="Cambria Math"/>
+                            </w:rPr>
+                            <m:t>2</m:t>
+                          </m:r>
+                        </m:sub>
+                      </m:sSub>
+                      <m:sSub>
+                        <m:sSubPr>
+                          <m:ctrlPr>
+                            <w:rPr>
+                              <w:rFonts w:ascii="Cambria Math" w:hAnsi="Cambria Math"/>
+                              <w:i/>
+                            </w:rPr>
+                          </m:ctrlPr>
+                        </m:sSubPr>
+                        <m:e>
+                          <m:r>
+                            <w:rPr>
+                              <w:rFonts w:ascii="Cambria Math" w:hAnsi="Cambria Math"/>
+                            </w:rPr>
+                            <m:t>P</m:t>
+                          </m:r>
+                        </m:e>
+                        <m:sub>
+                          <m:r>
+                            <w:rPr>
+                              <w:rFonts w:ascii="Cambria Math" w:hAnsi="Cambria Math"/>
+                            </w:rPr>
+                            <m:t>4</m:t>
+                          </m:r>
+                        </m:sub>
+                      </m:sSub>
+                      <m:sSub>
+                        <m:sSubPr>
+                          <m:ctrlPr>
+                            <w:rPr>
+                              <w:rFonts w:ascii="Cambria Math" w:hAnsi="Cambria Math"/>
+                              <w:i/>
+                            </w:rPr>
+                          </m:ctrlPr>
+                        </m:sSubPr>
+                        <m:e>
+                          <m:r>
+                            <w:rPr>
+                              <w:rFonts w:ascii="Cambria Math" w:hAnsi="Cambria Math"/>
+                            </w:rPr>
+                            <m:t>P</m:t>
+                          </m:r>
+                        </m:e>
+                        <m:sub>
+                          <m:r>
+                            <w:rPr>
+                              <w:rFonts w:ascii="Cambria Math" w:hAnsi="Cambria Math"/>
+                            </w:rPr>
+                            <m:t>6</m:t>
+                          </m:r>
+                        </m:sub>
+                      </m:sSub>
+                      <m:r>
+                        <w:rPr>
+                          <w:rFonts w:ascii="Cambria Math" w:hAnsi="Cambria Math"/>
+                        </w:rPr>
+                        <m:t>=0</m:t>
+                      </m:r>
+                    </m:num>
+                    <m:den>
+                      <m:sSub>
+                        <m:sSubPr>
+                          <m:ctrlPr>
+                            <w:rPr>
+                              <w:rFonts w:ascii="Cambria Math" w:hAnsi="Cambria Math"/>
+                              <w:i/>
+                            </w:rPr>
+                          </m:ctrlPr>
+                        </m:sSubPr>
+                        <m:e>
+                          <m:r>
+                            <w:rPr>
+                              <w:rFonts w:ascii="Cambria Math" w:hAnsi="Cambria Math"/>
+                            </w:rPr>
+                            <m:t>P</m:t>
+                          </m:r>
+                        </m:e>
+                        <m:sub>
+                          <m:r>
+                            <w:rPr>
+                              <w:rFonts w:ascii="Cambria Math" w:hAnsi="Cambria Math"/>
+                            </w:rPr>
+                            <m:t>4</m:t>
+                          </m:r>
+                        </m:sub>
+                      </m:sSub>
+                      <m:sSub>
+                        <m:sSubPr>
+                          <m:ctrlPr>
+                            <w:rPr>
+                              <w:rFonts w:ascii="Cambria Math" w:hAnsi="Cambria Math"/>
+                              <w:i/>
+                            </w:rPr>
+                          </m:ctrlPr>
+                        </m:sSubPr>
+                        <m:e>
+                          <m:r>
+                            <w:rPr>
+                              <w:rFonts w:ascii="Cambria Math" w:hAnsi="Cambria Math"/>
+                            </w:rPr>
+                            <m:t>P</m:t>
+                          </m:r>
+                        </m:e>
+                        <m:sub>
+                          <m:r>
+                            <w:rPr>
+                              <w:rFonts w:ascii="Cambria Math" w:hAnsi="Cambria Math"/>
+                            </w:rPr>
+                            <m:t>6</m:t>
+                          </m:r>
+                        </m:sub>
+                      </m:sSub>
+                      <m:sSub>
+                        <m:sSubPr>
+                          <m:ctrlPr>
+                            <w:rPr>
+                              <w:rFonts w:ascii="Cambria Math" w:hAnsi="Cambria Math"/>
+                              <w:i/>
+                            </w:rPr>
+                          </m:ctrlPr>
+                        </m:sSubPr>
+                        <m:e>
+                          <m:r>
+                            <w:rPr>
+                              <w:rFonts w:ascii="Cambria Math" w:hAnsi="Cambria Math"/>
+                            </w:rPr>
+                            <m:t>P</m:t>
+                          </m:r>
+                        </m:e>
+                        <m:sub>
+                          <m:r>
+                            <w:rPr>
+                              <w:rFonts w:ascii="Cambria Math" w:hAnsi="Cambria Math"/>
+                            </w:rPr>
+                            <m:t>8</m:t>
+                          </m:r>
+                        </m:sub>
+                      </m:sSub>
+                      <m:r>
+                        <w:rPr>
+                          <w:rFonts w:ascii="Cambria Math" w:hAnsi="Cambria Math"/>
+                        </w:rPr>
+                        <m:t>=0</m:t>
+                      </m:r>
+                    </m:den>
+                  </m:f>
+                </m:e>
+              </m:eqArr>
+            </m:e>
+          </m:d>
+          <m:r>
+            <w:rPr>
+              <w:rFonts w:ascii="Cambria Math" w:eastAsiaTheme="minorEastAsia" w:hAnsi="Cambria Math"/>
+            </w:rPr>
+            <m:t>,</m:t>
+          </m:r>
+        </m:oMath>
+      </m:oMathPara>
+    </w:p>
+    <w:p>
+      <w:pPr>
+        <w:rPr>
+          <w:rFonts w:eastAsiaTheme="minorEastAsia"/>
+        </w:rPr>
+      </w:pPr>
+      <w:r>
+        <w:t xml:space="preserve">где </w:t>
+      </w:r>
+      <m:oMath>
+        <m:r>
+          <w:rPr>
+            <w:rFonts w:ascii="Cambria Math" w:hAnsi="Cambria Math"/>
+          </w:rPr>
+          <m:t>S</m:t>
+        </m:r>
+        <m:d>
+          <m:dPr>
+            <m:ctrlPr>
+              <w:rPr>
+                <w:rFonts w:ascii="Cambria Math" w:hAnsi="Cambria Math"/>
+                <w:i/>
+              </w:rPr>
+            </m:ctrlPr>
+          </m:dPr>
+          <m:e>
+            <m:sSub>
+              <m:sSubPr>
+                <m:ctrlPr>
+                  <w:rPr>
+                    <w:rFonts w:ascii="Cambria Math" w:hAnsi="Cambria Math"/>
+                    <w:i/>
+                  </w:rPr>
+                </m:ctrlPr>
+              </m:sSubPr>
+              <m:e>
+                <m:r>
+                  <w:rPr>
+                    <w:rFonts w:ascii="Cambria Math" w:hAnsi="Cambria Math"/>
+                  </w:rPr>
+                  <m:t>P</m:t>
+                </m:r>
+              </m:e>
+              <m:sub>
+                <m:r>
+                  <w:rPr>
+                    <w:rFonts w:ascii="Cambria Math" w:hAnsi="Cambria Math"/>
+                  </w:rPr>
+                  <m:t>1</m:t>
+                </m:r>
+              </m:sub>
+            </m:sSub>
+          </m:e>
+        </m:d>
+      </m:oMath>
+      <w:r>
+        <w:rPr>
+          <w:rFonts w:eastAsiaTheme="minorEastAsia"/>
+        </w:rPr>
+        <w:t xml:space="preserve"> – </w:t>
+      </w:r>
+      <w:r>
+        <w:rPr>
+          <w:rFonts w:eastAsiaTheme="minorEastAsia"/>
+        </w:rPr>
+        <w:t>кол</w:t>
+      </w:r>
+      <w:r>
+        <w:rPr>
+          <w:rFonts w:eastAsiaTheme="minorEastAsia"/>
+        </w:rPr>
+        <w:t>ичество найденных переходов от 0</w:t>
+      </w:r>
+      <w:r>
+        <w:rPr>
+          <w:rFonts w:eastAsiaTheme="minorEastAsia"/>
+        </w:rPr>
+        <w:t xml:space="preserve"> к 1 </w:t>
+      </w:r>
+      <w:r>
+        <w:rPr>
+          <w:rFonts w:eastAsiaTheme="minorEastAsia"/>
+        </w:rPr>
+        <w:t xml:space="preserve">в последовательности </w:t>
+      </w:r>
+      <m:oMath>
+        <m:sSub>
+          <m:sSubPr>
+            <m:ctrlPr>
+              <w:rPr>
+                <w:rFonts w:ascii="Cambria Math" w:hAnsi="Cambria Math"/>
+                <w:i/>
+              </w:rPr>
+            </m:ctrlPr>
+          </m:sSubPr>
+          <m:e>
+            <m:r>
+              <w:rPr>
+                <w:rFonts w:ascii="Cambria Math" w:hAnsi="Cambria Math"/>
+              </w:rPr>
+              <m:t>P</m:t>
+            </m:r>
+          </m:e>
+          <m:sub>
+            <m:r>
+              <w:rPr>
+                <w:rFonts w:ascii="Cambria Math" w:hAnsi="Cambria Math"/>
+              </w:rPr>
+              <m:t>2</m:t>
+            </m:r>
+          </m:sub>
+        </m:sSub>
+      </m:oMath>
+      <w:r>
+        <w:rPr>
+          <w:rFonts w:eastAsiaTheme="minorEastAsia"/>
+        </w:rPr>
+        <w:t xml:space="preserve">, </w:t>
+      </w:r>
+      <m:oMath>
+        <m:sSub>
+          <m:sSubPr>
+            <m:ctrlPr>
+              <w:rPr>
+                <w:rFonts w:ascii="Cambria Math" w:hAnsi="Cambria Math"/>
+                <w:i/>
+              </w:rPr>
+            </m:ctrlPr>
+          </m:sSubPr>
+          <m:e>
+            <m:r>
+              <w:rPr>
+                <w:rFonts w:ascii="Cambria Math" w:hAnsi="Cambria Math"/>
+              </w:rPr>
+              <m:t>P</m:t>
+            </m:r>
+          </m:e>
+          <m:sub>
+            <m:r>
+              <w:rPr>
+                <w:rFonts w:ascii="Cambria Math" w:hAnsi="Cambria Math"/>
+              </w:rPr>
+              <m:t>3</m:t>
+            </m:r>
+          </m:sub>
+        </m:sSub>
+      </m:oMath>
+      <w:r>
+        <w:rPr>
+          <w:rFonts w:eastAsiaTheme="minorEastAsia"/>
+        </w:rPr>
+        <w:t xml:space="preserve">, </w:t>
+      </w:r>
+      <m:oMath>
+        <m:sSub>
+          <m:sSubPr>
+            <m:ctrlPr>
+              <w:rPr>
+                <w:rFonts w:ascii="Cambria Math" w:hAnsi="Cambria Math"/>
+                <w:i/>
+              </w:rPr>
+            </m:ctrlPr>
+          </m:sSubPr>
+          <m:e>
+            <m:r>
+              <w:rPr>
+                <w:rFonts w:ascii="Cambria Math" w:hAnsi="Cambria Math"/>
+              </w:rPr>
+              <m:t>P</m:t>
+            </m:r>
+          </m:e>
+          <m:sub>
+            <m:r>
+              <w:rPr>
+                <w:rFonts w:ascii="Cambria Math" w:hAnsi="Cambria Math"/>
+              </w:rPr>
+              <m:t>4</m:t>
+            </m:r>
+          </m:sub>
+        </m:sSub>
+      </m:oMath>
+      <w:r>
+        <w:rPr>
+          <w:rFonts w:eastAsiaTheme="minorEastAsia"/>
+        </w:rPr>
+        <w:t xml:space="preserve">, </w:t>
+      </w:r>
+      <m:oMath>
+        <m:sSub>
+          <m:sSubPr>
+            <m:ctrlPr>
+              <w:rPr>
+                <w:rFonts w:ascii="Cambria Math" w:hAnsi="Cambria Math"/>
+                <w:i/>
+              </w:rPr>
+            </m:ctrlPr>
+          </m:sSubPr>
+          <m:e>
+            <m:r>
+              <w:rPr>
+                <w:rFonts w:ascii="Cambria Math" w:hAnsi="Cambria Math"/>
+              </w:rPr>
+              <m:t>P</m:t>
+            </m:r>
+          </m:e>
+          <m:sub>
+            <m:r>
+              <w:rPr>
+                <w:rFonts w:ascii="Cambria Math" w:hAnsi="Cambria Math"/>
+              </w:rPr>
+              <m:t>5</m:t>
+            </m:r>
+          </m:sub>
+        </m:sSub>
+      </m:oMath>
+      <w:r>
+        <w:rPr>
+          <w:rFonts w:eastAsiaTheme="minorEastAsia"/>
+        </w:rPr>
+        <w:t xml:space="preserve">, </w:t>
+      </w:r>
+      <m:oMath>
+        <m:sSub>
+          <m:sSubPr>
+            <m:ctrlPr>
+              <w:rPr>
+                <w:rFonts w:ascii="Cambria Math" w:hAnsi="Cambria Math"/>
+                <w:i/>
+              </w:rPr>
+            </m:ctrlPr>
+          </m:sSubPr>
+          <m:e>
+            <m:r>
+              <w:rPr>
+                <w:rFonts w:ascii="Cambria Math" w:hAnsi="Cambria Math"/>
+              </w:rPr>
+              <m:t>P</m:t>
+            </m:r>
+          </m:e>
+          <m:sub>
+            <m:r>
+              <w:rPr>
+                <w:rFonts w:ascii="Cambria Math" w:hAnsi="Cambria Math"/>
+              </w:rPr>
+              <m:t>6</m:t>
+            </m:r>
+          </m:sub>
+        </m:sSub>
+      </m:oMath>
+      <w:r>
+        <w:rPr>
+          <w:rFonts w:eastAsiaTheme="minorEastAsia"/>
+        </w:rPr>
+        <w:t xml:space="preserve">, </w:t>
+      </w:r>
+      <m:oMath>
+        <m:sSub>
+          <m:sSubPr>
+            <m:ctrlPr>
+              <w:rPr>
+                <w:rFonts w:ascii="Cambria Math" w:hAnsi="Cambria Math"/>
+                <w:i/>
+              </w:rPr>
+            </m:ctrlPr>
+          </m:sSubPr>
+          <m:e>
+            <m:r>
+              <w:rPr>
+                <w:rFonts w:ascii="Cambria Math" w:hAnsi="Cambria Math"/>
+              </w:rPr>
+              <m:t>P</m:t>
+            </m:r>
+          </m:e>
+          <m:sub>
+            <m:r>
+              <w:rPr>
+                <w:rFonts w:ascii="Cambria Math" w:hAnsi="Cambria Math"/>
+              </w:rPr>
+              <m:t>7</m:t>
+            </m:r>
+          </m:sub>
+        </m:sSub>
+      </m:oMath>
+      <w:r>
+        <w:rPr>
+          <w:rFonts w:eastAsiaTheme="minorEastAsia"/>
+        </w:rPr>
+        <w:t xml:space="preserve">, </w:t>
+      </w:r>
+      <m:oMath>
+        <m:sSub>
+          <m:sSubPr>
+            <m:ctrlPr>
+              <w:rPr>
+                <w:rFonts w:ascii="Cambria Math" w:hAnsi="Cambria Math"/>
+                <w:i/>
+              </w:rPr>
+            </m:ctrlPr>
+          </m:sSubPr>
+          <m:e>
+            <m:r>
+              <w:rPr>
+                <w:rFonts w:ascii="Cambria Math" w:hAnsi="Cambria Math"/>
+              </w:rPr>
+              <m:t>P</m:t>
+            </m:r>
+          </m:e>
+          <m:sub>
+            <m:r>
+              <w:rPr>
+                <w:rFonts w:ascii="Cambria Math" w:hAnsi="Cambria Math"/>
+              </w:rPr>
+              <m:t>8</m:t>
+            </m:r>
+          </m:sub>
+        </m:sSub>
+      </m:oMath>
+      <w:r>
+        <w:rPr>
+          <w:rFonts w:eastAsiaTheme="minorEastAsia"/>
+        </w:rPr>
+        <w:t xml:space="preserve">, </w:t>
+      </w:r>
+      <m:oMath>
+        <m:sSub>
+          <m:sSubPr>
+            <m:ctrlPr>
+              <w:rPr>
+                <w:rFonts w:ascii="Cambria Math" w:hAnsi="Cambria Math"/>
+                <w:i/>
+              </w:rPr>
+            </m:ctrlPr>
+          </m:sSubPr>
+          <m:e>
+            <m:r>
+              <w:rPr>
+                <w:rFonts w:ascii="Cambria Math" w:hAnsi="Cambria Math"/>
+              </w:rPr>
+              <m:t>P</m:t>
+            </m:r>
+          </m:e>
+          <m:sub>
+            <m:r>
+              <w:rPr>
+                <w:rFonts w:ascii="Cambria Math" w:hAnsi="Cambria Math"/>
+              </w:rPr>
+              <m:t>9</m:t>
+            </m:r>
+          </m:sub>
+        </m:sSub>
+      </m:oMath>
+      <w:r>
+        <w:rPr>
+          <w:rFonts w:eastAsiaTheme="minorEastAsia"/>
+        </w:rPr>
+        <w:t xml:space="preserve">, </w:t>
+      </w:r>
+      <m:oMath>
+        <m:sSub>
+          <m:sSubPr>
+            <m:ctrlPr>
+              <w:rPr>
+                <w:rFonts w:ascii="Cambria Math" w:hAnsi="Cambria Math"/>
+                <w:i/>
+              </w:rPr>
+            </m:ctrlPr>
+          </m:sSubPr>
+          <m:e>
+            <m:r>
+              <w:rPr>
+                <w:rFonts w:ascii="Cambria Math" w:hAnsi="Cambria Math"/>
+              </w:rPr>
+              <m:t>P</m:t>
+            </m:r>
+          </m:e>
+          <m:sub>
+            <m:r>
+              <w:rPr>
+                <w:rFonts w:ascii="Cambria Math" w:hAnsi="Cambria Math"/>
+              </w:rPr>
+              <m:t>2</m:t>
+            </m:r>
+          </m:sub>
+        </m:sSub>
+      </m:oMath>
+      <w:r>
+        <w:rPr>
+          <w:rFonts w:eastAsiaTheme="minorEastAsia"/>
+        </w:rPr>
+        <w:t>.</w:t>
+      </w:r>
+    </w:p>
+    <w:p>
+      <w:r>
+        <w:t xml:space="preserve">На </w:t>
+      </w:r>
+      <w:r>
+        <w:t>второй</w:t>
+      </w:r>
+      <w:r>
+        <w:t xml:space="preserve"> </w:t>
+      </w:r>
+      <w:proofErr w:type="spellStart"/>
+      <w:r>
+        <w:t>подитерации</w:t>
+      </w:r>
+      <w:proofErr w:type="spellEnd"/>
+      <w:r>
+        <w:t xml:space="preserve"> пиксель, являющийся элементом </w:t>
+      </w:r>
+      <w:r>
+        <w:rPr>
+          <w:lang w:val="en-US"/>
+        </w:rPr>
+        <w:t>P</w:t>
+      </w:r>
+      <w:r>
+        <w:t>1</w:t>
+      </w:r>
+      <w:r>
+        <w:t>,</w:t>
+      </w:r>
+      <w:r>
+        <w:t xml:space="preserve"> </w:t>
+      </w:r>
+      <w:r>
+        <w:t>удаляется, если выполняются условия:</w:t>
+      </w:r>
+    </w:p>
+    <w:p>
+      <w:pPr>
+        <w:rPr>
+          <w:rFonts w:eastAsiaTheme="minorEastAsia"/>
+        </w:rPr>
+      </w:pPr>
+      <m:oMathPara>
+        <m:oMath>
+          <m:d>
+            <m:dPr>
+              <m:begChr m:val="{"/>
+              <m:endChr m:val=""/>
+              <m:ctrlPr>
+                <w:rPr>
+                  <w:rFonts w:ascii="Cambria Math" w:hAnsi="Cambria Math"/>
+                  <w:i/>
+                </w:rPr>
+              </m:ctrlPr>
+            </m:dPr>
+            <m:e>
+              <m:eqArr>
+                <m:eqArrPr>
+                  <m:ctrlPr>
+                    <w:rPr>
+                      <w:rFonts w:ascii="Cambria Math" w:hAnsi="Cambria Math"/>
+                      <w:i/>
+                    </w:rPr>
+                  </m:ctrlPr>
+                </m:eqArrPr>
+                <m:e>
+                  <m:f>
+                    <m:fPr>
+                      <m:type m:val="noBar"/>
+                      <m:ctrlPr>
+                        <w:rPr>
+                          <w:rFonts w:ascii="Cambria Math" w:hAnsi="Cambria Math"/>
+                          <w:i/>
+                        </w:rPr>
+                      </m:ctrlPr>
+                    </m:fPr>
+                    <m:num>
+                      <m:r>
+                        <w:rPr>
+                          <w:rFonts w:ascii="Cambria Math" w:hAnsi="Cambria Math"/>
+                        </w:rPr>
+                        <m:t>2</m:t>
+                      </m:r>
+                      <m:r>
+                        <w:rPr>
+                          <w:rFonts w:ascii="Cambria Math" w:hAnsi="Cambria Math"/>
+                          <w:lang w:val="en-US"/>
+                        </w:rPr>
+                        <m:t xml:space="preserve">≤ </m:t>
+                      </m:r>
+                      <m:nary>
+                        <m:naryPr>
+                          <m:chr m:val="∑"/>
+                          <m:limLoc m:val="undOvr"/>
+                          <m:ctrlPr>
+                            <w:rPr>
+                              <w:rFonts w:ascii="Cambria Math" w:hAnsi="Cambria Math"/>
+                              <w:i/>
+                              <w:lang w:val="en-US"/>
+                            </w:rPr>
+                          </m:ctrlPr>
+                        </m:naryPr>
+                        <m:sub>
+                          <m:r>
+                            <w:rPr>
+                              <w:rFonts w:ascii="Cambria Math" w:hAnsi="Cambria Math"/>
+                              <w:lang w:val="en-US"/>
+                            </w:rPr>
+                            <m:t>i=2</m:t>
+                          </m:r>
+                        </m:sub>
+                        <m:sup>
+                          <m:r>
+                            <w:rPr>
+                              <w:rFonts w:ascii="Cambria Math" w:hAnsi="Cambria Math"/>
+                              <w:lang w:val="en-US"/>
+                            </w:rPr>
+                            <m:t>9</m:t>
+                          </m:r>
+                        </m:sup>
+                        <m:e>
+                          <m:sSub>
+                            <m:sSubPr>
+                              <m:ctrlPr>
+                                <w:rPr>
+                                  <w:rFonts w:ascii="Cambria Math" w:hAnsi="Cambria Math"/>
+                                  <w:i/>
+                                  <w:lang w:val="en-US"/>
+                                </w:rPr>
+                              </m:ctrlPr>
+                            </m:sSubPr>
+                            <m:e>
+                              <m:r>
+                                <w:rPr>
+                                  <w:rFonts w:ascii="Cambria Math" w:hAnsi="Cambria Math"/>
+                                  <w:lang w:val="en-US"/>
+                                </w:rPr>
+                                <m:t>P</m:t>
+                              </m:r>
+                            </m:e>
+                            <m:sub>
+                              <m:r>
+                                <w:rPr>
+                                  <w:rFonts w:ascii="Cambria Math" w:hAnsi="Cambria Math"/>
+                                  <w:lang w:val="en-US"/>
+                                </w:rPr>
+                                <m:t>i</m:t>
+                              </m:r>
+                            </m:sub>
+                          </m:sSub>
+                        </m:e>
+                      </m:nary>
+                      <m:r>
+                        <w:rPr>
+                          <w:rFonts w:ascii="Cambria Math" w:hAnsi="Cambria Math"/>
+                          <w:lang w:val="en-US"/>
+                        </w:rPr>
+                        <m:t>≤6</m:t>
+                      </m:r>
+                    </m:num>
+                    <m:den>
+                      <m:r>
+                        <w:rPr>
+                          <w:rFonts w:ascii="Cambria Math" w:hAnsi="Cambria Math"/>
+                        </w:rPr>
+                        <m:t>S</m:t>
+                      </m:r>
+                      <m:d>
+                        <m:dPr>
+                          <m:ctrlPr>
+                            <w:rPr>
+                              <w:rFonts w:ascii="Cambria Math" w:hAnsi="Cambria Math"/>
+                              <w:i/>
+                            </w:rPr>
+                          </m:ctrlPr>
+                        </m:dPr>
+                        <m:e>
+                          <m:sSub>
+                            <m:sSubPr>
+                              <m:ctrlPr>
+                                <w:rPr>
+                                  <w:rFonts w:ascii="Cambria Math" w:hAnsi="Cambria Math"/>
+                                  <w:i/>
+                                </w:rPr>
+                              </m:ctrlPr>
+                            </m:sSubPr>
+                            <m:e>
+                              <m:r>
+                                <w:rPr>
+                                  <w:rFonts w:ascii="Cambria Math" w:hAnsi="Cambria Math"/>
+                                </w:rPr>
+                                <m:t>P</m:t>
+                              </m:r>
+                            </m:e>
+                            <m:sub>
+                              <m:r>
+                                <w:rPr>
+                                  <w:rFonts w:ascii="Cambria Math" w:hAnsi="Cambria Math"/>
+                                </w:rPr>
+                                <m:t>1</m:t>
+                              </m:r>
+                            </m:sub>
+                          </m:sSub>
+                        </m:e>
+                      </m:d>
+                      <m:r>
+                        <w:rPr>
+                          <w:rFonts w:ascii="Cambria Math" w:hAnsi="Cambria Math"/>
+                        </w:rPr>
+                        <m:t>=1</m:t>
+                      </m:r>
+                    </m:den>
+                  </m:f>
+                </m:e>
+                <m:e>
+                  <m:f>
+                    <m:fPr>
+                      <m:type m:val="noBar"/>
+                      <m:ctrlPr>
+                        <w:rPr>
+                          <w:rFonts w:ascii="Cambria Math" w:hAnsi="Cambria Math"/>
+                          <w:i/>
+                        </w:rPr>
+                      </m:ctrlPr>
+                    </m:fPr>
+                    <m:num>
+                      <m:sSub>
+                        <m:sSubPr>
+                          <m:ctrlPr>
+                            <w:rPr>
+                              <w:rFonts w:ascii="Cambria Math" w:hAnsi="Cambria Math"/>
+                              <w:i/>
+                            </w:rPr>
+                          </m:ctrlPr>
+                        </m:sSubPr>
+                        <m:e>
+                          <m:r>
+                            <w:rPr>
+                              <w:rFonts w:ascii="Cambria Math" w:hAnsi="Cambria Math"/>
+                            </w:rPr>
+                            <m:t>P</m:t>
+                          </m:r>
+                        </m:e>
+                        <m:sub>
+                          <m:r>
+                            <w:rPr>
+                              <w:rFonts w:ascii="Cambria Math" w:hAnsi="Cambria Math"/>
+                            </w:rPr>
+                            <m:t>2</m:t>
+                          </m:r>
+                        </m:sub>
+                      </m:sSub>
+                      <m:sSub>
+                        <m:sSubPr>
+                          <m:ctrlPr>
+                            <w:rPr>
+                              <w:rFonts w:ascii="Cambria Math" w:hAnsi="Cambria Math"/>
+                              <w:i/>
+                            </w:rPr>
+                          </m:ctrlPr>
+                        </m:sSubPr>
+                        <m:e>
+                          <m:r>
+                            <w:rPr>
+                              <w:rFonts w:ascii="Cambria Math" w:hAnsi="Cambria Math"/>
+                            </w:rPr>
+                            <m:t>P</m:t>
+                          </m:r>
+                        </m:e>
+                        <m:sub>
+                          <m:r>
+                            <w:rPr>
+                              <w:rFonts w:ascii="Cambria Math" w:hAnsi="Cambria Math"/>
+                            </w:rPr>
+                            <m:t>4</m:t>
+                          </m:r>
+                        </m:sub>
+                      </m:sSub>
+                      <m:sSub>
+                        <m:sSubPr>
+                          <m:ctrlPr>
+                            <w:rPr>
+                              <w:rFonts w:ascii="Cambria Math" w:hAnsi="Cambria Math"/>
+                              <w:i/>
+                            </w:rPr>
+                          </m:ctrlPr>
+                        </m:sSubPr>
+                        <m:e>
+                          <m:r>
+                            <w:rPr>
+                              <w:rFonts w:ascii="Cambria Math" w:hAnsi="Cambria Math"/>
+                            </w:rPr>
+                            <m:t>P</m:t>
+                          </m:r>
+                        </m:e>
+                        <m:sub>
+                          <m:r>
+                            <w:rPr>
+                              <w:rFonts w:ascii="Cambria Math" w:hAnsi="Cambria Math"/>
+                            </w:rPr>
+                            <m:t>8</m:t>
+                          </m:r>
+                        </m:sub>
+                      </m:sSub>
+                      <m:r>
+                        <w:rPr>
+                          <w:rFonts w:ascii="Cambria Math" w:hAnsi="Cambria Math"/>
+                        </w:rPr>
+                        <m:t>=0</m:t>
+                      </m:r>
+                    </m:num>
+                    <m:den>
+                      <m:sSub>
+                        <m:sSubPr>
+                          <m:ctrlPr>
+                            <w:rPr>
+                              <w:rFonts w:ascii="Cambria Math" w:hAnsi="Cambria Math"/>
+                              <w:i/>
+                            </w:rPr>
+                          </m:ctrlPr>
+                        </m:sSubPr>
+                        <m:e>
+                          <m:r>
+                            <w:rPr>
+                              <w:rFonts w:ascii="Cambria Math" w:hAnsi="Cambria Math"/>
+                            </w:rPr>
+                            <m:t>P</m:t>
+                          </m:r>
+                        </m:e>
+                        <m:sub>
+                          <m:r>
+                            <w:rPr>
+                              <w:rFonts w:ascii="Cambria Math" w:hAnsi="Cambria Math"/>
+                            </w:rPr>
+                            <m:t>2</m:t>
+                          </m:r>
+                        </m:sub>
+                      </m:sSub>
+                      <m:sSub>
+                        <m:sSubPr>
+                          <m:ctrlPr>
+                            <w:rPr>
+                              <w:rFonts w:ascii="Cambria Math" w:hAnsi="Cambria Math"/>
+                              <w:i/>
+                            </w:rPr>
+                          </m:ctrlPr>
+                        </m:sSubPr>
+                        <m:e>
+                          <m:r>
+                            <w:rPr>
+                              <w:rFonts w:ascii="Cambria Math" w:hAnsi="Cambria Math"/>
+                            </w:rPr>
+                            <m:t>P</m:t>
+                          </m:r>
+                        </m:e>
+                        <m:sub>
+                          <m:r>
+                            <w:rPr>
+                              <w:rFonts w:ascii="Cambria Math" w:hAnsi="Cambria Math"/>
+                            </w:rPr>
+                            <m:t>6</m:t>
+                          </m:r>
+                        </m:sub>
+                      </m:sSub>
+                      <m:sSub>
+                        <m:sSubPr>
+                          <m:ctrlPr>
+                            <w:rPr>
+                              <w:rFonts w:ascii="Cambria Math" w:hAnsi="Cambria Math"/>
+                              <w:i/>
+                            </w:rPr>
+                          </m:ctrlPr>
+                        </m:sSubPr>
+                        <m:e>
+                          <m:r>
+                            <w:rPr>
+                              <w:rFonts w:ascii="Cambria Math" w:hAnsi="Cambria Math"/>
+                            </w:rPr>
+                            <m:t>P</m:t>
+                          </m:r>
+                        </m:e>
+                        <m:sub>
+                          <m:r>
+                            <w:rPr>
+                              <w:rFonts w:ascii="Cambria Math" w:hAnsi="Cambria Math"/>
+                            </w:rPr>
+                            <m:t>8</m:t>
+                          </m:r>
+                        </m:sub>
+                      </m:sSub>
+                      <m:r>
+                        <w:rPr>
+                          <w:rFonts w:ascii="Cambria Math" w:hAnsi="Cambria Math"/>
+                        </w:rPr>
+                        <m:t>=0</m:t>
+                      </m:r>
+                    </m:den>
+                  </m:f>
+                </m:e>
+              </m:eqArr>
+            </m:e>
+          </m:d>
+          <m:r>
+            <w:rPr>
+              <w:rFonts w:ascii="Cambria Math" w:eastAsiaTheme="minorEastAsia" w:hAnsi="Cambria Math"/>
+            </w:rPr>
+            <m:t>.</m:t>
+          </m:r>
+        </m:oMath>
+      </m:oMathPara>
+    </w:p>
+    <w:p>
+      <w:pPr>
+        <w:rPr>
+          <w:rFonts w:eastAsiaTheme="minorEastAsia"/>
+        </w:rPr>
+      </w:pPr>
+      <w:r>
+        <w:rPr>
+          <w:rFonts w:eastAsiaTheme="minorEastAsia"/>
+        </w:rPr>
+        <w:lastRenderedPageBreak/>
+        <w:t xml:space="preserve">Информация об удалённых пикселях сохраняется в отдельный массив, который, после выполнения обеих </w:t>
+      </w:r>
+      <w:proofErr w:type="spellStart"/>
+      <w:r>
+        <w:rPr>
+          <w:rFonts w:eastAsiaTheme="minorEastAsia"/>
+        </w:rPr>
+        <w:t>подитераций</w:t>
+      </w:r>
+      <w:proofErr w:type="spellEnd"/>
+      <w:r>
+        <w:rPr>
+          <w:rFonts w:eastAsiaTheme="minorEastAsia"/>
+        </w:rPr>
+        <w:t>, накладывается на изображение.</w:t>
+      </w:r>
+    </w:p>
+    <w:p>
+      <w:pPr>
+        <w:rPr>
+          <w:rFonts w:eastAsiaTheme="minorEastAsia"/>
+        </w:rPr>
+      </w:pPr>
+      <w:r>
+        <w:rPr>
+          <w:rFonts w:eastAsiaTheme="minorEastAsia"/>
+        </w:rPr>
+        <w:t>Если после выполнения итерации были удалены какие-либо пиксели, то итерация повторяется. Выполнение алгоритма останавливается, когда не был удалён ни один пиксель.</w:t>
+      </w:r>
+    </w:p>
+    <w:p>
+      <w:pPr>
+        <w:rPr>
+          <w:rFonts w:eastAsiaTheme="minorEastAsia"/>
+        </w:rPr>
+      </w:pPr>
+      <w:r>
+        <w:rPr>
+          <w:rFonts w:eastAsiaTheme="minorEastAsia"/>
+        </w:rPr>
+        <w:t xml:space="preserve">Стоит заметить, что рассмотренный алгоритм </w:t>
+      </w:r>
+      <w:r>
+        <w:rPr>
+          <w:rFonts w:eastAsiaTheme="minorEastAsia"/>
+        </w:rPr>
+        <w:t>относится к классу параллельных алгоритмов, за счёт сохранения информации об удаляемых пикселях в отдельном массиве.</w:t>
+      </w:r>
       <w:bookmarkStart w:id="10" w:name="_GoBack"/>
       <w:bookmarkEnd w:id="10"/>
-      <w:r>
-        <w:t>Алгоритм Зонга-Суня</w:t>
-      </w:r>
-      <w:bookmarkEnd w:id="9"/>
-    </w:p>
-    <w:p>
-      <w:pPr>
-        <w:rPr>
-          <w:lang w:val="en-US"/>
-        </w:rPr>
-      </w:pPr>
-    </w:p>
-    <w:p>
-      <w:pPr>
-        <w:rPr>
-          <w:lang w:val="en-US"/>
-        </w:rPr>
-      </w:pPr>
     </w:p>
     <w:p>
       <w:pPr>
@@ -5953,7 +7458,573 @@
       <w:ind w:left="480"/>
     </w:pPr>
   </w:style>
+  <w:style w:type="table" w:styleId="af0">
+    <w:name w:val="Table Grid"/>
+    <w:basedOn w:val="a1"/>
+    <w:uiPriority w:val="39"/>
+    <w:rsid w:val="00C647C4"/>
+    <w:pPr>
+      <w:spacing w:after="0" w:line="240" w:lineRule="auto"/>
+    </w:pPr>
+    <w:tblPr>
+      <w:tblBorders>
+        <w:top w:val="single" w:sz="4" w:space="0" w:color="auto"/>
+        <w:left w:val="single" w:sz="4" w:space="0" w:color="auto"/>
+        <w:bottom w:val="single" w:sz="4" w:space="0" w:color="auto"/>
+        <w:right w:val="single" w:sz="4" w:space="0" w:color="auto"/>
+        <w:insideH w:val="single" w:sz="4" w:space="0" w:color="auto"/>
+        <w:insideV w:val="single" w:sz="4" w:space="0" w:color="auto"/>
+      </w:tblBorders>
+    </w:tblPr>
+  </w:style>
 </w:styles>
+</file>
+
+<file path=word/glossary/document.xml><?xml version="1.0" encoding="utf-8"?>
+<w:glossaryDocument xmlns:wpc="http://schemas.microsoft.com/office/word/2010/wordprocessingCanvas" xmlns:cx="http://schemas.microsoft.com/office/drawing/2014/chartex" xmlns:mc="http://schemas.openxmlformats.org/markup-compatibility/2006" xmlns:o="urn:schemas-microsoft-com:office:office" xmlns:r="http://schemas.openxmlformats.org/officeDocument/2006/relationships" xmlns:m="http://schemas.openxmlformats.org/officeDocument/2006/math" xmlns:v="urn:schemas-microsoft-com:vml" xmlns:wp14="http://schemas.microsoft.com/office/word/2010/wordprocessingDrawing" xmlns:wp="http://schemas.openxmlformats.org/drawingml/2006/wordprocessingDrawing" xmlns:w10="urn:schemas-microsoft-com:office:word" xmlns:w="http://schemas.openxmlformats.org/wordprocessingml/2006/main" xmlns:w14="http://schemas.microsoft.com/office/word/2010/wordml" xmlns:w15="http://schemas.microsoft.com/office/word/2012/wordml" xmlns:w16se="http://schemas.microsoft.com/office/word/2015/wordml/symex" xmlns:wpg="http://schemas.microsoft.com/office/word/2010/wordprocessingGroup" xmlns:wpi="http://schemas.microsoft.com/office/word/2010/wordprocessingInk" xmlns:wne="http://schemas.microsoft.com/office/word/2006/wordml" xmlns:wps="http://schemas.microsoft.com/office/word/2010/wordprocessingShape" mc:Ignorable="w14 w15 w16se wp14"/>
+</file>
+
+<file path=word/glossary/fontTable.xml><?xml version="1.0" encoding="utf-8"?>
+<w:fonts xmlns:mc="http://schemas.openxmlformats.org/markup-compatibility/2006" xmlns:r="http://schemas.openxmlformats.org/officeDocument/2006/relationships" xmlns:w="http://schemas.openxmlformats.org/wordprocessingml/2006/main" xmlns:w14="http://schemas.microsoft.com/office/word/2010/wordml" xmlns:w15="http://schemas.microsoft.com/office/word/2012/wordml" xmlns:w16se="http://schemas.microsoft.com/office/word/2015/wordml/symex" mc:Ignorable="w14 w15 w16se">
+  <w:font w:name="Times New Roman">
+    <w:panose1 w:val="02020603050405020304"/>
+    <w:charset w:val="CC"/>
+    <w:family w:val="roman"/>
+    <w:pitch w:val="variable"/>
+    <w:sig w:usb0="E0002EFF" w:usb1="C000785B" w:usb2="00000009" w:usb3="00000000" w:csb0="000001FF" w:csb1="00000000"/>
+  </w:font>
+  <w:font w:name="Symbol">
+    <w:panose1 w:val="05050102010706020507"/>
+    <w:charset w:val="02"/>
+    <w:family w:val="roman"/>
+    <w:pitch w:val="variable"/>
+    <w:sig w:usb0="00000000" w:usb1="10000000" w:usb2="00000000" w:usb3="00000000" w:csb0="80000000" w:csb1="00000000"/>
+  </w:font>
+  <w:font w:name="Courier New">
+    <w:panose1 w:val="02070309020205020404"/>
+    <w:charset w:val="CC"/>
+    <w:family w:val="modern"/>
+    <w:pitch w:val="fixed"/>
+    <w:sig w:usb0="E0002EFF" w:usb1="C0007843" w:usb2="00000009" w:usb3="00000000" w:csb0="000001FF" w:csb1="00000000"/>
+  </w:font>
+  <w:font w:name="Wingdings">
+    <w:panose1 w:val="05000000000000000000"/>
+    <w:charset w:val="02"/>
+    <w:family w:val="auto"/>
+    <w:pitch w:val="variable"/>
+    <w:sig w:usb0="00000000" w:usb1="10000000" w:usb2="00000000" w:usb3="00000000" w:csb0="80000000" w:csb1="00000000"/>
+  </w:font>
+  <w:font w:name="Calibri">
+    <w:panose1 w:val="020F0502020204030204"/>
+    <w:charset w:val="CC"/>
+    <w:family w:val="swiss"/>
+    <w:pitch w:val="variable"/>
+    <w:sig w:usb0="E0002AFF" w:usb1="C000247B" w:usb2="00000009" w:usb3="00000000" w:csb0="000001FF" w:csb1="00000000"/>
+  </w:font>
+  <w:font w:name="TimesNewRomanPSMT">
+    <w:altName w:val="Times New Roman"/>
+    <w:panose1 w:val="00000000000000000000"/>
+    <w:charset w:val="CC"/>
+    <w:family w:val="auto"/>
+    <w:notTrueType/>
+    <w:pitch w:val="default"/>
+    <w:sig w:usb0="00000203" w:usb1="08070000" w:usb2="00000010" w:usb3="00000000" w:csb0="00020005" w:csb1="00000000"/>
+  </w:font>
+  <w:font w:name="Cambria Math">
+    <w:panose1 w:val="02040503050406030204"/>
+    <w:charset w:val="CC"/>
+    <w:family w:val="roman"/>
+    <w:pitch w:val="variable"/>
+    <w:sig w:usb0="E00002FF" w:usb1="420024FF" w:usb2="00000000" w:usb3="00000000" w:csb0="0000019F" w:csb1="00000000"/>
+  </w:font>
+  <w:font w:name="Calibri Light">
+    <w:panose1 w:val="020F0302020204030204"/>
+    <w:charset w:val="CC"/>
+    <w:family w:val="swiss"/>
+    <w:pitch w:val="variable"/>
+    <w:sig w:usb0="E0002AFF" w:usb1="C000247B" w:usb2="00000009" w:usb3="00000000" w:csb0="000001FF" w:csb1="00000000"/>
+  </w:font>
+</w:fonts>
+</file>
+
+<file path=word/glossary/settings.xml><?xml version="1.0" encoding="utf-8"?>
+<w:settings xmlns:mc="http://schemas.openxmlformats.org/markup-compatibility/2006" xmlns:o="urn:schemas-microsoft-com:office:office" xmlns:r="http://schemas.openxmlformats.org/officeDocument/2006/relationships" xmlns:m="http://schemas.openxmlformats.org/officeDocument/2006/math" xmlns:v="urn:schemas-microsoft-com:vml" xmlns:w10="urn:schemas-microsoft-com:office:word" xmlns:w="http://schemas.openxmlformats.org/wordprocessingml/2006/main" xmlns:w14="http://schemas.microsoft.com/office/word/2010/wordml" xmlns:w15="http://schemas.microsoft.com/office/word/2012/wordml" xmlns:w16se="http://schemas.microsoft.com/office/word/2015/wordml/symex" xmlns:sl="http://schemas.openxmlformats.org/schemaLibrary/2006/main" mc:Ignorable="w14 w15 w16se">
+  <w:view w:val="normal"/>
+  <w:defaultTabStop w:val="708"/>
+  <w:characterSpacingControl w:val="doNotCompress"/>
+  <w:compat>
+    <w:useFELayout/>
+    <w:compatSetting w:name="compatibilityMode" w:uri="http://schemas.microsoft.com/office/word" w:val="15"/>
+    <w:compatSetting w:name="overrideTableStyleFontSizeAndJustification" w:uri="http://schemas.microsoft.com/office/word" w:val="1"/>
+    <w:compatSetting w:name="enableOpenTypeFeatures" w:uri="http://schemas.microsoft.com/office/word" w:val="1"/>
+    <w:compatSetting w:name="doNotFlipMirrorIndents" w:uri="http://schemas.microsoft.com/office/word" w:val="1"/>
+    <w:compatSetting w:name="differentiateMultirowTableHeaders" w:uri="http://schemas.microsoft.com/office/word" w:val="1"/>
+  </w:compat>
+  <w:rsids>
+    <w:rsidRoot w:val="002337E0"/>
+    <w:rsid w:val="002337E0"/>
+    <w:rsid w:val="009373D2"/>
+  </w:rsids>
+  <m:mathPr>
+    <m:mathFont m:val="Cambria Math"/>
+    <m:brkBin m:val="before"/>
+    <m:brkBinSub m:val="--"/>
+    <m:smallFrac m:val="0"/>
+    <m:dispDef/>
+    <m:lMargin m:val="0"/>
+    <m:rMargin m:val="0"/>
+    <m:defJc m:val="centerGroup"/>
+    <m:wrapIndent m:val="1440"/>
+    <m:intLim m:val="subSup"/>
+    <m:naryLim m:val="undOvr"/>
+  </m:mathPr>
+  <w:themeFontLang w:val="ru-RU"/>
+  <w:clrSchemeMapping w:bg1="light1" w:t1="dark1" w:bg2="light2" w:t2="dark2" w:accent1="accent1" w:accent2="accent2" w:accent3="accent3" w:accent4="accent4" w:accent5="accent5" w:accent6="accent6" w:hyperlink="hyperlink" w:followedHyperlink="followedHyperlink"/>
+  <w:decimalSymbol w:val=","/>
+  <w:listSeparator w:val=";"/>
+  <w15:chartTrackingRefBased/>
+</w:settings>
+</file>
+
+<file path=word/glossary/styles.xml><?xml version="1.0" encoding="utf-8"?>
+<w:styles xmlns:mc="http://schemas.openxmlformats.org/markup-compatibility/2006" xmlns:r="http://schemas.openxmlformats.org/officeDocument/2006/relationships" xmlns:w="http://schemas.openxmlformats.org/wordprocessingml/2006/main" xmlns:w14="http://schemas.microsoft.com/office/word/2010/wordml" xmlns:w15="http://schemas.microsoft.com/office/word/2012/wordml" xmlns:w16se="http://schemas.microsoft.com/office/word/2015/wordml/symex" mc:Ignorable="w14 w15 w16se">
+  <w:docDefaults>
+    <w:rPrDefault>
+      <w:rPr>
+        <w:rFonts w:asciiTheme="minorHAnsi" w:eastAsiaTheme="minorEastAsia" w:hAnsiTheme="minorHAnsi" w:cstheme="minorBidi"/>
+        <w:sz w:val="22"/>
+        <w:szCs w:val="22"/>
+        <w:lang w:val="ru-RU" w:eastAsia="ru-RU" w:bidi="ar-SA"/>
+      </w:rPr>
+    </w:rPrDefault>
+    <w:pPrDefault>
+      <w:pPr>
+        <w:spacing w:after="160" w:line="259" w:lineRule="auto"/>
+      </w:pPr>
+    </w:pPrDefault>
+  </w:docDefaults>
+  <w:latentStyles w:defLockedState="0" w:defUIPriority="99" w:defSemiHidden="0" w:defUnhideWhenUsed="0" w:defQFormat="0" w:count="371">
+    <w:lsdException w:name="Normal" w:uiPriority="0" w:qFormat="1"/>
+    <w:lsdException w:name="heading 1" w:uiPriority="9" w:qFormat="1"/>
+    <w:lsdException w:name="heading 2" w:semiHidden="1" w:uiPriority="9" w:unhideWhenUsed="1" w:qFormat="1"/>
+    <w:lsdException w:name="heading 3" w:semiHidden="1" w:uiPriority="9" w:unhideWhenUsed="1" w:qFormat="1"/>
+    <w:lsdException w:name="heading 4" w:semiHidden="1" w:uiPriority="9" w:unhideWhenUsed="1" w:qFormat="1"/>
+    <w:lsdException w:name="heading 5" w:semiHidden="1" w:uiPriority="9" w:unhideWhenUsed="1" w:qFormat="1"/>
+    <w:lsdException w:name="heading 6" w:semiHidden="1" w:uiPriority="9" w:unhideWhenUsed="1" w:qFormat="1"/>
+    <w:lsdException w:name="heading 7" w:semiHidden="1" w:uiPriority="9" w:unhideWhenUsed="1" w:qFormat="1"/>
+    <w:lsdException w:name="heading 8" w:semiHidden="1" w:uiPriority="9" w:unhideWhenUsed="1" w:qFormat="1"/>
+    <w:lsdException w:name="heading 9" w:semiHidden="1" w:uiPriority="9" w:unhideWhenUsed="1" w:qFormat="1"/>
+    <w:lsdException w:name="index 1" w:semiHidden="1" w:unhideWhenUsed="1"/>
+    <w:lsdException w:name="index 2" w:semiHidden="1" w:unhideWhenUsed="1"/>
+    <w:lsdException w:name="index 3" w:semiHidden="1" w:unhideWhenUsed="1"/>
+    <w:lsdException w:name="index 4" w:semiHidden="1" w:unhideWhenUsed="1"/>
+    <w:lsdException w:name="index 5" w:semiHidden="1" w:unhideWhenUsed="1"/>
+    <w:lsdException w:name="index 6" w:semiHidden="1" w:unhideWhenUsed="1"/>
+    <w:lsdException w:name="index 7" w:semiHidden="1" w:unhideWhenUsed="1"/>
+    <w:lsdException w:name="index 8" w:semiHidden="1" w:unhideWhenUsed="1"/>
+    <w:lsdException w:name="index 9" w:semiHidden="1" w:unhideWhenUsed="1"/>
+    <w:lsdException w:name="toc 1" w:semiHidden="1" w:uiPriority="39" w:unhideWhenUsed="1"/>
+    <w:lsdException w:name="toc 2" w:semiHidden="1" w:uiPriority="39" w:unhideWhenUsed="1"/>
+    <w:lsdException w:name="toc 3" w:semiHidden="1" w:uiPriority="39" w:unhideWhenUsed="1"/>
+    <w:lsdException w:name="toc 4" w:semiHidden="1" w:uiPriority="39" w:unhideWhenUsed="1"/>
+    <w:lsdException w:name="toc 5" w:semiHidden="1" w:uiPriority="39" w:unhideWhenUsed="1"/>
+    <w:lsdException w:name="toc 6" w:semiHidden="1" w:uiPriority="39" w:unhideWhenUsed="1"/>
+    <w:lsdException w:name="toc 7" w:semiHidden="1" w:uiPriority="39" w:unhideWhenUsed="1"/>
+    <w:lsdException w:name="toc 8" w:semiHidden="1" w:uiPriority="39" w:unhideWhenUsed="1"/>
+    <w:lsdException w:name="toc 9" w:semiHidden="1" w:uiPriority="39" w:unhideWhenUsed="1"/>
+    <w:lsdException w:name="Normal Indent" w:semiHidden="1" w:unhideWhenUsed="1"/>
+    <w:lsdException w:name="footnote text" w:semiHidden="1" w:unhideWhenUsed="1"/>
+    <w:lsdException w:name="annotation text" w:semiHidden="1" w:unhideWhenUsed="1"/>
+    <w:lsdException w:name="header" w:semiHidden="1" w:unhideWhenUsed="1"/>
+    <w:lsdException w:name="footer" w:semiHidden="1" w:unhideWhenUsed="1"/>
+    <w:lsdException w:name="index heading" w:semiHidden="1" w:unhideWhenUsed="1"/>
+    <w:lsdException w:name="caption" w:semiHidden="1" w:uiPriority="35" w:unhideWhenUsed="1" w:qFormat="1"/>
+    <w:lsdException w:name="table of figures" w:semiHidden="1" w:unhideWhenUsed="1"/>
+    <w:lsdException w:name="envelope address" w:semiHidden="1" w:unhideWhenUsed="1"/>
+    <w:lsdException w:name="envelope return" w:semiHidden="1" w:unhideWhenUsed="1"/>
+    <w:lsdException w:name="footnote reference" w:semiHidden="1" w:unhideWhenUsed="1"/>
+    <w:lsdException w:name="annotation reference" w:semiHidden="1" w:unhideWhenUsed="1"/>
+    <w:lsdException w:name="line number" w:semiHidden="1" w:unhideWhenUsed="1"/>
+    <w:lsdException w:name="page number" w:semiHidden="1" w:unhideWhenUsed="1"/>
+    <w:lsdException w:name="endnote reference" w:semiHidden="1" w:unhideWhenUsed="1"/>
+    <w:lsdException w:name="endnote text" w:semiHidden="1" w:unhideWhenUsed="1"/>
+    <w:lsdException w:name="table of authorities" w:semiHidden="1" w:unhideWhenUsed="1"/>
+    <w:lsdException w:name="macro" w:semiHidden="1" w:unhideWhenUsed="1"/>
+    <w:lsdException w:name="toa heading" w:semiHidden="1" w:unhideWhenUsed="1"/>
+    <w:lsdException w:name="List" w:semiHidden="1" w:unhideWhenUsed="1"/>
+    <w:lsdException w:name="List Bullet" w:semiHidden="1" w:unhideWhenUsed="1"/>
+    <w:lsdException w:name="List Number" w:semiHidden="1" w:unhideWhenUsed="1"/>
+    <w:lsdException w:name="List 2" w:semiHidden="1" w:unhideWhenUsed="1"/>
+    <w:lsdException w:name="List 3" w:semiHidden="1" w:unhideWhenUsed="1"/>
+    <w:lsdException w:name="List 4" w:semiHidden="1" w:unhideWhenUsed="1"/>
+    <w:lsdException w:name="List 5" w:semiHidden="1" w:unhideWhenUsed="1"/>
+    <w:lsdException w:name="List Bullet 2" w:semiHidden="1" w:unhideWhenUsed="1"/>
+    <w:lsdException w:name="List Bullet 3" w:semiHidden="1" w:unhideWhenUsed="1"/>
+    <w:lsdException w:name="List Bullet 4" w:semiHidden="1" w:unhideWhenUsed="1"/>
+    <w:lsdException w:name="List Bullet 5" w:semiHidden="1" w:unhideWhenUsed="1"/>
+    <w:lsdException w:name="List Number 2" w:semiHidden="1" w:unhideWhenUsed="1"/>
+    <w:lsdException w:name="List Number 3" w:semiHidden="1" w:unhideWhenUsed="1"/>
+    <w:lsdException w:name="List Number 4" w:semiHidden="1" w:unhideWhenUsed="1"/>
+    <w:lsdException w:name="List Number 5" w:semiHidden="1" w:unhideWhenUsed="1"/>
+    <w:lsdException w:name="Title" w:uiPriority="10" w:qFormat="1"/>
+    <w:lsdException w:name="Closing" w:semiHidden="1" w:unhideWhenUsed="1"/>
+    <w:lsdException w:name="Signature" w:semiHidden="1" w:unhideWhenUsed="1"/>
+    <w:lsdException w:name="Default Paragraph Font" w:semiHidden="1" w:uiPriority="1" w:unhideWhenUsed="1"/>
+    <w:lsdException w:name="Body Text" w:semiHidden="1" w:unhideWhenUsed="1"/>
+    <w:lsdException w:name="Body Text Indent" w:semiHidden="1" w:unhideWhenUsed="1"/>
+    <w:lsdException w:name="List Continue" w:semiHidden="1" w:unhideWhenUsed="1"/>
+    <w:lsdException w:name="List Continue 2" w:semiHidden="1" w:unhideWhenUsed="1"/>
+    <w:lsdException w:name="List Continue 3" w:semiHidden="1" w:unhideWhenUsed="1"/>
+    <w:lsdException w:name="List Continue 4" w:semiHidden="1" w:unhideWhenUsed="1"/>
+    <w:lsdException w:name="List Continue 5" w:semiHidden="1" w:unhideWhenUsed="1"/>
+    <w:lsdException w:name="Message Header" w:semiHidden="1" w:unhideWhenUsed="1"/>
+    <w:lsdException w:name="Subtitle" w:uiPriority="11" w:qFormat="1"/>
+    <w:lsdException w:name="Salutation" w:semiHidden="1" w:unhideWhenUsed="1"/>
+    <w:lsdException w:name="Date" w:semiHidden="1" w:unhideWhenUsed="1"/>
+    <w:lsdException w:name="Body Text First Indent" w:semiHidden="1" w:unhideWhenUsed="1"/>
+    <w:lsdException w:name="Body Text First Indent 2" w:semiHidden="1" w:unhideWhenUsed="1"/>
+    <w:lsdException w:name="Note Heading" w:semiHidden="1" w:unhideWhenUsed="1"/>
+    <w:lsdException w:name="Body Text 2" w:semiHidden="1" w:unhideWhenUsed="1"/>
+    <w:lsdException w:name="Body Text 3" w:semiHidden="1" w:unhideWhenUsed="1"/>
+    <w:lsdException w:name="Body Text Indent 2" w:semiHidden="1" w:unhideWhenUsed="1"/>
+    <w:lsdException w:name="Body Text Indent 3" w:semiHidden="1" w:unhideWhenUsed="1"/>
+    <w:lsdException w:name="Block Text" w:semiHidden="1" w:unhideWhenUsed="1"/>
+    <w:lsdException w:name="Hyperlink" w:semiHidden="1" w:unhideWhenUsed="1"/>
+    <w:lsdException w:name="FollowedHyperlink" w:semiHidden="1" w:unhideWhenUsed="1"/>
+    <w:lsdException w:name="Strong" w:uiPriority="22" w:qFormat="1"/>
+    <w:lsdException w:name="Emphasis" w:uiPriority="20" w:qFormat="1"/>
+    <w:lsdException w:name="Document Map" w:semiHidden="1" w:unhideWhenUsed="1"/>
+    <w:lsdException w:name="Plain Text" w:semiHidden="1" w:unhideWhenUsed="1"/>
+    <w:lsdException w:name="E-mail Signature" w:semiHidden="1" w:unhideWhenUsed="1"/>
+    <w:lsdException w:name="HTML Top of Form" w:semiHidden="1" w:unhideWhenUsed="1"/>
+    <w:lsdException w:name="HTML Bottom of Form" w:semiHidden="1" w:unhideWhenUsed="1"/>
+    <w:lsdException w:name="Normal (Web)" w:semiHidden="1" w:unhideWhenUsed="1"/>
+    <w:lsdException w:name="HTML Acronym" w:semiHidden="1" w:unhideWhenUsed="1"/>
+    <w:lsdException w:name="HTML Address" w:semiHidden="1" w:unhideWhenUsed="1"/>
+    <w:lsdException w:name="HTML Cite" w:semiHidden="1" w:unhideWhenUsed="1"/>
+    <w:lsdException w:name="HTML Code" w:semiHidden="1" w:unhideWhenUsed="1"/>
+    <w:lsdException w:name="HTML Definition" w:semiHidden="1" w:unhideWhenUsed="1"/>
+    <w:lsdException w:name="HTML Keyboard" w:semiHidden="1" w:unhideWhenUsed="1"/>
+    <w:lsdException w:name="HTML Preformatted" w:semiHidden="1" w:unhideWhenUsed="1"/>
+    <w:lsdException w:name="HTML Sample" w:semiHidden="1" w:unhideWhenUsed="1"/>
+    <w:lsdException w:name="HTML Typewriter" w:semiHidden="1" w:unhideWhenUsed="1"/>
+    <w:lsdException w:name="HTML Variable" w:semiHidden="1" w:unhideWhenUsed="1"/>
+    <w:lsdException w:name="Normal Table" w:semiHidden="1" w:unhideWhenUsed="1"/>
+    <w:lsdException w:name="annotation subject" w:semiHidden="1" w:unhideWhenUsed="1"/>
+    <w:lsdException w:name="No List" w:semiHidden="1" w:unhideWhenUsed="1"/>
+    <w:lsdException w:name="Outline List 1" w:semiHidden="1" w:unhideWhenUsed="1"/>
+    <w:lsdException w:name="Outline List 2" w:semiHidden="1" w:unhideWhenUsed="1"/>
+    <w:lsdException w:name="Outline List 3" w:semiHidden="1" w:unhideWhenUsed="1"/>
+    <w:lsdException w:name="Table Simple 1" w:semiHidden="1" w:unhideWhenUsed="1"/>
+    <w:lsdException w:name="Table Simple 2" w:semiHidden="1" w:unhideWhenUsed="1"/>
+    <w:lsdException w:name="Table Simple 3" w:semiHidden="1" w:unhideWhenUsed="1"/>
+    <w:lsdException w:name="Table Classic 1" w:semiHidden="1" w:unhideWhenUsed="1"/>
+    <w:lsdException w:name="Table Classic 2" w:semiHidden="1" w:unhideWhenUsed="1"/>
+    <w:lsdException w:name="Table Classic 3" w:semiHidden="1" w:unhideWhenUsed="1"/>
+    <w:lsdException w:name="Table Classic 4" w:semiHidden="1" w:unhideWhenUsed="1"/>
+    <w:lsdException w:name="Table Colorful 1" w:semiHidden="1" w:unhideWhenUsed="1"/>
+    <w:lsdException w:name="Table Colorful 2" w:semiHidden="1" w:unhideWhenUsed="1"/>
+    <w:lsdException w:name="Table Colorful 3" w:semiHidden="1" w:unhideWhenUsed="1"/>
+    <w:lsdException w:name="Table Columns 1" w:semiHidden="1" w:unhideWhenUsed="1"/>
+    <w:lsdException w:name="Table Columns 2" w:semiHidden="1" w:unhideWhenUsed="1"/>
+    <w:lsdException w:name="Table Columns 3" w:semiHidden="1" w:unhideWhenUsed="1"/>
+    <w:lsdException w:name="Table Columns 4" w:semiHidden="1" w:unhideWhenUsed="1"/>
+    <w:lsdException w:name="Table Columns 5" w:semiHidden="1" w:unhideWhenUsed="1"/>
+    <w:lsdException w:name="Table Grid 1" w:semiHidden="1" w:unhideWhenUsed="1"/>
+    <w:lsdException w:name="Table Grid 2" w:semiHidden="1" w:unhideWhenUsed="1"/>
+    <w:lsdException w:name="Table Grid 3" w:semiHidden="1" w:unhideWhenUsed="1"/>
+    <w:lsdException w:name="Table Grid 4" w:semiHidden="1" w:unhideWhenUsed="1"/>
+    <w:lsdException w:name="Table Grid 5" w:semiHidden="1" w:unhideWhenUsed="1"/>
+    <w:lsdException w:name="Table Grid 6" w:semiHidden="1" w:unhideWhenUsed="1"/>
+    <w:lsdException w:name="Table Grid 7" w:semiHidden="1" w:unhideWhenUsed="1"/>
+    <w:lsdException w:name="Table Grid 8" w:semiHidden="1" w:unhideWhenUsed="1"/>
+    <w:lsdException w:name="Table List 1" w:semiHidden="1" w:unhideWhenUsed="1"/>
+    <w:lsdException w:name="Table List 2" w:semiHidden="1" w:unhideWhenUsed="1"/>
+    <w:lsdException w:name="Table List 3" w:semiHidden="1" w:unhideWhenUsed="1"/>
+    <w:lsdException w:name="Table List 4" w:semiHidden="1" w:unhideWhenUsed="1"/>
+    <w:lsdException w:name="Table List 5" w:semiHidden="1" w:unhideWhenUsed="1"/>
+    <w:lsdException w:name="Table List 6" w:semiHidden="1" w:unhideWhenUsed="1"/>
+    <w:lsdException w:name="Table List 7" w:semiHidden="1" w:unhideWhenUsed="1"/>
+    <w:lsdException w:name="Table List 8" w:semiHidden="1" w:unhideWhenUsed="1"/>
+    <w:lsdException w:name="Table 3D effects 1" w:semiHidden="1" w:unhideWhenUsed="1"/>
+    <w:lsdException w:name="Table 3D effects 2" w:semiHidden="1" w:unhideWhenUsed="1"/>
+    <w:lsdException w:name="Table 3D effects 3" w:semiHidden="1" w:unhideWhenUsed="1"/>
+    <w:lsdException w:name="Table Contemporary" w:semiHidden="1" w:unhideWhenUsed="1"/>
+    <w:lsdException w:name="Table Elegant" w:semiHidden="1" w:unhideWhenUsed="1"/>
+    <w:lsdException w:name="Table Professional" w:semiHidden="1" w:unhideWhenUsed="1"/>
+    <w:lsdException w:name="Table Subtle 1" w:semiHidden="1" w:unhideWhenUsed="1"/>
+    <w:lsdException w:name="Table Subtle 2" w:semiHidden="1" w:unhideWhenUsed="1"/>
+    <w:lsdException w:name="Table Web 1" w:semiHidden="1" w:unhideWhenUsed="1"/>
+    <w:lsdException w:name="Table Web 2" w:semiHidden="1" w:unhideWhenUsed="1"/>
+    <w:lsdException w:name="Table Web 3" w:semiHidden="1" w:unhideWhenUsed="1"/>
+    <w:lsdException w:name="Balloon Text" w:semiHidden="1" w:unhideWhenUsed="1"/>
+    <w:lsdException w:name="Table Grid" w:uiPriority="39"/>
+    <w:lsdException w:name="Table Theme" w:semiHidden="1" w:unhideWhenUsed="1"/>
+    <w:lsdException w:name="Placeholder Text" w:semiHidden="1"/>
+    <w:lsdException w:name="No Spacing" w:uiPriority="1" w:qFormat="1"/>
+    <w:lsdException w:name="Light Shading" w:uiPriority="60"/>
+    <w:lsdException w:name="Light List" w:uiPriority="61"/>
+    <w:lsdException w:name="Light Grid" w:uiPriority="62"/>
+    <w:lsdException w:name="Medium Shading 1" w:uiPriority="63"/>
+    <w:lsdException w:name="Medium Shading 2" w:uiPriority="64"/>
+    <w:lsdException w:name="Medium List 1" w:uiPriority="65"/>
+    <w:lsdException w:name="Medium List 2" w:uiPriority="66"/>
+    <w:lsdException w:name="Medium Grid 1" w:uiPriority="67"/>
+    <w:lsdException w:name="Medium Grid 2" w:uiPriority="68"/>
+    <w:lsdException w:name="Medium Grid 3" w:uiPriority="69"/>
+    <w:lsdException w:name="Dark List" w:uiPriority="70"/>
+    <w:lsdException w:name="Colorful Shading" w:uiPriority="71"/>
+    <w:lsdException w:name="Colorful List" w:uiPriority="72"/>
+    <w:lsdException w:name="Colorful Grid" w:uiPriority="73"/>
+    <w:lsdException w:name="Light Shading Accent 1" w:uiPriority="60"/>
+    <w:lsdException w:name="Light List Accent 1" w:uiPriority="61"/>
+    <w:lsdException w:name="Light Grid Accent 1" w:uiPriority="62"/>
+    <w:lsdException w:name="Medium Shading 1 Accent 1" w:uiPriority="63"/>
+    <w:lsdException w:name="Medium Shading 2 Accent 1" w:uiPriority="64"/>
+    <w:lsdException w:name="Medium List 1 Accent 1" w:uiPriority="65"/>
+    <w:lsdException w:name="Revision" w:semiHidden="1"/>
+    <w:lsdException w:name="List Paragraph" w:uiPriority="34" w:qFormat="1"/>
+    <w:lsdException w:name="Quote" w:uiPriority="29" w:qFormat="1"/>
+    <w:lsdException w:name="Intense Quote" w:uiPriority="30" w:qFormat="1"/>
+    <w:lsdException w:name="Medium List 2 Accent 1" w:uiPriority="66"/>
+    <w:lsdException w:name="Medium Grid 1 Accent 1" w:uiPriority="67"/>
+    <w:lsdException w:name="Medium Grid 2 Accent 1" w:uiPriority="68"/>
+    <w:lsdException w:name="Medium Grid 3 Accent 1" w:uiPriority="69"/>
+    <w:lsdException w:name="Dark List Accent 1" w:uiPriority="70"/>
+    <w:lsdException w:name="Colorful Shading Accent 1" w:uiPriority="71"/>
+    <w:lsdException w:name="Colorful List Accent 1" w:uiPriority="72"/>
+    <w:lsdException w:name="Colorful Grid Accent 1" w:uiPriority="73"/>
+    <w:lsdException w:name="Light Shading Accent 2" w:uiPriority="60"/>
+    <w:lsdException w:name="Light List Accent 2" w:uiPriority="61"/>
+    <w:lsdException w:name="Light Grid Accent 2" w:uiPriority="62"/>
+    <w:lsdException w:name="Medium Shading 1 Accent 2" w:uiPriority="63"/>
+    <w:lsdException w:name="Medium Shading 2 Accent 2" w:uiPriority="64"/>
+    <w:lsdException w:name="Medium List 1 Accent 2" w:uiPriority="65"/>
+    <w:lsdException w:name="Medium List 2 Accent 2" w:uiPriority="66"/>
+    <w:lsdException w:name="Medium Grid 1 Accent 2" w:uiPriority="67"/>
+    <w:lsdException w:name="Medium Grid 2 Accent 2" w:uiPriority="68"/>
+    <w:lsdException w:name="Medium Grid 3 Accent 2" w:uiPriority="69"/>
+    <w:lsdException w:name="Dark List Accent 2" w:uiPriority="70"/>
+    <w:lsdException w:name="Colorful Shading Accent 2" w:uiPriority="71"/>
+    <w:lsdException w:name="Colorful List Accent 2" w:uiPriority="72"/>
+    <w:lsdException w:name="Colorful Grid Accent 2" w:uiPriority="73"/>
+    <w:lsdException w:name="Light Shading Accent 3" w:uiPriority="60"/>
+    <w:lsdException w:name="Light List Accent 3" w:uiPriority="61"/>
+    <w:lsdException w:name="Light Grid Accent 3" w:uiPriority="62"/>
+    <w:lsdException w:name="Medium Shading 1 Accent 3" w:uiPriority="63"/>
+    <w:lsdException w:name="Medium Shading 2 Accent 3" w:uiPriority="64"/>
+    <w:lsdException w:name="Medium List 1 Accent 3" w:uiPriority="65"/>
+    <w:lsdException w:name="Medium List 2 Accent 3" w:uiPriority="66"/>
+    <w:lsdException w:name="Medium Grid 1 Accent 3" w:uiPriority="67"/>
+    <w:lsdException w:name="Medium Grid 2 Accent 3" w:uiPriority="68"/>
+    <w:lsdException w:name="Medium Grid 3 Accent 3" w:uiPriority="69"/>
+    <w:lsdException w:name="Dark List Accent 3" w:uiPriority="70"/>
+    <w:lsdException w:name="Colorful Shading Accent 3" w:uiPriority="71"/>
+    <w:lsdException w:name="Colorful List Accent 3" w:uiPriority="72"/>
+    <w:lsdException w:name="Colorful Grid Accent 3" w:uiPriority="73"/>
+    <w:lsdException w:name="Light Shading Accent 4" w:uiPriority="60"/>
+    <w:lsdException w:name="Light List Accent 4" w:uiPriority="61"/>
+    <w:lsdException w:name="Light Grid Accent 4" w:uiPriority="62"/>
+    <w:lsdException w:name="Medium Shading 1 Accent 4" w:uiPriority="63"/>
+    <w:lsdException w:name="Medium Shading 2 Accent 4" w:uiPriority="64"/>
+    <w:lsdException w:name="Medium List 1 Accent 4" w:uiPriority="65"/>
+    <w:lsdException w:name="Medium List 2 Accent 4" w:uiPriority="66"/>
+    <w:lsdException w:name="Medium Grid 1 Accent 4" w:uiPriority="67"/>
+    <w:lsdException w:name="Medium Grid 2 Accent 4" w:uiPriority="68"/>
+    <w:lsdException w:name="Medium Grid 3 Accent 4" w:uiPriority="69"/>
+    <w:lsdException w:name="Dark List Accent 4" w:uiPriority="70"/>
+    <w:lsdException w:name="Colorful Shading Accent 4" w:uiPriority="71"/>
+    <w:lsdException w:name="Colorful List Accent 4" w:uiPriority="72"/>
+    <w:lsdException w:name="Colorful Grid Accent 4" w:uiPriority="73"/>
+    <w:lsdException w:name="Light Shading Accent 5" w:uiPriority="60"/>
+    <w:lsdException w:name="Light List Accent 5" w:uiPriority="61"/>
+    <w:lsdException w:name="Light Grid Accent 5" w:uiPriority="62"/>
+    <w:lsdException w:name="Medium Shading 1 Accent 5" w:uiPriority="63"/>
+    <w:lsdException w:name="Medium Shading 2 Accent 5" w:uiPriority="64"/>
+    <w:lsdException w:name="Medium List 1 Accent 5" w:uiPriority="65"/>
+    <w:lsdException w:name="Medium List 2 Accent 5" w:uiPriority="66"/>
+    <w:lsdException w:name="Medium Grid 1 Accent 5" w:uiPriority="67"/>
+    <w:lsdException w:name="Medium Grid 2 Accent 5" w:uiPriority="68"/>
+    <w:lsdException w:name="Medium Grid 3 Accent 5" w:uiPriority="69"/>
+    <w:lsdException w:name="Dark List Accent 5" w:uiPriority="70"/>
+    <w:lsdException w:name="Colorful Shading Accent 5" w:uiPriority="71"/>
+    <w:lsdException w:name="Colorful List Accent 5" w:uiPriority="72"/>
+    <w:lsdException w:name="Colorful Grid Accent 5" w:uiPriority="73"/>
+    <w:lsdException w:name="Light Shading Accent 6" w:uiPriority="60"/>
+    <w:lsdException w:name="Light List Accent 6" w:uiPriority="61"/>
+    <w:lsdException w:name="Light Grid Accent 6" w:uiPriority="62"/>
+    <w:lsdException w:name="Medium Shading 1 Accent 6" w:uiPriority="63"/>
+    <w:lsdException w:name="Medium Shading 2 Accent 6" w:uiPriority="64"/>
+    <w:lsdException w:name="Medium List 1 Accent 6" w:uiPriority="65"/>
+    <w:lsdException w:name="Medium List 2 Accent 6" w:uiPriority="66"/>
+    <w:lsdException w:name="Medium Grid 1 Accent 6" w:uiPriority="67"/>
+    <w:lsdException w:name="Medium Grid 2 Accent 6" w:uiPriority="68"/>
+    <w:lsdException w:name="Medium Grid 3 Accent 6" w:uiPriority="69"/>
+    <w:lsdException w:name="Dark List Accent 6" w:uiPriority="70"/>
+    <w:lsdException w:name="Colorful Shading Accent 6" w:uiPriority="71"/>
+    <w:lsdException w:name="Colorful List Accent 6" w:uiPriority="72"/>
+    <w:lsdException w:name="Colorful Grid Accent 6" w:uiPriority="73"/>
+    <w:lsdException w:name="Subtle Emphasis" w:uiPriority="19" w:qFormat="1"/>
+    <w:lsdException w:name="Intense Emphasis" w:uiPriority="21" w:qFormat="1"/>
+    <w:lsdException w:name="Subtle Reference" w:uiPriority="31" w:qFormat="1"/>
+    <w:lsdException w:name="Intense Reference" w:uiPriority="32" w:qFormat="1"/>
+    <w:lsdException w:name="Book Title" w:uiPriority="33" w:qFormat="1"/>
+    <w:lsdException w:name="Bibliography" w:semiHidden="1" w:uiPriority="37" w:unhideWhenUsed="1"/>
+    <w:lsdException w:name="TOC Heading" w:semiHidden="1" w:uiPriority="39" w:unhideWhenUsed="1" w:qFormat="1"/>
+    <w:lsdException w:name="Plain Table 1" w:uiPriority="41"/>
+    <w:lsdException w:name="Plain Table 2" w:uiPriority="42"/>
+    <w:lsdException w:name="Plain Table 3" w:uiPriority="43"/>
+    <w:lsdException w:name="Plain Table 4" w:uiPriority="44"/>
+    <w:lsdException w:name="Plain Table 5" w:uiPriority="45"/>
+    <w:lsdException w:name="Grid Table Light" w:uiPriority="40"/>
+    <w:lsdException w:name="Grid Table 1 Light" w:uiPriority="46"/>
+    <w:lsdException w:name="Grid Table 2" w:uiPriority="47"/>
+    <w:lsdException w:name="Grid Table 3" w:uiPriority="48"/>
+    <w:lsdException w:name="Grid Table 4" w:uiPriority="49"/>
+    <w:lsdException w:name="Grid Table 5 Dark" w:uiPriority="50"/>
+    <w:lsdException w:name="Grid Table 6 Colorful" w:uiPriority="51"/>
+    <w:lsdException w:name="Grid Table 7 Colorful" w:uiPriority="52"/>
+    <w:lsdException w:name="Grid Table 1 Light Accent 1" w:uiPriority="46"/>
+    <w:lsdException w:name="Grid Table 2 Accent 1" w:uiPriority="47"/>
+    <w:lsdException w:name="Grid Table 3 Accent 1" w:uiPriority="48"/>
+    <w:lsdException w:name="Grid Table 4 Accent 1" w:uiPriority="49"/>
+    <w:lsdException w:name="Grid Table 5 Dark Accent 1" w:uiPriority="50"/>
+    <w:lsdException w:name="Grid Table 6 Colorful Accent 1" w:uiPriority="51"/>
+    <w:lsdException w:name="Grid Table 7 Colorful Accent 1" w:uiPriority="52"/>
+    <w:lsdException w:name="Grid Table 1 Light Accent 2" w:uiPriority="46"/>
+    <w:lsdException w:name="Grid Table 2 Accent 2" w:uiPriority="47"/>
+    <w:lsdException w:name="Grid Table 3 Accent 2" w:uiPriority="48"/>
+    <w:lsdException w:name="Grid Table 4 Accent 2" w:uiPriority="49"/>
+    <w:lsdException w:name="Grid Table 5 Dark Accent 2" w:uiPriority="50"/>
+    <w:lsdException w:name="Grid Table 6 Colorful Accent 2" w:uiPriority="51"/>
+    <w:lsdException w:name="Grid Table 7 Colorful Accent 2" w:uiPriority="52"/>
+    <w:lsdException w:name="Grid Table 1 Light Accent 3" w:uiPriority="46"/>
+    <w:lsdException w:name="Grid Table 2 Accent 3" w:uiPriority="47"/>
+    <w:lsdException w:name="Grid Table 3 Accent 3" w:uiPriority="48"/>
+    <w:lsdException w:name="Grid Table 4 Accent 3" w:uiPriority="49"/>
+    <w:lsdException w:name="Grid Table 5 Dark Accent 3" w:uiPriority="50"/>
+    <w:lsdException w:name="Grid Table 6 Colorful Accent 3" w:uiPriority="51"/>
+    <w:lsdException w:name="Grid Table 7 Colorful Accent 3" w:uiPriority="52"/>
+    <w:lsdException w:name="Grid Table 1 Light Accent 4" w:uiPriority="46"/>
+    <w:lsdException w:name="Grid Table 2 Accent 4" w:uiPriority="47"/>
+    <w:lsdException w:name="Grid Table 3 Accent 4" w:uiPriority="48"/>
+    <w:lsdException w:name="Grid Table 4 Accent 4" w:uiPriority="49"/>
+    <w:lsdException w:name="Grid Table 5 Dark Accent 4" w:uiPriority="50"/>
+    <w:lsdException w:name="Grid Table 6 Colorful Accent 4" w:uiPriority="51"/>
+    <w:lsdException w:name="Grid Table 7 Colorful Accent 4" w:uiPriority="52"/>
+    <w:lsdException w:name="Grid Table 1 Light Accent 5" w:uiPriority="46"/>
+    <w:lsdException w:name="Grid Table 2 Accent 5" w:uiPriority="47"/>
+    <w:lsdException w:name="Grid Table 3 Accent 5" w:uiPriority="48"/>
+    <w:lsdException w:name="Grid Table 4 Accent 5" w:uiPriority="49"/>
+    <w:lsdException w:name="Grid Table 5 Dark Accent 5" w:uiPriority="50"/>
+    <w:lsdException w:name="Grid Table 6 Colorful Accent 5" w:uiPriority="51"/>
+    <w:lsdException w:name="Grid Table 7 Colorful Accent 5" w:uiPriority="52"/>
+    <w:lsdException w:name="Grid Table 1 Light Accent 6" w:uiPriority="46"/>
+    <w:lsdException w:name="Grid Table 2 Accent 6" w:uiPriority="47"/>
+    <w:lsdException w:name="Grid Table 3 Accent 6" w:uiPriority="48"/>
+    <w:lsdException w:name="Grid Table 4 Accent 6" w:uiPriority="49"/>
+    <w:lsdException w:name="Grid Table 5 Dark Accent 6" w:uiPriority="50"/>
+    <w:lsdException w:name="Grid Table 6 Colorful Accent 6" w:uiPriority="51"/>
+    <w:lsdException w:name="Grid Table 7 Colorful Accent 6" w:uiPriority="52"/>
+    <w:lsdException w:name="List Table 1 Light" w:uiPriority="46"/>
+    <w:lsdException w:name="List Table 2" w:uiPriority="47"/>
+    <w:lsdException w:name="List Table 3" w:uiPriority="48"/>
+    <w:lsdException w:name="List Table 4" w:uiPriority="49"/>
+    <w:lsdException w:name="List Table 5 Dark" w:uiPriority="50"/>
+    <w:lsdException w:name="List Table 6 Colorful" w:uiPriority="51"/>
+    <w:lsdException w:name="List Table 7 Colorful" w:uiPriority="52"/>
+    <w:lsdException w:name="List Table 1 Light Accent 1" w:uiPriority="46"/>
+    <w:lsdException w:name="List Table 2 Accent 1" w:uiPriority="47"/>
+    <w:lsdException w:name="List Table 3 Accent 1" w:uiPriority="48"/>
+    <w:lsdException w:name="List Table 4 Accent 1" w:uiPriority="49"/>
+    <w:lsdException w:name="List Table 5 Dark Accent 1" w:uiPriority="50"/>
+    <w:lsdException w:name="List Table 6 Colorful Accent 1" w:uiPriority="51"/>
+    <w:lsdException w:name="List Table 7 Colorful Accent 1" w:uiPriority="52"/>
+    <w:lsdException w:name="List Table 1 Light Accent 2" w:uiPriority="46"/>
+    <w:lsdException w:name="List Table 2 Accent 2" w:uiPriority="47"/>
+    <w:lsdException w:name="List Table 3 Accent 2" w:uiPriority="48"/>
+    <w:lsdException w:name="List Table 4 Accent 2" w:uiPriority="49"/>
+    <w:lsdException w:name="List Table 5 Dark Accent 2" w:uiPriority="50"/>
+    <w:lsdException w:name="List Table 6 Colorful Accent 2" w:uiPriority="51"/>
+    <w:lsdException w:name="List Table 7 Colorful Accent 2" w:uiPriority="52"/>
+    <w:lsdException w:name="List Table 1 Light Accent 3" w:uiPriority="46"/>
+    <w:lsdException w:name="List Table 2 Accent 3" w:uiPriority="47"/>
+    <w:lsdException w:name="List Table 3 Accent 3" w:uiPriority="48"/>
+    <w:lsdException w:name="List Table 4 Accent 3" w:uiPriority="49"/>
+    <w:lsdException w:name="List Table 5 Dark Accent 3" w:uiPriority="50"/>
+    <w:lsdException w:name="List Table 6 Colorful Accent 3" w:uiPriority="51"/>
+    <w:lsdException w:name="List Table 7 Colorful Accent 3" w:uiPriority="52"/>
+    <w:lsdException w:name="List Table 1 Light Accent 4" w:uiPriority="46"/>
+    <w:lsdException w:name="List Table 2 Accent 4" w:uiPriority="47"/>
+    <w:lsdException w:name="List Table 3 Accent 4" w:uiPriority="48"/>
+    <w:lsdException w:name="List Table 4 Accent 4" w:uiPriority="49"/>
+    <w:lsdException w:name="List Table 5 Dark Accent 4" w:uiPriority="50"/>
+    <w:lsdException w:name="List Table 6 Colorful Accent 4" w:uiPriority="51"/>
+    <w:lsdException w:name="List Table 7 Colorful Accent 4" w:uiPriority="52"/>
+    <w:lsdException w:name="List Table 1 Light Accent 5" w:uiPriority="46"/>
+    <w:lsdException w:name="List Table 2 Accent 5" w:uiPriority="47"/>
+    <w:lsdException w:name="List Table 3 Accent 5" w:uiPriority="48"/>
+    <w:lsdException w:name="List Table 4 Accent 5" w:uiPriority="49"/>
+    <w:lsdException w:name="List Table 5 Dark Accent 5" w:uiPriority="50"/>
+    <w:lsdException w:name="List Table 6 Colorful Accent 5" w:uiPriority="51"/>
+    <w:lsdException w:name="List Table 7 Colorful Accent 5" w:uiPriority="52"/>
+    <w:lsdException w:name="List Table 1 Light Accent 6" w:uiPriority="46"/>
+    <w:lsdException w:name="List Table 2 Accent 6" w:uiPriority="47"/>
+    <w:lsdException w:name="List Table 3 Accent 6" w:uiPriority="48"/>
+    <w:lsdException w:name="List Table 4 Accent 6" w:uiPriority="49"/>
+    <w:lsdException w:name="List Table 5 Dark Accent 6" w:uiPriority="50"/>
+    <w:lsdException w:name="List Table 6 Colorful Accent 6" w:uiPriority="51"/>
+    <w:lsdException w:name="List Table 7 Colorful Accent 6" w:uiPriority="52"/>
+  </w:latentStyles>
+  <w:style w:type="paragraph" w:default="1" w:styleId="a">
+    <w:name w:val="Normal"/>
+    <w:qFormat/>
+  </w:style>
+  <w:style w:type="character" w:default="1" w:styleId="a0">
+    <w:name w:val="Default Paragraph Font"/>
+    <w:uiPriority w:val="1"/>
+    <w:semiHidden/>
+    <w:unhideWhenUsed/>
+  </w:style>
+  <w:style w:type="table" w:default="1" w:styleId="a1">
+    <w:name w:val="Normal Table"/>
+    <w:uiPriority w:val="99"/>
+    <w:semiHidden/>
+    <w:unhideWhenUsed/>
+    <w:tblPr>
+      <w:tblInd w:w="0" w:type="dxa"/>
+      <w:tblCellMar>
+        <w:top w:w="0" w:type="dxa"/>
+        <w:left w:w="108" w:type="dxa"/>
+        <w:bottom w:w="0" w:type="dxa"/>
+        <w:right w:w="108" w:type="dxa"/>
+      </w:tblCellMar>
+    </w:tblPr>
+  </w:style>
+  <w:style w:type="numbering" w:default="1" w:styleId="a2">
+    <w:name w:val="No List"/>
+    <w:uiPriority w:val="99"/>
+    <w:semiHidden/>
+    <w:unhideWhenUsed/>
+  </w:style>
+  <w:style w:type="character" w:styleId="a3">
+    <w:name w:val="Placeholder Text"/>
+    <w:basedOn w:val="a0"/>
+    <w:uiPriority w:val="99"/>
+    <w:semiHidden/>
+    <w:rsid w:val="002337E0"/>
+    <w:rPr>
+      <w:color w:val="808080"/>
+    </w:rPr>
+  </w:style>
+</w:styles>
+</file>
+
+<file path=word/glossary/webSettings.xml><?xml version="1.0" encoding="utf-8"?>
+<w:webSettings xmlns:mc="http://schemas.openxmlformats.org/markup-compatibility/2006" xmlns:r="http://schemas.openxmlformats.org/officeDocument/2006/relationships" xmlns:w="http://schemas.openxmlformats.org/wordprocessingml/2006/main" xmlns:w14="http://schemas.microsoft.com/office/word/2010/wordml" xmlns:w15="http://schemas.microsoft.com/office/word/2012/wordml" xmlns:w16se="http://schemas.microsoft.com/office/word/2015/wordml/symex" mc:Ignorable="w14 w15 w16se">
+  <w:optimizeForBrowser/>
+  <w:allowPNG/>
+</w:webSettings>
 </file>
 
 <file path=word/theme/theme1.xml><?xml version="1.0" encoding="utf-8"?>
@@ -6222,7 +8293,7 @@
 </file>
 
 <file path=customXml/itemProps1.xml><?xml version="1.0" encoding="utf-8"?>
-<ds:datastoreItem xmlns:ds="http://schemas.openxmlformats.org/officeDocument/2006/customXml" ds:itemID="{FEA2DD51-3B6F-4B60-8A36-1E2E1803F29F}">
+<ds:datastoreItem xmlns:ds="http://schemas.openxmlformats.org/officeDocument/2006/customXml" ds:itemID="{5907072E-91B8-462F-83E2-3EF328815E41}">
   <ds:schemaRefs>
     <ds:schemaRef ds:uri="http://schemas.openxmlformats.org/officeDocument/2006/bibliography"/>
   </ds:schemaRefs>

</xml_diff>

<commit_message>
Described Guo-Hall thinning algorithm
</commit_message>
<xml_diff>
--- a/docs/Магистерская диссертация. Дёгтев А.С..docx
+++ b/docs/Магистерская диссертация. Дёгтев А.С..docx
@@ -1082,7 +1082,7 @@
       <w:r>
         <w:fldChar w:fldCharType="separate"/>
       </w:r>
-      <w:hyperlink w:anchor="_Toc483257015" w:history="1">
+      <w:hyperlink w:anchor="_Toc483431061" w:history="1">
         <w:r>
           <w:rPr>
             <w:rStyle w:val="a7"/>
@@ -1109,7 +1109,7 @@
             <w:noProof/>
             <w:webHidden/>
           </w:rPr>
-          <w:instrText xml:space="preserve"> PAGEREF _Toc483257015 \h </w:instrText>
+          <w:instrText xml:space="preserve"> PAGEREF _Toc483431061 \h </w:instrText>
         </w:r>
         <w:r>
           <w:rPr>
@@ -1153,7 +1153,7 @@
           <w:lang w:eastAsia="ru-RU"/>
         </w:rPr>
       </w:pPr>
-      <w:hyperlink w:anchor="_Toc483257016" w:history="1">
+      <w:hyperlink w:anchor="_Toc483431062" w:history="1">
         <w:r>
           <w:rPr>
             <w:rStyle w:val="a7"/>
@@ -1180,7 +1180,7 @@
             <w:noProof/>
             <w:webHidden/>
           </w:rPr>
-          <w:instrText xml:space="preserve"> PAGEREF _Toc483257016 \h </w:instrText>
+          <w:instrText xml:space="preserve"> PAGEREF _Toc483431062 \h </w:instrText>
         </w:r>
         <w:r>
           <w:rPr>
@@ -1224,7 +1224,7 @@
           <w:lang w:eastAsia="ru-RU"/>
         </w:rPr>
       </w:pPr>
-      <w:hyperlink w:anchor="_Toc483257017" w:history="1">
+      <w:hyperlink w:anchor="_Toc483431063" w:history="1">
         <w:r>
           <w:rPr>
             <w:rStyle w:val="a7"/>
@@ -1251,7 +1251,7 @@
             <w:noProof/>
             <w:webHidden/>
           </w:rPr>
-          <w:instrText xml:space="preserve"> PAGEREF _Toc483257017 \h </w:instrText>
+          <w:instrText xml:space="preserve"> PAGEREF _Toc483431063 \h </w:instrText>
         </w:r>
         <w:r>
           <w:rPr>
@@ -1295,7 +1295,7 @@
           <w:lang w:eastAsia="ru-RU"/>
         </w:rPr>
       </w:pPr>
-      <w:hyperlink w:anchor="_Toc483257018" w:history="1">
+      <w:hyperlink w:anchor="_Toc483431064" w:history="1">
         <w:r>
           <w:rPr>
             <w:rStyle w:val="a7"/>
@@ -1322,7 +1322,7 @@
             <w:noProof/>
             <w:webHidden/>
           </w:rPr>
-          <w:instrText xml:space="preserve"> PAGEREF _Toc483257018 \h </w:instrText>
+          <w:instrText xml:space="preserve"> PAGEREF _Toc483431064 \h </w:instrText>
         </w:r>
         <w:r>
           <w:rPr>
@@ -1366,7 +1366,7 @@
           <w:lang w:eastAsia="ru-RU"/>
         </w:rPr>
       </w:pPr>
-      <w:hyperlink w:anchor="_Toc483257019" w:history="1">
+      <w:hyperlink w:anchor="_Toc483431065" w:history="1">
         <w:r>
           <w:rPr>
             <w:rStyle w:val="a7"/>
@@ -1393,7 +1393,7 @@
             <w:noProof/>
             <w:webHidden/>
           </w:rPr>
-          <w:instrText xml:space="preserve"> PAGEREF _Toc483257019 \h </w:instrText>
+          <w:instrText xml:space="preserve"> PAGEREF _Toc483431065 \h </w:instrText>
         </w:r>
         <w:r>
           <w:rPr>
@@ -1431,10 +1431,13 @@
           <w:tab w:val="right" w:leader="dot" w:pos="9627"/>
         </w:tabs>
         <w:rPr>
+          <w:rFonts w:asciiTheme="minorHAnsi" w:eastAsiaTheme="minorEastAsia" w:hAnsiTheme="minorHAnsi"/>
           <w:noProof/>
-        </w:rPr>
-      </w:pPr>
-      <w:hyperlink w:anchor="_Toc483257020" w:history="1">
+          <w:sz w:val="22"/>
+          <w:lang w:eastAsia="ru-RU"/>
+        </w:rPr>
+      </w:pPr>
+      <w:hyperlink w:anchor="_Toc483431066" w:history="1">
         <w:r>
           <w:rPr>
             <w:rStyle w:val="a7"/>
@@ -1461,7 +1464,7 @@
             <w:noProof/>
             <w:webHidden/>
           </w:rPr>
-          <w:instrText xml:space="preserve"> PAGEREF _Toc483257020 \h </w:instrText>
+          <w:instrText xml:space="preserve"> PAGEREF _Toc483431066 \h </w:instrText>
         </w:r>
         <w:r>
           <w:rPr>
@@ -1499,10 +1502,13 @@
           <w:tab w:val="right" w:leader="dot" w:pos="9627"/>
         </w:tabs>
         <w:rPr>
+          <w:rFonts w:asciiTheme="minorHAnsi" w:eastAsiaTheme="minorEastAsia" w:hAnsiTheme="minorHAnsi"/>
           <w:noProof/>
-        </w:rPr>
-      </w:pPr>
-      <w:hyperlink w:anchor="_Toc483257021" w:history="1">
+          <w:sz w:val="22"/>
+          <w:lang w:eastAsia="ru-RU"/>
+        </w:rPr>
+      </w:pPr>
+      <w:hyperlink w:anchor="_Toc483431067" w:history="1">
         <w:r>
           <w:rPr>
             <w:rStyle w:val="a7"/>
@@ -1529,7 +1535,7 @@
             <w:noProof/>
             <w:webHidden/>
           </w:rPr>
-          <w:instrText xml:space="preserve"> PAGEREF _Toc483257021 \h </w:instrText>
+          <w:instrText xml:space="preserve"> PAGEREF _Toc483431067 \h </w:instrText>
         </w:r>
         <w:r>
           <w:rPr>
@@ -1573,7 +1579,7 @@
           <w:lang w:eastAsia="ru-RU"/>
         </w:rPr>
       </w:pPr>
-      <w:hyperlink w:anchor="_Toc483257022" w:history="1">
+      <w:hyperlink w:anchor="_Toc483431068" w:history="1">
         <w:r>
           <w:rPr>
             <w:rStyle w:val="a7"/>
@@ -1600,7 +1606,7 @@
             <w:noProof/>
             <w:webHidden/>
           </w:rPr>
-          <w:instrText xml:space="preserve"> PAGEREF _Toc483257022 \h </w:instrText>
+          <w:instrText xml:space="preserve"> PAGEREF _Toc483431068 \h </w:instrText>
         </w:r>
         <w:r>
           <w:rPr>
@@ -1644,7 +1650,7 @@
           <w:lang w:eastAsia="ru-RU"/>
         </w:rPr>
       </w:pPr>
-      <w:hyperlink w:anchor="_Toc483257023" w:history="1">
+      <w:hyperlink w:anchor="_Toc483431069" w:history="1">
         <w:r>
           <w:rPr>
             <w:rStyle w:val="a7"/>
@@ -1671,7 +1677,7 @@
             <w:noProof/>
             <w:webHidden/>
           </w:rPr>
-          <w:instrText xml:space="preserve"> PAGEREF _Toc483257023 \h </w:instrText>
+          <w:instrText xml:space="preserve"> PAGEREF _Toc483431069 \h </w:instrText>
         </w:r>
         <w:r>
           <w:rPr>
@@ -1709,10 +1715,13 @@
           <w:tab w:val="right" w:leader="dot" w:pos="9627"/>
         </w:tabs>
         <w:rPr>
+          <w:rFonts w:asciiTheme="minorHAnsi" w:eastAsiaTheme="minorEastAsia" w:hAnsiTheme="minorHAnsi"/>
           <w:noProof/>
-        </w:rPr>
-      </w:pPr>
-      <w:hyperlink w:anchor="_Toc483257024" w:history="1">
+          <w:sz w:val="22"/>
+          <w:lang w:eastAsia="ru-RU"/>
+        </w:rPr>
+      </w:pPr>
+      <w:hyperlink w:anchor="_Toc483431070" w:history="1">
         <w:r>
           <w:rPr>
             <w:rStyle w:val="a7"/>
@@ -1739,7 +1748,7 @@
             <w:noProof/>
             <w:webHidden/>
           </w:rPr>
-          <w:instrText xml:space="preserve"> PAGEREF _Toc483257024 \h </w:instrText>
+          <w:instrText xml:space="preserve"> PAGEREF _Toc483431070 \h </w:instrText>
         </w:r>
         <w:r>
           <w:rPr>
@@ -1772,7 +1781,7 @@
     </w:p>
     <w:p>
       <w:pPr>
-        <w:pStyle w:val="11"/>
+        <w:pStyle w:val="31"/>
         <w:tabs>
           <w:tab w:val="right" w:leader="dot" w:pos="9627"/>
         </w:tabs>
@@ -1783,13 +1792,13 @@
           <w:lang w:eastAsia="ru-RU"/>
         </w:rPr>
       </w:pPr>
-      <w:hyperlink w:anchor="_Toc483257025" w:history="1">
+      <w:hyperlink w:anchor="_Toc483431071" w:history="1">
         <w:r>
           <w:rPr>
             <w:rStyle w:val="a7"/>
             <w:noProof/>
           </w:rPr>
-          <w:t>Литература</w:t>
+          <w:t>Алгоритм Гуо-Хелла</w:t>
         </w:r>
         <w:r>
           <w:rPr>
@@ -1810,7 +1819,7 @@
             <w:noProof/>
             <w:webHidden/>
           </w:rPr>
-          <w:instrText xml:space="preserve"> PAGEREF _Toc483257025 \h </w:instrText>
+          <w:instrText xml:space="preserve"> PAGEREF _Toc483431071 \h </w:instrText>
         </w:r>
         <w:r>
           <w:rPr>
@@ -1842,23 +1851,96 @@
       </w:hyperlink>
     </w:p>
     <w:p>
+      <w:pPr>
+        <w:pStyle w:val="11"/>
+        <w:tabs>
+          <w:tab w:val="right" w:leader="dot" w:pos="9627"/>
+        </w:tabs>
+        <w:rPr>
+          <w:rFonts w:asciiTheme="minorHAnsi" w:eastAsiaTheme="minorEastAsia" w:hAnsiTheme="minorHAnsi"/>
+          <w:noProof/>
+          <w:sz w:val="22"/>
+          <w:lang w:eastAsia="ru-RU"/>
+        </w:rPr>
+      </w:pPr>
+      <w:hyperlink w:anchor="_Toc483431072" w:history="1">
+        <w:r>
+          <w:rPr>
+            <w:rStyle w:val="a7"/>
+            <w:noProof/>
+          </w:rPr>
+          <w:t>Литература</w:t>
+        </w:r>
+        <w:r>
+          <w:rPr>
+            <w:noProof/>
+            <w:webHidden/>
+          </w:rPr>
+          <w:tab/>
+        </w:r>
+        <w:r>
+          <w:rPr>
+            <w:noProof/>
+            <w:webHidden/>
+          </w:rPr>
+          <w:fldChar w:fldCharType="begin"/>
+        </w:r>
+        <w:r>
+          <w:rPr>
+            <w:noProof/>
+            <w:webHidden/>
+          </w:rPr>
+          <w:instrText xml:space="preserve"> PAGEREF _Toc483431072 \h </w:instrText>
+        </w:r>
+        <w:r>
+          <w:rPr>
+            <w:noProof/>
+            <w:webHidden/>
+          </w:rPr>
+        </w:r>
+        <w:r>
+          <w:rPr>
+            <w:noProof/>
+            <w:webHidden/>
+          </w:rPr>
+          <w:fldChar w:fldCharType="separate"/>
+        </w:r>
+        <w:r>
+          <w:rPr>
+            <w:noProof/>
+            <w:webHidden/>
+          </w:rPr>
+          <w:t>11</w:t>
+        </w:r>
+        <w:r>
+          <w:rPr>
+            <w:noProof/>
+            <w:webHidden/>
+          </w:rPr>
+          <w:fldChar w:fldCharType="end"/>
+        </w:r>
+      </w:hyperlink>
+    </w:p>
+    <w:p>
       <w:r>
         <w:fldChar w:fldCharType="end"/>
       </w:r>
       <w:r>
         <w:br w:type="page"/>
       </w:r>
+      <w:bookmarkStart w:id="0" w:name="_GoBack"/>
+      <w:bookmarkEnd w:id="0"/>
     </w:p>
     <w:p>
       <w:pPr>
         <w:pStyle w:val="1"/>
       </w:pPr>
-      <w:bookmarkStart w:id="0" w:name="_Toc483257015"/>
+      <w:bookmarkStart w:id="1" w:name="_Toc483431061"/>
       <w:r>
         <w:lastRenderedPageBreak/>
         <w:t>Введение</w:t>
       </w:r>
-      <w:bookmarkEnd w:id="0"/>
+      <w:bookmarkEnd w:id="1"/>
     </w:p>
     <w:p>
       <w:pPr>
@@ -1873,12 +1955,12 @@
       <w:pPr>
         <w:pStyle w:val="1"/>
       </w:pPr>
-      <w:bookmarkStart w:id="1" w:name="_Toc483257016"/>
+      <w:bookmarkStart w:id="2" w:name="_Toc483431062"/>
       <w:r>
         <w:lastRenderedPageBreak/>
         <w:t>Алгоритмическое обеспечение</w:t>
       </w:r>
-      <w:bookmarkEnd w:id="1"/>
+      <w:bookmarkEnd w:id="2"/>
     </w:p>
     <w:p>
       <w:r>
@@ -2018,7 +2100,7 @@
       <w:pPr>
         <w:pStyle w:val="2"/>
       </w:pPr>
-      <w:bookmarkStart w:id="2" w:name="_Toc483257017"/>
+      <w:bookmarkStart w:id="3" w:name="_Toc483431063"/>
       <w:r>
         <w:t xml:space="preserve">Преобразование </w:t>
       </w:r>
@@ -2028,7 +2110,7 @@
       <w:r>
         <w:t xml:space="preserve"> в оттенки серого</w:t>
       </w:r>
-      <w:bookmarkEnd w:id="2"/>
+      <w:bookmarkEnd w:id="3"/>
     </w:p>
     <w:p>
       <w:r>
@@ -2451,7 +2533,7 @@
       <w:pPr>
         <w:pStyle w:val="2"/>
       </w:pPr>
-      <w:bookmarkStart w:id="3" w:name="_Toc483257018"/>
+      <w:bookmarkStart w:id="4" w:name="_Toc483431064"/>
       <w:proofErr w:type="spellStart"/>
       <w:r>
         <w:t>Инвертация</w:t>
@@ -2460,7 +2542,7 @@
       <w:r>
         <w:t xml:space="preserve"> изображения</w:t>
       </w:r>
-      <w:bookmarkEnd w:id="3"/>
+      <w:bookmarkEnd w:id="4"/>
     </w:p>
     <w:p>
       <w:r>
@@ -2526,11 +2608,11 @@
       <w:pPr>
         <w:pStyle w:val="2"/>
       </w:pPr>
-      <w:bookmarkStart w:id="4" w:name="_Toc483257019"/>
+      <w:bookmarkStart w:id="5" w:name="_Toc483431065"/>
       <w:r>
         <w:t>Бинаризация изображения</w:t>
       </w:r>
-      <w:bookmarkEnd w:id="4"/>
+      <w:bookmarkEnd w:id="5"/>
     </w:p>
     <w:p>
       <w:r>
@@ -2605,11 +2687,11 @@
       <w:pPr>
         <w:pStyle w:val="3"/>
       </w:pPr>
-      <w:bookmarkStart w:id="5" w:name="_Toc483257020"/>
+      <w:bookmarkStart w:id="6" w:name="_Toc483431066"/>
       <w:r>
         <w:t>Бинаризация по пороговому значению</w:t>
       </w:r>
-      <w:bookmarkEnd w:id="5"/>
+      <w:bookmarkEnd w:id="6"/>
     </w:p>
     <w:p>
       <w:r>
@@ -2781,7 +2863,7 @@
       <w:pPr>
         <w:pStyle w:val="3"/>
       </w:pPr>
-      <w:bookmarkStart w:id="6" w:name="_Toc483257021"/>
+      <w:bookmarkStart w:id="7" w:name="_Toc483431067"/>
       <w:r>
         <w:t xml:space="preserve">Бинаризация </w:t>
       </w:r>
@@ -2795,7 +2877,7 @@
       <w:r>
         <w:t>у</w:t>
       </w:r>
-      <w:bookmarkEnd w:id="6"/>
+      <w:bookmarkEnd w:id="7"/>
       <w:proofErr w:type="spellEnd"/>
     </w:p>
     <w:p>
@@ -4096,12 +4178,12 @@
       <w:pPr>
         <w:pStyle w:val="2"/>
       </w:pPr>
-      <w:bookmarkStart w:id="7" w:name="_Toc483257022"/>
+      <w:bookmarkStart w:id="8" w:name="_Toc483431068"/>
       <w:r>
         <w:lastRenderedPageBreak/>
         <w:t>Удаление «шумов» на изображении</w:t>
       </w:r>
-      <w:bookmarkEnd w:id="7"/>
+      <w:bookmarkEnd w:id="8"/>
     </w:p>
     <w:p>
       <w:r>
@@ -4277,12 +4359,12 @@
       <w:pPr>
         <w:pStyle w:val="2"/>
       </w:pPr>
-      <w:bookmarkStart w:id="8" w:name="_Toc483257023"/>
+      <w:bookmarkStart w:id="9" w:name="_Toc483431069"/>
       <w:proofErr w:type="spellStart"/>
       <w:r>
         <w:t>Скелетизация</w:t>
       </w:r>
-      <w:bookmarkEnd w:id="8"/>
+      <w:bookmarkEnd w:id="9"/>
       <w:proofErr w:type="spellEnd"/>
     </w:p>
     <w:p>
@@ -4347,11 +4429,11 @@
       <w:pPr>
         <w:pStyle w:val="3"/>
       </w:pPr>
-      <w:bookmarkStart w:id="9" w:name="_Toc483257024"/>
+      <w:bookmarkStart w:id="10" w:name="_Toc483431070"/>
       <w:r>
         <w:t>Алгоритм Зонга-Суня</w:t>
       </w:r>
-      <w:bookmarkEnd w:id="9"/>
+      <w:bookmarkEnd w:id="10"/>
     </w:p>
     <w:p>
       <w:r>
@@ -4576,10 +4658,7 @@
         <w:jc w:val="center"/>
       </w:pPr>
       <w:r>
-        <w:t xml:space="preserve">Матрица </w:t>
-      </w:r>
-      <w:r>
-        <w:t>1</w:t>
+        <w:t>Матрица 1</w:t>
       </w:r>
     </w:p>
     <w:p>
@@ -5419,13 +5498,7 @@
     </w:p>
     <w:p>
       <w:r>
-        <w:t xml:space="preserve">На </w:t>
-      </w:r>
-      <w:r>
-        <w:t>второй</w:t>
-      </w:r>
-      <w:r>
-        <w:t xml:space="preserve"> </w:t>
+        <w:t xml:space="preserve">На второй </w:t>
       </w:r>
       <w:proofErr w:type="spellStart"/>
       <w:r>
@@ -5888,8 +5961,2376 @@
         </w:rPr>
         <w:t>относится к классу параллельных алгоритмов, за счёт сохранения информации об удаляемых пикселях в отдельном массиве.</w:t>
       </w:r>
-      <w:bookmarkStart w:id="10" w:name="_GoBack"/>
-      <w:bookmarkEnd w:id="10"/>
+    </w:p>
+    <w:p>
+      <w:pPr>
+        <w:pStyle w:val="3"/>
+        <w:rPr>
+          <w:rFonts w:eastAsiaTheme="minorEastAsia"/>
+        </w:rPr>
+      </w:pPr>
+      <w:bookmarkStart w:id="11" w:name="_Toc483431071"/>
+      <w:r>
+        <w:rPr>
+          <w:rFonts w:eastAsiaTheme="minorEastAsia"/>
+        </w:rPr>
+        <w:t xml:space="preserve">Алгоритм </w:t>
+      </w:r>
+      <w:proofErr w:type="spellStart"/>
+      <w:r>
+        <w:rPr>
+          <w:rFonts w:eastAsiaTheme="minorEastAsia"/>
+        </w:rPr>
+        <w:t>Гуо-Хелла</w:t>
+      </w:r>
+      <w:bookmarkEnd w:id="11"/>
+      <w:proofErr w:type="spellEnd"/>
+    </w:p>
+    <w:p>
+      <w:r>
+        <w:t>Данный алгоритм подобен алгоритму</w:t>
+      </w:r>
+      <w:r>
+        <w:t xml:space="preserve"> </w:t>
+      </w:r>
+      <w:r>
+        <w:t xml:space="preserve">Зонга-Суня, однако имеются отличия в условиях удаления пикселей в </w:t>
+      </w:r>
+      <w:proofErr w:type="spellStart"/>
+      <w:r>
+        <w:t>подитерациях</w:t>
+      </w:r>
+      <w:proofErr w:type="spellEnd"/>
+      <w:r>
+        <w:t xml:space="preserve">. </w:t>
+      </w:r>
+    </w:p>
+    <w:p>
+      <w:r>
+        <w:t>Пусть заданы следующие уравнения:</w:t>
+      </w:r>
+    </w:p>
+    <w:p>
+      <m:oMathPara>
+        <m:oMath>
+          <m:r>
+            <w:rPr>
+              <w:rFonts w:ascii="Cambria Math" w:hAnsi="Cambria Math"/>
+            </w:rPr>
+            <m:t>C</m:t>
+          </m:r>
+          <m:d>
+            <m:dPr>
+              <m:ctrlPr>
+                <w:rPr>
+                  <w:rFonts w:ascii="Cambria Math" w:hAnsi="Cambria Math"/>
+                  <w:i/>
+                </w:rPr>
+              </m:ctrlPr>
+            </m:dPr>
+            <m:e>
+              <m:sSub>
+                <m:sSubPr>
+                  <m:ctrlPr>
+                    <w:rPr>
+                      <w:rFonts w:ascii="Cambria Math" w:hAnsi="Cambria Math"/>
+                      <w:i/>
+                    </w:rPr>
+                  </m:ctrlPr>
+                </m:sSubPr>
+                <m:e>
+                  <m:r>
+                    <w:rPr>
+                      <w:rFonts w:ascii="Cambria Math" w:hAnsi="Cambria Math"/>
+                    </w:rPr>
+                    <m:t>P</m:t>
+                  </m:r>
+                </m:e>
+                <m:sub>
+                  <m:r>
+                    <w:rPr>
+                      <w:rFonts w:ascii="Cambria Math" w:hAnsi="Cambria Math"/>
+                    </w:rPr>
+                    <m:t>1</m:t>
+                  </m:r>
+                </m:sub>
+              </m:sSub>
+            </m:e>
+          </m:d>
+          <m:r>
+            <w:rPr>
+              <w:rFonts w:ascii="Cambria Math" w:hAnsi="Cambria Math"/>
+            </w:rPr>
+            <m:t>=!</m:t>
+          </m:r>
+          <m:sSub>
+            <m:sSubPr>
+              <m:ctrlPr>
+                <w:rPr>
+                  <w:rFonts w:ascii="Cambria Math" w:hAnsi="Cambria Math"/>
+                  <w:i/>
+                </w:rPr>
+              </m:ctrlPr>
+            </m:sSubPr>
+            <m:e>
+              <m:r>
+                <w:rPr>
+                  <w:rFonts w:ascii="Cambria Math" w:hAnsi="Cambria Math"/>
+                </w:rPr>
+                <m:t>P</m:t>
+              </m:r>
+            </m:e>
+            <m:sub>
+              <m:r>
+                <w:rPr>
+                  <w:rFonts w:ascii="Cambria Math" w:hAnsi="Cambria Math"/>
+                </w:rPr>
+                <m:t>2</m:t>
+              </m:r>
+            </m:sub>
+          </m:sSub>
+          <m:r>
+            <w:rPr>
+              <w:rFonts w:ascii="Cambria Math" w:hAnsi="Cambria Math"/>
+            </w:rPr>
+            <m:t>&amp;</m:t>
+          </m:r>
+          <m:d>
+            <m:dPr>
+              <m:ctrlPr>
+                <w:rPr>
+                  <w:rFonts w:ascii="Cambria Math" w:hAnsi="Cambria Math"/>
+                  <w:i/>
+                </w:rPr>
+              </m:ctrlPr>
+            </m:dPr>
+            <m:e>
+              <m:sSub>
+                <m:sSubPr>
+                  <m:ctrlPr>
+                    <w:rPr>
+                      <w:rFonts w:ascii="Cambria Math" w:hAnsi="Cambria Math"/>
+                      <w:i/>
+                    </w:rPr>
+                  </m:ctrlPr>
+                </m:sSubPr>
+                <m:e>
+                  <m:r>
+                    <w:rPr>
+                      <w:rFonts w:ascii="Cambria Math" w:hAnsi="Cambria Math"/>
+                    </w:rPr>
+                    <m:t>P</m:t>
+                  </m:r>
+                </m:e>
+                <m:sub>
+                  <m:r>
+                    <w:rPr>
+                      <w:rFonts w:ascii="Cambria Math" w:hAnsi="Cambria Math"/>
+                    </w:rPr>
+                    <m:t>3</m:t>
+                  </m:r>
+                </m:sub>
+              </m:sSub>
+            </m:e>
+            <m:e>
+              <m:sSub>
+                <m:sSubPr>
+                  <m:ctrlPr>
+                    <w:rPr>
+                      <w:rFonts w:ascii="Cambria Math" w:hAnsi="Cambria Math"/>
+                      <w:i/>
+                    </w:rPr>
+                  </m:ctrlPr>
+                </m:sSubPr>
+                <m:e>
+                  <m:r>
+                    <w:rPr>
+                      <w:rFonts w:ascii="Cambria Math" w:hAnsi="Cambria Math"/>
+                    </w:rPr>
+                    <m:t>P</m:t>
+                  </m:r>
+                </m:e>
+                <m:sub>
+                  <m:r>
+                    <w:rPr>
+                      <w:rFonts w:ascii="Cambria Math" w:hAnsi="Cambria Math"/>
+                    </w:rPr>
+                    <m:t>4</m:t>
+                  </m:r>
+                </m:sub>
+              </m:sSub>
+            </m:e>
+          </m:d>
+          <m:r>
+            <w:rPr>
+              <w:rFonts w:ascii="Cambria Math" w:hAnsi="Cambria Math"/>
+            </w:rPr>
+            <m:t>+ !</m:t>
+          </m:r>
+          <m:sSub>
+            <m:sSubPr>
+              <m:ctrlPr>
+                <w:rPr>
+                  <w:rFonts w:ascii="Cambria Math" w:hAnsi="Cambria Math"/>
+                  <w:i/>
+                </w:rPr>
+              </m:ctrlPr>
+            </m:sSubPr>
+            <m:e>
+              <m:r>
+                <w:rPr>
+                  <w:rFonts w:ascii="Cambria Math" w:hAnsi="Cambria Math"/>
+                </w:rPr>
+                <m:t>P</m:t>
+              </m:r>
+            </m:e>
+            <m:sub>
+              <m:r>
+                <w:rPr>
+                  <w:rFonts w:ascii="Cambria Math" w:hAnsi="Cambria Math"/>
+                </w:rPr>
+                <m:t>4</m:t>
+              </m:r>
+            </m:sub>
+          </m:sSub>
+          <m:r>
+            <w:rPr>
+              <w:rFonts w:ascii="Cambria Math" w:hAnsi="Cambria Math"/>
+            </w:rPr>
+            <m:t>&amp;</m:t>
+          </m:r>
+          <m:d>
+            <m:dPr>
+              <m:ctrlPr>
+                <w:rPr>
+                  <w:rFonts w:ascii="Cambria Math" w:hAnsi="Cambria Math"/>
+                  <w:i/>
+                </w:rPr>
+              </m:ctrlPr>
+            </m:dPr>
+            <m:e>
+              <m:sSub>
+                <m:sSubPr>
+                  <m:ctrlPr>
+                    <w:rPr>
+                      <w:rFonts w:ascii="Cambria Math" w:hAnsi="Cambria Math"/>
+                      <w:i/>
+                    </w:rPr>
+                  </m:ctrlPr>
+                </m:sSubPr>
+                <m:e>
+                  <m:r>
+                    <w:rPr>
+                      <w:rFonts w:ascii="Cambria Math" w:hAnsi="Cambria Math"/>
+                    </w:rPr>
+                    <m:t>P</m:t>
+                  </m:r>
+                </m:e>
+                <m:sub>
+                  <m:r>
+                    <w:rPr>
+                      <w:rFonts w:ascii="Cambria Math" w:hAnsi="Cambria Math"/>
+                    </w:rPr>
+                    <m:t>5</m:t>
+                  </m:r>
+                </m:sub>
+              </m:sSub>
+            </m:e>
+            <m:e>
+              <m:sSub>
+                <m:sSubPr>
+                  <m:ctrlPr>
+                    <w:rPr>
+                      <w:rFonts w:ascii="Cambria Math" w:hAnsi="Cambria Math"/>
+                      <w:i/>
+                    </w:rPr>
+                  </m:ctrlPr>
+                </m:sSubPr>
+                <m:e>
+                  <m:r>
+                    <w:rPr>
+                      <w:rFonts w:ascii="Cambria Math" w:hAnsi="Cambria Math"/>
+                    </w:rPr>
+                    <m:t>P</m:t>
+                  </m:r>
+                </m:e>
+                <m:sub>
+                  <m:r>
+                    <w:rPr>
+                      <w:rFonts w:ascii="Cambria Math" w:hAnsi="Cambria Math"/>
+                    </w:rPr>
+                    <m:t>6</m:t>
+                  </m:r>
+                </m:sub>
+              </m:sSub>
+            </m:e>
+          </m:d>
+          <m:r>
+            <w:rPr>
+              <w:rFonts w:ascii="Cambria Math" w:hAnsi="Cambria Math"/>
+            </w:rPr>
+            <m:t>+ !</m:t>
+          </m:r>
+          <m:sSub>
+            <m:sSubPr>
+              <m:ctrlPr>
+                <w:rPr>
+                  <w:rFonts w:ascii="Cambria Math" w:hAnsi="Cambria Math"/>
+                  <w:i/>
+                </w:rPr>
+              </m:ctrlPr>
+            </m:sSubPr>
+            <m:e>
+              <m:r>
+                <w:rPr>
+                  <w:rFonts w:ascii="Cambria Math" w:hAnsi="Cambria Math"/>
+                </w:rPr>
+                <m:t>P</m:t>
+              </m:r>
+            </m:e>
+            <m:sub>
+              <m:r>
+                <w:rPr>
+                  <w:rFonts w:ascii="Cambria Math" w:hAnsi="Cambria Math"/>
+                </w:rPr>
+                <m:t>6</m:t>
+              </m:r>
+            </m:sub>
+          </m:sSub>
+          <m:r>
+            <w:rPr>
+              <w:rFonts w:ascii="Cambria Math" w:hAnsi="Cambria Math"/>
+            </w:rPr>
+            <m:t>&amp;</m:t>
+          </m:r>
+          <m:d>
+            <m:dPr>
+              <m:ctrlPr>
+                <w:rPr>
+                  <w:rFonts w:ascii="Cambria Math" w:hAnsi="Cambria Math"/>
+                  <w:i/>
+                </w:rPr>
+              </m:ctrlPr>
+            </m:dPr>
+            <m:e>
+              <m:sSub>
+                <m:sSubPr>
+                  <m:ctrlPr>
+                    <w:rPr>
+                      <w:rFonts w:ascii="Cambria Math" w:hAnsi="Cambria Math"/>
+                      <w:i/>
+                    </w:rPr>
+                  </m:ctrlPr>
+                </m:sSubPr>
+                <m:e>
+                  <m:r>
+                    <w:rPr>
+                      <w:rFonts w:ascii="Cambria Math" w:hAnsi="Cambria Math"/>
+                    </w:rPr>
+                    <m:t>P</m:t>
+                  </m:r>
+                </m:e>
+                <m:sub>
+                  <m:r>
+                    <w:rPr>
+                      <w:rFonts w:ascii="Cambria Math" w:hAnsi="Cambria Math"/>
+                    </w:rPr>
+                    <m:t>7</m:t>
+                  </m:r>
+                </m:sub>
+              </m:sSub>
+            </m:e>
+            <m:e>
+              <m:sSub>
+                <m:sSubPr>
+                  <m:ctrlPr>
+                    <w:rPr>
+                      <w:rFonts w:ascii="Cambria Math" w:hAnsi="Cambria Math"/>
+                      <w:i/>
+                    </w:rPr>
+                  </m:ctrlPr>
+                </m:sSubPr>
+                <m:e>
+                  <m:r>
+                    <w:rPr>
+                      <w:rFonts w:ascii="Cambria Math" w:hAnsi="Cambria Math"/>
+                    </w:rPr>
+                    <m:t>P</m:t>
+                  </m:r>
+                </m:e>
+                <m:sub>
+                  <m:r>
+                    <w:rPr>
+                      <w:rFonts w:ascii="Cambria Math" w:hAnsi="Cambria Math"/>
+                    </w:rPr>
+                    <m:t>8</m:t>
+                  </m:r>
+                </m:sub>
+              </m:sSub>
+            </m:e>
+          </m:d>
+          <m:r>
+            <w:rPr>
+              <w:rFonts w:ascii="Cambria Math" w:hAnsi="Cambria Math"/>
+            </w:rPr>
+            <m:t>+ !</m:t>
+          </m:r>
+          <m:sSub>
+            <m:sSubPr>
+              <m:ctrlPr>
+                <w:rPr>
+                  <w:rFonts w:ascii="Cambria Math" w:hAnsi="Cambria Math"/>
+                  <w:i/>
+                </w:rPr>
+              </m:ctrlPr>
+            </m:sSubPr>
+            <m:e>
+              <m:r>
+                <w:rPr>
+                  <w:rFonts w:ascii="Cambria Math" w:hAnsi="Cambria Math"/>
+                </w:rPr>
+                <m:t>P</m:t>
+              </m:r>
+            </m:e>
+            <m:sub>
+              <m:r>
+                <w:rPr>
+                  <w:rFonts w:ascii="Cambria Math" w:hAnsi="Cambria Math"/>
+                </w:rPr>
+                <m:t>8</m:t>
+              </m:r>
+            </m:sub>
+          </m:sSub>
+          <m:r>
+            <w:rPr>
+              <w:rFonts w:ascii="Cambria Math" w:hAnsi="Cambria Math"/>
+            </w:rPr>
+            <m:t>&amp;</m:t>
+          </m:r>
+          <m:d>
+            <m:dPr>
+              <m:ctrlPr>
+                <w:rPr>
+                  <w:rFonts w:ascii="Cambria Math" w:hAnsi="Cambria Math"/>
+                  <w:i/>
+                </w:rPr>
+              </m:ctrlPr>
+            </m:dPr>
+            <m:e>
+              <m:sSub>
+                <m:sSubPr>
+                  <m:ctrlPr>
+                    <w:rPr>
+                      <w:rFonts w:ascii="Cambria Math" w:hAnsi="Cambria Math"/>
+                      <w:i/>
+                    </w:rPr>
+                  </m:ctrlPr>
+                </m:sSubPr>
+                <m:e>
+                  <m:r>
+                    <w:rPr>
+                      <w:rFonts w:ascii="Cambria Math" w:hAnsi="Cambria Math"/>
+                    </w:rPr>
+                    <m:t>P</m:t>
+                  </m:r>
+                </m:e>
+                <m:sub>
+                  <m:r>
+                    <w:rPr>
+                      <w:rFonts w:ascii="Cambria Math" w:hAnsi="Cambria Math"/>
+                    </w:rPr>
+                    <m:t>1</m:t>
+                  </m:r>
+                </m:sub>
+              </m:sSub>
+            </m:e>
+            <m:e>
+              <m:sSub>
+                <m:sSubPr>
+                  <m:ctrlPr>
+                    <w:rPr>
+                      <w:rFonts w:ascii="Cambria Math" w:hAnsi="Cambria Math"/>
+                      <w:i/>
+                    </w:rPr>
+                  </m:ctrlPr>
+                </m:sSubPr>
+                <m:e>
+                  <m:r>
+                    <w:rPr>
+                      <w:rFonts w:ascii="Cambria Math" w:hAnsi="Cambria Math"/>
+                    </w:rPr>
+                    <m:t>P</m:t>
+                  </m:r>
+                </m:e>
+                <m:sub>
+                  <m:r>
+                    <w:rPr>
+                      <w:rFonts w:ascii="Cambria Math" w:hAnsi="Cambria Math"/>
+                    </w:rPr>
+                    <m:t>2</m:t>
+                  </m:r>
+                </m:sub>
+              </m:sSub>
+            </m:e>
+          </m:d>
+        </m:oMath>
+      </m:oMathPara>
+    </w:p>
+    <w:p>
+      <w:pPr>
+        <w:rPr>
+          <w:rFonts w:eastAsiaTheme="minorEastAsia"/>
+          <w:i/>
+        </w:rPr>
+      </w:pPr>
+      <m:oMathPara>
+        <m:oMath>
+          <m:sSub>
+            <m:sSubPr>
+              <m:ctrlPr>
+                <w:rPr>
+                  <w:rFonts w:ascii="Cambria Math" w:hAnsi="Cambria Math"/>
+                  <w:i/>
+                </w:rPr>
+              </m:ctrlPr>
+            </m:sSubPr>
+            <m:e>
+              <m:r>
+                <w:rPr>
+                  <w:rFonts w:ascii="Cambria Math" w:hAnsi="Cambria Math"/>
+                  <w:lang w:val="en-US"/>
+                </w:rPr>
+                <m:t>N</m:t>
+              </m:r>
+            </m:e>
+            <m:sub>
+              <m:r>
+                <w:rPr>
+                  <w:rFonts w:ascii="Cambria Math" w:hAnsi="Cambria Math"/>
+                </w:rPr>
+                <m:t>1</m:t>
+              </m:r>
+            </m:sub>
+          </m:sSub>
+          <m:d>
+            <m:dPr>
+              <m:ctrlPr>
+                <w:rPr>
+                  <w:rFonts w:ascii="Cambria Math" w:eastAsiaTheme="minorEastAsia" w:hAnsi="Cambria Math"/>
+                  <w:i/>
+                </w:rPr>
+              </m:ctrlPr>
+            </m:dPr>
+            <m:e>
+              <m:sSub>
+                <m:sSubPr>
+                  <m:ctrlPr>
+                    <w:rPr>
+                      <w:rFonts w:ascii="Cambria Math" w:eastAsiaTheme="minorEastAsia" w:hAnsi="Cambria Math"/>
+                      <w:i/>
+                    </w:rPr>
+                  </m:ctrlPr>
+                </m:sSubPr>
+                <m:e>
+                  <m:r>
+                    <w:rPr>
+                      <w:rFonts w:ascii="Cambria Math" w:eastAsiaTheme="minorEastAsia" w:hAnsi="Cambria Math"/>
+                    </w:rPr>
+                    <m:t>P</m:t>
+                  </m:r>
+                </m:e>
+                <m:sub>
+                  <m:r>
+                    <w:rPr>
+                      <w:rFonts w:ascii="Cambria Math" w:eastAsiaTheme="minorEastAsia" w:hAnsi="Cambria Math"/>
+                    </w:rPr>
+                    <m:t>1</m:t>
+                  </m:r>
+                </m:sub>
+              </m:sSub>
+            </m:e>
+          </m:d>
+          <m:r>
+            <w:rPr>
+              <w:rFonts w:ascii="Cambria Math" w:eastAsiaTheme="minorEastAsia" w:hAnsi="Cambria Math"/>
+            </w:rPr>
+            <m:t>=</m:t>
+          </m:r>
+          <m:d>
+            <m:dPr>
+              <m:ctrlPr>
+                <w:rPr>
+                  <w:rFonts w:ascii="Cambria Math" w:eastAsiaTheme="minorEastAsia" w:hAnsi="Cambria Math"/>
+                  <w:i/>
+                </w:rPr>
+              </m:ctrlPr>
+            </m:dPr>
+            <m:e>
+              <m:sSub>
+                <m:sSubPr>
+                  <m:ctrlPr>
+                    <w:rPr>
+                      <w:rFonts w:ascii="Cambria Math" w:eastAsiaTheme="minorEastAsia" w:hAnsi="Cambria Math"/>
+                      <w:i/>
+                    </w:rPr>
+                  </m:ctrlPr>
+                </m:sSubPr>
+                <m:e>
+                  <m:r>
+                    <w:rPr>
+                      <w:rFonts w:ascii="Cambria Math" w:eastAsiaTheme="minorEastAsia" w:hAnsi="Cambria Math"/>
+                    </w:rPr>
+                    <m:t>P</m:t>
+                  </m:r>
+                </m:e>
+                <m:sub>
+                  <m:r>
+                    <w:rPr>
+                      <w:rFonts w:ascii="Cambria Math" w:eastAsiaTheme="minorEastAsia" w:hAnsi="Cambria Math"/>
+                    </w:rPr>
+                    <m:t>9</m:t>
+                  </m:r>
+                </m:sub>
+              </m:sSub>
+            </m:e>
+            <m:e>
+              <m:sSub>
+                <m:sSubPr>
+                  <m:ctrlPr>
+                    <w:rPr>
+                      <w:rFonts w:ascii="Cambria Math" w:eastAsiaTheme="minorEastAsia" w:hAnsi="Cambria Math"/>
+                      <w:i/>
+                    </w:rPr>
+                  </m:ctrlPr>
+                </m:sSubPr>
+                <m:e>
+                  <m:r>
+                    <w:rPr>
+                      <w:rFonts w:ascii="Cambria Math" w:eastAsiaTheme="minorEastAsia" w:hAnsi="Cambria Math"/>
+                    </w:rPr>
+                    <m:t>P</m:t>
+                  </m:r>
+                </m:e>
+                <m:sub>
+                  <m:r>
+                    <w:rPr>
+                      <w:rFonts w:ascii="Cambria Math" w:eastAsiaTheme="minorEastAsia" w:hAnsi="Cambria Math"/>
+                    </w:rPr>
+                    <m:t>2</m:t>
+                  </m:r>
+                </m:sub>
+              </m:sSub>
+            </m:e>
+          </m:d>
+          <m:r>
+            <w:rPr>
+              <w:rFonts w:ascii="Cambria Math" w:eastAsiaTheme="minorEastAsia" w:hAnsi="Cambria Math"/>
+            </w:rPr>
+            <m:t xml:space="preserve">+ </m:t>
+          </m:r>
+          <m:d>
+            <m:dPr>
+              <m:ctrlPr>
+                <w:rPr>
+                  <w:rFonts w:ascii="Cambria Math" w:eastAsiaTheme="minorEastAsia" w:hAnsi="Cambria Math"/>
+                  <w:i/>
+                </w:rPr>
+              </m:ctrlPr>
+            </m:dPr>
+            <m:e>
+              <m:sSub>
+                <m:sSubPr>
+                  <m:ctrlPr>
+                    <w:rPr>
+                      <w:rFonts w:ascii="Cambria Math" w:eastAsiaTheme="minorEastAsia" w:hAnsi="Cambria Math"/>
+                      <w:i/>
+                    </w:rPr>
+                  </m:ctrlPr>
+                </m:sSubPr>
+                <m:e>
+                  <m:r>
+                    <w:rPr>
+                      <w:rFonts w:ascii="Cambria Math" w:eastAsiaTheme="minorEastAsia" w:hAnsi="Cambria Math"/>
+                    </w:rPr>
+                    <m:t>P</m:t>
+                  </m:r>
+                </m:e>
+                <m:sub>
+                  <m:r>
+                    <w:rPr>
+                      <w:rFonts w:ascii="Cambria Math" w:eastAsiaTheme="minorEastAsia" w:hAnsi="Cambria Math"/>
+                    </w:rPr>
+                    <m:t>3</m:t>
+                  </m:r>
+                </m:sub>
+              </m:sSub>
+            </m:e>
+            <m:e>
+              <m:sSub>
+                <m:sSubPr>
+                  <m:ctrlPr>
+                    <w:rPr>
+                      <w:rFonts w:ascii="Cambria Math" w:eastAsiaTheme="minorEastAsia" w:hAnsi="Cambria Math"/>
+                      <w:i/>
+                    </w:rPr>
+                  </m:ctrlPr>
+                </m:sSubPr>
+                <m:e>
+                  <m:r>
+                    <w:rPr>
+                      <w:rFonts w:ascii="Cambria Math" w:eastAsiaTheme="minorEastAsia" w:hAnsi="Cambria Math"/>
+                    </w:rPr>
+                    <m:t>P</m:t>
+                  </m:r>
+                </m:e>
+                <m:sub>
+                  <m:r>
+                    <w:rPr>
+                      <w:rFonts w:ascii="Cambria Math" w:eastAsiaTheme="minorEastAsia" w:hAnsi="Cambria Math"/>
+                    </w:rPr>
+                    <m:t>4</m:t>
+                  </m:r>
+                </m:sub>
+              </m:sSub>
+            </m:e>
+          </m:d>
+          <m:r>
+            <w:rPr>
+              <w:rFonts w:ascii="Cambria Math" w:eastAsiaTheme="minorEastAsia" w:hAnsi="Cambria Math"/>
+            </w:rPr>
+            <m:t>+</m:t>
+          </m:r>
+          <m:d>
+            <m:dPr>
+              <m:ctrlPr>
+                <w:rPr>
+                  <w:rFonts w:ascii="Cambria Math" w:eastAsiaTheme="minorEastAsia" w:hAnsi="Cambria Math"/>
+                  <w:i/>
+                </w:rPr>
+              </m:ctrlPr>
+            </m:dPr>
+            <m:e>
+              <m:sSub>
+                <m:sSubPr>
+                  <m:ctrlPr>
+                    <w:rPr>
+                      <w:rFonts w:ascii="Cambria Math" w:eastAsiaTheme="minorEastAsia" w:hAnsi="Cambria Math"/>
+                      <w:i/>
+                    </w:rPr>
+                  </m:ctrlPr>
+                </m:sSubPr>
+                <m:e>
+                  <m:r>
+                    <w:rPr>
+                      <w:rFonts w:ascii="Cambria Math" w:eastAsiaTheme="minorEastAsia" w:hAnsi="Cambria Math"/>
+                    </w:rPr>
+                    <m:t>P</m:t>
+                  </m:r>
+                </m:e>
+                <m:sub>
+                  <m:r>
+                    <w:rPr>
+                      <w:rFonts w:ascii="Cambria Math" w:eastAsiaTheme="minorEastAsia" w:hAnsi="Cambria Math"/>
+                    </w:rPr>
+                    <m:t>5</m:t>
+                  </m:r>
+                </m:sub>
+              </m:sSub>
+            </m:e>
+            <m:e>
+              <m:sSub>
+                <m:sSubPr>
+                  <m:ctrlPr>
+                    <w:rPr>
+                      <w:rFonts w:ascii="Cambria Math" w:eastAsiaTheme="minorEastAsia" w:hAnsi="Cambria Math"/>
+                      <w:i/>
+                    </w:rPr>
+                  </m:ctrlPr>
+                </m:sSubPr>
+                <m:e>
+                  <m:r>
+                    <w:rPr>
+                      <w:rFonts w:ascii="Cambria Math" w:eastAsiaTheme="minorEastAsia" w:hAnsi="Cambria Math"/>
+                    </w:rPr>
+                    <m:t>P</m:t>
+                  </m:r>
+                </m:e>
+                <m:sub>
+                  <m:r>
+                    <w:rPr>
+                      <w:rFonts w:ascii="Cambria Math" w:eastAsiaTheme="minorEastAsia" w:hAnsi="Cambria Math"/>
+                    </w:rPr>
+                    <m:t>6</m:t>
+                  </m:r>
+                </m:sub>
+              </m:sSub>
+            </m:e>
+          </m:d>
+          <m:r>
+            <w:rPr>
+              <w:rFonts w:ascii="Cambria Math" w:eastAsiaTheme="minorEastAsia" w:hAnsi="Cambria Math"/>
+            </w:rPr>
+            <m:t>+</m:t>
+          </m:r>
+          <m:d>
+            <m:dPr>
+              <m:ctrlPr>
+                <w:rPr>
+                  <w:rFonts w:ascii="Cambria Math" w:eastAsiaTheme="minorEastAsia" w:hAnsi="Cambria Math"/>
+                  <w:i/>
+                </w:rPr>
+              </m:ctrlPr>
+            </m:dPr>
+            <m:e>
+              <m:sSub>
+                <m:sSubPr>
+                  <m:ctrlPr>
+                    <w:rPr>
+                      <w:rFonts w:ascii="Cambria Math" w:eastAsiaTheme="minorEastAsia" w:hAnsi="Cambria Math"/>
+                      <w:i/>
+                    </w:rPr>
+                  </m:ctrlPr>
+                </m:sSubPr>
+                <m:e>
+                  <m:r>
+                    <w:rPr>
+                      <w:rFonts w:ascii="Cambria Math" w:eastAsiaTheme="minorEastAsia" w:hAnsi="Cambria Math"/>
+                    </w:rPr>
+                    <m:t>P</m:t>
+                  </m:r>
+                </m:e>
+                <m:sub>
+                  <m:r>
+                    <w:rPr>
+                      <w:rFonts w:ascii="Cambria Math" w:eastAsiaTheme="minorEastAsia" w:hAnsi="Cambria Math"/>
+                    </w:rPr>
+                    <m:t>7</m:t>
+                  </m:r>
+                </m:sub>
+              </m:sSub>
+            </m:e>
+            <m:e>
+              <m:sSub>
+                <m:sSubPr>
+                  <m:ctrlPr>
+                    <w:rPr>
+                      <w:rFonts w:ascii="Cambria Math" w:eastAsiaTheme="minorEastAsia" w:hAnsi="Cambria Math"/>
+                      <w:i/>
+                    </w:rPr>
+                  </m:ctrlPr>
+                </m:sSubPr>
+                <m:e>
+                  <m:r>
+                    <w:rPr>
+                      <w:rFonts w:ascii="Cambria Math" w:eastAsiaTheme="minorEastAsia" w:hAnsi="Cambria Math"/>
+                    </w:rPr>
+                    <m:t>P</m:t>
+                  </m:r>
+                </m:e>
+                <m:sub>
+                  <m:r>
+                    <w:rPr>
+                      <w:rFonts w:ascii="Cambria Math" w:eastAsiaTheme="minorEastAsia" w:hAnsi="Cambria Math"/>
+                    </w:rPr>
+                    <m:t>8</m:t>
+                  </m:r>
+                </m:sub>
+              </m:sSub>
+            </m:e>
+          </m:d>
+        </m:oMath>
+      </m:oMathPara>
+    </w:p>
+    <w:p>
+      <w:pPr>
+        <w:rPr>
+          <w:rFonts w:eastAsiaTheme="minorEastAsia"/>
+        </w:rPr>
+      </w:pPr>
+      <m:oMathPara>
+        <m:oMath>
+          <m:sSub>
+            <m:sSubPr>
+              <m:ctrlPr>
+                <w:rPr>
+                  <w:rFonts w:ascii="Cambria Math" w:hAnsi="Cambria Math"/>
+                  <w:i/>
+                </w:rPr>
+              </m:ctrlPr>
+            </m:sSubPr>
+            <m:e>
+              <m:r>
+                <w:rPr>
+                  <w:rFonts w:ascii="Cambria Math" w:hAnsi="Cambria Math"/>
+                  <w:lang w:val="en-US"/>
+                </w:rPr>
+                <m:t>N</m:t>
+              </m:r>
+            </m:e>
+            <m:sub>
+              <m:r>
+                <w:rPr>
+                  <w:rFonts w:ascii="Cambria Math" w:hAnsi="Cambria Math"/>
+                </w:rPr>
+                <m:t>2</m:t>
+              </m:r>
+            </m:sub>
+          </m:sSub>
+          <m:d>
+            <m:dPr>
+              <m:ctrlPr>
+                <w:rPr>
+                  <w:rFonts w:ascii="Cambria Math" w:eastAsiaTheme="minorEastAsia" w:hAnsi="Cambria Math"/>
+                  <w:i/>
+                </w:rPr>
+              </m:ctrlPr>
+            </m:dPr>
+            <m:e>
+              <m:sSub>
+                <m:sSubPr>
+                  <m:ctrlPr>
+                    <w:rPr>
+                      <w:rFonts w:ascii="Cambria Math" w:eastAsiaTheme="minorEastAsia" w:hAnsi="Cambria Math"/>
+                      <w:i/>
+                    </w:rPr>
+                  </m:ctrlPr>
+                </m:sSubPr>
+                <m:e>
+                  <m:r>
+                    <w:rPr>
+                      <w:rFonts w:ascii="Cambria Math" w:eastAsiaTheme="minorEastAsia" w:hAnsi="Cambria Math"/>
+                    </w:rPr>
+                    <m:t>P</m:t>
+                  </m:r>
+                </m:e>
+                <m:sub>
+                  <m:r>
+                    <w:rPr>
+                      <w:rFonts w:ascii="Cambria Math" w:eastAsiaTheme="minorEastAsia" w:hAnsi="Cambria Math"/>
+                    </w:rPr>
+                    <m:t>1</m:t>
+                  </m:r>
+                </m:sub>
+              </m:sSub>
+            </m:e>
+          </m:d>
+          <m:r>
+            <w:rPr>
+              <w:rFonts w:ascii="Cambria Math" w:eastAsiaTheme="minorEastAsia" w:hAnsi="Cambria Math"/>
+            </w:rPr>
+            <m:t>=</m:t>
+          </m:r>
+          <m:d>
+            <m:dPr>
+              <m:ctrlPr>
+                <w:rPr>
+                  <w:rFonts w:ascii="Cambria Math" w:eastAsiaTheme="minorEastAsia" w:hAnsi="Cambria Math"/>
+                  <w:i/>
+                </w:rPr>
+              </m:ctrlPr>
+            </m:dPr>
+            <m:e>
+              <m:sSub>
+                <m:sSubPr>
+                  <m:ctrlPr>
+                    <w:rPr>
+                      <w:rFonts w:ascii="Cambria Math" w:eastAsiaTheme="minorEastAsia" w:hAnsi="Cambria Math"/>
+                      <w:i/>
+                    </w:rPr>
+                  </m:ctrlPr>
+                </m:sSubPr>
+                <m:e>
+                  <m:r>
+                    <w:rPr>
+                      <w:rFonts w:ascii="Cambria Math" w:eastAsiaTheme="minorEastAsia" w:hAnsi="Cambria Math"/>
+                    </w:rPr>
+                    <m:t>P</m:t>
+                  </m:r>
+                </m:e>
+                <m:sub>
+                  <m:r>
+                    <w:rPr>
+                      <w:rFonts w:ascii="Cambria Math" w:eastAsiaTheme="minorEastAsia" w:hAnsi="Cambria Math"/>
+                    </w:rPr>
+                    <m:t>2</m:t>
+                  </m:r>
+                </m:sub>
+              </m:sSub>
+            </m:e>
+            <m:e>
+              <m:sSub>
+                <m:sSubPr>
+                  <m:ctrlPr>
+                    <w:rPr>
+                      <w:rFonts w:ascii="Cambria Math" w:eastAsiaTheme="minorEastAsia" w:hAnsi="Cambria Math"/>
+                      <w:i/>
+                    </w:rPr>
+                  </m:ctrlPr>
+                </m:sSubPr>
+                <m:e>
+                  <m:r>
+                    <w:rPr>
+                      <w:rFonts w:ascii="Cambria Math" w:eastAsiaTheme="minorEastAsia" w:hAnsi="Cambria Math"/>
+                    </w:rPr>
+                    <m:t>P</m:t>
+                  </m:r>
+                </m:e>
+                <m:sub>
+                  <m:r>
+                    <w:rPr>
+                      <w:rFonts w:ascii="Cambria Math" w:eastAsiaTheme="minorEastAsia" w:hAnsi="Cambria Math"/>
+                    </w:rPr>
+                    <m:t>3</m:t>
+                  </m:r>
+                </m:sub>
+              </m:sSub>
+            </m:e>
+          </m:d>
+          <m:r>
+            <w:rPr>
+              <w:rFonts w:ascii="Cambria Math" w:eastAsiaTheme="minorEastAsia" w:hAnsi="Cambria Math"/>
+            </w:rPr>
+            <m:t xml:space="preserve">+ </m:t>
+          </m:r>
+          <m:d>
+            <m:dPr>
+              <m:ctrlPr>
+                <w:rPr>
+                  <w:rFonts w:ascii="Cambria Math" w:eastAsiaTheme="minorEastAsia" w:hAnsi="Cambria Math"/>
+                  <w:i/>
+                </w:rPr>
+              </m:ctrlPr>
+            </m:dPr>
+            <m:e>
+              <m:sSub>
+                <m:sSubPr>
+                  <m:ctrlPr>
+                    <w:rPr>
+                      <w:rFonts w:ascii="Cambria Math" w:eastAsiaTheme="minorEastAsia" w:hAnsi="Cambria Math"/>
+                      <w:i/>
+                    </w:rPr>
+                  </m:ctrlPr>
+                </m:sSubPr>
+                <m:e>
+                  <m:r>
+                    <w:rPr>
+                      <w:rFonts w:ascii="Cambria Math" w:eastAsiaTheme="minorEastAsia" w:hAnsi="Cambria Math"/>
+                    </w:rPr>
+                    <m:t>P</m:t>
+                  </m:r>
+                </m:e>
+                <m:sub>
+                  <m:r>
+                    <w:rPr>
+                      <w:rFonts w:ascii="Cambria Math" w:eastAsiaTheme="minorEastAsia" w:hAnsi="Cambria Math"/>
+                    </w:rPr>
+                    <m:t>4</m:t>
+                  </m:r>
+                </m:sub>
+              </m:sSub>
+            </m:e>
+            <m:e>
+              <m:sSub>
+                <m:sSubPr>
+                  <m:ctrlPr>
+                    <w:rPr>
+                      <w:rFonts w:ascii="Cambria Math" w:eastAsiaTheme="minorEastAsia" w:hAnsi="Cambria Math"/>
+                      <w:i/>
+                    </w:rPr>
+                  </m:ctrlPr>
+                </m:sSubPr>
+                <m:e>
+                  <m:r>
+                    <w:rPr>
+                      <w:rFonts w:ascii="Cambria Math" w:eastAsiaTheme="minorEastAsia" w:hAnsi="Cambria Math"/>
+                    </w:rPr>
+                    <m:t>P</m:t>
+                  </m:r>
+                </m:e>
+                <m:sub>
+                  <m:r>
+                    <w:rPr>
+                      <w:rFonts w:ascii="Cambria Math" w:eastAsiaTheme="minorEastAsia" w:hAnsi="Cambria Math"/>
+                    </w:rPr>
+                    <m:t>5</m:t>
+                  </m:r>
+                </m:sub>
+              </m:sSub>
+            </m:e>
+          </m:d>
+          <m:r>
+            <w:rPr>
+              <w:rFonts w:ascii="Cambria Math" w:eastAsiaTheme="minorEastAsia" w:hAnsi="Cambria Math"/>
+            </w:rPr>
+            <m:t>+</m:t>
+          </m:r>
+          <m:d>
+            <m:dPr>
+              <m:ctrlPr>
+                <w:rPr>
+                  <w:rFonts w:ascii="Cambria Math" w:eastAsiaTheme="minorEastAsia" w:hAnsi="Cambria Math"/>
+                  <w:i/>
+                </w:rPr>
+              </m:ctrlPr>
+            </m:dPr>
+            <m:e>
+              <m:sSub>
+                <m:sSubPr>
+                  <m:ctrlPr>
+                    <w:rPr>
+                      <w:rFonts w:ascii="Cambria Math" w:eastAsiaTheme="minorEastAsia" w:hAnsi="Cambria Math"/>
+                      <w:i/>
+                    </w:rPr>
+                  </m:ctrlPr>
+                </m:sSubPr>
+                <m:e>
+                  <m:r>
+                    <w:rPr>
+                      <w:rFonts w:ascii="Cambria Math" w:eastAsiaTheme="minorEastAsia" w:hAnsi="Cambria Math"/>
+                    </w:rPr>
+                    <m:t>P</m:t>
+                  </m:r>
+                </m:e>
+                <m:sub>
+                  <m:r>
+                    <w:rPr>
+                      <w:rFonts w:ascii="Cambria Math" w:eastAsiaTheme="minorEastAsia" w:hAnsi="Cambria Math"/>
+                    </w:rPr>
+                    <m:t>6</m:t>
+                  </m:r>
+                </m:sub>
+              </m:sSub>
+            </m:e>
+            <m:e>
+              <m:sSub>
+                <m:sSubPr>
+                  <m:ctrlPr>
+                    <w:rPr>
+                      <w:rFonts w:ascii="Cambria Math" w:eastAsiaTheme="minorEastAsia" w:hAnsi="Cambria Math"/>
+                      <w:i/>
+                    </w:rPr>
+                  </m:ctrlPr>
+                </m:sSubPr>
+                <m:e>
+                  <m:r>
+                    <w:rPr>
+                      <w:rFonts w:ascii="Cambria Math" w:eastAsiaTheme="minorEastAsia" w:hAnsi="Cambria Math"/>
+                    </w:rPr>
+                    <m:t>P</m:t>
+                  </m:r>
+                </m:e>
+                <m:sub>
+                  <m:r>
+                    <w:rPr>
+                      <w:rFonts w:ascii="Cambria Math" w:eastAsiaTheme="minorEastAsia" w:hAnsi="Cambria Math"/>
+                    </w:rPr>
+                    <m:t>7</m:t>
+                  </m:r>
+                </m:sub>
+              </m:sSub>
+            </m:e>
+          </m:d>
+          <m:r>
+            <w:rPr>
+              <w:rFonts w:ascii="Cambria Math" w:eastAsiaTheme="minorEastAsia" w:hAnsi="Cambria Math"/>
+            </w:rPr>
+            <m:t>+</m:t>
+          </m:r>
+          <m:d>
+            <m:dPr>
+              <m:ctrlPr>
+                <w:rPr>
+                  <w:rFonts w:ascii="Cambria Math" w:eastAsiaTheme="minorEastAsia" w:hAnsi="Cambria Math"/>
+                  <w:i/>
+                </w:rPr>
+              </m:ctrlPr>
+            </m:dPr>
+            <m:e>
+              <m:sSub>
+                <m:sSubPr>
+                  <m:ctrlPr>
+                    <w:rPr>
+                      <w:rFonts w:ascii="Cambria Math" w:eastAsiaTheme="minorEastAsia" w:hAnsi="Cambria Math"/>
+                      <w:i/>
+                    </w:rPr>
+                  </m:ctrlPr>
+                </m:sSubPr>
+                <m:e>
+                  <m:r>
+                    <w:rPr>
+                      <w:rFonts w:ascii="Cambria Math" w:eastAsiaTheme="minorEastAsia" w:hAnsi="Cambria Math"/>
+                    </w:rPr>
+                    <m:t>P</m:t>
+                  </m:r>
+                </m:e>
+                <m:sub>
+                  <m:r>
+                    <w:rPr>
+                      <w:rFonts w:ascii="Cambria Math" w:eastAsiaTheme="minorEastAsia" w:hAnsi="Cambria Math"/>
+                    </w:rPr>
+                    <m:t>8</m:t>
+                  </m:r>
+                </m:sub>
+              </m:sSub>
+            </m:e>
+            <m:e>
+              <m:sSub>
+                <m:sSubPr>
+                  <m:ctrlPr>
+                    <w:rPr>
+                      <w:rFonts w:ascii="Cambria Math" w:eastAsiaTheme="minorEastAsia" w:hAnsi="Cambria Math"/>
+                      <w:i/>
+                    </w:rPr>
+                  </m:ctrlPr>
+                </m:sSubPr>
+                <m:e>
+                  <m:r>
+                    <w:rPr>
+                      <w:rFonts w:ascii="Cambria Math" w:eastAsiaTheme="minorEastAsia" w:hAnsi="Cambria Math"/>
+                    </w:rPr>
+                    <m:t>P</m:t>
+                  </m:r>
+                </m:e>
+                <m:sub>
+                  <m:r>
+                    <w:rPr>
+                      <w:rFonts w:ascii="Cambria Math" w:eastAsiaTheme="minorEastAsia" w:hAnsi="Cambria Math"/>
+                    </w:rPr>
+                    <m:t>9</m:t>
+                  </m:r>
+                </m:sub>
+              </m:sSub>
+            </m:e>
+          </m:d>
+        </m:oMath>
+      </m:oMathPara>
+    </w:p>
+    <w:p>
+      <w:pPr>
+        <w:rPr>
+          <w:rFonts w:eastAsiaTheme="minorEastAsia"/>
+          <w:i/>
+        </w:rPr>
+      </w:pPr>
+      <m:oMathPara>
+        <m:oMath>
+          <m:r>
+            <w:rPr>
+              <w:rFonts w:ascii="Cambria Math" w:hAnsi="Cambria Math"/>
+            </w:rPr>
+            <m:t>N</m:t>
+          </m:r>
+          <m:d>
+            <m:dPr>
+              <m:ctrlPr>
+                <w:rPr>
+                  <w:rFonts w:ascii="Cambria Math" w:hAnsi="Cambria Math"/>
+                  <w:i/>
+                </w:rPr>
+              </m:ctrlPr>
+            </m:dPr>
+            <m:e>
+              <m:sSub>
+                <m:sSubPr>
+                  <m:ctrlPr>
+                    <w:rPr>
+                      <w:rFonts w:ascii="Cambria Math" w:hAnsi="Cambria Math"/>
+                      <w:i/>
+                    </w:rPr>
+                  </m:ctrlPr>
+                </m:sSubPr>
+                <m:e>
+                  <m:r>
+                    <w:rPr>
+                      <w:rFonts w:ascii="Cambria Math" w:hAnsi="Cambria Math"/>
+                    </w:rPr>
+                    <m:t>P</m:t>
+                  </m:r>
+                </m:e>
+                <m:sub>
+                  <m:r>
+                    <w:rPr>
+                      <w:rFonts w:ascii="Cambria Math" w:hAnsi="Cambria Math"/>
+                    </w:rPr>
+                    <m:t>1</m:t>
+                  </m:r>
+                </m:sub>
+              </m:sSub>
+            </m:e>
+          </m:d>
+          <m:r>
+            <w:rPr>
+              <w:rFonts w:ascii="Cambria Math" w:hAnsi="Cambria Math"/>
+            </w:rPr>
+            <m:t>=</m:t>
+          </m:r>
+          <m:r>
+            <m:rPr>
+              <m:sty m:val="p"/>
+            </m:rPr>
+            <w:rPr>
+              <w:rFonts w:ascii="Cambria Math" w:hAnsi="Cambria Math"/>
+            </w:rPr>
+            <m:t>min⁡</m:t>
+          </m:r>
+          <m:r>
+            <w:rPr>
+              <w:rFonts w:ascii="Cambria Math" w:hAnsi="Cambria Math"/>
+            </w:rPr>
+            <m:t>[</m:t>
+          </m:r>
+          <m:sSub>
+            <m:sSubPr>
+              <m:ctrlPr>
+                <w:rPr>
+                  <w:rFonts w:ascii="Cambria Math" w:hAnsi="Cambria Math"/>
+                  <w:i/>
+                </w:rPr>
+              </m:ctrlPr>
+            </m:sSubPr>
+            <m:e>
+              <m:r>
+                <w:rPr>
+                  <w:rFonts w:ascii="Cambria Math" w:hAnsi="Cambria Math"/>
+                </w:rPr>
+                <m:t>N</m:t>
+              </m:r>
+            </m:e>
+            <m:sub>
+              <m:r>
+                <w:rPr>
+                  <w:rFonts w:ascii="Cambria Math" w:hAnsi="Cambria Math"/>
+                </w:rPr>
+                <m:t>1</m:t>
+              </m:r>
+            </m:sub>
+          </m:sSub>
+          <m:d>
+            <m:dPr>
+              <m:ctrlPr>
+                <w:rPr>
+                  <w:rFonts w:ascii="Cambria Math" w:hAnsi="Cambria Math"/>
+                  <w:i/>
+                </w:rPr>
+              </m:ctrlPr>
+            </m:dPr>
+            <m:e>
+              <m:sSub>
+                <m:sSubPr>
+                  <m:ctrlPr>
+                    <w:rPr>
+                      <w:rFonts w:ascii="Cambria Math" w:eastAsiaTheme="minorEastAsia" w:hAnsi="Cambria Math"/>
+                      <w:i/>
+                    </w:rPr>
+                  </m:ctrlPr>
+                </m:sSubPr>
+                <m:e>
+                  <m:r>
+                    <w:rPr>
+                      <w:rFonts w:ascii="Cambria Math" w:eastAsiaTheme="minorEastAsia" w:hAnsi="Cambria Math"/>
+                    </w:rPr>
+                    <m:t>P</m:t>
+                  </m:r>
+                </m:e>
+                <m:sub>
+                  <m:r>
+                    <w:rPr>
+                      <w:rFonts w:ascii="Cambria Math" w:eastAsiaTheme="minorEastAsia" w:hAnsi="Cambria Math"/>
+                    </w:rPr>
+                    <m:t>1</m:t>
+                  </m:r>
+                </m:sub>
+              </m:sSub>
+              <m:ctrlPr>
+                <w:rPr>
+                  <w:rFonts w:ascii="Cambria Math" w:eastAsiaTheme="minorEastAsia" w:hAnsi="Cambria Math"/>
+                  <w:i/>
+                </w:rPr>
+              </m:ctrlPr>
+            </m:e>
+          </m:d>
+          <m:r>
+            <w:rPr>
+              <w:rFonts w:ascii="Cambria Math" w:eastAsiaTheme="minorEastAsia" w:hAnsi="Cambria Math"/>
+            </w:rPr>
+            <m:t xml:space="preserve">, </m:t>
+          </m:r>
+          <m:sSub>
+            <m:sSubPr>
+              <m:ctrlPr>
+                <w:rPr>
+                  <w:rFonts w:ascii="Cambria Math" w:hAnsi="Cambria Math"/>
+                  <w:i/>
+                </w:rPr>
+              </m:ctrlPr>
+            </m:sSubPr>
+            <m:e>
+              <m:r>
+                <w:rPr>
+                  <w:rFonts w:ascii="Cambria Math" w:hAnsi="Cambria Math"/>
+                  <w:lang w:val="en-US"/>
+                </w:rPr>
+                <m:t>N</m:t>
+              </m:r>
+            </m:e>
+            <m:sub>
+              <m:r>
+                <w:rPr>
+                  <w:rFonts w:ascii="Cambria Math" w:hAnsi="Cambria Math"/>
+                </w:rPr>
+                <m:t>2</m:t>
+              </m:r>
+            </m:sub>
+          </m:sSub>
+          <m:d>
+            <m:dPr>
+              <m:ctrlPr>
+                <w:rPr>
+                  <w:rFonts w:ascii="Cambria Math" w:eastAsiaTheme="minorEastAsia" w:hAnsi="Cambria Math"/>
+                  <w:i/>
+                </w:rPr>
+              </m:ctrlPr>
+            </m:dPr>
+            <m:e>
+              <m:sSub>
+                <m:sSubPr>
+                  <m:ctrlPr>
+                    <w:rPr>
+                      <w:rFonts w:ascii="Cambria Math" w:eastAsiaTheme="minorEastAsia" w:hAnsi="Cambria Math"/>
+                      <w:i/>
+                    </w:rPr>
+                  </m:ctrlPr>
+                </m:sSubPr>
+                <m:e>
+                  <m:r>
+                    <w:rPr>
+                      <w:rFonts w:ascii="Cambria Math" w:eastAsiaTheme="minorEastAsia" w:hAnsi="Cambria Math"/>
+                    </w:rPr>
+                    <m:t>P</m:t>
+                  </m:r>
+                </m:e>
+                <m:sub>
+                  <m:r>
+                    <w:rPr>
+                      <w:rFonts w:ascii="Cambria Math" w:eastAsiaTheme="minorEastAsia" w:hAnsi="Cambria Math"/>
+                    </w:rPr>
+                    <m:t>1</m:t>
+                  </m:r>
+                </m:sub>
+              </m:sSub>
+            </m:e>
+          </m:d>
+          <m:r>
+            <w:rPr>
+              <w:rFonts w:ascii="Cambria Math" w:eastAsiaTheme="minorEastAsia" w:hAnsi="Cambria Math"/>
+            </w:rPr>
+            <m:t>]</m:t>
+          </m:r>
+        </m:oMath>
+      </m:oMathPara>
+    </w:p>
+    <w:p>
+      <w:r>
+        <w:t xml:space="preserve">На первой </w:t>
+      </w:r>
+      <w:proofErr w:type="spellStart"/>
+      <w:r>
+        <w:t>подитерации</w:t>
+      </w:r>
+      <w:proofErr w:type="spellEnd"/>
+      <w:r>
+        <w:t xml:space="preserve"> пиксель, являющийся элементом </w:t>
+      </w:r>
+      <w:r>
+        <w:rPr>
+          <w:lang w:val="en-US"/>
+        </w:rPr>
+        <w:t>P</w:t>
+      </w:r>
+      <w:r>
+        <w:t>1</w:t>
+      </w:r>
+      <w:r>
+        <w:t>,</w:t>
+      </w:r>
+      <w:r>
+        <w:t xml:space="preserve"> </w:t>
+      </w:r>
+      <w:r>
+        <w:t>удаляется, если выполняются условия:</w:t>
+      </w:r>
+    </w:p>
+    <w:p>
+      <w:pPr>
+        <w:rPr>
+          <w:rFonts w:eastAsiaTheme="minorEastAsia"/>
+        </w:rPr>
+      </w:pPr>
+      <m:oMathPara>
+        <m:oMathParaPr>
+          <m:jc m:val="center"/>
+        </m:oMathParaPr>
+        <m:oMath>
+          <m:d>
+            <m:dPr>
+              <m:begChr m:val="{"/>
+              <m:endChr m:val=""/>
+              <m:ctrlPr>
+                <w:rPr>
+                  <w:rFonts w:ascii="Cambria Math" w:eastAsiaTheme="minorEastAsia" w:hAnsi="Cambria Math"/>
+                  <w:i/>
+                </w:rPr>
+              </m:ctrlPr>
+            </m:dPr>
+            <m:e>
+              <m:eqArr>
+                <m:eqArrPr>
+                  <m:ctrlPr>
+                    <w:rPr>
+                      <w:rFonts w:ascii="Cambria Math" w:eastAsiaTheme="minorEastAsia" w:hAnsi="Cambria Math"/>
+                      <w:i/>
+                    </w:rPr>
+                  </m:ctrlPr>
+                </m:eqArrPr>
+                <m:e>
+                  <m:r>
+                    <w:rPr>
+                      <w:rFonts w:ascii="Cambria Math" w:hAnsi="Cambria Math"/>
+                    </w:rPr>
+                    <m:t>C</m:t>
+                  </m:r>
+                  <m:d>
+                    <m:dPr>
+                      <m:ctrlPr>
+                        <w:rPr>
+                          <w:rFonts w:ascii="Cambria Math" w:hAnsi="Cambria Math"/>
+                          <w:i/>
+                        </w:rPr>
+                      </m:ctrlPr>
+                    </m:dPr>
+                    <m:e>
+                      <m:sSub>
+                        <m:sSubPr>
+                          <m:ctrlPr>
+                            <w:rPr>
+                              <w:rFonts w:ascii="Cambria Math" w:hAnsi="Cambria Math"/>
+                              <w:i/>
+                            </w:rPr>
+                          </m:ctrlPr>
+                        </m:sSubPr>
+                        <m:e>
+                          <m:r>
+                            <w:rPr>
+                              <w:rFonts w:ascii="Cambria Math" w:hAnsi="Cambria Math"/>
+                            </w:rPr>
+                            <m:t>P</m:t>
+                          </m:r>
+                        </m:e>
+                        <m:sub>
+                          <m:r>
+                            <w:rPr>
+                              <w:rFonts w:ascii="Cambria Math" w:hAnsi="Cambria Math"/>
+                            </w:rPr>
+                            <m:t>1</m:t>
+                          </m:r>
+                        </m:sub>
+                      </m:sSub>
+                    </m:e>
+                  </m:d>
+                  <m:r>
+                    <w:rPr>
+                      <w:rFonts w:ascii="Cambria Math" w:hAnsi="Cambria Math"/>
+                    </w:rPr>
+                    <m:t>=1</m:t>
+                  </m:r>
+                </m:e>
+                <m:e>
+                  <m:r>
+                    <w:rPr>
+                      <w:rFonts w:ascii="Cambria Math" w:eastAsiaTheme="minorEastAsia" w:hAnsi="Cambria Math"/>
+                    </w:rPr>
+                    <m:t>2≤</m:t>
+                  </m:r>
+                  <m:r>
+                    <w:rPr>
+                      <w:rFonts w:ascii="Cambria Math" w:hAnsi="Cambria Math"/>
+                    </w:rPr>
+                    <m:t>N</m:t>
+                  </m:r>
+                  <m:d>
+                    <m:dPr>
+                      <m:ctrlPr>
+                        <w:rPr>
+                          <w:rFonts w:ascii="Cambria Math" w:hAnsi="Cambria Math"/>
+                          <w:i/>
+                        </w:rPr>
+                      </m:ctrlPr>
+                    </m:dPr>
+                    <m:e>
+                      <m:sSub>
+                        <m:sSubPr>
+                          <m:ctrlPr>
+                            <w:rPr>
+                              <w:rFonts w:ascii="Cambria Math" w:hAnsi="Cambria Math"/>
+                              <w:i/>
+                            </w:rPr>
+                          </m:ctrlPr>
+                        </m:sSubPr>
+                        <m:e>
+                          <m:r>
+                            <w:rPr>
+                              <w:rFonts w:ascii="Cambria Math" w:hAnsi="Cambria Math"/>
+                            </w:rPr>
+                            <m:t>P</m:t>
+                          </m:r>
+                        </m:e>
+                        <m:sub>
+                          <m:r>
+                            <w:rPr>
+                              <w:rFonts w:ascii="Cambria Math" w:hAnsi="Cambria Math"/>
+                            </w:rPr>
+                            <m:t>1</m:t>
+                          </m:r>
+                        </m:sub>
+                      </m:sSub>
+                    </m:e>
+                  </m:d>
+                  <m:r>
+                    <w:rPr>
+                      <w:rFonts w:ascii="Cambria Math" w:hAnsi="Cambria Math"/>
+                    </w:rPr>
+                    <m:t>≤3</m:t>
+                  </m:r>
+                </m:e>
+                <m:e>
+                  <m:d>
+                    <m:dPr>
+                      <m:ctrlPr>
+                        <w:rPr>
+                          <w:rFonts w:ascii="Cambria Math" w:eastAsiaTheme="minorEastAsia" w:hAnsi="Cambria Math"/>
+                          <w:i/>
+                        </w:rPr>
+                      </m:ctrlPr>
+                    </m:dPr>
+                    <m:e>
+                      <m:sSub>
+                        <m:sSubPr>
+                          <m:ctrlPr>
+                            <w:rPr>
+                              <w:rFonts w:ascii="Cambria Math" w:eastAsiaTheme="minorEastAsia" w:hAnsi="Cambria Math"/>
+                              <w:i/>
+                            </w:rPr>
+                          </m:ctrlPr>
+                        </m:sSubPr>
+                        <m:e>
+                          <m:r>
+                            <w:rPr>
+                              <w:rFonts w:ascii="Cambria Math" w:eastAsiaTheme="minorEastAsia" w:hAnsi="Cambria Math"/>
+                            </w:rPr>
+                            <m:t>P</m:t>
+                          </m:r>
+                        </m:e>
+                        <m:sub>
+                          <m:r>
+                            <w:rPr>
+                              <w:rFonts w:ascii="Cambria Math" w:eastAsiaTheme="minorEastAsia" w:hAnsi="Cambria Math"/>
+                            </w:rPr>
+                            <m:t>2</m:t>
+                          </m:r>
+                        </m:sub>
+                      </m:sSub>
+                      <m:d>
+                        <m:dPr>
+                          <m:begChr m:val="|"/>
+                          <m:endChr m:val="|"/>
+                          <m:ctrlPr>
+                            <w:rPr>
+                              <w:rFonts w:ascii="Cambria Math" w:eastAsiaTheme="minorEastAsia" w:hAnsi="Cambria Math"/>
+                              <w:i/>
+                            </w:rPr>
+                          </m:ctrlPr>
+                        </m:dPr>
+                        <m:e>
+                          <m:sSub>
+                            <m:sSubPr>
+                              <m:ctrlPr>
+                                <w:rPr>
+                                  <w:rFonts w:ascii="Cambria Math" w:eastAsiaTheme="minorEastAsia" w:hAnsi="Cambria Math"/>
+                                  <w:i/>
+                                </w:rPr>
+                              </m:ctrlPr>
+                            </m:sSubPr>
+                            <m:e>
+                              <m:r>
+                                <w:rPr>
+                                  <w:rFonts w:ascii="Cambria Math" w:eastAsiaTheme="minorEastAsia" w:hAnsi="Cambria Math"/>
+                                </w:rPr>
+                                <m:t>P</m:t>
+                              </m:r>
+                            </m:e>
+                            <m:sub>
+                              <m:r>
+                                <w:rPr>
+                                  <w:rFonts w:ascii="Cambria Math" w:eastAsiaTheme="minorEastAsia" w:hAnsi="Cambria Math"/>
+                                </w:rPr>
+                                <m:t>3</m:t>
+                              </m:r>
+                            </m:sub>
+                          </m:sSub>
+                        </m:e>
+                      </m:d>
+                      <m:r>
+                        <w:rPr>
+                          <w:rFonts w:ascii="Cambria Math" w:eastAsiaTheme="minorEastAsia" w:hAnsi="Cambria Math"/>
+                        </w:rPr>
+                        <m:t>!</m:t>
+                      </m:r>
+                      <m:sSub>
+                        <m:sSubPr>
+                          <m:ctrlPr>
+                            <w:rPr>
+                              <w:rFonts w:ascii="Cambria Math" w:eastAsiaTheme="minorEastAsia" w:hAnsi="Cambria Math"/>
+                              <w:i/>
+                            </w:rPr>
+                          </m:ctrlPr>
+                        </m:sSubPr>
+                        <m:e>
+                          <m:r>
+                            <w:rPr>
+                              <w:rFonts w:ascii="Cambria Math" w:eastAsiaTheme="minorEastAsia" w:hAnsi="Cambria Math"/>
+                            </w:rPr>
+                            <m:t>P</m:t>
+                          </m:r>
+                        </m:e>
+                        <m:sub>
+                          <m:r>
+                            <w:rPr>
+                              <w:rFonts w:ascii="Cambria Math" w:eastAsiaTheme="minorEastAsia" w:hAnsi="Cambria Math"/>
+                            </w:rPr>
+                            <m:t>5</m:t>
+                          </m:r>
+                        </m:sub>
+                      </m:sSub>
+                    </m:e>
+                  </m:d>
+                  <m:sSub>
+                    <m:sSubPr>
+                      <m:ctrlPr>
+                        <w:rPr>
+                          <w:rFonts w:ascii="Cambria Math" w:eastAsiaTheme="minorEastAsia" w:hAnsi="Cambria Math"/>
+                          <w:i/>
+                        </w:rPr>
+                      </m:ctrlPr>
+                    </m:sSubPr>
+                    <m:e>
+                      <m:r>
+                        <w:rPr>
+                          <w:rFonts w:ascii="Cambria Math" w:hAnsi="Cambria Math"/>
+                        </w:rPr>
+                        <m:t xml:space="preserve"> </m:t>
+                      </m:r>
+                      <m:r>
+                        <w:rPr>
+                          <w:rFonts w:ascii="Cambria Math" w:hAnsi="Cambria Math"/>
+                        </w:rPr>
+                        <m:t>&amp;</m:t>
+                      </m:r>
+                      <m:r>
+                        <w:rPr>
+                          <w:rFonts w:ascii="Cambria Math" w:hAnsi="Cambria Math"/>
+                        </w:rPr>
+                        <m:t xml:space="preserve"> </m:t>
+                      </m:r>
+                      <m:r>
+                        <w:rPr>
+                          <w:rFonts w:ascii="Cambria Math" w:eastAsiaTheme="minorEastAsia" w:hAnsi="Cambria Math"/>
+                        </w:rPr>
+                        <m:t>P</m:t>
+                      </m:r>
+                    </m:e>
+                    <m:sub>
+                      <m:r>
+                        <w:rPr>
+                          <w:rFonts w:ascii="Cambria Math" w:eastAsiaTheme="minorEastAsia" w:hAnsi="Cambria Math"/>
+                        </w:rPr>
+                        <m:t>4</m:t>
+                      </m:r>
+                    </m:sub>
+                  </m:sSub>
+                  <m:r>
+                    <w:rPr>
+                      <w:rFonts w:ascii="Cambria Math" w:eastAsiaTheme="minorEastAsia" w:hAnsi="Cambria Math"/>
+                    </w:rPr>
+                    <m:t>=0</m:t>
+                  </m:r>
+                </m:e>
+              </m:eqArr>
+            </m:e>
+          </m:d>
+        </m:oMath>
+      </m:oMathPara>
+    </w:p>
+    <w:p>
+      <w:r>
+        <w:t xml:space="preserve">На </w:t>
+      </w:r>
+      <w:r>
+        <w:t>второй</w:t>
+      </w:r>
+      <w:r>
+        <w:t xml:space="preserve"> </w:t>
+      </w:r>
+      <w:proofErr w:type="spellStart"/>
+      <w:r>
+        <w:t>подитерации</w:t>
+      </w:r>
+      <w:proofErr w:type="spellEnd"/>
+      <w:r>
+        <w:t xml:space="preserve"> пиксель, являющийся элементом </w:t>
+      </w:r>
+      <w:r>
+        <w:rPr>
+          <w:lang w:val="en-US"/>
+        </w:rPr>
+        <w:t>P</w:t>
+      </w:r>
+      <w:r>
+        <w:t>1</w:t>
+      </w:r>
+      <w:r>
+        <w:t>,</w:t>
+      </w:r>
+      <w:r>
+        <w:t xml:space="preserve"> </w:t>
+      </w:r>
+      <w:r>
+        <w:t>удаляется, если выполняются условия:</w:t>
+      </w:r>
+    </w:p>
+    <w:p>
+      <w:pPr>
+        <w:rPr>
+          <w:rFonts w:eastAsiaTheme="minorEastAsia"/>
+        </w:rPr>
+      </w:pPr>
+      <m:oMathPara>
+        <m:oMathParaPr>
+          <m:jc m:val="center"/>
+        </m:oMathParaPr>
+        <m:oMath>
+          <m:d>
+            <m:dPr>
+              <m:begChr m:val="{"/>
+              <m:endChr m:val=""/>
+              <m:ctrlPr>
+                <w:rPr>
+                  <w:rFonts w:ascii="Cambria Math" w:eastAsiaTheme="minorEastAsia" w:hAnsi="Cambria Math"/>
+                  <w:i/>
+                </w:rPr>
+              </m:ctrlPr>
+            </m:dPr>
+            <m:e>
+              <m:eqArr>
+                <m:eqArrPr>
+                  <m:ctrlPr>
+                    <w:rPr>
+                      <w:rFonts w:ascii="Cambria Math" w:eastAsiaTheme="minorEastAsia" w:hAnsi="Cambria Math"/>
+                      <w:i/>
+                    </w:rPr>
+                  </m:ctrlPr>
+                </m:eqArrPr>
+                <m:e>
+                  <m:r>
+                    <w:rPr>
+                      <w:rFonts w:ascii="Cambria Math" w:hAnsi="Cambria Math"/>
+                    </w:rPr>
+                    <m:t>C</m:t>
+                  </m:r>
+                  <m:d>
+                    <m:dPr>
+                      <m:ctrlPr>
+                        <w:rPr>
+                          <w:rFonts w:ascii="Cambria Math" w:hAnsi="Cambria Math"/>
+                          <w:i/>
+                        </w:rPr>
+                      </m:ctrlPr>
+                    </m:dPr>
+                    <m:e>
+                      <m:sSub>
+                        <m:sSubPr>
+                          <m:ctrlPr>
+                            <w:rPr>
+                              <w:rFonts w:ascii="Cambria Math" w:hAnsi="Cambria Math"/>
+                              <w:i/>
+                            </w:rPr>
+                          </m:ctrlPr>
+                        </m:sSubPr>
+                        <m:e>
+                          <m:r>
+                            <w:rPr>
+                              <w:rFonts w:ascii="Cambria Math" w:hAnsi="Cambria Math"/>
+                            </w:rPr>
+                            <m:t>P</m:t>
+                          </m:r>
+                        </m:e>
+                        <m:sub>
+                          <m:r>
+                            <w:rPr>
+                              <w:rFonts w:ascii="Cambria Math" w:hAnsi="Cambria Math"/>
+                            </w:rPr>
+                            <m:t>1</m:t>
+                          </m:r>
+                        </m:sub>
+                      </m:sSub>
+                    </m:e>
+                  </m:d>
+                  <m:r>
+                    <w:rPr>
+                      <w:rFonts w:ascii="Cambria Math" w:hAnsi="Cambria Math"/>
+                    </w:rPr>
+                    <m:t>=1</m:t>
+                  </m:r>
+                </m:e>
+                <m:e>
+                  <m:r>
+                    <w:rPr>
+                      <w:rFonts w:ascii="Cambria Math" w:eastAsiaTheme="minorEastAsia" w:hAnsi="Cambria Math"/>
+                    </w:rPr>
+                    <m:t>2≤</m:t>
+                  </m:r>
+                  <m:r>
+                    <w:rPr>
+                      <w:rFonts w:ascii="Cambria Math" w:hAnsi="Cambria Math"/>
+                    </w:rPr>
+                    <m:t>N</m:t>
+                  </m:r>
+                  <m:d>
+                    <m:dPr>
+                      <m:ctrlPr>
+                        <w:rPr>
+                          <w:rFonts w:ascii="Cambria Math" w:hAnsi="Cambria Math"/>
+                          <w:i/>
+                        </w:rPr>
+                      </m:ctrlPr>
+                    </m:dPr>
+                    <m:e>
+                      <m:sSub>
+                        <m:sSubPr>
+                          <m:ctrlPr>
+                            <w:rPr>
+                              <w:rFonts w:ascii="Cambria Math" w:hAnsi="Cambria Math"/>
+                              <w:i/>
+                            </w:rPr>
+                          </m:ctrlPr>
+                        </m:sSubPr>
+                        <m:e>
+                          <m:r>
+                            <w:rPr>
+                              <w:rFonts w:ascii="Cambria Math" w:hAnsi="Cambria Math"/>
+                            </w:rPr>
+                            <m:t>P</m:t>
+                          </m:r>
+                        </m:e>
+                        <m:sub>
+                          <m:r>
+                            <w:rPr>
+                              <w:rFonts w:ascii="Cambria Math" w:hAnsi="Cambria Math"/>
+                            </w:rPr>
+                            <m:t>1</m:t>
+                          </m:r>
+                        </m:sub>
+                      </m:sSub>
+                    </m:e>
+                  </m:d>
+                  <m:r>
+                    <w:rPr>
+                      <w:rFonts w:ascii="Cambria Math" w:hAnsi="Cambria Math"/>
+                    </w:rPr>
+                    <m:t>≤3</m:t>
+                  </m:r>
+                </m:e>
+                <m:e>
+                  <m:d>
+                    <m:dPr>
+                      <m:ctrlPr>
+                        <w:rPr>
+                          <w:rFonts w:ascii="Cambria Math" w:eastAsiaTheme="minorEastAsia" w:hAnsi="Cambria Math"/>
+                          <w:i/>
+                        </w:rPr>
+                      </m:ctrlPr>
+                    </m:dPr>
+                    <m:e>
+                      <m:sSub>
+                        <m:sSubPr>
+                          <m:ctrlPr>
+                            <w:rPr>
+                              <w:rFonts w:ascii="Cambria Math" w:eastAsiaTheme="minorEastAsia" w:hAnsi="Cambria Math"/>
+                              <w:i/>
+                            </w:rPr>
+                          </m:ctrlPr>
+                        </m:sSubPr>
+                        <m:e>
+                          <m:r>
+                            <w:rPr>
+                              <w:rFonts w:ascii="Cambria Math" w:eastAsiaTheme="minorEastAsia" w:hAnsi="Cambria Math"/>
+                            </w:rPr>
+                            <m:t>P</m:t>
+                          </m:r>
+                        </m:e>
+                        <m:sub>
+                          <m:r>
+                            <w:rPr>
+                              <w:rFonts w:ascii="Cambria Math" w:eastAsiaTheme="minorEastAsia" w:hAnsi="Cambria Math"/>
+                            </w:rPr>
+                            <m:t>6</m:t>
+                          </m:r>
+                        </m:sub>
+                      </m:sSub>
+                      <m:d>
+                        <m:dPr>
+                          <m:begChr m:val="|"/>
+                          <m:endChr m:val="|"/>
+                          <m:ctrlPr>
+                            <w:rPr>
+                              <w:rFonts w:ascii="Cambria Math" w:eastAsiaTheme="minorEastAsia" w:hAnsi="Cambria Math"/>
+                              <w:i/>
+                            </w:rPr>
+                          </m:ctrlPr>
+                        </m:dPr>
+                        <m:e>
+                          <m:sSub>
+                            <m:sSubPr>
+                              <m:ctrlPr>
+                                <w:rPr>
+                                  <w:rFonts w:ascii="Cambria Math" w:eastAsiaTheme="minorEastAsia" w:hAnsi="Cambria Math"/>
+                                  <w:i/>
+                                </w:rPr>
+                              </m:ctrlPr>
+                            </m:sSubPr>
+                            <m:e>
+                              <m:r>
+                                <w:rPr>
+                                  <w:rFonts w:ascii="Cambria Math" w:eastAsiaTheme="minorEastAsia" w:hAnsi="Cambria Math"/>
+                                </w:rPr>
+                                <m:t>P</m:t>
+                              </m:r>
+                            </m:e>
+                            <m:sub>
+                              <m:r>
+                                <w:rPr>
+                                  <w:rFonts w:ascii="Cambria Math" w:eastAsiaTheme="minorEastAsia" w:hAnsi="Cambria Math"/>
+                                </w:rPr>
+                                <m:t>7</m:t>
+                              </m:r>
+                            </m:sub>
+                          </m:sSub>
+                        </m:e>
+                      </m:d>
+                      <m:r>
+                        <w:rPr>
+                          <w:rFonts w:ascii="Cambria Math" w:eastAsiaTheme="minorEastAsia" w:hAnsi="Cambria Math"/>
+                        </w:rPr>
+                        <m:t>!</m:t>
+                      </m:r>
+                      <m:sSub>
+                        <m:sSubPr>
+                          <m:ctrlPr>
+                            <w:rPr>
+                              <w:rFonts w:ascii="Cambria Math" w:eastAsiaTheme="minorEastAsia" w:hAnsi="Cambria Math"/>
+                              <w:i/>
+                            </w:rPr>
+                          </m:ctrlPr>
+                        </m:sSubPr>
+                        <m:e>
+                          <m:r>
+                            <w:rPr>
+                              <w:rFonts w:ascii="Cambria Math" w:eastAsiaTheme="minorEastAsia" w:hAnsi="Cambria Math"/>
+                            </w:rPr>
+                            <m:t>P</m:t>
+                          </m:r>
+                        </m:e>
+                        <m:sub>
+                          <m:r>
+                            <w:rPr>
+                              <w:rFonts w:ascii="Cambria Math" w:eastAsiaTheme="minorEastAsia" w:hAnsi="Cambria Math"/>
+                            </w:rPr>
+                            <m:t>9</m:t>
+                          </m:r>
+                        </m:sub>
+                      </m:sSub>
+                    </m:e>
+                  </m:d>
+                  <m:sSub>
+                    <m:sSubPr>
+                      <m:ctrlPr>
+                        <w:rPr>
+                          <w:rFonts w:ascii="Cambria Math" w:eastAsiaTheme="minorEastAsia" w:hAnsi="Cambria Math"/>
+                          <w:i/>
+                        </w:rPr>
+                      </m:ctrlPr>
+                    </m:sSubPr>
+                    <m:e>
+                      <m:r>
+                        <w:rPr>
+                          <w:rFonts w:ascii="Cambria Math" w:hAnsi="Cambria Math"/>
+                        </w:rPr>
+                        <m:t xml:space="preserve"> &amp; </m:t>
+                      </m:r>
+                      <m:r>
+                        <w:rPr>
+                          <w:rFonts w:ascii="Cambria Math" w:eastAsiaTheme="minorEastAsia" w:hAnsi="Cambria Math"/>
+                        </w:rPr>
+                        <m:t>P</m:t>
+                      </m:r>
+                    </m:e>
+                    <m:sub>
+                      <m:r>
+                        <w:rPr>
+                          <w:rFonts w:ascii="Cambria Math" w:eastAsiaTheme="minorEastAsia" w:hAnsi="Cambria Math"/>
+                        </w:rPr>
+                        <m:t>8</m:t>
+                      </m:r>
+                    </m:sub>
+                  </m:sSub>
+                  <m:r>
+                    <w:rPr>
+                      <w:rFonts w:ascii="Cambria Math" w:eastAsiaTheme="minorEastAsia" w:hAnsi="Cambria Math"/>
+                    </w:rPr>
+                    <m:t>=0</m:t>
+                  </m:r>
+                </m:e>
+              </m:eqArr>
+            </m:e>
+          </m:d>
+        </m:oMath>
+      </m:oMathPara>
+    </w:p>
+    <w:p>
+      <w:r>
+        <w:t xml:space="preserve">Алгоритм </w:t>
+      </w:r>
+      <w:proofErr w:type="spellStart"/>
+      <w:r>
+        <w:rPr>
+          <w:rFonts w:eastAsiaTheme="minorEastAsia"/>
+        </w:rPr>
+        <w:t>Гуо-Хелла</w:t>
+      </w:r>
+      <w:proofErr w:type="spellEnd"/>
+      <w:r>
+        <w:rPr>
+          <w:rFonts w:eastAsiaTheme="minorEastAsia"/>
+        </w:rPr>
+        <w:t xml:space="preserve"> является более предпочтительным для векторизации, так как алгоритм </w:t>
+      </w:r>
+      <w:r>
+        <w:t>Зонга-Суня</w:t>
+      </w:r>
+      <w:r>
+        <w:t xml:space="preserve"> имеет недостаток в виде ступенчатости </w:t>
+      </w:r>
+      <w:proofErr w:type="spellStart"/>
+      <w:r>
+        <w:t>скелетизируемых</w:t>
+      </w:r>
+      <w:proofErr w:type="spellEnd"/>
+      <w:r>
+        <w:t xml:space="preserve"> объектов, что является излишним и, как следствие, усложняет векторизацию.</w:t>
+      </w:r>
+    </w:p>
+    <w:tbl>
+      <w:tblPr>
+        <w:tblStyle w:val="af0"/>
+        <w:tblW w:w="0" w:type="auto"/>
+        <w:tblBorders>
+          <w:top w:val="none" w:sz="0" w:space="0" w:color="auto"/>
+          <w:left w:val="none" w:sz="0" w:space="0" w:color="auto"/>
+          <w:bottom w:val="none" w:sz="0" w:space="0" w:color="auto"/>
+          <w:right w:val="none" w:sz="0" w:space="0" w:color="auto"/>
+          <w:insideH w:val="none" w:sz="0" w:space="0" w:color="auto"/>
+          <w:insideV w:val="none" w:sz="0" w:space="0" w:color="auto"/>
+        </w:tblBorders>
+        <w:tblLook w:val="04A0" w:firstRow="1" w:lastRow="0" w:firstColumn="1" w:lastColumn="0" w:noHBand="0" w:noVBand="1"/>
+      </w:tblPr>
+      <w:tblGrid>
+        <w:gridCol w:w="4813"/>
+        <w:gridCol w:w="4814"/>
+      </w:tblGrid>
+      <w:tr>
+        <w:tc>
+          <w:tcPr>
+            <w:tcW w:w="4813" w:type="dxa"/>
+          </w:tcPr>
+          <w:p>
+            <w:pPr>
+              <w:ind w:firstLine="0"/>
+              <w:jc w:val="center"/>
+            </w:pPr>
+            <w:r>
+              <w:rPr>
+                <w:noProof/>
+                <w:lang w:eastAsia="ru-RU"/>
+              </w:rPr>
+              <w:lastRenderedPageBreak/>
+              <w:drawing>
+                <wp:inline distT="0" distB="0" distL="0" distR="0">
+                  <wp:extent cx="2495550" cy="2495550"/>
+                  <wp:effectExtent l="0" t="0" r="0" b="0"/>
+                  <wp:docPr id="1" name="Рисунок 1" descr="C:\Users\alex\AppData\Local\Microsoft\Windows\INetCache\Content.Word\ZhangSuenSkeletization_sample_big.png"/>
+                  <wp:cNvGraphicFramePr>
+                    <a:graphicFrameLocks xmlns:a="http://schemas.openxmlformats.org/drawingml/2006/main" noChangeAspect="1"/>
+                  </wp:cNvGraphicFramePr>
+                  <a:graphic xmlns:a="http://schemas.openxmlformats.org/drawingml/2006/main">
+                    <a:graphicData uri="http://schemas.openxmlformats.org/drawingml/2006/picture">
+                      <pic:pic xmlns:pic="http://schemas.openxmlformats.org/drawingml/2006/picture">
+                        <pic:nvPicPr>
+                          <pic:cNvPr id="0" name="Picture 18" descr="C:\Users\alex\AppData\Local\Microsoft\Windows\INetCache\Content.Word\ZhangSuenSkeletization_sample_big.png"/>
+                          <pic:cNvPicPr>
+                            <a:picLocks noChangeAspect="1" noChangeArrowheads="1"/>
+                          </pic:cNvPicPr>
+                        </pic:nvPicPr>
+                        <pic:blipFill>
+                          <a:blip r:embed="rId12">
+                            <a:extLst>
+                              <a:ext uri="{28A0092B-C50C-407E-A947-70E740481C1C}">
+                                <a14:useLocalDpi xmlns:a14="http://schemas.microsoft.com/office/drawing/2010/main" val="0"/>
+                              </a:ext>
+                            </a:extLst>
+                          </a:blip>
+                          <a:srcRect/>
+                          <a:stretch>
+                            <a:fillRect/>
+                          </a:stretch>
+                        </pic:blipFill>
+                        <pic:spPr bwMode="auto">
+                          <a:xfrm>
+                            <a:off x="0" y="0"/>
+                            <a:ext cx="2495550" cy="2495550"/>
+                          </a:xfrm>
+                          <a:prstGeom prst="rect">
+                            <a:avLst/>
+                          </a:prstGeom>
+                          <a:noFill/>
+                          <a:ln>
+                            <a:noFill/>
+                          </a:ln>
+                        </pic:spPr>
+                      </pic:pic>
+                    </a:graphicData>
+                  </a:graphic>
+                </wp:inline>
+              </w:drawing>
+            </w:r>
+          </w:p>
+          <w:p>
+            <w:pPr>
+              <w:ind w:firstLine="0"/>
+              <w:jc w:val="center"/>
+            </w:pPr>
+            <w:r>
+              <w:t xml:space="preserve">Пример выполнения алгоритма </w:t>
+            </w:r>
+            <w:r>
+              <w:t>Зонга-Суня</w:t>
+            </w:r>
+            <w:r>
+              <w:t>.</w:t>
+            </w:r>
+          </w:p>
+        </w:tc>
+        <w:tc>
+          <w:tcPr>
+            <w:tcW w:w="4814" w:type="dxa"/>
+          </w:tcPr>
+          <w:p>
+            <w:pPr>
+              <w:ind w:firstLine="0"/>
+              <w:jc w:val="center"/>
+            </w:pPr>
+            <w:r>
+              <w:rPr>
+                <w:noProof/>
+                <w:lang w:eastAsia="ru-RU"/>
+              </w:rPr>
+              <w:drawing>
+                <wp:inline distT="0" distB="0" distL="0" distR="0">
+                  <wp:extent cx="2495550" cy="2495550"/>
+                  <wp:effectExtent l="0" t="0" r="0" b="0"/>
+                  <wp:docPr id="2" name="Рисунок 2" descr="C:\Users\alex\AppData\Local\Microsoft\Windows\INetCache\Content.Word\GuoHallSkeletization_sample_big.png"/>
+                  <wp:cNvGraphicFramePr>
+                    <a:graphicFrameLocks xmlns:a="http://schemas.openxmlformats.org/drawingml/2006/main" noChangeAspect="1"/>
+                  </wp:cNvGraphicFramePr>
+                  <a:graphic xmlns:a="http://schemas.openxmlformats.org/drawingml/2006/main">
+                    <a:graphicData uri="http://schemas.openxmlformats.org/drawingml/2006/picture">
+                      <pic:pic xmlns:pic="http://schemas.openxmlformats.org/drawingml/2006/picture">
+                        <pic:nvPicPr>
+                          <pic:cNvPr id="0" name="Picture 20" descr="C:\Users\alex\AppData\Local\Microsoft\Windows\INetCache\Content.Word\GuoHallSkeletization_sample_big.png"/>
+                          <pic:cNvPicPr>
+                            <a:picLocks noChangeAspect="1" noChangeArrowheads="1"/>
+                          </pic:cNvPicPr>
+                        </pic:nvPicPr>
+                        <pic:blipFill>
+                          <a:blip r:embed="rId13">
+                            <a:extLst>
+                              <a:ext uri="{28A0092B-C50C-407E-A947-70E740481C1C}">
+                                <a14:useLocalDpi xmlns:a14="http://schemas.microsoft.com/office/drawing/2010/main" val="0"/>
+                              </a:ext>
+                            </a:extLst>
+                          </a:blip>
+                          <a:srcRect/>
+                          <a:stretch>
+                            <a:fillRect/>
+                          </a:stretch>
+                        </pic:blipFill>
+                        <pic:spPr bwMode="auto">
+                          <a:xfrm>
+                            <a:off x="0" y="0"/>
+                            <a:ext cx="2495550" cy="2495550"/>
+                          </a:xfrm>
+                          <a:prstGeom prst="rect">
+                            <a:avLst/>
+                          </a:prstGeom>
+                          <a:noFill/>
+                          <a:ln>
+                            <a:noFill/>
+                          </a:ln>
+                        </pic:spPr>
+                      </pic:pic>
+                    </a:graphicData>
+                  </a:graphic>
+                </wp:inline>
+              </w:drawing>
+            </w:r>
+          </w:p>
+          <w:p>
+            <w:pPr>
+              <w:ind w:firstLine="0"/>
+              <w:jc w:val="center"/>
+            </w:pPr>
+            <w:r>
+              <w:t xml:space="preserve">Пример выполнения алгоритма </w:t>
+            </w:r>
+            <w:proofErr w:type="spellStart"/>
+            <w:r>
+              <w:rPr>
+                <w:rFonts w:eastAsiaTheme="minorEastAsia"/>
+              </w:rPr>
+              <w:t>Гуо-Хелла</w:t>
+            </w:r>
+            <w:proofErr w:type="spellEnd"/>
+            <w:r>
+              <w:t>.</w:t>
+            </w:r>
+          </w:p>
+        </w:tc>
+      </w:tr>
+    </w:tbl>
+    <w:p>
+      <w:pPr>
+        <w:spacing w:after="160" w:line="259" w:lineRule="auto"/>
+        <w:ind w:firstLine="708"/>
+        <w:jc w:val="left"/>
+      </w:pPr>
     </w:p>
     <w:p>
       <w:pPr>
@@ -5905,15 +8346,15 @@
       <w:pPr>
         <w:pStyle w:val="1"/>
       </w:pPr>
-      <w:bookmarkStart w:id="11" w:name="_Toc483257025"/>
+      <w:bookmarkStart w:id="12" w:name="_Toc483431072"/>
       <w:r>
         <w:lastRenderedPageBreak/>
         <w:t>Литература</w:t>
       </w:r>
-      <w:bookmarkEnd w:id="11"/>
-    </w:p>
-    <w:p>
-      <w:hyperlink r:id="rId12" w:history="1">
+      <w:bookmarkEnd w:id="12"/>
+    </w:p>
+    <w:p>
+      <w:hyperlink r:id="rId14" w:history="1">
         <w:r>
           <w:rPr>
             <w:rStyle w:val="a7"/>
@@ -5923,7 +8364,7 @@
       </w:hyperlink>
     </w:p>
     <w:p>
-      <w:hyperlink r:id="rId13" w:history="1">
+      <w:hyperlink r:id="rId15" w:history="1">
         <w:r>
           <w:rPr>
             <w:rStyle w:val="a7"/>
@@ -5934,7 +8375,7 @@
     </w:p>
     <w:p/>
     <w:sectPr>
-      <w:footerReference w:type="default" r:id="rId14"/>
+      <w:footerReference w:type="default" r:id="rId16"/>
       <w:pgSz w:w="11906" w:h="16838"/>
       <w:pgMar w:top="1134" w:right="851" w:bottom="1134" w:left="1418" w:header="709" w:footer="709" w:gutter="0"/>
       <w:cols w:space="708"/>
@@ -5980,7 +8421,6 @@
         <w:docPartUnique/>
       </w:docPartObj>
     </w:sdtPr>
-    <w:sdtEndPr/>
     <w:sdtContent>
       <w:p>
         <w:pPr>
@@ -6000,7 +8440,7 @@
           <w:rPr>
             <w:noProof/>
           </w:rPr>
-          <w:t>8</w:t>
+          <w:t>11</w:t>
         </w:r>
         <w:r>
           <w:fldChar w:fldCharType="end"/>
@@ -7564,6 +10004,7 @@
     <w:rsidRoot w:val="002337E0"/>
     <w:rsid w:val="002337E0"/>
     <w:rsid w:val="009373D2"/>
+    <w:rsid w:val="00D22F94"/>
   </w:rsids>
   <m:mathPr>
     <m:mathFont m:val="Cambria Math"/>
@@ -8012,7 +10453,7 @@
     <w:basedOn w:val="a0"/>
     <w:uiPriority w:val="99"/>
     <w:semiHidden/>
-    <w:rsid w:val="002337E0"/>
+    <w:rsid w:val="00D22F94"/>
     <w:rPr>
       <w:color w:val="808080"/>
     </w:rPr>
@@ -8293,7 +10734,7 @@
 </file>
 
 <file path=customXml/itemProps1.xml><?xml version="1.0" encoding="utf-8"?>
-<ds:datastoreItem xmlns:ds="http://schemas.openxmlformats.org/officeDocument/2006/customXml" ds:itemID="{5907072E-91B8-462F-83E2-3EF328815E41}">
+<ds:datastoreItem xmlns:ds="http://schemas.openxmlformats.org/officeDocument/2006/customXml" ds:itemID="{299B95F4-061D-4353-B0C4-95CB4DD635F6}">
   <ds:schemaRefs>
     <ds:schemaRef ds:uri="http://schemas.openxmlformats.org/officeDocument/2006/bibliography"/>
   </ds:schemaRefs>

</xml_diff>

<commit_message>
Described common structure of dissertation
</commit_message>
<xml_diff>
--- a/docs/Магистерская диссертация. Дёгтев А.С..docx
+++ b/docs/Магистерская диссертация. Дёгтев А.С..docx
@@ -322,7 +322,48 @@
           <w:sz w:val="32"/>
           <w:szCs w:val="32"/>
         </w:rPr>
-        <w:t>Формирование топологической векторной модели машиностроительного чертежа</w:t>
+        <w:t xml:space="preserve">Формирование топологической векторной модели </w:t>
+      </w:r>
+      <w:r>
+        <w:rPr>
+          <w:b/>
+          <w:sz w:val="32"/>
+          <w:szCs w:val="32"/>
+        </w:rPr>
+        <w:t>растровых</w:t>
+      </w:r>
+      <w:r>
+        <w:rPr>
+          <w:b/>
+          <w:sz w:val="32"/>
+          <w:szCs w:val="32"/>
+        </w:rPr>
+        <w:t xml:space="preserve"> 2</w:t>
+      </w:r>
+      <w:r>
+        <w:rPr>
+          <w:b/>
+          <w:sz w:val="32"/>
+          <w:szCs w:val="32"/>
+          <w:lang w:val="en-US"/>
+        </w:rPr>
+        <w:t>D</w:t>
+      </w:r>
+      <w:r>
+        <w:rPr>
+          <w:b/>
+          <w:sz w:val="32"/>
+          <w:szCs w:val="32"/>
+        </w:rPr>
+        <w:t>-</w:t>
+      </w:r>
+      <w:r>
+        <w:rPr>
+          <w:b/>
+          <w:sz w:val="32"/>
+          <w:szCs w:val="32"/>
+        </w:rPr>
+        <w:t>чертежей</w:t>
       </w:r>
       <w:r>
         <w:rPr>
@@ -1011,7 +1052,6 @@
         <w:rPr>
           <w:sz w:val="28"/>
           <w:szCs w:val="28"/>
-          <w:lang w:val="en-US"/>
         </w:rPr>
       </w:pPr>
       <w:r>
@@ -1025,7 +1065,6 @@
         <w:rPr>
           <w:sz w:val="28"/>
           <w:szCs w:val="28"/>
-          <w:lang w:val="en-US"/>
         </w:rPr>
         <w:t>17</w:t>
       </w:r>
@@ -1057,15 +1096,41 @@
           <w:szCs w:val="32"/>
         </w:rPr>
         <w:lastRenderedPageBreak/>
+        <w:t>Аннотация</w:t>
+      </w:r>
+    </w:p>
+    <w:p>
+      <w:bookmarkStart w:id="0" w:name="_GoBack"/>
+      <w:bookmarkEnd w:id="0"/>
+    </w:p>
+    <w:p>
+      <w:r>
+        <w:br w:type="page"/>
+      </w:r>
+    </w:p>
+    <w:p>
+      <w:pPr>
+        <w:spacing w:after="240"/>
+        <w:jc w:val="center"/>
+        <w:rPr>
+          <w:b/>
+          <w:sz w:val="32"/>
+          <w:szCs w:val="32"/>
+        </w:rPr>
+      </w:pPr>
+      <w:r>
+        <w:rPr>
+          <w:b/>
+          <w:sz w:val="32"/>
+          <w:szCs w:val="32"/>
+        </w:rPr>
+        <w:lastRenderedPageBreak/>
         <w:t>Содержание</w:t>
       </w:r>
     </w:p>
     <w:p>
       <w:pPr>
         <w:pStyle w:val="11"/>
-        <w:tabs>
-          <w:tab w:val="right" w:leader="dot" w:pos="9627"/>
-        </w:tabs>
         <w:rPr>
           <w:rFonts w:asciiTheme="minorHAnsi" w:eastAsiaTheme="minorEastAsia" w:hAnsiTheme="minorHAnsi"/>
           <w:noProof/>
@@ -1082,13 +1147,13 @@
       <w:r>
         <w:fldChar w:fldCharType="separate"/>
       </w:r>
-      <w:hyperlink w:anchor="_Toc483431061" w:history="1">
+      <w:hyperlink w:anchor="_Toc483774013" w:history="1">
         <w:r>
           <w:rPr>
             <w:rStyle w:val="a7"/>
             <w:noProof/>
           </w:rPr>
-          <w:t>Введение</w:t>
+          <w:t>1. Теоретическая часть</w:t>
         </w:r>
         <w:r>
           <w:rPr>
@@ -1109,7 +1174,7 @@
             <w:noProof/>
             <w:webHidden/>
           </w:rPr>
-          <w:instrText xml:space="preserve"> PAGEREF _Toc483431061 \h </w:instrText>
+          <w:instrText xml:space="preserve"> PAGEREF _Toc483774013 \h </w:instrText>
         </w:r>
         <w:r>
           <w:rPr>
@@ -1129,7 +1194,7 @@
             <w:noProof/>
             <w:webHidden/>
           </w:rPr>
-          <w:t>3</w:t>
+          <w:t>6</w:t>
         </w:r>
         <w:r>
           <w:rPr>
@@ -1142,7 +1207,7 @@
     </w:p>
     <w:p>
       <w:pPr>
-        <w:pStyle w:val="11"/>
+        <w:pStyle w:val="21"/>
         <w:tabs>
           <w:tab w:val="right" w:leader="dot" w:pos="9627"/>
         </w:tabs>
@@ -1153,13 +1218,13 @@
           <w:lang w:eastAsia="ru-RU"/>
         </w:rPr>
       </w:pPr>
-      <w:hyperlink w:anchor="_Toc483431062" w:history="1">
+      <w:hyperlink w:anchor="_Toc483774014" w:history="1">
         <w:r>
           <w:rPr>
             <w:rStyle w:val="a7"/>
             <w:noProof/>
           </w:rPr>
-          <w:t>Алгоритмическое обеспечение</w:t>
+          <w:t>1.1. Существующие системы векторизации растровых изображений</w:t>
         </w:r>
         <w:r>
           <w:rPr>
@@ -1180,7 +1245,7 @@
             <w:noProof/>
             <w:webHidden/>
           </w:rPr>
-          <w:instrText xml:space="preserve"> PAGEREF _Toc483431062 \h </w:instrText>
+          <w:instrText xml:space="preserve"> PAGEREF _Toc483774014 \h </w:instrText>
         </w:r>
         <w:r>
           <w:rPr>
@@ -1200,7 +1265,285 @@
             <w:noProof/>
             <w:webHidden/>
           </w:rPr>
-          <w:t>4</w:t>
+          <w:t>6</w:t>
+        </w:r>
+        <w:r>
+          <w:rPr>
+            <w:noProof/>
+            <w:webHidden/>
+          </w:rPr>
+          <w:fldChar w:fldCharType="end"/>
+        </w:r>
+      </w:hyperlink>
+    </w:p>
+    <w:p>
+      <w:pPr>
+        <w:pStyle w:val="31"/>
+        <w:tabs>
+          <w:tab w:val="right" w:leader="dot" w:pos="9627"/>
+        </w:tabs>
+        <w:rPr>
+          <w:rFonts w:asciiTheme="minorHAnsi" w:eastAsiaTheme="minorEastAsia" w:hAnsiTheme="minorHAnsi"/>
+          <w:noProof/>
+          <w:sz w:val="22"/>
+          <w:lang w:eastAsia="ru-RU"/>
+        </w:rPr>
+      </w:pPr>
+      <w:hyperlink w:anchor="_Toc483774015" w:history="1">
+        <w:r>
+          <w:rPr>
+            <w:rStyle w:val="a7"/>
+            <w:noProof/>
+          </w:rPr>
+          <w:t>1.1.1. RasterDesk</w:t>
+        </w:r>
+        <w:r>
+          <w:rPr>
+            <w:noProof/>
+            <w:webHidden/>
+          </w:rPr>
+          <w:tab/>
+        </w:r>
+        <w:r>
+          <w:rPr>
+            <w:noProof/>
+            <w:webHidden/>
+          </w:rPr>
+          <w:fldChar w:fldCharType="begin"/>
+        </w:r>
+        <w:r>
+          <w:rPr>
+            <w:noProof/>
+            <w:webHidden/>
+          </w:rPr>
+          <w:instrText xml:space="preserve"> PAGEREF _Toc483774015 \h </w:instrText>
+        </w:r>
+        <w:r>
+          <w:rPr>
+            <w:noProof/>
+            <w:webHidden/>
+          </w:rPr>
+        </w:r>
+        <w:r>
+          <w:rPr>
+            <w:noProof/>
+            <w:webHidden/>
+          </w:rPr>
+          <w:fldChar w:fldCharType="separate"/>
+        </w:r>
+        <w:r>
+          <w:rPr>
+            <w:noProof/>
+            <w:webHidden/>
+          </w:rPr>
+          <w:t>6</w:t>
+        </w:r>
+        <w:r>
+          <w:rPr>
+            <w:noProof/>
+            <w:webHidden/>
+          </w:rPr>
+          <w:fldChar w:fldCharType="end"/>
+        </w:r>
+      </w:hyperlink>
+    </w:p>
+    <w:p>
+      <w:pPr>
+        <w:pStyle w:val="31"/>
+        <w:tabs>
+          <w:tab w:val="right" w:leader="dot" w:pos="9627"/>
+        </w:tabs>
+        <w:rPr>
+          <w:rFonts w:asciiTheme="minorHAnsi" w:eastAsiaTheme="minorEastAsia" w:hAnsiTheme="minorHAnsi"/>
+          <w:noProof/>
+          <w:sz w:val="22"/>
+          <w:lang w:eastAsia="ru-RU"/>
+        </w:rPr>
+      </w:pPr>
+      <w:hyperlink w:anchor="_Toc483774016" w:history="1">
+        <w:r>
+          <w:rPr>
+            <w:rStyle w:val="a7"/>
+            <w:noProof/>
+          </w:rPr>
+          <w:t>1.1.2. Spotlight</w:t>
+        </w:r>
+        <w:r>
+          <w:rPr>
+            <w:noProof/>
+            <w:webHidden/>
+          </w:rPr>
+          <w:tab/>
+        </w:r>
+        <w:r>
+          <w:rPr>
+            <w:noProof/>
+            <w:webHidden/>
+          </w:rPr>
+          <w:fldChar w:fldCharType="begin"/>
+        </w:r>
+        <w:r>
+          <w:rPr>
+            <w:noProof/>
+            <w:webHidden/>
+          </w:rPr>
+          <w:instrText xml:space="preserve"> PAGEREF _Toc483774016 \h </w:instrText>
+        </w:r>
+        <w:r>
+          <w:rPr>
+            <w:noProof/>
+            <w:webHidden/>
+          </w:rPr>
+        </w:r>
+        <w:r>
+          <w:rPr>
+            <w:noProof/>
+            <w:webHidden/>
+          </w:rPr>
+          <w:fldChar w:fldCharType="separate"/>
+        </w:r>
+        <w:r>
+          <w:rPr>
+            <w:noProof/>
+            <w:webHidden/>
+          </w:rPr>
+          <w:t>7</w:t>
+        </w:r>
+        <w:r>
+          <w:rPr>
+            <w:noProof/>
+            <w:webHidden/>
+          </w:rPr>
+          <w:fldChar w:fldCharType="end"/>
+        </w:r>
+      </w:hyperlink>
+    </w:p>
+    <w:p>
+      <w:pPr>
+        <w:pStyle w:val="11"/>
+        <w:rPr>
+          <w:rFonts w:asciiTheme="minorHAnsi" w:eastAsiaTheme="minorEastAsia" w:hAnsiTheme="minorHAnsi"/>
+          <w:noProof/>
+          <w:sz w:val="22"/>
+          <w:lang w:eastAsia="ru-RU"/>
+        </w:rPr>
+      </w:pPr>
+      <w:hyperlink w:anchor="_Toc483774017" w:history="1">
+        <w:r>
+          <w:rPr>
+            <w:rStyle w:val="a7"/>
+            <w:noProof/>
+          </w:rPr>
+          <w:t>2. Постановка задачи</w:t>
+        </w:r>
+        <w:r>
+          <w:rPr>
+            <w:noProof/>
+            <w:webHidden/>
+          </w:rPr>
+          <w:tab/>
+        </w:r>
+        <w:r>
+          <w:rPr>
+            <w:noProof/>
+            <w:webHidden/>
+          </w:rPr>
+          <w:fldChar w:fldCharType="begin"/>
+        </w:r>
+        <w:r>
+          <w:rPr>
+            <w:noProof/>
+            <w:webHidden/>
+          </w:rPr>
+          <w:instrText xml:space="preserve"> PAGEREF _Toc483774017 \h </w:instrText>
+        </w:r>
+        <w:r>
+          <w:rPr>
+            <w:noProof/>
+            <w:webHidden/>
+          </w:rPr>
+        </w:r>
+        <w:r>
+          <w:rPr>
+            <w:noProof/>
+            <w:webHidden/>
+          </w:rPr>
+          <w:fldChar w:fldCharType="separate"/>
+        </w:r>
+        <w:r>
+          <w:rPr>
+            <w:noProof/>
+            <w:webHidden/>
+          </w:rPr>
+          <w:t>8</w:t>
+        </w:r>
+        <w:r>
+          <w:rPr>
+            <w:noProof/>
+            <w:webHidden/>
+          </w:rPr>
+          <w:fldChar w:fldCharType="end"/>
+        </w:r>
+      </w:hyperlink>
+    </w:p>
+    <w:p>
+      <w:pPr>
+        <w:pStyle w:val="11"/>
+        <w:rPr>
+          <w:rFonts w:asciiTheme="minorHAnsi" w:eastAsiaTheme="minorEastAsia" w:hAnsiTheme="minorHAnsi"/>
+          <w:noProof/>
+          <w:sz w:val="22"/>
+          <w:lang w:eastAsia="ru-RU"/>
+        </w:rPr>
+      </w:pPr>
+      <w:hyperlink w:anchor="_Toc483774018" w:history="1">
+        <w:r>
+          <w:rPr>
+            <w:rStyle w:val="a7"/>
+            <w:noProof/>
+          </w:rPr>
+          <w:t>3. Алгоритмическое обеспечение</w:t>
+        </w:r>
+        <w:r>
+          <w:rPr>
+            <w:noProof/>
+            <w:webHidden/>
+          </w:rPr>
+          <w:tab/>
+        </w:r>
+        <w:r>
+          <w:rPr>
+            <w:noProof/>
+            <w:webHidden/>
+          </w:rPr>
+          <w:fldChar w:fldCharType="begin"/>
+        </w:r>
+        <w:r>
+          <w:rPr>
+            <w:noProof/>
+            <w:webHidden/>
+          </w:rPr>
+          <w:instrText xml:space="preserve"> PAGEREF _Toc483774018 \h </w:instrText>
+        </w:r>
+        <w:r>
+          <w:rPr>
+            <w:noProof/>
+            <w:webHidden/>
+          </w:rPr>
+        </w:r>
+        <w:r>
+          <w:rPr>
+            <w:noProof/>
+            <w:webHidden/>
+          </w:rPr>
+          <w:fldChar w:fldCharType="separate"/>
+        </w:r>
+        <w:r>
+          <w:rPr>
+            <w:noProof/>
+            <w:webHidden/>
+          </w:rPr>
+          <w:t>9</w:t>
         </w:r>
         <w:r>
           <w:rPr>
@@ -1224,13 +1567,13 @@
           <w:lang w:eastAsia="ru-RU"/>
         </w:rPr>
       </w:pPr>
-      <w:hyperlink w:anchor="_Toc483431063" w:history="1">
+      <w:hyperlink w:anchor="_Toc483774019" w:history="1">
         <w:r>
           <w:rPr>
             <w:rStyle w:val="a7"/>
             <w:noProof/>
           </w:rPr>
-          <w:t>Преобразование изображения в оттенки серого</w:t>
+          <w:t>3.1. Преобразование изображения в оттенки серого</w:t>
         </w:r>
         <w:r>
           <w:rPr>
@@ -1251,7 +1594,7 @@
             <w:noProof/>
             <w:webHidden/>
           </w:rPr>
-          <w:instrText xml:space="preserve"> PAGEREF _Toc483431063 \h </w:instrText>
+          <w:instrText xml:space="preserve"> PAGEREF _Toc483774019 \h </w:instrText>
         </w:r>
         <w:r>
           <w:rPr>
@@ -1271,7 +1614,7 @@
             <w:noProof/>
             <w:webHidden/>
           </w:rPr>
-          <w:t>4</w:t>
+          <w:t>9</w:t>
         </w:r>
         <w:r>
           <w:rPr>
@@ -1295,13 +1638,13 @@
           <w:lang w:eastAsia="ru-RU"/>
         </w:rPr>
       </w:pPr>
-      <w:hyperlink w:anchor="_Toc483431064" w:history="1">
+      <w:hyperlink w:anchor="_Toc483774020" w:history="1">
         <w:r>
           <w:rPr>
             <w:rStyle w:val="a7"/>
             <w:noProof/>
           </w:rPr>
-          <w:t>Инвертация изображения</w:t>
+          <w:t>3.2. Инвертация изображения</w:t>
         </w:r>
         <w:r>
           <w:rPr>
@@ -1322,7 +1665,7 @@
             <w:noProof/>
             <w:webHidden/>
           </w:rPr>
-          <w:instrText xml:space="preserve"> PAGEREF _Toc483431064 \h </w:instrText>
+          <w:instrText xml:space="preserve"> PAGEREF _Toc483774020 \h </w:instrText>
         </w:r>
         <w:r>
           <w:rPr>
@@ -1342,7 +1685,7 @@
             <w:noProof/>
             <w:webHidden/>
           </w:rPr>
-          <w:t>5</w:t>
+          <w:t>10</w:t>
         </w:r>
         <w:r>
           <w:rPr>
@@ -1366,13 +1709,13 @@
           <w:lang w:eastAsia="ru-RU"/>
         </w:rPr>
       </w:pPr>
-      <w:hyperlink w:anchor="_Toc483431065" w:history="1">
+      <w:hyperlink w:anchor="_Toc483774021" w:history="1">
         <w:r>
           <w:rPr>
             <w:rStyle w:val="a7"/>
             <w:noProof/>
           </w:rPr>
-          <w:t>Бинаризация изображения</w:t>
+          <w:t>3.3. Бинаризация изображения</w:t>
         </w:r>
         <w:r>
           <w:rPr>
@@ -1393,7 +1736,7 @@
             <w:noProof/>
             <w:webHidden/>
           </w:rPr>
-          <w:instrText xml:space="preserve"> PAGEREF _Toc483431065 \h </w:instrText>
+          <w:instrText xml:space="preserve"> PAGEREF _Toc483774021 \h </w:instrText>
         </w:r>
         <w:r>
           <w:rPr>
@@ -1413,7 +1756,7 @@
             <w:noProof/>
             <w:webHidden/>
           </w:rPr>
-          <w:t>5</w:t>
+          <w:t>10</w:t>
         </w:r>
         <w:r>
           <w:rPr>
@@ -1437,13 +1780,13 @@
           <w:lang w:eastAsia="ru-RU"/>
         </w:rPr>
       </w:pPr>
-      <w:hyperlink w:anchor="_Toc483431066" w:history="1">
+      <w:hyperlink w:anchor="_Toc483774022" w:history="1">
         <w:r>
           <w:rPr>
             <w:rStyle w:val="a7"/>
             <w:noProof/>
           </w:rPr>
-          <w:t>Бинаризация по пороговому значению</w:t>
+          <w:t>3.3.1. Бинаризация по пороговому значению</w:t>
         </w:r>
         <w:r>
           <w:rPr>
@@ -1464,7 +1807,7 @@
             <w:noProof/>
             <w:webHidden/>
           </w:rPr>
-          <w:instrText xml:space="preserve"> PAGEREF _Toc483431066 \h </w:instrText>
+          <w:instrText xml:space="preserve"> PAGEREF _Toc483774022 \h </w:instrText>
         </w:r>
         <w:r>
           <w:rPr>
@@ -1484,7 +1827,7 @@
             <w:noProof/>
             <w:webHidden/>
           </w:rPr>
-          <w:t>6</w:t>
+          <w:t>11</w:t>
         </w:r>
         <w:r>
           <w:rPr>
@@ -1508,13 +1851,13 @@
           <w:lang w:eastAsia="ru-RU"/>
         </w:rPr>
       </w:pPr>
-      <w:hyperlink w:anchor="_Toc483431067" w:history="1">
+      <w:hyperlink w:anchor="_Toc483774023" w:history="1">
         <w:r>
           <w:rPr>
             <w:rStyle w:val="a7"/>
             <w:noProof/>
           </w:rPr>
-          <w:t>Бинаризация с применением метода Оцу</w:t>
+          <w:t>3.3.2. Бинаризация с применением метода Оцу</w:t>
         </w:r>
         <w:r>
           <w:rPr>
@@ -1535,7 +1878,7 @@
             <w:noProof/>
             <w:webHidden/>
           </w:rPr>
-          <w:instrText xml:space="preserve"> PAGEREF _Toc483431067 \h </w:instrText>
+          <w:instrText xml:space="preserve"> PAGEREF _Toc483774023 \h </w:instrText>
         </w:r>
         <w:r>
           <w:rPr>
@@ -1555,7 +1898,7 @@
             <w:noProof/>
             <w:webHidden/>
           </w:rPr>
-          <w:t>6</w:t>
+          <w:t>11</w:t>
         </w:r>
         <w:r>
           <w:rPr>
@@ -1579,13 +1922,13 @@
           <w:lang w:eastAsia="ru-RU"/>
         </w:rPr>
       </w:pPr>
-      <w:hyperlink w:anchor="_Toc483431068" w:history="1">
+      <w:hyperlink w:anchor="_Toc483774024" w:history="1">
         <w:r>
           <w:rPr>
             <w:rStyle w:val="a7"/>
             <w:noProof/>
           </w:rPr>
-          <w:t>Удаление «шумов» на изображении</w:t>
+          <w:t>3.4. Удаление «шумов» на изображении</w:t>
         </w:r>
         <w:r>
           <w:rPr>
@@ -1606,7 +1949,7 @@
             <w:noProof/>
             <w:webHidden/>
           </w:rPr>
-          <w:instrText xml:space="preserve"> PAGEREF _Toc483431068 \h </w:instrText>
+          <w:instrText xml:space="preserve"> PAGEREF _Toc483774024 \h </w:instrText>
         </w:r>
         <w:r>
           <w:rPr>
@@ -1626,7 +1969,7 @@
             <w:noProof/>
             <w:webHidden/>
           </w:rPr>
-          <w:t>7</w:t>
+          <w:t>12</w:t>
         </w:r>
         <w:r>
           <w:rPr>
@@ -1650,13 +1993,13 @@
           <w:lang w:eastAsia="ru-RU"/>
         </w:rPr>
       </w:pPr>
-      <w:hyperlink w:anchor="_Toc483431069" w:history="1">
+      <w:hyperlink w:anchor="_Toc483774025" w:history="1">
         <w:r>
           <w:rPr>
             <w:rStyle w:val="a7"/>
             <w:noProof/>
           </w:rPr>
-          <w:t>Скелетизация</w:t>
+          <w:t>3.5. Скелетизация</w:t>
         </w:r>
         <w:r>
           <w:rPr>
@@ -1677,7 +2020,7 @@
             <w:noProof/>
             <w:webHidden/>
           </w:rPr>
-          <w:instrText xml:space="preserve"> PAGEREF _Toc483431069 \h </w:instrText>
+          <w:instrText xml:space="preserve"> PAGEREF _Toc483774025 \h </w:instrText>
         </w:r>
         <w:r>
           <w:rPr>
@@ -1697,7 +2040,7 @@
             <w:noProof/>
             <w:webHidden/>
           </w:rPr>
-          <w:t>7</w:t>
+          <w:t>12</w:t>
         </w:r>
         <w:r>
           <w:rPr>
@@ -1721,13 +2064,13 @@
           <w:lang w:eastAsia="ru-RU"/>
         </w:rPr>
       </w:pPr>
-      <w:hyperlink w:anchor="_Toc483431070" w:history="1">
+      <w:hyperlink w:anchor="_Toc483774026" w:history="1">
         <w:r>
           <w:rPr>
             <w:rStyle w:val="a7"/>
             <w:noProof/>
           </w:rPr>
-          <w:t>Алгоритм Зонга-Суня</w:t>
+          <w:t>3.5.1. Алгоритм Зонга-Суня (Zhang-Suen)</w:t>
         </w:r>
         <w:r>
           <w:rPr>
@@ -1748,7 +2091,7 @@
             <w:noProof/>
             <w:webHidden/>
           </w:rPr>
-          <w:instrText xml:space="preserve"> PAGEREF _Toc483431070 \h </w:instrText>
+          <w:instrText xml:space="preserve"> PAGEREF _Toc483774026 \h </w:instrText>
         </w:r>
         <w:r>
           <w:rPr>
@@ -1768,7 +2111,7 @@
             <w:noProof/>
             <w:webHidden/>
           </w:rPr>
-          <w:t>8</w:t>
+          <w:t>13</w:t>
         </w:r>
         <w:r>
           <w:rPr>
@@ -1792,13 +2135,43 @@
           <w:lang w:eastAsia="ru-RU"/>
         </w:rPr>
       </w:pPr>
-      <w:hyperlink w:anchor="_Toc483431071" w:history="1">
+      <w:hyperlink w:anchor="_Toc483774027" w:history="1">
         <w:r>
           <w:rPr>
             <w:rStyle w:val="a7"/>
             <w:noProof/>
           </w:rPr>
-          <w:t>Алгоритм Гуо-Хелла</w:t>
+          <w:t>3.5.2. Алгоритм Гуо-Хелла (</w:t>
+        </w:r>
+        <w:r>
+          <w:rPr>
+            <w:rStyle w:val="a7"/>
+            <w:noProof/>
+            <w:lang w:val="en-US"/>
+          </w:rPr>
+          <w:t>Guo</w:t>
+        </w:r>
+        <w:r>
+          <w:rPr>
+            <w:rStyle w:val="a7"/>
+            <w:noProof/>
+          </w:rPr>
+          <w:t>-</w:t>
+        </w:r>
+        <w:r>
+          <w:rPr>
+            <w:rStyle w:val="a7"/>
+            <w:noProof/>
+            <w:lang w:val="en-US"/>
+          </w:rPr>
+          <w:t>Hall</w:t>
+        </w:r>
+        <w:r>
+          <w:rPr>
+            <w:rStyle w:val="a7"/>
+            <w:noProof/>
+          </w:rPr>
+          <w:t>)</w:t>
         </w:r>
         <w:r>
           <w:rPr>
@@ -1819,7 +2192,7 @@
             <w:noProof/>
             <w:webHidden/>
           </w:rPr>
-          <w:instrText xml:space="preserve"> PAGEREF _Toc483431071 \h </w:instrText>
+          <w:instrText xml:space="preserve"> PAGEREF _Toc483774027 \h </w:instrText>
         </w:r>
         <w:r>
           <w:rPr>
@@ -1839,7 +2212,7 @@
             <w:noProof/>
             <w:webHidden/>
           </w:rPr>
-          <w:t>9</w:t>
+          <w:t>14</w:t>
         </w:r>
         <w:r>
           <w:rPr>
@@ -1852,7 +2225,7 @@
     </w:p>
     <w:p>
       <w:pPr>
-        <w:pStyle w:val="11"/>
+        <w:pStyle w:val="21"/>
         <w:tabs>
           <w:tab w:val="right" w:leader="dot" w:pos="9627"/>
         </w:tabs>
@@ -1863,13 +2236,13 @@
           <w:lang w:eastAsia="ru-RU"/>
         </w:rPr>
       </w:pPr>
-      <w:hyperlink w:anchor="_Toc483431072" w:history="1">
+      <w:hyperlink w:anchor="_Toc483774028" w:history="1">
         <w:r>
           <w:rPr>
             <w:rStyle w:val="a7"/>
             <w:noProof/>
           </w:rPr>
-          <w:t>Литература</w:t>
+          <w:t>3.6. Векторизация</w:t>
         </w:r>
         <w:r>
           <w:rPr>
@@ -1890,7 +2263,7 @@
             <w:noProof/>
             <w:webHidden/>
           </w:rPr>
-          <w:instrText xml:space="preserve"> PAGEREF _Toc483431072 \h </w:instrText>
+          <w:instrText xml:space="preserve"> PAGEREF _Toc483774028 \h </w:instrText>
         </w:r>
         <w:r>
           <w:rPr>
@@ -1910,7 +2283,7 @@
             <w:noProof/>
             <w:webHidden/>
           </w:rPr>
-          <w:t>11</w:t>
+          <w:t>15</w:t>
         </w:r>
         <w:r>
           <w:rPr>
@@ -1922,24 +2295,770 @@
       </w:hyperlink>
     </w:p>
     <w:p>
+      <w:pPr>
+        <w:pStyle w:val="31"/>
+        <w:tabs>
+          <w:tab w:val="right" w:leader="dot" w:pos="9627"/>
+        </w:tabs>
+        <w:rPr>
+          <w:rFonts w:asciiTheme="minorHAnsi" w:eastAsiaTheme="minorEastAsia" w:hAnsiTheme="minorHAnsi"/>
+          <w:noProof/>
+          <w:sz w:val="22"/>
+          <w:lang w:eastAsia="ru-RU"/>
+        </w:rPr>
+      </w:pPr>
+      <w:hyperlink w:anchor="_Toc483774029" w:history="1">
+        <w:r>
+          <w:rPr>
+            <w:rStyle w:val="a7"/>
+            <w:noProof/>
+          </w:rPr>
+          <w:t>3.6.1. Алгоритм векторизации</w:t>
+        </w:r>
+        <w:r>
+          <w:rPr>
+            <w:noProof/>
+            <w:webHidden/>
+          </w:rPr>
+          <w:tab/>
+        </w:r>
+        <w:r>
+          <w:rPr>
+            <w:noProof/>
+            <w:webHidden/>
+          </w:rPr>
+          <w:fldChar w:fldCharType="begin"/>
+        </w:r>
+        <w:r>
+          <w:rPr>
+            <w:noProof/>
+            <w:webHidden/>
+          </w:rPr>
+          <w:instrText xml:space="preserve"> PAGEREF _Toc483774029 \h </w:instrText>
+        </w:r>
+        <w:r>
+          <w:rPr>
+            <w:noProof/>
+            <w:webHidden/>
+          </w:rPr>
+        </w:r>
+        <w:r>
+          <w:rPr>
+            <w:noProof/>
+            <w:webHidden/>
+          </w:rPr>
+          <w:fldChar w:fldCharType="separate"/>
+        </w:r>
+        <w:r>
+          <w:rPr>
+            <w:noProof/>
+            <w:webHidden/>
+          </w:rPr>
+          <w:t>15</w:t>
+        </w:r>
+        <w:r>
+          <w:rPr>
+            <w:noProof/>
+            <w:webHidden/>
+          </w:rPr>
+          <w:fldChar w:fldCharType="end"/>
+        </w:r>
+      </w:hyperlink>
+    </w:p>
+    <w:p>
+      <w:pPr>
+        <w:pStyle w:val="31"/>
+        <w:tabs>
+          <w:tab w:val="right" w:leader="dot" w:pos="9627"/>
+        </w:tabs>
+        <w:rPr>
+          <w:rFonts w:asciiTheme="minorHAnsi" w:eastAsiaTheme="minorEastAsia" w:hAnsiTheme="minorHAnsi"/>
+          <w:noProof/>
+          <w:sz w:val="22"/>
+          <w:lang w:eastAsia="ru-RU"/>
+        </w:rPr>
+      </w:pPr>
+      <w:hyperlink w:anchor="_Toc483774030" w:history="1">
+        <w:r>
+          <w:rPr>
+            <w:rStyle w:val="a7"/>
+            <w:noProof/>
+          </w:rPr>
+          <w:t>3.6.2. Описание алгоритма</w:t>
+        </w:r>
+        <w:r>
+          <w:rPr>
+            <w:noProof/>
+            <w:webHidden/>
+          </w:rPr>
+          <w:tab/>
+        </w:r>
+        <w:r>
+          <w:rPr>
+            <w:noProof/>
+            <w:webHidden/>
+          </w:rPr>
+          <w:fldChar w:fldCharType="begin"/>
+        </w:r>
+        <w:r>
+          <w:rPr>
+            <w:noProof/>
+            <w:webHidden/>
+          </w:rPr>
+          <w:instrText xml:space="preserve"> PAGEREF _Toc483774030 \h </w:instrText>
+        </w:r>
+        <w:r>
+          <w:rPr>
+            <w:noProof/>
+            <w:webHidden/>
+          </w:rPr>
+        </w:r>
+        <w:r>
+          <w:rPr>
+            <w:noProof/>
+            <w:webHidden/>
+          </w:rPr>
+          <w:fldChar w:fldCharType="separate"/>
+        </w:r>
+        <w:r>
+          <w:rPr>
+            <w:noProof/>
+            <w:webHidden/>
+          </w:rPr>
+          <w:t>16</w:t>
+        </w:r>
+        <w:r>
+          <w:rPr>
+            <w:noProof/>
+            <w:webHidden/>
+          </w:rPr>
+          <w:fldChar w:fldCharType="end"/>
+        </w:r>
+      </w:hyperlink>
+    </w:p>
+    <w:p>
+      <w:pPr>
+        <w:pStyle w:val="11"/>
+        <w:rPr>
+          <w:rFonts w:asciiTheme="minorHAnsi" w:eastAsiaTheme="minorEastAsia" w:hAnsiTheme="minorHAnsi"/>
+          <w:noProof/>
+          <w:sz w:val="22"/>
+          <w:lang w:eastAsia="ru-RU"/>
+        </w:rPr>
+      </w:pPr>
+      <w:hyperlink w:anchor="_Toc483774031" w:history="1">
+        <w:r>
+          <w:rPr>
+            <w:rStyle w:val="a7"/>
+            <w:noProof/>
+          </w:rPr>
+          <w:t>4. Информационное обеспечение</w:t>
+        </w:r>
+        <w:r>
+          <w:rPr>
+            <w:noProof/>
+            <w:webHidden/>
+          </w:rPr>
+          <w:tab/>
+        </w:r>
+        <w:r>
+          <w:rPr>
+            <w:noProof/>
+            <w:webHidden/>
+          </w:rPr>
+          <w:fldChar w:fldCharType="begin"/>
+        </w:r>
+        <w:r>
+          <w:rPr>
+            <w:noProof/>
+            <w:webHidden/>
+          </w:rPr>
+          <w:instrText xml:space="preserve"> PAGEREF _Toc483774031 \h </w:instrText>
+        </w:r>
+        <w:r>
+          <w:rPr>
+            <w:noProof/>
+            <w:webHidden/>
+          </w:rPr>
+        </w:r>
+        <w:r>
+          <w:rPr>
+            <w:noProof/>
+            <w:webHidden/>
+          </w:rPr>
+          <w:fldChar w:fldCharType="separate"/>
+        </w:r>
+        <w:r>
+          <w:rPr>
+            <w:noProof/>
+            <w:webHidden/>
+          </w:rPr>
+          <w:t>19</w:t>
+        </w:r>
+        <w:r>
+          <w:rPr>
+            <w:noProof/>
+            <w:webHidden/>
+          </w:rPr>
+          <w:fldChar w:fldCharType="end"/>
+        </w:r>
+      </w:hyperlink>
+    </w:p>
+    <w:p>
+      <w:pPr>
+        <w:pStyle w:val="11"/>
+        <w:rPr>
+          <w:rFonts w:asciiTheme="minorHAnsi" w:eastAsiaTheme="minorEastAsia" w:hAnsiTheme="minorHAnsi"/>
+          <w:noProof/>
+          <w:sz w:val="22"/>
+          <w:lang w:eastAsia="ru-RU"/>
+        </w:rPr>
+      </w:pPr>
+      <w:hyperlink w:anchor="_Toc483774032" w:history="1">
+        <w:r>
+          <w:rPr>
+            <w:rStyle w:val="a7"/>
+            <w:noProof/>
+          </w:rPr>
+          <w:t>5. Разработанное программное обеспечение</w:t>
+        </w:r>
+        <w:r>
+          <w:rPr>
+            <w:noProof/>
+            <w:webHidden/>
+          </w:rPr>
+          <w:tab/>
+        </w:r>
+        <w:r>
+          <w:rPr>
+            <w:noProof/>
+            <w:webHidden/>
+          </w:rPr>
+          <w:fldChar w:fldCharType="begin"/>
+        </w:r>
+        <w:r>
+          <w:rPr>
+            <w:noProof/>
+            <w:webHidden/>
+          </w:rPr>
+          <w:instrText xml:space="preserve"> PAGEREF _Toc483774032 \h </w:instrText>
+        </w:r>
+        <w:r>
+          <w:rPr>
+            <w:noProof/>
+            <w:webHidden/>
+          </w:rPr>
+        </w:r>
+        <w:r>
+          <w:rPr>
+            <w:noProof/>
+            <w:webHidden/>
+          </w:rPr>
+          <w:fldChar w:fldCharType="separate"/>
+        </w:r>
+        <w:r>
+          <w:rPr>
+            <w:noProof/>
+            <w:webHidden/>
+          </w:rPr>
+          <w:t>20</w:t>
+        </w:r>
+        <w:r>
+          <w:rPr>
+            <w:noProof/>
+            <w:webHidden/>
+          </w:rPr>
+          <w:fldChar w:fldCharType="end"/>
+        </w:r>
+      </w:hyperlink>
+    </w:p>
+    <w:p>
+      <w:pPr>
+        <w:pStyle w:val="21"/>
+        <w:tabs>
+          <w:tab w:val="right" w:leader="dot" w:pos="9627"/>
+        </w:tabs>
+        <w:rPr>
+          <w:rFonts w:asciiTheme="minorHAnsi" w:eastAsiaTheme="minorEastAsia" w:hAnsiTheme="minorHAnsi"/>
+          <w:noProof/>
+          <w:sz w:val="22"/>
+          <w:lang w:eastAsia="ru-RU"/>
+        </w:rPr>
+      </w:pPr>
+      <w:hyperlink w:anchor="_Toc483774033" w:history="1">
+        <w:r>
+          <w:rPr>
+            <w:rStyle w:val="a7"/>
+            <w:noProof/>
+          </w:rPr>
+          <w:t>5.1. Условия функционирования</w:t>
+        </w:r>
+        <w:r>
+          <w:rPr>
+            <w:noProof/>
+            <w:webHidden/>
+          </w:rPr>
+          <w:tab/>
+        </w:r>
+        <w:r>
+          <w:rPr>
+            <w:noProof/>
+            <w:webHidden/>
+          </w:rPr>
+          <w:fldChar w:fldCharType="begin"/>
+        </w:r>
+        <w:r>
+          <w:rPr>
+            <w:noProof/>
+            <w:webHidden/>
+          </w:rPr>
+          <w:instrText xml:space="preserve"> PAGEREF _Toc483774033 \h </w:instrText>
+        </w:r>
+        <w:r>
+          <w:rPr>
+            <w:noProof/>
+            <w:webHidden/>
+          </w:rPr>
+        </w:r>
+        <w:r>
+          <w:rPr>
+            <w:noProof/>
+            <w:webHidden/>
+          </w:rPr>
+          <w:fldChar w:fldCharType="separate"/>
+        </w:r>
+        <w:r>
+          <w:rPr>
+            <w:noProof/>
+            <w:webHidden/>
+          </w:rPr>
+          <w:t>20</w:t>
+        </w:r>
+        <w:r>
+          <w:rPr>
+            <w:noProof/>
+            <w:webHidden/>
+          </w:rPr>
+          <w:fldChar w:fldCharType="end"/>
+        </w:r>
+      </w:hyperlink>
+    </w:p>
+    <w:p>
+      <w:pPr>
+        <w:pStyle w:val="21"/>
+        <w:tabs>
+          <w:tab w:val="right" w:leader="dot" w:pos="9627"/>
+        </w:tabs>
+        <w:rPr>
+          <w:rFonts w:asciiTheme="minorHAnsi" w:eastAsiaTheme="minorEastAsia" w:hAnsiTheme="minorHAnsi"/>
+          <w:noProof/>
+          <w:sz w:val="22"/>
+          <w:lang w:eastAsia="ru-RU"/>
+        </w:rPr>
+      </w:pPr>
+      <w:hyperlink w:anchor="_Toc483774034" w:history="1">
+        <w:r>
+          <w:rPr>
+            <w:rStyle w:val="a7"/>
+            <w:noProof/>
+          </w:rPr>
+          <w:t>5.2. Диаграмма связей разработанных классов</w:t>
+        </w:r>
+        <w:r>
+          <w:rPr>
+            <w:noProof/>
+            <w:webHidden/>
+          </w:rPr>
+          <w:tab/>
+        </w:r>
+        <w:r>
+          <w:rPr>
+            <w:noProof/>
+            <w:webHidden/>
+          </w:rPr>
+          <w:fldChar w:fldCharType="begin"/>
+        </w:r>
+        <w:r>
+          <w:rPr>
+            <w:noProof/>
+            <w:webHidden/>
+          </w:rPr>
+          <w:instrText xml:space="preserve"> PAGEREF _Toc483774034 \h </w:instrText>
+        </w:r>
+        <w:r>
+          <w:rPr>
+            <w:noProof/>
+            <w:webHidden/>
+          </w:rPr>
+        </w:r>
+        <w:r>
+          <w:rPr>
+            <w:noProof/>
+            <w:webHidden/>
+          </w:rPr>
+          <w:fldChar w:fldCharType="separate"/>
+        </w:r>
+        <w:r>
+          <w:rPr>
+            <w:noProof/>
+            <w:webHidden/>
+          </w:rPr>
+          <w:t>20</w:t>
+        </w:r>
+        <w:r>
+          <w:rPr>
+            <w:noProof/>
+            <w:webHidden/>
+          </w:rPr>
+          <w:fldChar w:fldCharType="end"/>
+        </w:r>
+      </w:hyperlink>
+    </w:p>
+    <w:p>
+      <w:pPr>
+        <w:pStyle w:val="11"/>
+        <w:rPr>
+          <w:rFonts w:asciiTheme="minorHAnsi" w:eastAsiaTheme="minorEastAsia" w:hAnsiTheme="minorHAnsi"/>
+          <w:noProof/>
+          <w:sz w:val="22"/>
+          <w:lang w:eastAsia="ru-RU"/>
+        </w:rPr>
+      </w:pPr>
+      <w:hyperlink w:anchor="_Toc483774035" w:history="1">
+        <w:r>
+          <w:rPr>
+            <w:rStyle w:val="a7"/>
+            <w:noProof/>
+          </w:rPr>
+          <w:t>6. Руководство пользователя к разработанному программному продукту</w:t>
+        </w:r>
+        <w:r>
+          <w:rPr>
+            <w:noProof/>
+            <w:webHidden/>
+          </w:rPr>
+          <w:tab/>
+        </w:r>
+        <w:r>
+          <w:rPr>
+            <w:noProof/>
+            <w:webHidden/>
+          </w:rPr>
+          <w:fldChar w:fldCharType="begin"/>
+        </w:r>
+        <w:r>
+          <w:rPr>
+            <w:noProof/>
+            <w:webHidden/>
+          </w:rPr>
+          <w:instrText xml:space="preserve"> PAGEREF _Toc483774035 \h </w:instrText>
+        </w:r>
+        <w:r>
+          <w:rPr>
+            <w:noProof/>
+            <w:webHidden/>
+          </w:rPr>
+        </w:r>
+        <w:r>
+          <w:rPr>
+            <w:noProof/>
+            <w:webHidden/>
+          </w:rPr>
+          <w:fldChar w:fldCharType="separate"/>
+        </w:r>
+        <w:r>
+          <w:rPr>
+            <w:noProof/>
+            <w:webHidden/>
+          </w:rPr>
+          <w:t>21</w:t>
+        </w:r>
+        <w:r>
+          <w:rPr>
+            <w:noProof/>
+            <w:webHidden/>
+          </w:rPr>
+          <w:fldChar w:fldCharType="end"/>
+        </w:r>
+      </w:hyperlink>
+    </w:p>
+    <w:p>
+      <w:pPr>
+        <w:pStyle w:val="11"/>
+        <w:rPr>
+          <w:rFonts w:asciiTheme="minorHAnsi" w:eastAsiaTheme="minorEastAsia" w:hAnsiTheme="minorHAnsi"/>
+          <w:noProof/>
+          <w:sz w:val="22"/>
+          <w:lang w:eastAsia="ru-RU"/>
+        </w:rPr>
+      </w:pPr>
+      <w:hyperlink w:anchor="_Toc483774036" w:history="1">
+        <w:r>
+          <w:rPr>
+            <w:rStyle w:val="a7"/>
+            <w:noProof/>
+          </w:rPr>
+          <w:t>7. Заключение</w:t>
+        </w:r>
+        <w:r>
+          <w:rPr>
+            <w:noProof/>
+            <w:webHidden/>
+          </w:rPr>
+          <w:tab/>
+        </w:r>
+        <w:r>
+          <w:rPr>
+            <w:noProof/>
+            <w:webHidden/>
+          </w:rPr>
+          <w:fldChar w:fldCharType="begin"/>
+        </w:r>
+        <w:r>
+          <w:rPr>
+            <w:noProof/>
+            <w:webHidden/>
+          </w:rPr>
+          <w:instrText xml:space="preserve"> PAGEREF _Toc483774036 \h </w:instrText>
+        </w:r>
+        <w:r>
+          <w:rPr>
+            <w:noProof/>
+            <w:webHidden/>
+          </w:rPr>
+        </w:r>
+        <w:r>
+          <w:rPr>
+            <w:noProof/>
+            <w:webHidden/>
+          </w:rPr>
+          <w:fldChar w:fldCharType="separate"/>
+        </w:r>
+        <w:r>
+          <w:rPr>
+            <w:noProof/>
+            <w:webHidden/>
+          </w:rPr>
+          <w:t>22</w:t>
+        </w:r>
+        <w:r>
+          <w:rPr>
+            <w:noProof/>
+            <w:webHidden/>
+          </w:rPr>
+          <w:fldChar w:fldCharType="end"/>
+        </w:r>
+      </w:hyperlink>
+    </w:p>
+    <w:p>
+      <w:pPr>
+        <w:pStyle w:val="11"/>
+        <w:rPr>
+          <w:rFonts w:asciiTheme="minorHAnsi" w:eastAsiaTheme="minorEastAsia" w:hAnsiTheme="minorHAnsi"/>
+          <w:noProof/>
+          <w:sz w:val="22"/>
+          <w:lang w:eastAsia="ru-RU"/>
+        </w:rPr>
+      </w:pPr>
+      <w:hyperlink w:anchor="_Toc483774037" w:history="1">
+        <w:r>
+          <w:rPr>
+            <w:rStyle w:val="a7"/>
+            <w:noProof/>
+          </w:rPr>
+          <w:t>8. Литература</w:t>
+        </w:r>
+        <w:r>
+          <w:rPr>
+            <w:noProof/>
+            <w:webHidden/>
+          </w:rPr>
+          <w:tab/>
+        </w:r>
+        <w:r>
+          <w:rPr>
+            <w:noProof/>
+            <w:webHidden/>
+          </w:rPr>
+          <w:fldChar w:fldCharType="begin"/>
+        </w:r>
+        <w:r>
+          <w:rPr>
+            <w:noProof/>
+            <w:webHidden/>
+          </w:rPr>
+          <w:instrText xml:space="preserve"> PAGEREF _Toc483774037 \h </w:instrText>
+        </w:r>
+        <w:r>
+          <w:rPr>
+            <w:noProof/>
+            <w:webHidden/>
+          </w:rPr>
+        </w:r>
+        <w:r>
+          <w:rPr>
+            <w:noProof/>
+            <w:webHidden/>
+          </w:rPr>
+          <w:fldChar w:fldCharType="separate"/>
+        </w:r>
+        <w:r>
+          <w:rPr>
+            <w:noProof/>
+            <w:webHidden/>
+          </w:rPr>
+          <w:t>23</w:t>
+        </w:r>
+        <w:r>
+          <w:rPr>
+            <w:noProof/>
+            <w:webHidden/>
+          </w:rPr>
+          <w:fldChar w:fldCharType="end"/>
+        </w:r>
+      </w:hyperlink>
+    </w:p>
+    <w:p>
       <w:r>
         <w:fldChar w:fldCharType="end"/>
       </w:r>
+    </w:p>
+    <w:p>
       <w:r>
         <w:br w:type="page"/>
       </w:r>
     </w:p>
     <w:p>
       <w:pPr>
-        <w:pStyle w:val="1"/>
-      </w:pPr>
-      <w:bookmarkStart w:id="0" w:name="_Toc483431061"/>
-      <w:r>
+        <w:jc w:val="center"/>
+        <w:rPr>
+          <w:b/>
+          <w:sz w:val="32"/>
+          <w:szCs w:val="32"/>
+        </w:rPr>
+      </w:pPr>
+      <w:r>
+        <w:rPr>
+          <w:b/>
+          <w:sz w:val="32"/>
+          <w:szCs w:val="32"/>
+        </w:rPr>
+        <w:lastRenderedPageBreak/>
+        <w:t>Глоссарий</w:t>
+      </w:r>
+    </w:p>
+    <w:p>
+      <w:r>
+        <w:rPr>
+          <w:b/>
+        </w:rPr>
+        <w:t>Бинарное изображение</w:t>
+      </w:r>
+      <w:r>
+        <w:t xml:space="preserve"> – изображение, состоящее из пикселей двух типов: фоновых точек и активных точек.</w:t>
+      </w:r>
+    </w:p>
+    <w:p>
+      <w:pPr>
+        <w:pStyle w:val="af2"/>
+      </w:pPr>
+    </w:p>
+    <w:p>
+      <w:pPr>
+        <w:spacing w:after="160" w:line="259" w:lineRule="auto"/>
+        <w:ind w:firstLine="0"/>
+        <w:jc w:val="left"/>
+        <w:rPr>
+          <w:rFonts w:eastAsiaTheme="majorEastAsia" w:cstheme="majorBidi"/>
+          <w:b/>
+          <w:sz w:val="32"/>
+          <w:szCs w:val="32"/>
+        </w:rPr>
+      </w:pPr>
+      <w:r>
+        <w:br w:type="page"/>
+      </w:r>
+    </w:p>
+    <w:p>
+      <w:pPr>
+        <w:jc w:val="center"/>
+        <w:rPr>
+          <w:b/>
+          <w:sz w:val="32"/>
+          <w:szCs w:val="32"/>
+        </w:rPr>
+      </w:pPr>
+      <w:r>
+        <w:rPr>
+          <w:b/>
+          <w:sz w:val="32"/>
+          <w:szCs w:val="32"/>
+        </w:rPr>
         <w:lastRenderedPageBreak/>
         <w:t>Введение</w:t>
       </w:r>
-      <w:bookmarkEnd w:id="0"/>
-    </w:p>
+    </w:p>
+    <w:p>
+      <w:r>
+        <w:t>Различные возможности и границы применения вычислительной техники для автоматизации проектирования определяются уровнем формализации научно-технических знаний в конкретной отрасли. Чем глубже разработана теория того или иного класса технических систем, тем большие возможности объективно существуют для автоматизации процесса их проектирования.</w:t>
+      </w:r>
+    </w:p>
+    <w:p>
+      <w:r>
+        <w:t>Применение ЭВМ при проектно-конструкторских работах в своем развитии прошло несколько стадий и претерпело значительные изменения. С появлением вычислительной техники был сделан акцент на автоматизацию проектных задач, имеющих четко выраженный расчетный характер, когда реализовывались методики, ориентированные на ручное проектирование. Затем, по мере накопления опыта, стали создавать программы автоматизированных расчетов на основе методов вычислительной математики (параметрическая оптимизация, метод конечных элементов и т. п.). С внедрением специализированных терминальных устройств появляются универсальные программы для ЭВМ для решения как расчетных, так и некоторых рутинных проектных задач (изготовление чертежей, спецификаций, текстовых документов и т. п.).</w:t>
+      </w:r>
+    </w:p>
+    <w:p>
+      <w:r>
+        <w:t xml:space="preserve">Решение проблем автоматизации проектирования с помощью ЭВМ основывается на системном подходе, т. е. на создании и внедрении САПР – систем автоматизированного проектирования технических объектов, которые решают весь комплекс задач от анализа задания до разработки полного объема конструкторской и технологической документации. Это достигается за счет объединения современных технических средств и математического обеспечения, параметры и характеристики которых выбираются с максимальным учетом особенностей задач проектно-конструкторского процесса. Примерами таких систем могут служить </w:t>
+      </w:r>
+      <w:proofErr w:type="spellStart"/>
+      <w:r>
+        <w:t>AutoCAD</w:t>
+      </w:r>
+      <w:proofErr w:type="spellEnd"/>
+      <w:r>
+        <w:t xml:space="preserve">, КОМПАС-3D, </w:t>
+      </w:r>
+      <w:proofErr w:type="spellStart"/>
+      <w:r>
+        <w:t>CorelCAD</w:t>
+      </w:r>
+      <w:proofErr w:type="spellEnd"/>
+      <w:r>
+        <w:t xml:space="preserve">. Однако следует заметить, что основной целью указанных САПР является создание конструкторских документов, но важной частью разработки является и анализ готовых машиностроительных чертежей, в том числе и векторизация существующих чертежей в растровом формате. Указанные САПР не имеют возможности анализировать чертеж на предмет геометрических объектов, что является существенным недостатком этих систем, так как при отсутствии возможности автоматического обнаружения объектов приходится воссоздавать чертеж заново, что может привести к ошибкам и, следовательно, к неверно спроектированному объекту. Не стоит забывать о том, что многие конструкторские документы, в том числе и чертежи, создаются вручную с помощью кульмана. Проанализировать данный чертеж на предмет наличия </w:t>
+      </w:r>
+      <w:r>
+        <w:lastRenderedPageBreak/>
+        <w:t>геометрических ошибок, не привнося искажений, достаточно проблематично. Важной областью разработки машиностроительной документации является хранение.</w:t>
+      </w:r>
+    </w:p>
+    <w:p>
+      <w:r>
+        <w:t>В последнее время наметилась тенденция на переход к электронным архивам хранения. Следовательно, проблема обнаружения геометрических объектов на растровых сканированных чертежах, так же, как и занесения в электронный архив, является актуальной.</w:t>
+      </w:r>
+    </w:p>
+    <w:p>
+      <w:r>
+        <w:rPr>
+          <w:b/>
+        </w:rPr>
+        <w:t>Цель работы</w:t>
+      </w:r>
+      <w:r>
+        <w:t xml:space="preserve"> – разработка информационного, алгоритмического и программного обеспечения подсистемы </w:t>
+      </w:r>
+      <w:r>
+        <w:t>ф</w:t>
+      </w:r>
+      <w:r>
+        <w:t>ормирование топологической векторной модели растрового 2D-</w:t>
+      </w:r>
+      <w:r>
+        <w:t>изображениях машиностроительных чертежей.</w:t>
+      </w:r>
+    </w:p>
+    <w:p/>
     <w:p>
       <w:pPr>
         <w:spacing w:after="160" w:line="259" w:lineRule="auto"/>
@@ -1953,12 +3072,471 @@
       <w:pPr>
         <w:pStyle w:val="1"/>
       </w:pPr>
-      <w:bookmarkStart w:id="1" w:name="_Toc483431062"/>
+      <w:bookmarkStart w:id="1" w:name="_Toc483774013"/>
+      <w:r>
+        <w:lastRenderedPageBreak/>
+        <w:t>Теоретическая</w:t>
+      </w:r>
+      <w:r>
+        <w:t xml:space="preserve"> часть</w:t>
+      </w:r>
+      <w:bookmarkEnd w:id="1"/>
+    </w:p>
+    <w:p>
+      <w:r>
+        <w:t xml:space="preserve">Существует два способа </w:t>
+      </w:r>
+      <w:r>
+        <w:rPr>
+          <w:rStyle w:val="af1"/>
+          <w:b w:val="0"/>
+          <w:bCs w:val="0"/>
+        </w:rPr>
+        <w:t>векторизации чертежей</w:t>
+      </w:r>
+      <w:r>
+        <w:t>: помощью специальных программ и ручной.</w:t>
+      </w:r>
+    </w:p>
+    <w:p>
+      <w:r>
+        <w:t>При векторизации вручную растровый чертёж помещается на нижний слой, над ним создаётся ещё один слой. Далее выполняется сопоставление масштаба и обводка элементов чертежа.</w:t>
+      </w:r>
+    </w:p>
+    <w:p>
+      <w:r>
+        <w:t>Данный способ несовершенен по причине возможных ошибок, совершаемых человеком, и длительности ручной векторизации.</w:t>
+      </w:r>
+    </w:p>
+    <w:p>
+      <w:r>
+        <w:t>При векторизации при помощи специальных программ процесс может быть автоматическим или полуавтоматическим, что существенно повышает скорость работы с чертежами. Однако, как и в предыдущем методе, возможно появление различных ошибок, что требует контроля результата человеком.</w:t>
+      </w:r>
+    </w:p>
+    <w:p>
+      <w:pPr>
+        <w:pStyle w:val="2"/>
+      </w:pPr>
+      <w:bookmarkStart w:id="2" w:name="_Toc452214913"/>
+      <w:bookmarkStart w:id="3" w:name="_Toc483774014"/>
+      <w:r>
+        <w:t>Существующие системы векторизации растровых изображений</w:t>
+      </w:r>
+      <w:bookmarkEnd w:id="2"/>
+      <w:bookmarkEnd w:id="3"/>
+    </w:p>
+    <w:p>
+      <w:pPr>
+        <w:pStyle w:val="3"/>
+      </w:pPr>
+      <w:bookmarkStart w:id="4" w:name="_Toc483774015"/>
+      <w:proofErr w:type="spellStart"/>
+      <w:r>
+        <w:t>RasterDesk</w:t>
+      </w:r>
+      <w:bookmarkEnd w:id="4"/>
+      <w:proofErr w:type="spellEnd"/>
+    </w:p>
+    <w:p>
+      <w:proofErr w:type="spellStart"/>
+      <w:r>
+        <w:t>RasterDesk</w:t>
+      </w:r>
+      <w:proofErr w:type="spellEnd"/>
+      <w:r>
+        <w:t xml:space="preserve"> – графический редактор, дополняющий функции </w:t>
+      </w:r>
+      <w:proofErr w:type="spellStart"/>
+      <w:r>
+        <w:t>AutoCAD</w:t>
+      </w:r>
+      <w:proofErr w:type="spellEnd"/>
+      <w:r>
+        <w:t xml:space="preserve"> профессиональными инструментами для работы с растровыми изображениями.</w:t>
+      </w:r>
+    </w:p>
+    <w:p>
+      <w:proofErr w:type="spellStart"/>
+      <w:r>
+        <w:t>RasterDesk</w:t>
+      </w:r>
+      <w:proofErr w:type="spellEnd"/>
+      <w:r>
+        <w:t xml:space="preserve"> имеет две модификации: базовую (</w:t>
+      </w:r>
+      <w:proofErr w:type="spellStart"/>
+      <w:r>
+        <w:t>RasterDesk</w:t>
+      </w:r>
+      <w:proofErr w:type="spellEnd"/>
+      <w:r>
+        <w:t>) и профессиональную (</w:t>
+      </w:r>
+      <w:proofErr w:type="spellStart"/>
+      <w:r>
+        <w:t>RasterDesk</w:t>
+      </w:r>
+      <w:proofErr w:type="spellEnd"/>
+      <w:r>
+        <w:t xml:space="preserve"> </w:t>
+      </w:r>
+      <w:proofErr w:type="spellStart"/>
+      <w:r>
+        <w:t>Pro</w:t>
+      </w:r>
+      <w:proofErr w:type="spellEnd"/>
+      <w:r>
+        <w:t xml:space="preserve">). Базовая версия программы позволяет повысить качество отсканированного изображения, редактировать растровую графику с использованием инструментов </w:t>
+      </w:r>
+      <w:proofErr w:type="spellStart"/>
+      <w:r>
+        <w:t>AutoCAD</w:t>
+      </w:r>
+      <w:proofErr w:type="spellEnd"/>
+      <w:r>
+        <w:t xml:space="preserve"> и векторизовать растровое изображение в полуавтоматическом режиме. Профессиональная версия программы дополнена инструментами автоматической векторизации, автоматической векторной коррекции и модулем распознавания текстов </w:t>
+      </w:r>
+      <w:proofErr w:type="spellStart"/>
+      <w:r>
+        <w:t>Abbyy</w:t>
+      </w:r>
+      <w:proofErr w:type="spellEnd"/>
+      <w:r>
+        <w:t xml:space="preserve"> </w:t>
+      </w:r>
+      <w:proofErr w:type="spellStart"/>
+      <w:r>
+        <w:t>FineReader</w:t>
+      </w:r>
+      <w:proofErr w:type="spellEnd"/>
+      <w:r>
+        <w:t xml:space="preserve"> 10.</w:t>
+      </w:r>
+    </w:p>
+    <w:p>
+      <w:r>
+        <w:t>Данная программа платная, но имеются демонстрационные версии и временные версии.</w:t>
+      </w:r>
+    </w:p>
+    <w:p>
+      <w:r>
+        <w:t>Данный аналог частично удо</w:t>
+      </w:r>
+      <w:r>
+        <w:t>влетв</w:t>
+      </w:r>
+      <w:r>
+        <w:t xml:space="preserve">оряет поставленным требованиям (отсутствует сохранение топологической модели) и </w:t>
+      </w:r>
+      <w:r>
+        <w:t>распространяется на платной основе.</w:t>
+      </w:r>
+    </w:p>
+    <w:p>
+      <w:pPr>
+        <w:pStyle w:val="3"/>
+      </w:pPr>
+      <w:bookmarkStart w:id="5" w:name="_Toc483774016"/>
+      <w:proofErr w:type="spellStart"/>
+      <w:r>
+        <w:lastRenderedPageBreak/>
+        <w:t>Spotlight</w:t>
+      </w:r>
+      <w:bookmarkEnd w:id="5"/>
+      <w:proofErr w:type="spellEnd"/>
+    </w:p>
+    <w:p>
+      <w:pPr>
+        <w:rPr>
+          <w:lang w:val="en-US"/>
+        </w:rPr>
+      </w:pPr>
+      <w:proofErr w:type="spellStart"/>
+      <w:r>
+        <w:t>Spotlight</w:t>
+      </w:r>
+      <w:proofErr w:type="spellEnd"/>
+      <w:r>
+        <w:t xml:space="preserve"> – профессиональный гибридный графический редактор, позволяющий осуществить полный комплекс работ с растровыми монохромными, полутоновыми и цветными изображениями: отсканированными чертежами, картами, схемами и другими графическими материалами.</w:t>
+      </w:r>
+    </w:p>
+    <w:p>
+      <w:proofErr w:type="spellStart"/>
+      <w:r>
+        <w:t>Spotlight</w:t>
+      </w:r>
+      <w:proofErr w:type="spellEnd"/>
+      <w:r>
+        <w:t xml:space="preserve"> имеет две модификации: базовую (</w:t>
+      </w:r>
+      <w:proofErr w:type="spellStart"/>
+      <w:r>
+        <w:t>Spotlight</w:t>
+      </w:r>
+      <w:proofErr w:type="spellEnd"/>
+      <w:r>
+        <w:t>) и профессиональную (</w:t>
+      </w:r>
+      <w:proofErr w:type="spellStart"/>
+      <w:r>
+        <w:t>Spotlight</w:t>
+      </w:r>
+      <w:proofErr w:type="spellEnd"/>
+      <w:r>
+        <w:t xml:space="preserve"> </w:t>
+      </w:r>
+      <w:proofErr w:type="spellStart"/>
+      <w:r>
+        <w:t>Pro</w:t>
+      </w:r>
+      <w:proofErr w:type="spellEnd"/>
+      <w:r>
+        <w:t xml:space="preserve">). Базовая версия программы позволяет повысить качество отсканированного изображения, редактировать растровую и векторную графику, векторизовать растровое изображение в полуавтоматическом режиме. Профессиональная версия программы дополнена инструментами автоматической векторизации, автоматической векторной коррекции, модулем распознавания текстов </w:t>
+      </w:r>
+      <w:proofErr w:type="spellStart"/>
+      <w:r>
+        <w:t>Abbyy</w:t>
+      </w:r>
+      <w:proofErr w:type="spellEnd"/>
+      <w:r>
+        <w:t xml:space="preserve"> </w:t>
+      </w:r>
+      <w:proofErr w:type="spellStart"/>
+      <w:r>
+        <w:t>FineReader</w:t>
+      </w:r>
+      <w:proofErr w:type="spellEnd"/>
+      <w:r>
+        <w:t xml:space="preserve"> 10 и встроенным редактором кода, поддерживающим </w:t>
+      </w:r>
+      <w:proofErr w:type="spellStart"/>
+      <w:r>
+        <w:t>JavaScript</w:t>
+      </w:r>
+      <w:proofErr w:type="spellEnd"/>
+      <w:r>
+        <w:t xml:space="preserve"> или VB </w:t>
+      </w:r>
+      <w:proofErr w:type="spellStart"/>
+      <w:r>
+        <w:t>Script</w:t>
+      </w:r>
+      <w:proofErr w:type="spellEnd"/>
+      <w:r>
+        <w:t>.</w:t>
+      </w:r>
+    </w:p>
+    <w:p>
+      <w:r>
+        <w:t>Данная программа платная, но имеются демонстрационные версии и временные версии.</w:t>
+      </w:r>
+    </w:p>
+    <w:p>
+      <w:r>
+        <w:t>Данный аналог частично удовлетворяет поставленным требованиям (отсутствует сохранение топологической модели) и распространяется на платной основе.</w:t>
+      </w:r>
+    </w:p>
+    <w:p>
+      <w:r>
+        <w:t xml:space="preserve">Из всех рассмотренных программных продуктов, наиболее удовлетворяющим заданным требованиям является </w:t>
+      </w:r>
+      <w:proofErr w:type="spellStart"/>
+      <w:r>
+        <w:t>Spotlight</w:t>
+      </w:r>
+      <w:proofErr w:type="spellEnd"/>
+      <w:r>
+        <w:t xml:space="preserve">. Однако </w:t>
+      </w:r>
+      <w:r>
+        <w:t>отсутствует сохранение топологической модели</w:t>
+      </w:r>
+      <w:r>
+        <w:t xml:space="preserve"> и </w:t>
+      </w:r>
+      <w:r>
+        <w:t>данный продукт распространяется на платной основе. Таким образом, рассматриваемая проблема</w:t>
+      </w:r>
+      <w:r>
+        <w:t xml:space="preserve"> распознавания объектов</w:t>
+      </w:r>
+      <w:r>
+        <w:t xml:space="preserve"> на растровых изображениях на данный момент и в будущем будет актуальна в связи с всё большим распространением электронных средств проектирования и хранения чертежей.</w:t>
+      </w:r>
+    </w:p>
+    <w:p/>
+    <w:p>
+      <w:pPr>
+        <w:spacing w:after="160" w:line="259" w:lineRule="auto"/>
+        <w:ind w:firstLine="0"/>
+        <w:jc w:val="left"/>
+      </w:pPr>
+      <w:r>
+        <w:br w:type="page"/>
+      </w:r>
+    </w:p>
+    <w:p>
+      <w:pPr>
+        <w:pStyle w:val="1"/>
+      </w:pPr>
+      <w:bookmarkStart w:id="6" w:name="_Toc483774017"/>
+      <w:r>
+        <w:lastRenderedPageBreak/>
+        <w:t>Постановка задачи</w:t>
+      </w:r>
+      <w:bookmarkEnd w:id="6"/>
+    </w:p>
+    <w:p>
+      <w:r>
+        <w:t xml:space="preserve">Задано сканированное с листа формата A4 со значением DPI равным 300 и разрешением не более 5000х5000 пикселей растровое изображение в </w:t>
+      </w:r>
+      <w:r>
+        <w:t>одном из форматов</w:t>
+      </w:r>
+      <w:r>
+        <w:t xml:space="preserve"> </w:t>
+      </w:r>
+      <w:r>
+        <w:rPr>
+          <w:lang w:val="en-US"/>
+        </w:rPr>
+        <w:t>bmp</w:t>
+      </w:r>
+      <w:r>
+        <w:t xml:space="preserve">, </w:t>
+      </w:r>
+      <w:r>
+        <w:rPr>
+          <w:lang w:val="en-US"/>
+        </w:rPr>
+        <w:t>jpg</w:t>
+      </w:r>
+      <w:r>
+        <w:t xml:space="preserve">, </w:t>
+      </w:r>
+      <w:proofErr w:type="spellStart"/>
+      <w:r>
+        <w:t>png</w:t>
+      </w:r>
+      <w:proofErr w:type="spellEnd"/>
+      <w:r>
+        <w:t xml:space="preserve"> или </w:t>
+      </w:r>
+      <w:proofErr w:type="spellStart"/>
+      <w:r>
+        <w:t>tiff</w:t>
+      </w:r>
+      <w:proofErr w:type="spellEnd"/>
+      <w:r>
+        <w:t>.</w:t>
+      </w:r>
+    </w:p>
+    <w:p>
+      <w:r>
+        <w:t>Необходимо реализовать информационное, алгоритмическое и программное обеспечение автоматизированной подсистемы</w:t>
+      </w:r>
+      <w:r>
+        <w:t xml:space="preserve"> формирования</w:t>
+      </w:r>
+      <w:r>
+        <w:t xml:space="preserve"> топологической векторной модели 2D-чертежей</w:t>
+      </w:r>
+      <w:r>
+        <w:t xml:space="preserve"> на растровом изображении в формате </w:t>
+      </w:r>
+      <w:r>
+        <w:t>форматов</w:t>
+      </w:r>
+      <w:r>
+        <w:t xml:space="preserve"> </w:t>
+      </w:r>
+      <w:r>
+        <w:rPr>
+          <w:lang w:val="en-US"/>
+        </w:rPr>
+        <w:t>bmp</w:t>
+      </w:r>
+      <w:r>
+        <w:t xml:space="preserve">, </w:t>
+      </w:r>
+      <w:r>
+        <w:rPr>
+          <w:lang w:val="en-US"/>
+        </w:rPr>
+        <w:t>jpg</w:t>
+      </w:r>
+      <w:r>
+        <w:t xml:space="preserve">, </w:t>
+      </w:r>
+      <w:proofErr w:type="spellStart"/>
+      <w:r>
+        <w:t>png</w:t>
+      </w:r>
+      <w:proofErr w:type="spellEnd"/>
+      <w:r>
+        <w:t xml:space="preserve"> или </w:t>
+      </w:r>
+      <w:proofErr w:type="spellStart"/>
+      <w:r>
+        <w:t>tiff</w:t>
+      </w:r>
+      <w:proofErr w:type="spellEnd"/>
+      <w:r>
+        <w:t>.</w:t>
+      </w:r>
+    </w:p>
+    <w:p>
+      <w:pPr>
+        <w:jc w:val="center"/>
+      </w:pPr>
+      <w:r>
+        <w:pict>
+          <v:shapetype id="_x0000_t75" coordsize="21600,21600" o:spt="75" o:preferrelative="t" path="m@4@5l@4@11@9@11@9@5xe" filled="f" stroked="f">
+            <v:stroke joinstyle="miter"/>
+            <v:formulas>
+              <v:f eqn="if lineDrawn pixelLineWidth 0"/>
+              <v:f eqn="sum @0 1 0"/>
+              <v:f eqn="sum 0 0 @1"/>
+              <v:f eqn="prod @2 1 2"/>
+              <v:f eqn="prod @3 21600 pixelWidth"/>
+              <v:f eqn="prod @3 21600 pixelHeight"/>
+              <v:f eqn="sum @0 0 1"/>
+              <v:f eqn="prod @6 1 2"/>
+              <v:f eqn="prod @7 21600 pixelWidth"/>
+              <v:f eqn="sum @8 21600 0"/>
+              <v:f eqn="prod @7 21600 pixelHeight"/>
+              <v:f eqn="sum @10 21600 0"/>
+            </v:formulas>
+            <v:path o:extrusionok="f" gradientshapeok="t" o:connecttype="rect"/>
+            <o:lock v:ext="edit" aspectratio="t"/>
+          </v:shapetype>
+          <v:shape id="_x0000_i1045" type="#_x0000_t75" style="width:388.45pt;height:304.75pt">
+            <v:imagedata r:id="rId8" o:title="pic1"/>
+          </v:shape>
+        </w:pict>
+      </w:r>
+    </w:p>
+    <w:p/>
+    <w:p>
+      <w:pPr>
+        <w:spacing w:after="160" w:line="259" w:lineRule="auto"/>
+        <w:ind w:firstLine="0"/>
+        <w:jc w:val="left"/>
+      </w:pPr>
+      <w:r>
+        <w:br w:type="page"/>
+      </w:r>
+    </w:p>
+    <w:p>
+      <w:pPr>
+        <w:pStyle w:val="1"/>
+      </w:pPr>
+      <w:bookmarkStart w:id="7" w:name="_Toc483774018"/>
       <w:r>
         <w:lastRenderedPageBreak/>
         <w:t>Алгоритмическое обеспечение</w:t>
       </w:r>
-      <w:bookmarkEnd w:id="1"/>
+      <w:bookmarkEnd w:id="7"/>
     </w:p>
     <w:p>
       <w:r>
@@ -2098,7 +3676,7 @@
       <w:pPr>
         <w:pStyle w:val="2"/>
       </w:pPr>
-      <w:bookmarkStart w:id="2" w:name="_Toc483431063"/>
+      <w:bookmarkStart w:id="8" w:name="_Toc483774019"/>
       <w:r>
         <w:t xml:space="preserve">Преобразование </w:t>
       </w:r>
@@ -2108,7 +3686,7 @@
       <w:r>
         <w:t xml:space="preserve"> в оттенки серого</w:t>
       </w:r>
-      <w:bookmarkEnd w:id="2"/>
+      <w:bookmarkEnd w:id="8"/>
     </w:p>
     <w:p>
       <w:r>
@@ -2531,7 +4109,7 @@
       <w:pPr>
         <w:pStyle w:val="2"/>
       </w:pPr>
-      <w:bookmarkStart w:id="3" w:name="_Toc483431064"/>
+      <w:bookmarkStart w:id="9" w:name="_Toc483774020"/>
       <w:proofErr w:type="spellStart"/>
       <w:r>
         <w:t>Инвертация</w:t>
@@ -2540,7 +4118,7 @@
       <w:r>
         <w:t xml:space="preserve"> изображения</w:t>
       </w:r>
-      <w:bookmarkEnd w:id="3"/>
+      <w:bookmarkEnd w:id="9"/>
     </w:p>
     <w:p>
       <w:r>
@@ -2606,11 +4184,11 @@
       <w:pPr>
         <w:pStyle w:val="2"/>
       </w:pPr>
-      <w:bookmarkStart w:id="4" w:name="_Toc483431065"/>
+      <w:bookmarkStart w:id="10" w:name="_Toc483774021"/>
       <w:r>
         <w:t>Бинаризация изображения</w:t>
       </w:r>
-      <w:bookmarkEnd w:id="4"/>
+      <w:bookmarkEnd w:id="10"/>
     </w:p>
     <w:p>
       <w:r>
@@ -2685,11 +4263,11 @@
       <w:pPr>
         <w:pStyle w:val="3"/>
       </w:pPr>
-      <w:bookmarkStart w:id="5" w:name="_Toc483431066"/>
+      <w:bookmarkStart w:id="11" w:name="_Toc483774022"/>
       <w:r>
         <w:t>Бинаризация по пороговому значению</w:t>
       </w:r>
-      <w:bookmarkEnd w:id="5"/>
+      <w:bookmarkEnd w:id="11"/>
     </w:p>
     <w:p>
       <w:r>
@@ -2861,7 +4439,7 @@
       <w:pPr>
         <w:pStyle w:val="3"/>
       </w:pPr>
-      <w:bookmarkStart w:id="6" w:name="_Toc483431067"/>
+      <w:bookmarkStart w:id="12" w:name="_Toc483774023"/>
       <w:r>
         <w:t xml:space="preserve">Бинаризация </w:t>
       </w:r>
@@ -2875,7 +4453,7 @@
       <w:r>
         <w:t>у</w:t>
       </w:r>
-      <w:bookmarkEnd w:id="6"/>
+      <w:bookmarkEnd w:id="12"/>
       <w:proofErr w:type="spellEnd"/>
     </w:p>
     <w:p>
@@ -4176,12 +5754,12 @@
       <w:pPr>
         <w:pStyle w:val="2"/>
       </w:pPr>
-      <w:bookmarkStart w:id="7" w:name="_Toc483431068"/>
+      <w:bookmarkStart w:id="13" w:name="_Toc483774024"/>
       <w:r>
         <w:lastRenderedPageBreak/>
         <w:t>Удаление «шумов» на изображении</w:t>
       </w:r>
-      <w:bookmarkEnd w:id="7"/>
+      <w:bookmarkEnd w:id="13"/>
     </w:p>
     <w:p>
       <w:r>
@@ -4217,27 +5795,8 @@
     <w:p>
       <w:r>
         <w:pict>
-          <v:shapetype id="_x0000_t75" coordsize="21600,21600" o:spt="75" o:preferrelative="t" path="m@4@5l@4@11@9@11@9@5xe" filled="f" stroked="f">
-            <v:stroke joinstyle="miter"/>
-            <v:formulas>
-              <v:f eqn="if lineDrawn pixelLineWidth 0"/>
-              <v:f eqn="sum @0 1 0"/>
-              <v:f eqn="sum 0 0 @1"/>
-              <v:f eqn="prod @2 1 2"/>
-              <v:f eqn="prod @3 21600 pixelWidth"/>
-              <v:f eqn="prod @3 21600 pixelHeight"/>
-              <v:f eqn="sum @0 0 1"/>
-              <v:f eqn="prod @6 1 2"/>
-              <v:f eqn="prod @7 21600 pixelWidth"/>
-              <v:f eqn="sum @8 21600 0"/>
-              <v:f eqn="prod @7 21600 pixelHeight"/>
-              <v:f eqn="sum @10 21600 0"/>
-            </v:formulas>
-            <v:path o:extrusionok="f" gradientshapeok="t" o:connecttype="rect"/>
-            <o:lock v:ext="edit" aspectratio="t"/>
-          </v:shapetype>
-          <v:shape id="_x0000_i1025" type="#_x0000_t75" style="width:204.75pt;height:204.75pt">
-            <v:imagedata r:id="rId8" o:title="6_out_4_GuoHallSkeletization"/>
+          <v:shape id="_x0000_i1025" type="#_x0000_t75" style="width:205.1pt;height:205.1pt">
+            <v:imagedata r:id="rId9" o:title="6_out_4_GuoHallSkeletization"/>
           </v:shape>
         </w:pict>
       </w:r>
@@ -4246,8 +5805,8 @@
       </w:r>
       <w:r>
         <w:pict>
-          <v:shape id="_x0000_i1026" type="#_x0000_t75" style="width:202.5pt;height:202.5pt">
-            <v:imagedata r:id="rId9" o:title="6_out_5_GuoHallSkeletization"/>
+          <v:shape id="_x0000_i1026" type="#_x0000_t75" style="width:202.6pt;height:202.6pt">
+            <v:imagedata r:id="rId10" o:title="6_out_5_GuoHallSkeletization"/>
           </v:shape>
         </w:pict>
       </w:r>
@@ -4357,12 +5916,12 @@
       <w:pPr>
         <w:pStyle w:val="2"/>
       </w:pPr>
-      <w:bookmarkStart w:id="8" w:name="_Toc483431069"/>
+      <w:bookmarkStart w:id="14" w:name="_Toc483774025"/>
       <w:proofErr w:type="spellStart"/>
       <w:r>
         <w:t>Скелетизация</w:t>
       </w:r>
-      <w:bookmarkEnd w:id="8"/>
+      <w:bookmarkEnd w:id="14"/>
       <w:proofErr w:type="spellEnd"/>
     </w:p>
     <w:p>
@@ -4404,8 +5963,8 @@
       <w:r>
         <w:lastRenderedPageBreak/>
         <w:pict>
-          <v:shape id="_x0000_i1027" type="#_x0000_t75" style="width:199.5pt;height:169.5pt">
-            <v:imagedata r:id="rId10" o:title="Skeletization_1"/>
+          <v:shape id="_x0000_i1027" type="#_x0000_t75" style="width:199.25pt;height:169.95pt">
+            <v:imagedata r:id="rId11" o:title="Skeletization_1"/>
           </v:shape>
         </w:pict>
       </w:r>
@@ -4417,8 +5976,8 @@
           <w:lang w:val="en-US"/>
         </w:rPr>
         <w:pict>
-          <v:shape id="_x0000_i1028" type="#_x0000_t75" style="width:204.75pt;height:174pt">
-            <v:imagedata r:id="rId11" o:title="Skeletization_2"/>
+          <v:shape id="_x0000_i1028" type="#_x0000_t75" style="width:205.1pt;height:174.15pt">
+            <v:imagedata r:id="rId12" o:title="Skeletization_2"/>
           </v:shape>
         </w:pict>
       </w:r>
@@ -4427,11 +5986,10 @@
       <w:pPr>
         <w:pStyle w:val="3"/>
       </w:pPr>
-      <w:bookmarkStart w:id="9" w:name="_Toc483431070"/>
+      <w:bookmarkStart w:id="15" w:name="_Toc483774026"/>
       <w:r>
         <w:t>Алгоритм Зонга-Суня</w:t>
       </w:r>
-      <w:bookmarkEnd w:id="9"/>
       <w:r>
         <w:t xml:space="preserve"> (</w:t>
       </w:r>
@@ -4443,6 +6001,7 @@
       <w:r>
         <w:t>)</w:t>
       </w:r>
+      <w:bookmarkEnd w:id="15"/>
     </w:p>
     <w:p>
       <w:r>
@@ -5978,7 +7537,7 @@
           <w:rFonts w:eastAsiaTheme="minorEastAsia"/>
         </w:rPr>
       </w:pPr>
-      <w:bookmarkStart w:id="10" w:name="_Toc483431071"/>
+      <w:bookmarkStart w:id="16" w:name="_Toc483774027"/>
       <w:r>
         <w:rPr>
           <w:rFonts w:eastAsiaTheme="minorEastAsia"/>
@@ -5992,7 +7551,6 @@
         </w:rPr>
         <w:t>Гуо-Хелла</w:t>
       </w:r>
-      <w:bookmarkEnd w:id="10"/>
       <w:proofErr w:type="spellEnd"/>
       <w:r>
         <w:rPr>
@@ -6035,6 +7593,7 @@
         </w:rPr>
         <w:t>)</w:t>
       </w:r>
+      <w:bookmarkEnd w:id="16"/>
     </w:p>
     <w:p>
       <w:r>
@@ -8219,7 +9778,7 @@
                           </pic:cNvPicPr>
                         </pic:nvPicPr>
                         <pic:blipFill>
-                          <a:blip r:embed="rId12">
+                          <a:blip r:embed="rId13">
                             <a:extLst>
                               <a:ext uri="{28A0092B-C50C-407E-A947-70E740481C1C}">
                                 <a14:useLocalDpi xmlns:a14="http://schemas.microsoft.com/office/drawing/2010/main" val="0"/>
@@ -8293,7 +9852,7 @@
                           </pic:cNvPicPr>
                         </pic:nvPicPr>
                         <pic:blipFill>
-                          <a:blip r:embed="rId13">
+                          <a:blip r:embed="rId14">
                             <a:extLst>
                               <a:ext uri="{28A0092B-C50C-407E-A947-70E740481C1C}">
                                 <a14:useLocalDpi xmlns:a14="http://schemas.microsoft.com/office/drawing/2010/main" val="0"/>
@@ -8352,9 +9911,11 @@
       <w:pPr>
         <w:pStyle w:val="2"/>
       </w:pPr>
+      <w:bookmarkStart w:id="17" w:name="_Toc483774028"/>
       <w:r>
         <w:t>Векторизация</w:t>
       </w:r>
+      <w:bookmarkEnd w:id="17"/>
     </w:p>
     <w:p>
       <w:r>
@@ -8427,9 +9988,11 @@
       <w:pPr>
         <w:pStyle w:val="3"/>
       </w:pPr>
+      <w:bookmarkStart w:id="18" w:name="_Toc483774029"/>
       <w:r>
         <w:t>Алгоритм векторизации</w:t>
       </w:r>
+      <w:bookmarkEnd w:id="18"/>
     </w:p>
     <w:p>
       <w:r>
@@ -8457,10 +10020,12 @@
       <w:pPr>
         <w:pStyle w:val="3"/>
       </w:pPr>
+      <w:bookmarkStart w:id="19" w:name="_Toc483774030"/>
       <w:r>
         <w:lastRenderedPageBreak/>
         <w:t>Описание алгоритма</w:t>
       </w:r>
+      <w:bookmarkEnd w:id="19"/>
     </w:p>
     <w:p>
       <w:r>
@@ -9453,10 +11018,7 @@
         <w:t>.</w:t>
       </w:r>
     </w:p>
-    <w:p>
-      <w:bookmarkStart w:id="11" w:name="_GoBack"/>
-      <w:bookmarkEnd w:id="11"/>
-    </w:p>
+    <w:p/>
     <w:p>
       <w:pPr>
         <w:spacing w:after="160" w:line="259" w:lineRule="auto"/>
@@ -9471,25 +11033,353 @@
       <w:pPr>
         <w:pStyle w:val="1"/>
       </w:pPr>
-      <w:bookmarkStart w:id="12" w:name="_Toc483431072"/>
+      <w:bookmarkStart w:id="20" w:name="_Toc483774031"/>
+      <w:r>
+        <w:lastRenderedPageBreak/>
+        <w:t>Информационное обеспечение</w:t>
+      </w:r>
+      <w:bookmarkEnd w:id="20"/>
+    </w:p>
+    <w:p/>
+    <w:p>
+      <w:pPr>
+        <w:spacing w:after="160" w:line="259" w:lineRule="auto"/>
+        <w:ind w:firstLine="0"/>
+        <w:jc w:val="left"/>
+      </w:pPr>
+      <w:r>
+        <w:br w:type="page"/>
+      </w:r>
+    </w:p>
+    <w:p>
+      <w:pPr>
+        <w:pStyle w:val="1"/>
+      </w:pPr>
+      <w:bookmarkStart w:id="21" w:name="_Toc483774032"/>
+      <w:r>
+        <w:lastRenderedPageBreak/>
+        <w:t>Разработанное программное обеспечение</w:t>
+      </w:r>
+      <w:bookmarkEnd w:id="21"/>
+    </w:p>
+    <w:p>
+      <w:pPr>
+        <w:pStyle w:val="2"/>
+      </w:pPr>
+      <w:bookmarkStart w:id="22" w:name="_Toc483774033"/>
+      <w:r>
+        <w:t>Условия функционирования</w:t>
+      </w:r>
+      <w:bookmarkEnd w:id="22"/>
+    </w:p>
+    <w:p>
+      <w:pPr>
+        <w:pStyle w:val="2"/>
+      </w:pPr>
+      <w:bookmarkStart w:id="23" w:name="_Toc483774034"/>
+      <w:r>
+        <w:t>Диаграмма связей разработанных классов</w:t>
+      </w:r>
+      <w:bookmarkEnd w:id="23"/>
+    </w:p>
+    <w:p>
+      <w:pPr>
+        <w:spacing w:after="160" w:line="259" w:lineRule="auto"/>
+        <w:ind w:firstLine="0"/>
+        <w:jc w:val="left"/>
+      </w:pPr>
+      <w:r>
+        <w:br w:type="page"/>
+      </w:r>
+    </w:p>
+    <w:p>
+      <w:pPr>
+        <w:pStyle w:val="1"/>
+      </w:pPr>
+      <w:bookmarkStart w:id="24" w:name="_Toc483774035"/>
+      <w:r>
+        <w:lastRenderedPageBreak/>
+        <w:t>Руководство пользователя к разработанному программному продукту</w:t>
+      </w:r>
+      <w:bookmarkEnd w:id="24"/>
+    </w:p>
+    <w:p/>
+    <w:p>
+      <w:r>
+        <w:br w:type="page"/>
+      </w:r>
+    </w:p>
+    <w:p>
+      <w:pPr>
+        <w:pStyle w:val="1"/>
+      </w:pPr>
+      <w:bookmarkStart w:id="25" w:name="_Toc483774036"/>
+      <w:r>
+        <w:lastRenderedPageBreak/>
+        <w:t>Заключение</w:t>
+      </w:r>
+      <w:bookmarkEnd w:id="25"/>
+    </w:p>
+    <w:p>
+      <w:pPr>
+        <w:spacing w:after="160" w:line="259" w:lineRule="auto"/>
+        <w:ind w:firstLine="0"/>
+        <w:jc w:val="left"/>
+      </w:pPr>
+      <w:r>
+        <w:br w:type="page"/>
+      </w:r>
+    </w:p>
+    <w:p>
+      <w:pPr>
+        <w:pStyle w:val="1"/>
+      </w:pPr>
+      <w:bookmarkStart w:id="26" w:name="_Toc483774037"/>
       <w:r>
         <w:lastRenderedPageBreak/>
         <w:t>Литература</w:t>
       </w:r>
-      <w:bookmarkEnd w:id="12"/>
-    </w:p>
-    <w:p>
-      <w:hyperlink r:id="rId14" w:history="1">
+      <w:bookmarkEnd w:id="26"/>
+    </w:p>
+    <w:p>
+      <w:pPr>
+        <w:pStyle w:val="af2"/>
+        <w:numPr>
+          <w:ilvl w:val="0"/>
+          <w:numId w:val="17"/>
+        </w:numPr>
+      </w:pPr>
+      <w:r>
+        <w:t xml:space="preserve">Гудков, В.Ю. </w:t>
+      </w:r>
+      <w:proofErr w:type="spellStart"/>
+      <w:r>
+        <w:t>Скелетизация</w:t>
+      </w:r>
+      <w:proofErr w:type="spellEnd"/>
+      <w:r>
+        <w:t xml:space="preserve"> бинарных изображений и выделение особых точек для распознавания отпечатков пальцев / В.Ю. Гудков, Д.А. Клюев // Вестник </w:t>
+      </w:r>
+      <w:proofErr w:type="spellStart"/>
+      <w:r>
+        <w:t>ЮУрГУ</w:t>
+      </w:r>
+      <w:proofErr w:type="spellEnd"/>
+      <w:r>
+        <w:t>. Серия «Компьютерные технологии, управление, радиоэлектроника». – 2015. – Т. 15, № 3. – С. 11 –17. DOI: 10.14529/ctcr150302</w:t>
+      </w:r>
+    </w:p>
+    <w:p>
+      <w:pPr>
+        <w:pStyle w:val="af2"/>
+        <w:numPr>
+          <w:ilvl w:val="0"/>
+          <w:numId w:val="17"/>
+        </w:numPr>
+      </w:pPr>
+      <w:proofErr w:type="spellStart"/>
+      <w:r>
+        <w:t>Сай</w:t>
+      </w:r>
+      <w:proofErr w:type="spellEnd"/>
+      <w:r>
+        <w:t>, И.С</w:t>
+      </w:r>
+      <w:r>
+        <w:t>. Эффективность алгоритмов поиска оттиска печати в изображении документа</w:t>
+      </w:r>
+      <w:r>
+        <w:t xml:space="preserve"> / И.С. </w:t>
+      </w:r>
+      <w:proofErr w:type="spellStart"/>
+      <w:r>
+        <w:t>Сай</w:t>
+      </w:r>
+      <w:proofErr w:type="spellEnd"/>
+      <w:r>
+        <w:t xml:space="preserve"> // Вестник ТОГУ «Э</w:t>
+      </w:r>
+      <w:r>
+        <w:t>лектроника и информационно-измерительные приборы»</w:t>
+      </w:r>
+      <w:r>
+        <w:t xml:space="preserve"> - 2009 - №4</w:t>
+      </w:r>
+    </w:p>
+    <w:p>
+      <w:pPr>
+        <w:pStyle w:val="af2"/>
+        <w:numPr>
+          <w:ilvl w:val="0"/>
+          <w:numId w:val="17"/>
+        </w:numPr>
+      </w:pPr>
+      <w:r>
+        <w:t>Москаленко, С.В. Р</w:t>
+      </w:r>
+      <w:r>
+        <w:t xml:space="preserve">азработка методов и алгоритмов </w:t>
+      </w:r>
+      <w:proofErr w:type="spellStart"/>
+      <w:r>
+        <w:t>векторизациирастровых</w:t>
+      </w:r>
+      <w:proofErr w:type="spellEnd"/>
+      <w:r>
+        <w:t xml:space="preserve"> изображений в САПР</w:t>
+      </w:r>
+      <w:r>
+        <w:t xml:space="preserve"> / С.В. Москаленко / 2011 – 18с.</w:t>
+      </w:r>
+    </w:p>
+    <w:p>
+      <w:pPr>
+        <w:pStyle w:val="af2"/>
+        <w:numPr>
+          <w:ilvl w:val="0"/>
+          <w:numId w:val="17"/>
+        </w:numPr>
+      </w:pPr>
+      <w:proofErr w:type="spellStart"/>
+      <w:r>
+        <w:t>Стержанов</w:t>
+      </w:r>
+      <w:proofErr w:type="spellEnd"/>
+      <w:r>
+        <w:t xml:space="preserve">, М. </w:t>
+      </w:r>
+      <w:r>
+        <w:t>Алгоритм векторизации штриховых изображений отрезками прямых</w:t>
+      </w:r>
+      <w:r>
+        <w:t xml:space="preserve"> / М. </w:t>
+      </w:r>
+      <w:proofErr w:type="spellStart"/>
+      <w:r>
+        <w:t>Стержанов</w:t>
+      </w:r>
+      <w:proofErr w:type="spellEnd"/>
+      <w:r>
+        <w:t xml:space="preserve"> / БГУИР – 4с.</w:t>
+      </w:r>
+    </w:p>
+    <w:p>
+      <w:pPr>
+        <w:pStyle w:val="af2"/>
+        <w:numPr>
+          <w:ilvl w:val="0"/>
+          <w:numId w:val="17"/>
+        </w:numPr>
+      </w:pPr>
+      <w:proofErr w:type="spellStart"/>
+      <w:r>
+        <w:rPr>
+          <w:lang w:val="en-US"/>
+        </w:rPr>
+        <w:t>Racter</w:t>
+      </w:r>
+      <w:proofErr w:type="spellEnd"/>
+      <w:r>
+        <w:t xml:space="preserve"> </w:t>
+      </w:r>
+      <w:r>
+        <w:rPr>
+          <w:lang w:val="en-US"/>
+        </w:rPr>
+        <w:t>Arts</w:t>
+      </w:r>
+      <w:r>
+        <w:t xml:space="preserve"> – Режим доступа: </w:t>
+      </w:r>
+      <w:hyperlink r:id="rId15" w:history="1">
         <w:r>
           <w:rPr>
             <w:rStyle w:val="a7"/>
+            <w:lang w:val="en-US"/>
+          </w:rPr>
+          <w:t>http</w:t>
+        </w:r>
+        <w:r>
+          <w:rPr>
+            <w:rStyle w:val="a7"/>
+          </w:rPr>
+          <w:t>://</w:t>
+        </w:r>
+        <w:proofErr w:type="spellStart"/>
+        <w:r>
+          <w:rPr>
+            <w:rStyle w:val="a7"/>
+            <w:lang w:val="en-US"/>
+          </w:rPr>
+          <w:t>rasterarts</w:t>
+        </w:r>
+        <w:proofErr w:type="spellEnd"/>
+        <w:r>
+          <w:rPr>
+            <w:rStyle w:val="a7"/>
+          </w:rPr>
+          <w:t>.</w:t>
+        </w:r>
+        <w:proofErr w:type="spellStart"/>
+        <w:r>
+          <w:rPr>
+            <w:rStyle w:val="a7"/>
+            <w:lang w:val="en-US"/>
+          </w:rPr>
+          <w:t>ru</w:t>
+        </w:r>
+        <w:proofErr w:type="spellEnd"/>
+        <w:r>
+          <w:rPr>
+            <w:rStyle w:val="a7"/>
+          </w:rPr>
+          <w:t>/</w:t>
+        </w:r>
+      </w:hyperlink>
+      <w:r>
+        <w:t xml:space="preserve"> </w:t>
+      </w:r>
+      <w:r>
+        <w:rPr>
+          <w:rFonts w:cs="Franklin Gothic Medium"/>
+          <w:szCs w:val="24"/>
+        </w:rPr>
+        <w:t xml:space="preserve">– </w:t>
+      </w:r>
+      <w:proofErr w:type="spellStart"/>
+      <w:r>
+        <w:rPr>
+          <w:rFonts w:cs="Franklin Gothic Medium"/>
+          <w:szCs w:val="24"/>
+        </w:rPr>
+        <w:t>Загл</w:t>
+      </w:r>
+      <w:proofErr w:type="spellEnd"/>
+      <w:r>
+        <w:rPr>
+          <w:rFonts w:cs="Franklin Gothic Medium"/>
+          <w:szCs w:val="24"/>
+        </w:rPr>
+        <w:t>. с экрана.</w:t>
+      </w:r>
+    </w:p>
+    <w:p/>
+    <w:p/>
+    <w:p/>
+    <w:p/>
+    <w:p/>
+    <w:p>
+      <w:hyperlink r:id="rId16" w:history="1">
+        <w:r>
+          <w:rPr>
+            <w:rStyle w:val="a7"/>
           </w:rPr>
           <w:t>https://habrahabr.ru/post/181580/</w:t>
         </w:r>
       </w:hyperlink>
     </w:p>
     <w:p>
-      <w:hyperlink r:id="rId15" w:history="1">
+      <w:hyperlink r:id="rId17" w:history="1">
         <w:r>
           <w:rPr>
             <w:rStyle w:val="a7"/>
@@ -9499,7 +11389,7 @@
       </w:hyperlink>
     </w:p>
     <w:p>
-      <w:hyperlink r:id="rId16" w:history="1">
+      <w:hyperlink r:id="rId18" w:history="1">
         <w:r>
           <w:rPr>
             <w:rStyle w:val="a7"/>
@@ -9509,7 +11399,7 @@
       </w:hyperlink>
     </w:p>
     <w:p>
-      <w:hyperlink r:id="rId17" w:history="1">
+      <w:hyperlink r:id="rId19" w:history="1">
         <w:r>
           <w:rPr>
             <w:rStyle w:val="a7"/>
@@ -9520,7 +11410,7 @@
     </w:p>
     <w:p/>
     <w:sectPr>
-      <w:footerReference w:type="default" r:id="rId18"/>
+      <w:footerReference w:type="default" r:id="rId20"/>
       <w:pgSz w:w="11906" w:h="16838"/>
       <w:pgMar w:top="1134" w:right="851" w:bottom="1134" w:left="1418" w:header="709" w:footer="709" w:gutter="0"/>
       <w:cols w:space="708"/>
@@ -9585,7 +11475,7 @@
           <w:rPr>
             <w:noProof/>
           </w:rPr>
-          <w:t>14</w:t>
+          <w:t>20</w:t>
         </w:r>
         <w:r>
           <w:fldChar w:fldCharType="end"/>
@@ -9715,6 +11605,145 @@
     </w:lvl>
   </w:abstractNum>
   <w:abstractNum w:abstractNumId="1" w15:restartNumberingAfterBreak="0">
+    <w:nsid w:val="11116006"/>
+    <w:multiLevelType w:val="multilevel"/>
+    <w:tmpl w:val="88DCC0B8"/>
+    <w:lvl w:ilvl="0">
+      <w:start w:val="1"/>
+      <w:numFmt w:val="decimal"/>
+      <w:pStyle w:val="1"/>
+      <w:suff w:val="space"/>
+      <w:lvlText w:val="%1."/>
+      <w:lvlJc w:val="left"/>
+      <w:pPr>
+        <w:ind w:left="567" w:firstLine="0"/>
+      </w:pPr>
+      <w:rPr>
+        <w:rFonts w:hint="default"/>
+      </w:rPr>
+    </w:lvl>
+    <w:lvl w:ilvl="1">
+      <w:start w:val="1"/>
+      <w:numFmt w:val="decimal"/>
+      <w:pStyle w:val="2"/>
+      <w:isLgl/>
+      <w:suff w:val="space"/>
+      <w:lvlText w:val="%1.%2."/>
+      <w:lvlJc w:val="left"/>
+      <w:pPr>
+        <w:ind w:left="567" w:firstLine="0"/>
+      </w:pPr>
+      <w:rPr>
+        <w:rFonts w:hint="default"/>
+      </w:rPr>
+    </w:lvl>
+    <w:lvl w:ilvl="2">
+      <w:start w:val="1"/>
+      <w:numFmt w:val="decimal"/>
+      <w:pStyle w:val="3"/>
+      <w:isLgl/>
+      <w:suff w:val="space"/>
+      <w:lvlText w:val="%1.%2.%3."/>
+      <w:lvlJc w:val="left"/>
+      <w:pPr>
+        <w:ind w:left="567" w:firstLine="0"/>
+      </w:pPr>
+      <w:rPr>
+        <w:rFonts w:hint="default"/>
+      </w:rPr>
+    </w:lvl>
+    <w:lvl w:ilvl="3">
+      <w:start w:val="1"/>
+      <w:numFmt w:val="decimal"/>
+      <w:pStyle w:val="4"/>
+      <w:isLgl/>
+      <w:suff w:val="space"/>
+      <w:lvlText w:val="%1.%2.%3.%4."/>
+      <w:lvlJc w:val="left"/>
+      <w:pPr>
+        <w:ind w:left="567" w:firstLine="0"/>
+      </w:pPr>
+      <w:rPr>
+        <w:rFonts w:hint="default"/>
+      </w:rPr>
+    </w:lvl>
+    <w:lvl w:ilvl="4">
+      <w:start w:val="1"/>
+      <w:numFmt w:val="decimal"/>
+      <w:pStyle w:val="5"/>
+      <w:isLgl/>
+      <w:suff w:val="space"/>
+      <w:lvlText w:val="%1.%2.%3.%4.%5."/>
+      <w:lvlJc w:val="left"/>
+      <w:pPr>
+        <w:ind w:left="567" w:firstLine="0"/>
+      </w:pPr>
+      <w:rPr>
+        <w:rFonts w:hint="default"/>
+      </w:rPr>
+    </w:lvl>
+    <w:lvl w:ilvl="5">
+      <w:start w:val="1"/>
+      <w:numFmt w:val="decimal"/>
+      <w:pStyle w:val="6"/>
+      <w:isLgl/>
+      <w:suff w:val="space"/>
+      <w:lvlText w:val="%1.%2.%3.%4.%5.%6."/>
+      <w:lvlJc w:val="left"/>
+      <w:pPr>
+        <w:ind w:left="567" w:firstLine="0"/>
+      </w:pPr>
+      <w:rPr>
+        <w:rFonts w:hint="default"/>
+      </w:rPr>
+    </w:lvl>
+    <w:lvl w:ilvl="6">
+      <w:start w:val="1"/>
+      <w:numFmt w:val="decimal"/>
+      <w:pStyle w:val="7"/>
+      <w:isLgl/>
+      <w:suff w:val="space"/>
+      <w:lvlText w:val="%1.%2.%3.%4.%5.%6.%7."/>
+      <w:lvlJc w:val="left"/>
+      <w:pPr>
+        <w:ind w:left="567" w:firstLine="0"/>
+      </w:pPr>
+      <w:rPr>
+        <w:rFonts w:hint="default"/>
+      </w:rPr>
+    </w:lvl>
+    <w:lvl w:ilvl="7">
+      <w:start w:val="1"/>
+      <w:numFmt w:val="decimal"/>
+      <w:pStyle w:val="8"/>
+      <w:isLgl/>
+      <w:suff w:val="space"/>
+      <w:lvlText w:val="%1.%2.%3.%4.%5.%6.%7.%8."/>
+      <w:lvlJc w:val="left"/>
+      <w:pPr>
+        <w:ind w:left="567" w:firstLine="0"/>
+      </w:pPr>
+      <w:rPr>
+        <w:rFonts w:hint="default"/>
+      </w:rPr>
+    </w:lvl>
+    <w:lvl w:ilvl="8">
+      <w:start w:val="1"/>
+      <w:numFmt w:val="decimal"/>
+      <w:pStyle w:val="9"/>
+      <w:isLgl/>
+      <w:suff w:val="space"/>
+      <w:lvlText w:val="%1.%2.%3.%4.%5.%6.%7.%8.%9."/>
+      <w:lvlJc w:val="left"/>
+      <w:pPr>
+        <w:ind w:left="567" w:firstLine="0"/>
+      </w:pPr>
+      <w:rPr>
+        <w:rFonts w:hint="default"/>
+      </w:rPr>
+    </w:lvl>
+  </w:abstractNum>
+  <w:abstractNum w:abstractNumId="2" w15:restartNumberingAfterBreak="0">
     <w:nsid w:val="14954535"/>
     <w:multiLevelType w:val="multilevel"/>
     <w:tmpl w:val="0419001F"/>
@@ -9800,7 +11829,7 @@
       </w:pPr>
     </w:lvl>
   </w:abstractNum>
-  <w:abstractNum w:abstractNumId="2" w15:restartNumberingAfterBreak="0">
+  <w:abstractNum w:abstractNumId="3" w15:restartNumberingAfterBreak="0">
     <w:nsid w:val="15191989"/>
     <w:multiLevelType w:val="hybridMultilevel"/>
     <w:tmpl w:val="C1D814D8"/>
@@ -9889,7 +11918,7 @@
       </w:pPr>
     </w:lvl>
   </w:abstractNum>
-  <w:abstractNum w:abstractNumId="3" w15:restartNumberingAfterBreak="0">
+  <w:abstractNum w:abstractNumId="4" w15:restartNumberingAfterBreak="0">
     <w:nsid w:val="157862C3"/>
     <w:multiLevelType w:val="multilevel"/>
     <w:tmpl w:val="0419001F"/>
@@ -9975,7 +12004,7 @@
       </w:pPr>
     </w:lvl>
   </w:abstractNum>
-  <w:abstractNum w:abstractNumId="4" w15:restartNumberingAfterBreak="0">
+  <w:abstractNum w:abstractNumId="5" w15:restartNumberingAfterBreak="0">
     <w:nsid w:val="243A6BFB"/>
     <w:multiLevelType w:val="hybridMultilevel"/>
     <w:tmpl w:val="7E2A7356"/>
@@ -10088,7 +12117,7 @@
       </w:rPr>
     </w:lvl>
   </w:abstractNum>
-  <w:abstractNum w:abstractNumId="5" w15:restartNumberingAfterBreak="0">
+  <w:abstractNum w:abstractNumId="6" w15:restartNumberingAfterBreak="0">
     <w:nsid w:val="244C3DF0"/>
     <w:multiLevelType w:val="hybridMultilevel"/>
     <w:tmpl w:val="D744E256"/>
@@ -10201,7 +12230,7 @@
       </w:rPr>
     </w:lvl>
   </w:abstractNum>
-  <w:abstractNum w:abstractNumId="6" w15:restartNumberingAfterBreak="0">
+  <w:abstractNum w:abstractNumId="7" w15:restartNumberingAfterBreak="0">
     <w:nsid w:val="318915AF"/>
     <w:multiLevelType w:val="hybridMultilevel"/>
     <w:tmpl w:val="2C341FD4"/>
@@ -10314,7 +12343,96 @@
       </w:rPr>
     </w:lvl>
   </w:abstractNum>
-  <w:abstractNum w:abstractNumId="7" w15:restartNumberingAfterBreak="0">
+  <w:abstractNum w:abstractNumId="8" w15:restartNumberingAfterBreak="0">
+    <w:nsid w:val="46834FAB"/>
+    <w:multiLevelType w:val="hybridMultilevel"/>
+    <w:tmpl w:val="7690DB2A"/>
+    <w:lvl w:ilvl="0" w:tplc="D6201BA8">
+      <w:start w:val="1"/>
+      <w:numFmt w:val="decimal"/>
+      <w:lvlText w:val="%1."/>
+      <w:lvlJc w:val="left"/>
+      <w:pPr>
+        <w:ind w:left="1429" w:hanging="360"/>
+      </w:pPr>
+      <w:rPr>
+        <w:rFonts w:hint="default"/>
+      </w:rPr>
+    </w:lvl>
+    <w:lvl w:ilvl="1" w:tplc="04190019" w:tentative="1">
+      <w:start w:val="1"/>
+      <w:numFmt w:val="lowerLetter"/>
+      <w:lvlText w:val="%2."/>
+      <w:lvlJc w:val="left"/>
+      <w:pPr>
+        <w:ind w:left="2149" w:hanging="360"/>
+      </w:pPr>
+    </w:lvl>
+    <w:lvl w:ilvl="2" w:tplc="0419001B" w:tentative="1">
+      <w:start w:val="1"/>
+      <w:numFmt w:val="lowerRoman"/>
+      <w:lvlText w:val="%3."/>
+      <w:lvlJc w:val="right"/>
+      <w:pPr>
+        <w:ind w:left="2869" w:hanging="180"/>
+      </w:pPr>
+    </w:lvl>
+    <w:lvl w:ilvl="3" w:tplc="0419000F" w:tentative="1">
+      <w:start w:val="1"/>
+      <w:numFmt w:val="decimal"/>
+      <w:lvlText w:val="%4."/>
+      <w:lvlJc w:val="left"/>
+      <w:pPr>
+        <w:ind w:left="3589" w:hanging="360"/>
+      </w:pPr>
+    </w:lvl>
+    <w:lvl w:ilvl="4" w:tplc="04190019" w:tentative="1">
+      <w:start w:val="1"/>
+      <w:numFmt w:val="lowerLetter"/>
+      <w:lvlText w:val="%5."/>
+      <w:lvlJc w:val="left"/>
+      <w:pPr>
+        <w:ind w:left="4309" w:hanging="360"/>
+      </w:pPr>
+    </w:lvl>
+    <w:lvl w:ilvl="5" w:tplc="0419001B" w:tentative="1">
+      <w:start w:val="1"/>
+      <w:numFmt w:val="lowerRoman"/>
+      <w:lvlText w:val="%6."/>
+      <w:lvlJc w:val="right"/>
+      <w:pPr>
+        <w:ind w:left="5029" w:hanging="180"/>
+      </w:pPr>
+    </w:lvl>
+    <w:lvl w:ilvl="6" w:tplc="0419000F" w:tentative="1">
+      <w:start w:val="1"/>
+      <w:numFmt w:val="decimal"/>
+      <w:lvlText w:val="%7."/>
+      <w:lvlJc w:val="left"/>
+      <w:pPr>
+        <w:ind w:left="5749" w:hanging="360"/>
+      </w:pPr>
+    </w:lvl>
+    <w:lvl w:ilvl="7" w:tplc="04190019" w:tentative="1">
+      <w:start w:val="1"/>
+      <w:numFmt w:val="lowerLetter"/>
+      <w:lvlText w:val="%8."/>
+      <w:lvlJc w:val="left"/>
+      <w:pPr>
+        <w:ind w:left="6469" w:hanging="360"/>
+      </w:pPr>
+    </w:lvl>
+    <w:lvl w:ilvl="8" w:tplc="0419001B" w:tentative="1">
+      <w:start w:val="1"/>
+      <w:numFmt w:val="lowerRoman"/>
+      <w:lvlText w:val="%9."/>
+      <w:lvlJc w:val="right"/>
+      <w:pPr>
+        <w:ind w:left="7189" w:hanging="180"/>
+      </w:pPr>
+    </w:lvl>
+  </w:abstractNum>
+  <w:abstractNum w:abstractNumId="9" w15:restartNumberingAfterBreak="0">
     <w:nsid w:val="48C459B3"/>
     <w:multiLevelType w:val="hybridMultilevel"/>
     <w:tmpl w:val="CA0A8F46"/>
@@ -10427,7 +12545,7 @@
       </w:rPr>
     </w:lvl>
   </w:abstractNum>
-  <w:abstractNum w:abstractNumId="8" w15:restartNumberingAfterBreak="0">
+  <w:abstractNum w:abstractNumId="10" w15:restartNumberingAfterBreak="0">
     <w:nsid w:val="49D24F50"/>
     <w:multiLevelType w:val="multilevel"/>
     <w:tmpl w:val="0419001F"/>
@@ -10513,7 +12631,7 @@
       </w:pPr>
     </w:lvl>
   </w:abstractNum>
-  <w:abstractNum w:abstractNumId="9" w15:restartNumberingAfterBreak="0">
+  <w:abstractNum w:abstractNumId="11" w15:restartNumberingAfterBreak="0">
     <w:nsid w:val="4A1971F7"/>
     <w:multiLevelType w:val="hybridMultilevel"/>
     <w:tmpl w:val="CD805BAA"/>
@@ -10599,7 +12717,7 @@
       </w:pPr>
     </w:lvl>
   </w:abstractNum>
-  <w:abstractNum w:abstractNumId="10" w15:restartNumberingAfterBreak="0">
+  <w:abstractNum w:abstractNumId="12" w15:restartNumberingAfterBreak="0">
     <w:nsid w:val="4FB50E00"/>
     <w:multiLevelType w:val="multilevel"/>
     <w:tmpl w:val="0419001F"/>
@@ -10685,7 +12803,93 @@
       </w:pPr>
     </w:lvl>
   </w:abstractNum>
-  <w:abstractNum w:abstractNumId="11" w15:restartNumberingAfterBreak="0">
+  <w:abstractNum w:abstractNumId="13" w15:restartNumberingAfterBreak="0">
+    <w:nsid w:val="59CE6F74"/>
+    <w:multiLevelType w:val="hybridMultilevel"/>
+    <w:tmpl w:val="299464BE"/>
+    <w:lvl w:ilvl="0" w:tplc="0419000F">
+      <w:start w:val="1"/>
+      <w:numFmt w:val="decimal"/>
+      <w:lvlText w:val="%1."/>
+      <w:lvlJc w:val="left"/>
+      <w:pPr>
+        <w:ind w:left="1429" w:hanging="360"/>
+      </w:pPr>
+    </w:lvl>
+    <w:lvl w:ilvl="1" w:tplc="04190019" w:tentative="1">
+      <w:start w:val="1"/>
+      <w:numFmt w:val="lowerLetter"/>
+      <w:lvlText w:val="%2."/>
+      <w:lvlJc w:val="left"/>
+      <w:pPr>
+        <w:ind w:left="2149" w:hanging="360"/>
+      </w:pPr>
+    </w:lvl>
+    <w:lvl w:ilvl="2" w:tplc="0419001B" w:tentative="1">
+      <w:start w:val="1"/>
+      <w:numFmt w:val="lowerRoman"/>
+      <w:lvlText w:val="%3."/>
+      <w:lvlJc w:val="right"/>
+      <w:pPr>
+        <w:ind w:left="2869" w:hanging="180"/>
+      </w:pPr>
+    </w:lvl>
+    <w:lvl w:ilvl="3" w:tplc="0419000F" w:tentative="1">
+      <w:start w:val="1"/>
+      <w:numFmt w:val="decimal"/>
+      <w:lvlText w:val="%4."/>
+      <w:lvlJc w:val="left"/>
+      <w:pPr>
+        <w:ind w:left="3589" w:hanging="360"/>
+      </w:pPr>
+    </w:lvl>
+    <w:lvl w:ilvl="4" w:tplc="04190019" w:tentative="1">
+      <w:start w:val="1"/>
+      <w:numFmt w:val="lowerLetter"/>
+      <w:lvlText w:val="%5."/>
+      <w:lvlJc w:val="left"/>
+      <w:pPr>
+        <w:ind w:left="4309" w:hanging="360"/>
+      </w:pPr>
+    </w:lvl>
+    <w:lvl w:ilvl="5" w:tplc="0419001B" w:tentative="1">
+      <w:start w:val="1"/>
+      <w:numFmt w:val="lowerRoman"/>
+      <w:lvlText w:val="%6."/>
+      <w:lvlJc w:val="right"/>
+      <w:pPr>
+        <w:ind w:left="5029" w:hanging="180"/>
+      </w:pPr>
+    </w:lvl>
+    <w:lvl w:ilvl="6" w:tplc="0419000F" w:tentative="1">
+      <w:start w:val="1"/>
+      <w:numFmt w:val="decimal"/>
+      <w:lvlText w:val="%7."/>
+      <w:lvlJc w:val="left"/>
+      <w:pPr>
+        <w:ind w:left="5749" w:hanging="360"/>
+      </w:pPr>
+    </w:lvl>
+    <w:lvl w:ilvl="7" w:tplc="04190019" w:tentative="1">
+      <w:start w:val="1"/>
+      <w:numFmt w:val="lowerLetter"/>
+      <w:lvlText w:val="%8."/>
+      <w:lvlJc w:val="left"/>
+      <w:pPr>
+        <w:ind w:left="6469" w:hanging="360"/>
+      </w:pPr>
+    </w:lvl>
+    <w:lvl w:ilvl="8" w:tplc="0419001B" w:tentative="1">
+      <w:start w:val="1"/>
+      <w:numFmt w:val="lowerRoman"/>
+      <w:lvlText w:val="%9."/>
+      <w:lvlJc w:val="right"/>
+      <w:pPr>
+        <w:ind w:left="7189" w:hanging="180"/>
+      </w:pPr>
+    </w:lvl>
+  </w:abstractNum>
+  <w:abstractNum w:abstractNumId="14" w15:restartNumberingAfterBreak="0">
     <w:nsid w:val="606B3921"/>
     <w:multiLevelType w:val="hybridMultilevel"/>
     <w:tmpl w:val="DE88AA80"/>
@@ -10771,7 +12975,93 @@
       </w:pPr>
     </w:lvl>
   </w:abstractNum>
-  <w:abstractNum w:abstractNumId="12" w15:restartNumberingAfterBreak="0">
+  <w:abstractNum w:abstractNumId="15" w15:restartNumberingAfterBreak="0">
+    <w:nsid w:val="61EA0DBE"/>
+    <w:multiLevelType w:val="hybridMultilevel"/>
+    <w:tmpl w:val="A7AE2F34"/>
+    <w:lvl w:ilvl="0" w:tplc="4852C292">
+      <w:start w:val="1"/>
+      <w:numFmt w:val="decimal"/>
+      <w:lvlText w:val="%1."/>
+      <w:lvlJc w:val="left"/>
+      <w:pPr>
+        <w:ind w:left="1429" w:hanging="360"/>
+      </w:pPr>
+    </w:lvl>
+    <w:lvl w:ilvl="1" w:tplc="04190019" w:tentative="1">
+      <w:start w:val="1"/>
+      <w:numFmt w:val="lowerLetter"/>
+      <w:lvlText w:val="%2."/>
+      <w:lvlJc w:val="left"/>
+      <w:pPr>
+        <w:ind w:left="2149" w:hanging="360"/>
+      </w:pPr>
+    </w:lvl>
+    <w:lvl w:ilvl="2" w:tplc="0419001B" w:tentative="1">
+      <w:start w:val="1"/>
+      <w:numFmt w:val="lowerRoman"/>
+      <w:lvlText w:val="%3."/>
+      <w:lvlJc w:val="right"/>
+      <w:pPr>
+        <w:ind w:left="2869" w:hanging="180"/>
+      </w:pPr>
+    </w:lvl>
+    <w:lvl w:ilvl="3" w:tplc="0419000F" w:tentative="1">
+      <w:start w:val="1"/>
+      <w:numFmt w:val="decimal"/>
+      <w:lvlText w:val="%4."/>
+      <w:lvlJc w:val="left"/>
+      <w:pPr>
+        <w:ind w:left="3589" w:hanging="360"/>
+      </w:pPr>
+    </w:lvl>
+    <w:lvl w:ilvl="4" w:tplc="04190019" w:tentative="1">
+      <w:start w:val="1"/>
+      <w:numFmt w:val="lowerLetter"/>
+      <w:lvlText w:val="%5."/>
+      <w:lvlJc w:val="left"/>
+      <w:pPr>
+        <w:ind w:left="4309" w:hanging="360"/>
+      </w:pPr>
+    </w:lvl>
+    <w:lvl w:ilvl="5" w:tplc="0419001B" w:tentative="1">
+      <w:start w:val="1"/>
+      <w:numFmt w:val="lowerRoman"/>
+      <w:lvlText w:val="%6."/>
+      <w:lvlJc w:val="right"/>
+      <w:pPr>
+        <w:ind w:left="5029" w:hanging="180"/>
+      </w:pPr>
+    </w:lvl>
+    <w:lvl w:ilvl="6" w:tplc="0419000F" w:tentative="1">
+      <w:start w:val="1"/>
+      <w:numFmt w:val="decimal"/>
+      <w:lvlText w:val="%7."/>
+      <w:lvlJc w:val="left"/>
+      <w:pPr>
+        <w:ind w:left="5749" w:hanging="360"/>
+      </w:pPr>
+    </w:lvl>
+    <w:lvl w:ilvl="7" w:tplc="04190019" w:tentative="1">
+      <w:start w:val="1"/>
+      <w:numFmt w:val="lowerLetter"/>
+      <w:lvlText w:val="%8."/>
+      <w:lvlJc w:val="left"/>
+      <w:pPr>
+        <w:ind w:left="6469" w:hanging="360"/>
+      </w:pPr>
+    </w:lvl>
+    <w:lvl w:ilvl="8" w:tplc="0419001B" w:tentative="1">
+      <w:start w:val="1"/>
+      <w:numFmt w:val="lowerRoman"/>
+      <w:lvlText w:val="%9."/>
+      <w:lvlJc w:val="right"/>
+      <w:pPr>
+        <w:ind w:left="7189" w:hanging="180"/>
+      </w:pPr>
+    </w:lvl>
+  </w:abstractNum>
+  <w:abstractNum w:abstractNumId="16" w15:restartNumberingAfterBreak="0">
     <w:nsid w:val="62FC1717"/>
     <w:multiLevelType w:val="hybridMultilevel"/>
     <w:tmpl w:val="F0B01A66"/>
@@ -10885,43 +13175,55 @@
     </w:lvl>
   </w:abstractNum>
   <w:num w:numId="1">
+    <w:abstractNumId w:val="11"/>
+  </w:num>
+  <w:num w:numId="2">
+    <w:abstractNumId w:val="5"/>
+  </w:num>
+  <w:num w:numId="3">
+    <w:abstractNumId w:val="10"/>
+  </w:num>
+  <w:num w:numId="4">
+    <w:abstractNumId w:val="12"/>
+  </w:num>
+  <w:num w:numId="5">
+    <w:abstractNumId w:val="4"/>
+  </w:num>
+  <w:num w:numId="6">
+    <w:abstractNumId w:val="3"/>
+  </w:num>
+  <w:num w:numId="7">
+    <w:abstractNumId w:val="2"/>
+  </w:num>
+  <w:num w:numId="8">
+    <w:abstractNumId w:val="7"/>
+  </w:num>
+  <w:num w:numId="9">
     <w:abstractNumId w:val="9"/>
   </w:num>
-  <w:num w:numId="2">
-    <w:abstractNumId w:val="4"/>
-  </w:num>
-  <w:num w:numId="3">
-    <w:abstractNumId w:val="8"/>
-  </w:num>
-  <w:num w:numId="4">
-    <w:abstractNumId w:val="10"/>
-  </w:num>
-  <w:num w:numId="5">
-    <w:abstractNumId w:val="3"/>
-  </w:num>
-  <w:num w:numId="6">
-    <w:abstractNumId w:val="2"/>
-  </w:num>
-  <w:num w:numId="7">
-    <w:abstractNumId w:val="1"/>
-  </w:num>
-  <w:num w:numId="8">
+  <w:num w:numId="10">
     <w:abstractNumId w:val="6"/>
   </w:num>
-  <w:num w:numId="9">
-    <w:abstractNumId w:val="7"/>
-  </w:num>
-  <w:num w:numId="10">
-    <w:abstractNumId w:val="5"/>
-  </w:num>
   <w:num w:numId="11">
-    <w:abstractNumId w:val="12"/>
+    <w:abstractNumId w:val="16"/>
   </w:num>
   <w:num w:numId="12">
     <w:abstractNumId w:val="0"/>
   </w:num>
   <w:num w:numId="13">
-    <w:abstractNumId w:val="11"/>
+    <w:abstractNumId w:val="14"/>
+  </w:num>
+  <w:num w:numId="14">
+    <w:abstractNumId w:val="15"/>
+  </w:num>
+  <w:num w:numId="15">
+    <w:abstractNumId w:val="8"/>
+  </w:num>
+  <w:num w:numId="16">
+    <w:abstractNumId w:val="1"/>
+  </w:num>
+  <w:num w:numId="17">
+    <w:abstractNumId w:val="13"/>
   </w:num>
 </w:numbering>
 </file>
@@ -11337,11 +13639,14 @@
     <w:link w:val="10"/>
     <w:uiPriority w:val="9"/>
     <w:qFormat/>
-    <w:rsid w:val="004A748D"/>
+    <w:rsid w:val="009105AE"/>
     <w:pPr>
       <w:keepNext/>
       <w:keepLines/>
       <w:pageBreakBefore/>
+      <w:numPr>
+        <w:numId w:val="16"/>
+      </w:numPr>
       <w:spacing w:after="480"/>
       <w:jc w:val="center"/>
       <w:outlineLvl w:val="0"/>
@@ -11361,10 +13666,14 @@
     <w:uiPriority w:val="9"/>
     <w:unhideWhenUsed/>
     <w:qFormat/>
-    <w:rsid w:val="004A748D"/>
+    <w:rsid w:val="009105AE"/>
     <w:pPr>
       <w:keepNext/>
       <w:keepLines/>
+      <w:numPr>
+        <w:ilvl w:val="1"/>
+        <w:numId w:val="16"/>
+      </w:numPr>
       <w:spacing w:before="480" w:after="240"/>
       <w:jc w:val="center"/>
       <w:outlineLvl w:val="1"/>
@@ -11388,6 +13697,10 @@
     <w:pPr>
       <w:keepNext/>
       <w:keepLines/>
+      <w:numPr>
+        <w:ilvl w:val="2"/>
+        <w:numId w:val="16"/>
+      </w:numPr>
       <w:spacing w:before="480" w:after="240"/>
       <w:jc w:val="center"/>
       <w:outlineLvl w:val="2"/>
@@ -11396,6 +13709,166 @@
       <w:rFonts w:eastAsiaTheme="majorEastAsia" w:cstheme="majorBidi"/>
       <w:b/>
       <w:szCs w:val="24"/>
+    </w:rPr>
+  </w:style>
+  <w:style w:type="paragraph" w:styleId="4">
+    <w:name w:val="heading 4"/>
+    <w:basedOn w:val="a"/>
+    <w:next w:val="a"/>
+    <w:link w:val="40"/>
+    <w:uiPriority w:val="9"/>
+    <w:semiHidden/>
+    <w:unhideWhenUsed/>
+    <w:qFormat/>
+    <w:rsid w:val="009105AE"/>
+    <w:pPr>
+      <w:keepNext/>
+      <w:keepLines/>
+      <w:numPr>
+        <w:ilvl w:val="3"/>
+        <w:numId w:val="16"/>
+      </w:numPr>
+      <w:spacing w:before="40"/>
+      <w:outlineLvl w:val="3"/>
+    </w:pPr>
+    <w:rPr>
+      <w:rFonts w:asciiTheme="majorHAnsi" w:eastAsiaTheme="majorEastAsia" w:hAnsiTheme="majorHAnsi" w:cstheme="majorBidi"/>
+      <w:i/>
+      <w:iCs/>
+      <w:color w:val="2E74B5" w:themeColor="accent1" w:themeShade="BF"/>
+    </w:rPr>
+  </w:style>
+  <w:style w:type="paragraph" w:styleId="5">
+    <w:name w:val="heading 5"/>
+    <w:basedOn w:val="a"/>
+    <w:next w:val="a"/>
+    <w:link w:val="50"/>
+    <w:uiPriority w:val="9"/>
+    <w:semiHidden/>
+    <w:unhideWhenUsed/>
+    <w:qFormat/>
+    <w:rsid w:val="009105AE"/>
+    <w:pPr>
+      <w:keepNext/>
+      <w:keepLines/>
+      <w:numPr>
+        <w:ilvl w:val="4"/>
+        <w:numId w:val="16"/>
+      </w:numPr>
+      <w:spacing w:before="40"/>
+      <w:outlineLvl w:val="4"/>
+    </w:pPr>
+    <w:rPr>
+      <w:rFonts w:asciiTheme="majorHAnsi" w:eastAsiaTheme="majorEastAsia" w:hAnsiTheme="majorHAnsi" w:cstheme="majorBidi"/>
+      <w:color w:val="2E74B5" w:themeColor="accent1" w:themeShade="BF"/>
+    </w:rPr>
+  </w:style>
+  <w:style w:type="paragraph" w:styleId="6">
+    <w:name w:val="heading 6"/>
+    <w:basedOn w:val="a"/>
+    <w:next w:val="a"/>
+    <w:link w:val="60"/>
+    <w:uiPriority w:val="9"/>
+    <w:semiHidden/>
+    <w:unhideWhenUsed/>
+    <w:qFormat/>
+    <w:rsid w:val="009105AE"/>
+    <w:pPr>
+      <w:keepNext/>
+      <w:keepLines/>
+      <w:numPr>
+        <w:ilvl w:val="5"/>
+        <w:numId w:val="16"/>
+      </w:numPr>
+      <w:spacing w:before="40"/>
+      <w:outlineLvl w:val="5"/>
+    </w:pPr>
+    <w:rPr>
+      <w:rFonts w:asciiTheme="majorHAnsi" w:eastAsiaTheme="majorEastAsia" w:hAnsiTheme="majorHAnsi" w:cstheme="majorBidi"/>
+      <w:color w:val="1F4D78" w:themeColor="accent1" w:themeShade="7F"/>
+    </w:rPr>
+  </w:style>
+  <w:style w:type="paragraph" w:styleId="7">
+    <w:name w:val="heading 7"/>
+    <w:basedOn w:val="a"/>
+    <w:next w:val="a"/>
+    <w:link w:val="70"/>
+    <w:uiPriority w:val="9"/>
+    <w:semiHidden/>
+    <w:unhideWhenUsed/>
+    <w:qFormat/>
+    <w:rsid w:val="009105AE"/>
+    <w:pPr>
+      <w:keepNext/>
+      <w:keepLines/>
+      <w:numPr>
+        <w:ilvl w:val="6"/>
+        <w:numId w:val="16"/>
+      </w:numPr>
+      <w:spacing w:before="40"/>
+      <w:outlineLvl w:val="6"/>
+    </w:pPr>
+    <w:rPr>
+      <w:rFonts w:asciiTheme="majorHAnsi" w:eastAsiaTheme="majorEastAsia" w:hAnsiTheme="majorHAnsi" w:cstheme="majorBidi"/>
+      <w:i/>
+      <w:iCs/>
+      <w:color w:val="1F4D78" w:themeColor="accent1" w:themeShade="7F"/>
+    </w:rPr>
+  </w:style>
+  <w:style w:type="paragraph" w:styleId="8">
+    <w:name w:val="heading 8"/>
+    <w:basedOn w:val="a"/>
+    <w:next w:val="a"/>
+    <w:link w:val="80"/>
+    <w:uiPriority w:val="9"/>
+    <w:semiHidden/>
+    <w:unhideWhenUsed/>
+    <w:qFormat/>
+    <w:rsid w:val="009105AE"/>
+    <w:pPr>
+      <w:keepNext/>
+      <w:keepLines/>
+      <w:numPr>
+        <w:ilvl w:val="7"/>
+        <w:numId w:val="16"/>
+      </w:numPr>
+      <w:spacing w:before="40"/>
+      <w:outlineLvl w:val="7"/>
+    </w:pPr>
+    <w:rPr>
+      <w:rFonts w:asciiTheme="majorHAnsi" w:eastAsiaTheme="majorEastAsia" w:hAnsiTheme="majorHAnsi" w:cstheme="majorBidi"/>
+      <w:color w:val="272727" w:themeColor="text1" w:themeTint="D8"/>
+      <w:sz w:val="21"/>
+      <w:szCs w:val="21"/>
+    </w:rPr>
+  </w:style>
+  <w:style w:type="paragraph" w:styleId="9">
+    <w:name w:val="heading 9"/>
+    <w:basedOn w:val="a"/>
+    <w:next w:val="a"/>
+    <w:link w:val="90"/>
+    <w:uiPriority w:val="9"/>
+    <w:semiHidden/>
+    <w:unhideWhenUsed/>
+    <w:qFormat/>
+    <w:rsid w:val="009105AE"/>
+    <w:pPr>
+      <w:keepNext/>
+      <w:keepLines/>
+      <w:numPr>
+        <w:ilvl w:val="8"/>
+        <w:numId w:val="16"/>
+      </w:numPr>
+      <w:spacing w:before="40"/>
+      <w:outlineLvl w:val="8"/>
+    </w:pPr>
+    <w:rPr>
+      <w:rFonts w:asciiTheme="majorHAnsi" w:eastAsiaTheme="majorEastAsia" w:hAnsiTheme="majorHAnsi" w:cstheme="majorBidi"/>
+      <w:i/>
+      <w:iCs/>
+      <w:color w:val="272727" w:themeColor="text1" w:themeTint="D8"/>
+      <w:sz w:val="21"/>
+      <w:szCs w:val="21"/>
     </w:rPr>
   </w:style>
   <w:style w:type="character" w:default="1" w:styleId="a0">
@@ -11475,7 +13948,7 @@
     <w:basedOn w:val="a0"/>
     <w:link w:val="1"/>
     <w:uiPriority w:val="9"/>
-    <w:rsid w:val="004A748D"/>
+    <w:rsid w:val="009105AE"/>
     <w:rPr>
       <w:rFonts w:ascii="Times New Roman" w:eastAsiaTheme="majorEastAsia" w:hAnsi="Times New Roman" w:cstheme="majorBidi"/>
       <w:b/>
@@ -11602,8 +14075,12 @@
     <w:autoRedefine/>
     <w:uiPriority w:val="39"/>
     <w:unhideWhenUsed/>
-    <w:rsid w:val="004A748D"/>
+    <w:rsid w:val="009105AE"/>
     <w:pPr>
+      <w:tabs>
+        <w:tab w:val="left" w:pos="1100"/>
+        <w:tab w:val="right" w:leader="dot" w:pos="9627"/>
+      </w:tabs>
       <w:spacing w:after="100"/>
     </w:pPr>
   </w:style>
@@ -11703,6 +14180,120 @@
         <w:insideV w:val="single" w:sz="4" w:space="0" w:color="auto"/>
       </w:tblBorders>
     </w:tblPr>
+  </w:style>
+  <w:style w:type="character" w:styleId="af1">
+    <w:name w:val="Strong"/>
+    <w:basedOn w:val="a0"/>
+    <w:uiPriority w:val="22"/>
+    <w:qFormat/>
+    <w:rsid w:val="00D54F25"/>
+    <w:rPr>
+      <w:b/>
+      <w:bCs/>
+    </w:rPr>
+  </w:style>
+  <w:style w:type="paragraph" w:customStyle="1" w:styleId="af2">
+    <w:name w:val="Диплом. Обычный"/>
+    <w:basedOn w:val="a"/>
+    <w:link w:val="af3"/>
+    <w:qFormat/>
+    <w:rsid w:val="00D54F25"/>
+  </w:style>
+  <w:style w:type="character" w:customStyle="1" w:styleId="af3">
+    <w:name w:val="Диплом. Обычный Знак"/>
+    <w:basedOn w:val="a0"/>
+    <w:link w:val="af2"/>
+    <w:rsid w:val="00D54F25"/>
+    <w:rPr>
+      <w:rFonts w:ascii="Times New Roman" w:hAnsi="Times New Roman"/>
+      <w:sz w:val="24"/>
+    </w:rPr>
+  </w:style>
+  <w:style w:type="character" w:customStyle="1" w:styleId="40">
+    <w:name w:val="Заголовок 4 Знак"/>
+    <w:basedOn w:val="a0"/>
+    <w:link w:val="4"/>
+    <w:uiPriority w:val="9"/>
+    <w:semiHidden/>
+    <w:rsid w:val="009105AE"/>
+    <w:rPr>
+      <w:rFonts w:asciiTheme="majorHAnsi" w:eastAsiaTheme="majorEastAsia" w:hAnsiTheme="majorHAnsi" w:cstheme="majorBidi"/>
+      <w:i/>
+      <w:iCs/>
+      <w:color w:val="2E74B5" w:themeColor="accent1" w:themeShade="BF"/>
+      <w:sz w:val="24"/>
+    </w:rPr>
+  </w:style>
+  <w:style w:type="character" w:customStyle="1" w:styleId="50">
+    <w:name w:val="Заголовок 5 Знак"/>
+    <w:basedOn w:val="a0"/>
+    <w:link w:val="5"/>
+    <w:uiPriority w:val="9"/>
+    <w:semiHidden/>
+    <w:rsid w:val="009105AE"/>
+    <w:rPr>
+      <w:rFonts w:asciiTheme="majorHAnsi" w:eastAsiaTheme="majorEastAsia" w:hAnsiTheme="majorHAnsi" w:cstheme="majorBidi"/>
+      <w:color w:val="2E74B5" w:themeColor="accent1" w:themeShade="BF"/>
+      <w:sz w:val="24"/>
+    </w:rPr>
+  </w:style>
+  <w:style w:type="character" w:customStyle="1" w:styleId="60">
+    <w:name w:val="Заголовок 6 Знак"/>
+    <w:basedOn w:val="a0"/>
+    <w:link w:val="6"/>
+    <w:uiPriority w:val="9"/>
+    <w:semiHidden/>
+    <w:rsid w:val="009105AE"/>
+    <w:rPr>
+      <w:rFonts w:asciiTheme="majorHAnsi" w:eastAsiaTheme="majorEastAsia" w:hAnsiTheme="majorHAnsi" w:cstheme="majorBidi"/>
+      <w:color w:val="1F4D78" w:themeColor="accent1" w:themeShade="7F"/>
+      <w:sz w:val="24"/>
+    </w:rPr>
+  </w:style>
+  <w:style w:type="character" w:customStyle="1" w:styleId="70">
+    <w:name w:val="Заголовок 7 Знак"/>
+    <w:basedOn w:val="a0"/>
+    <w:link w:val="7"/>
+    <w:uiPriority w:val="9"/>
+    <w:semiHidden/>
+    <w:rsid w:val="009105AE"/>
+    <w:rPr>
+      <w:rFonts w:asciiTheme="majorHAnsi" w:eastAsiaTheme="majorEastAsia" w:hAnsiTheme="majorHAnsi" w:cstheme="majorBidi"/>
+      <w:i/>
+      <w:iCs/>
+      <w:color w:val="1F4D78" w:themeColor="accent1" w:themeShade="7F"/>
+      <w:sz w:val="24"/>
+    </w:rPr>
+  </w:style>
+  <w:style w:type="character" w:customStyle="1" w:styleId="80">
+    <w:name w:val="Заголовок 8 Знак"/>
+    <w:basedOn w:val="a0"/>
+    <w:link w:val="8"/>
+    <w:uiPriority w:val="9"/>
+    <w:semiHidden/>
+    <w:rsid w:val="009105AE"/>
+    <w:rPr>
+      <w:rFonts w:asciiTheme="majorHAnsi" w:eastAsiaTheme="majorEastAsia" w:hAnsiTheme="majorHAnsi" w:cstheme="majorBidi"/>
+      <w:color w:val="272727" w:themeColor="text1" w:themeTint="D8"/>
+      <w:sz w:val="21"/>
+      <w:szCs w:val="21"/>
+    </w:rPr>
+  </w:style>
+  <w:style w:type="character" w:customStyle="1" w:styleId="90">
+    <w:name w:val="Заголовок 9 Знак"/>
+    <w:basedOn w:val="a0"/>
+    <w:link w:val="9"/>
+    <w:uiPriority w:val="9"/>
+    <w:semiHidden/>
+    <w:rsid w:val="009105AE"/>
+    <w:rPr>
+      <w:rFonts w:asciiTheme="majorHAnsi" w:eastAsiaTheme="majorEastAsia" w:hAnsiTheme="majorHAnsi" w:cstheme="majorBidi"/>
+      <w:i/>
+      <w:iCs/>
+      <w:color w:val="272727" w:themeColor="text1" w:themeTint="D8"/>
+      <w:sz w:val="21"/>
+      <w:szCs w:val="21"/>
+    </w:rPr>
   </w:style>
 </w:styles>
 </file>
@@ -11973,7 +14564,7 @@
 </file>
 
 <file path=customXml/itemProps1.xml><?xml version="1.0" encoding="utf-8"?>
-<ds:datastoreItem xmlns:ds="http://schemas.openxmlformats.org/officeDocument/2006/customXml" ds:itemID="{73130D5F-55F3-4B5A-984A-D6C81CF22E51}">
+<ds:datastoreItem xmlns:ds="http://schemas.openxmlformats.org/officeDocument/2006/customXml" ds:itemID="{C0BDF59D-697D-42A4-B63C-FAC2E7B371A4}">
   <ds:schemaRefs>
     <ds:schemaRef ds:uri="http://schemas.openxmlformats.org/officeDocument/2006/bibliography"/>
   </ds:schemaRefs>

</xml_diff>